<commit_message>
ARCHIVO SUBIO PRIMERA PARTE FUNDAMENTOS DE DESARROLLO DE SW
</commit_message>
<xml_diff>
--- a/Documentos/Documento del Proyecto( Linea  Base)v.1.1.docx
+++ b/Documentos/Documento del Proyecto( Linea  Base)v.1.1.docx
@@ -593,6 +593,7 @@
                           <w:szCs w:val="36"/>
                         </w:rPr>
                       </w:pPr>
+                      <w:proofErr w:type="gramStart"/>
                       <w:r>
                         <w:rPr>
                           <w:b/>
@@ -600,7 +601,17 @@
                           <w:sz w:val="36"/>
                           <w:szCs w:val="36"/>
                         </w:rPr>
-                        <w:t>“ PERFIL DEL PROYECTO ”</w:t>
+                        <w:t>“ PERFIL</w:t>
+                      </w:r>
+                      <w:proofErr w:type="gramEnd"/>
+                      <w:r>
+                        <w:rPr>
+                          <w:b/>
+                          <w:color w:val="E36C0A" w:themeColor="accent6" w:themeShade="BF"/>
+                          <w:sz w:val="36"/>
+                          <w:szCs w:val="36"/>
+                        </w:rPr>
+                        <w:t xml:space="preserve"> DEL PROYECTO ”</w:t>
                       </w:r>
                     </w:p>
                   </w:txbxContent>
@@ -11098,8 +11109,6 @@
           <w:lang w:val="es-ES_tradnl"/>
         </w:rPr>
       </w:pPr>
-      <w:bookmarkStart w:id="72" w:name="_GoBack"/>
-      <w:bookmarkEnd w:id="72"/>
     </w:p>
     <w:p>
       <w:pPr>
@@ -11114,6 +11123,1052 @@
         </w:rPr>
       </w:pPr>
     </w:p>
+    <w:p/>
+    <w:p>
+      <w:pPr>
+        <w:spacing w:after="200" w:line="276" w:lineRule="auto"/>
+        <w:jc w:val="both"/>
+        <w:rPr>
+          <w:b/>
+          <w:color w:val="A6A6A6" w:themeColor="background1" w:themeShade="A6"/>
+          <w:u w:val="single"/>
+        </w:rPr>
+      </w:pPr>
+    </w:p>
+    <w:p>
+      <w:pPr>
+        <w:spacing w:after="200" w:line="276" w:lineRule="auto"/>
+        <w:jc w:val="both"/>
+        <w:rPr>
+          <w:b/>
+          <w:color w:val="A6A6A6" w:themeColor="background1" w:themeShade="A6"/>
+          <w:u w:val="single"/>
+        </w:rPr>
+      </w:pPr>
+    </w:p>
+    <w:p>
+      <w:pPr>
+        <w:spacing w:after="200" w:line="276" w:lineRule="auto"/>
+        <w:jc w:val="both"/>
+        <w:rPr>
+          <w:b/>
+          <w:color w:val="A6A6A6" w:themeColor="background1" w:themeShade="A6"/>
+          <w:u w:val="single"/>
+        </w:rPr>
+      </w:pPr>
+    </w:p>
+    <w:p>
+      <w:pPr>
+        <w:spacing w:after="200" w:line="276" w:lineRule="auto"/>
+        <w:jc w:val="both"/>
+        <w:rPr>
+          <w:b/>
+          <w:color w:val="A6A6A6" w:themeColor="background1" w:themeShade="A6"/>
+          <w:u w:val="single"/>
+        </w:rPr>
+      </w:pPr>
+    </w:p>
+    <w:p>
+      <w:pPr>
+        <w:spacing w:after="200" w:line="276" w:lineRule="auto"/>
+        <w:jc w:val="both"/>
+        <w:rPr>
+          <w:b/>
+          <w:color w:val="A6A6A6" w:themeColor="background1" w:themeShade="A6"/>
+          <w:u w:val="single"/>
+        </w:rPr>
+      </w:pPr>
+    </w:p>
+    <w:p>
+      <w:pPr>
+        <w:spacing w:after="200" w:line="276" w:lineRule="auto"/>
+        <w:jc w:val="both"/>
+        <w:rPr>
+          <w:b/>
+          <w:color w:val="A6A6A6" w:themeColor="background1" w:themeShade="A6"/>
+          <w:u w:val="single"/>
+        </w:rPr>
+      </w:pPr>
+    </w:p>
+    <w:p>
+      <w:pPr>
+        <w:spacing w:after="200" w:line="276" w:lineRule="auto"/>
+        <w:jc w:val="both"/>
+        <w:rPr>
+          <w:b/>
+          <w:color w:val="A6A6A6" w:themeColor="background1" w:themeShade="A6"/>
+          <w:u w:val="single"/>
+        </w:rPr>
+      </w:pPr>
+    </w:p>
+    <w:p>
+      <w:pPr>
+        <w:spacing w:after="200" w:line="276" w:lineRule="auto"/>
+        <w:jc w:val="both"/>
+        <w:rPr>
+          <w:b/>
+          <w:color w:val="A6A6A6" w:themeColor="background1" w:themeShade="A6"/>
+          <w:u w:val="single"/>
+        </w:rPr>
+      </w:pPr>
+    </w:p>
+    <w:p>
+      <w:pPr>
+        <w:spacing w:after="200" w:line="276" w:lineRule="auto"/>
+        <w:jc w:val="both"/>
+        <w:rPr>
+          <w:b/>
+          <w:color w:val="A6A6A6" w:themeColor="background1" w:themeShade="A6"/>
+          <w:u w:val="single"/>
+        </w:rPr>
+      </w:pPr>
+    </w:p>
+    <w:p>
+      <w:pPr>
+        <w:spacing w:after="200" w:line="276" w:lineRule="auto"/>
+        <w:jc w:val="both"/>
+        <w:rPr>
+          <w:b/>
+          <w:color w:val="A6A6A6" w:themeColor="background1" w:themeShade="A6"/>
+          <w:u w:val="single"/>
+        </w:rPr>
+      </w:pPr>
+    </w:p>
+    <w:p>
+      <w:pPr>
+        <w:spacing w:after="200" w:line="276" w:lineRule="auto"/>
+        <w:jc w:val="both"/>
+        <w:rPr>
+          <w:b/>
+          <w:color w:val="A6A6A6" w:themeColor="background1" w:themeShade="A6"/>
+          <w:u w:val="single"/>
+        </w:rPr>
+      </w:pPr>
+    </w:p>
+    <w:p>
+      <w:pPr>
+        <w:spacing w:after="200" w:line="276" w:lineRule="auto"/>
+        <w:jc w:val="both"/>
+        <w:rPr>
+          <w:b/>
+          <w:color w:val="A6A6A6" w:themeColor="background1" w:themeShade="A6"/>
+          <w:u w:val="single"/>
+        </w:rPr>
+      </w:pPr>
+    </w:p>
+    <w:p>
+      <w:pPr>
+        <w:spacing w:after="200" w:line="276" w:lineRule="auto"/>
+        <w:jc w:val="both"/>
+        <w:rPr>
+          <w:b/>
+          <w:color w:val="A6A6A6" w:themeColor="background1" w:themeShade="A6"/>
+          <w:u w:val="single"/>
+        </w:rPr>
+      </w:pPr>
+    </w:p>
+    <w:p>
+      <w:pPr>
+        <w:spacing w:after="200" w:line="276" w:lineRule="auto"/>
+        <w:jc w:val="both"/>
+        <w:rPr>
+          <w:b/>
+          <w:color w:val="A6A6A6" w:themeColor="background1" w:themeShade="A6"/>
+          <w:u w:val="single"/>
+        </w:rPr>
+      </w:pPr>
+    </w:p>
+    <w:p>
+      <w:pPr>
+        <w:spacing w:after="200" w:line="276" w:lineRule="auto"/>
+        <w:jc w:val="both"/>
+        <w:rPr>
+          <w:b/>
+          <w:color w:val="A6A6A6" w:themeColor="background1" w:themeShade="A6"/>
+          <w:u w:val="single"/>
+        </w:rPr>
+      </w:pPr>
+    </w:p>
+    <w:p>
+      <w:pPr>
+        <w:spacing w:after="200" w:line="276" w:lineRule="auto"/>
+        <w:jc w:val="both"/>
+        <w:rPr>
+          <w:b/>
+          <w:color w:val="A6A6A6" w:themeColor="background1" w:themeShade="A6"/>
+          <w:u w:val="single"/>
+        </w:rPr>
+      </w:pPr>
+    </w:p>
+    <w:p>
+      <w:pPr>
+        <w:spacing w:after="200" w:line="276" w:lineRule="auto"/>
+        <w:jc w:val="both"/>
+        <w:rPr>
+          <w:b/>
+          <w:color w:val="A6A6A6" w:themeColor="background1" w:themeShade="A6"/>
+          <w:u w:val="single"/>
+        </w:rPr>
+      </w:pPr>
+    </w:p>
+    <w:p>
+      <w:pPr>
+        <w:spacing w:after="200" w:line="276" w:lineRule="auto"/>
+        <w:jc w:val="both"/>
+        <w:rPr>
+          <w:b/>
+          <w:color w:val="A6A6A6" w:themeColor="background1" w:themeShade="A6"/>
+          <w:u w:val="single"/>
+        </w:rPr>
+      </w:pPr>
+    </w:p>
+    <w:p>
+      <w:pPr>
+        <w:spacing w:after="200" w:line="276" w:lineRule="auto"/>
+        <w:jc w:val="both"/>
+        <w:rPr>
+          <w:b/>
+          <w:color w:val="A6A6A6" w:themeColor="background1" w:themeShade="A6"/>
+          <w:u w:val="single"/>
+        </w:rPr>
+      </w:pPr>
+    </w:p>
+    <w:p>
+      <w:pPr>
+        <w:spacing w:after="200" w:line="276" w:lineRule="auto"/>
+        <w:jc w:val="both"/>
+        <w:rPr>
+          <w:b/>
+          <w:color w:val="A6A6A6" w:themeColor="background1" w:themeShade="A6"/>
+          <w:u w:val="single"/>
+        </w:rPr>
+      </w:pPr>
+    </w:p>
+    <w:p>
+      <w:pPr>
+        <w:spacing w:after="200" w:line="276" w:lineRule="auto"/>
+        <w:jc w:val="both"/>
+        <w:rPr>
+          <w:b/>
+          <w:color w:val="A6A6A6" w:themeColor="background1" w:themeShade="A6"/>
+          <w:u w:val="single"/>
+        </w:rPr>
+      </w:pPr>
+    </w:p>
+    <w:p>
+      <w:pPr>
+        <w:spacing w:after="200" w:line="276" w:lineRule="auto"/>
+        <w:jc w:val="both"/>
+        <w:rPr>
+          <w:b/>
+          <w:color w:val="A6A6A6" w:themeColor="background1" w:themeShade="A6"/>
+          <w:u w:val="single"/>
+        </w:rPr>
+      </w:pPr>
+    </w:p>
+    <w:p>
+      <w:pPr>
+        <w:spacing w:after="200" w:line="276" w:lineRule="auto"/>
+        <w:jc w:val="both"/>
+        <w:rPr>
+          <w:b/>
+          <w:color w:val="A6A6A6" w:themeColor="background1" w:themeShade="A6"/>
+          <w:u w:val="single"/>
+        </w:rPr>
+      </w:pPr>
+      <w:r>
+        <w:rPr>
+          <w:b/>
+          <w:noProof/>
+          <w:color w:val="A6A6A6" w:themeColor="background1" w:themeShade="A6"/>
+          <w:u w:val="single"/>
+        </w:rPr>
+        <mc:AlternateContent>
+          <mc:Choice Requires="wps">
+            <w:drawing>
+              <wp:anchor distT="0" distB="0" distL="114300" distR="114300" simplePos="0" relativeHeight="251697152" behindDoc="0" locked="0" layoutInCell="1" allowOverlap="1" wp14:anchorId="5CA5CBA2" wp14:editId="5F81E4A2">
+                <wp:simplePos x="0" y="0"/>
+                <wp:positionH relativeFrom="column">
+                  <wp:posOffset>3776345</wp:posOffset>
+                </wp:positionH>
+                <wp:positionV relativeFrom="paragraph">
+                  <wp:posOffset>214383</wp:posOffset>
+                </wp:positionV>
+                <wp:extent cx="1670050" cy="587070"/>
+                <wp:effectExtent l="19050" t="0" r="25400" b="251460"/>
+                <wp:wrapNone/>
+                <wp:docPr id="12" name="Cuadro de texto 134"/>
+                <wp:cNvGraphicFramePr>
+                  <a:graphicFrameLocks xmlns:a="http://schemas.openxmlformats.org/drawingml/2006/main"/>
+                </wp:cNvGraphicFramePr>
+                <a:graphic xmlns:a="http://schemas.openxmlformats.org/drawingml/2006/main">
+                  <a:graphicData uri="http://schemas.microsoft.com/office/word/2010/wordprocessingShape">
+                    <wps:wsp>
+                      <wps:cNvSpPr txBox="1">
+                        <a:spLocks noChangeArrowheads="1"/>
+                      </wps:cNvSpPr>
+                      <wps:spPr bwMode="auto">
+                        <a:xfrm>
+                          <a:off x="0" y="0"/>
+                          <a:ext cx="1670050" cy="587070"/>
+                        </a:xfrm>
+                        <a:prstGeom prst="rect">
+                          <a:avLst/>
+                        </a:prstGeom>
+                        <a:solidFill>
+                          <a:srgbClr val="FFFFFF"/>
+                        </a:solidFill>
+                        <a:ln>
+                          <a:noFill/>
+                        </a:ln>
+                        <a:effectLst>
+                          <a:reflection blurRad="6350" stA="52000" endA="300" endPos="35000" dir="5400000" sy="-100000" algn="bl" rotWithShape="0"/>
+                        </a:effectLst>
+                        <a:extLst>
+                          <a:ext uri="{91240B29-F687-4F45-9708-019B960494DF}">
+                            <a14:hiddenLine xmlns:a14="http://schemas.microsoft.com/office/drawing/2010/main" w="9525">
+                              <a:solidFill>
+                                <a:srgbClr val="000000"/>
+                              </a:solidFill>
+                              <a:miter lim="800000"/>
+                              <a:headEnd/>
+                              <a:tailEnd/>
+                            </a14:hiddenLine>
+                          </a:ext>
+                        </a:extLst>
+                      </wps:spPr>
+                      <wps:txbx>
+                        <w:txbxContent>
+                          <w:p>
+                            <w:pPr>
+                              <w:rPr>
+                                <w:rFonts w:ascii="AR JULIAN" w:hAnsi="AR JULIAN"/>
+                                <w:b/>
+                                <w:i/>
+                                <w:color w:val="E36C0A" w:themeColor="accent6" w:themeShade="BF"/>
+                                <w:sz w:val="56"/>
+                                <w:szCs w:val="56"/>
+                                <w14:shadow w14:blurRad="0" w14:dist="25400" w14:dir="2700000" w14:sx="0" w14:sy="0" w14:kx="0" w14:ky="0" w14:algn="none">
+                                  <w14:srgbClr w14:val="000000">
+                                    <w14:alpha w14:val="50000"/>
+                                  </w14:srgbClr>
+                                </w14:shadow>
+                                <w14:textOutline w14:w="9525" w14:cap="flat" w14:cmpd="sng" w14:algn="ctr">
+                                  <w14:solidFill>
+                                    <w14:schemeClr w14:val="bg1">
+                                      <w14:alpha w14:val="50000"/>
+                                      <w14:lumMod w14:val="75000"/>
+                                    </w14:schemeClr>
+                                  </w14:solidFill>
+                                  <w14:prstDash w14:val="solid"/>
+                                  <w14:round/>
+                                </w14:textOutline>
+                              </w:rPr>
+                            </w:pPr>
+                            <w:r>
+                              <w:rPr>
+                                <w:rFonts w:ascii="AR JULIAN" w:hAnsi="AR JULIAN"/>
+                                <w:b/>
+                                <w:i/>
+                                <w:color w:val="E36C0A" w:themeColor="accent6" w:themeShade="BF"/>
+                                <w:sz w:val="56"/>
+                                <w:szCs w:val="56"/>
+                                <w14:shadow w14:blurRad="0" w14:dist="25400" w14:dir="2700000" w14:sx="0" w14:sy="0" w14:kx="0" w14:ky="0" w14:algn="none">
+                                  <w14:srgbClr w14:val="000000">
+                                    <w14:alpha w14:val="50000"/>
+                                  </w14:srgbClr>
+                                </w14:shadow>
+                                <w14:textOutline w14:w="9525" w14:cap="flat" w14:cmpd="sng" w14:algn="ctr">
+                                  <w14:solidFill>
+                                    <w14:schemeClr w14:val="bg1">
+                                      <w14:alpha w14:val="50000"/>
+                                      <w14:lumMod w14:val="75000"/>
+                                    </w14:schemeClr>
+                                  </w14:solidFill>
+                                  <w14:prstDash w14:val="solid"/>
+                                  <w14:round/>
+                                </w14:textOutline>
+                              </w:rPr>
+                              <w:t>PARTE 3</w:t>
+                            </w:r>
+                          </w:p>
+                        </w:txbxContent>
+                      </wps:txbx>
+                      <wps:bodyPr rot="0" vert="horz" wrap="square" lIns="91440" tIns="45720" rIns="91440" bIns="45720" anchor="t" anchorCtr="0" upright="1">
+                        <a:noAutofit/>
+                        <a:scene3d>
+                          <a:camera prst="isometricOffAxis1Right"/>
+                          <a:lightRig rig="threePt" dir="t"/>
+                        </a:scene3d>
+                      </wps:bodyPr>
+                    </wps:wsp>
+                  </a:graphicData>
+                </a:graphic>
+                <wp14:sizeRelH relativeFrom="margin">
+                  <wp14:pctWidth>0</wp14:pctWidth>
+                </wp14:sizeRelH>
+                <wp14:sizeRelV relativeFrom="margin">
+                  <wp14:pctHeight>0</wp14:pctHeight>
+                </wp14:sizeRelV>
+              </wp:anchor>
+            </w:drawing>
+          </mc:Choice>
+          <mc:Fallback>
+            <w:pict>
+              <v:shape id="_x0000_s1033" type="#_x0000_t202" style="position:absolute;left:0;text-align:left;margin-left:297.35pt;margin-top:16.9pt;width:131.5pt;height:46.25pt;z-index:251697152;visibility:visible;mso-wrap-style:square;mso-width-percent:0;mso-height-percent:0;mso-wrap-distance-left:9pt;mso-wrap-distance-top:0;mso-wrap-distance-right:9pt;mso-wrap-distance-bottom:0;mso-position-horizontal:absolute;mso-position-horizontal-relative:text;mso-position-vertical:absolute;mso-position-vertical-relative:text;mso-width-percent:0;mso-height-percent:0;mso-width-relative:margin;mso-height-relative:margin;v-text-anchor:top" o:gfxdata="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" stroked="f">
+                <v:textbox>
+                  <w:txbxContent>
+                    <w:p>
+                      <w:pPr>
+                        <w:rPr>
+                          <w:rFonts w:ascii="AR JULIAN" w:hAnsi="AR JULIAN"/>
+                          <w:b/>
+                          <w:i/>
+                          <w:color w:val="E36C0A" w:themeColor="accent6" w:themeShade="BF"/>
+                          <w:sz w:val="56"/>
+                          <w:szCs w:val="56"/>
+                          <w14:shadow w14:blurRad="0" w14:dist="25400" w14:dir="2700000" w14:sx="0" w14:sy="0" w14:kx="0" w14:ky="0" w14:algn="none">
+                            <w14:srgbClr w14:val="000000">
+                              <w14:alpha w14:val="50000"/>
+                            </w14:srgbClr>
+                          </w14:shadow>
+                          <w14:textOutline w14:w="9525" w14:cap="flat" w14:cmpd="sng" w14:algn="ctr">
+                            <w14:solidFill>
+                              <w14:schemeClr w14:val="bg1">
+                                <w14:alpha w14:val="50000"/>
+                                <w14:lumMod w14:val="75000"/>
+                              </w14:schemeClr>
+                            </w14:solidFill>
+                            <w14:prstDash w14:val="solid"/>
+                            <w14:round/>
+                          </w14:textOutline>
+                        </w:rPr>
+                      </w:pPr>
+                      <w:r>
+                        <w:rPr>
+                          <w:rFonts w:ascii="AR JULIAN" w:hAnsi="AR JULIAN"/>
+                          <w:b/>
+                          <w:i/>
+                          <w:color w:val="E36C0A" w:themeColor="accent6" w:themeShade="BF"/>
+                          <w:sz w:val="56"/>
+                          <w:szCs w:val="56"/>
+                          <w14:shadow w14:blurRad="0" w14:dist="25400" w14:dir="2700000" w14:sx="0" w14:sy="0" w14:kx="0" w14:ky="0" w14:algn="none">
+                            <w14:srgbClr w14:val="000000">
+                              <w14:alpha w14:val="50000"/>
+                            </w14:srgbClr>
+                          </w14:shadow>
+                          <w14:textOutline w14:w="9525" w14:cap="flat" w14:cmpd="sng" w14:algn="ctr">
+                            <w14:solidFill>
+                              <w14:schemeClr w14:val="bg1">
+                                <w14:alpha w14:val="50000"/>
+                                <w14:lumMod w14:val="75000"/>
+                              </w14:schemeClr>
+                            </w14:solidFill>
+                            <w14:prstDash w14:val="solid"/>
+                            <w14:round/>
+                          </w14:textOutline>
+                        </w:rPr>
+                        <w:t>PARTE 3</w:t>
+                      </w:r>
+                    </w:p>
+                  </w:txbxContent>
+                </v:textbox>
+              </v:shape>
+            </w:pict>
+          </mc:Fallback>
+        </mc:AlternateContent>
+      </w:r>
+    </w:p>
+    <w:p>
+      <w:pPr>
+        <w:spacing w:after="200" w:line="276" w:lineRule="auto"/>
+        <w:jc w:val="both"/>
+        <w:rPr>
+          <w:b/>
+          <w:color w:val="A6A6A6" w:themeColor="background1" w:themeShade="A6"/>
+          <w:u w:val="single"/>
+        </w:rPr>
+      </w:pPr>
+    </w:p>
+    <w:p>
+      <w:pPr>
+        <w:spacing w:after="200" w:line="276" w:lineRule="auto"/>
+        <w:jc w:val="both"/>
+        <w:rPr>
+          <w:b/>
+          <w:color w:val="A6A6A6" w:themeColor="background1" w:themeShade="A6"/>
+          <w:u w:val="single"/>
+        </w:rPr>
+      </w:pPr>
+      <w:r>
+        <w:rPr>
+          <w:b/>
+          <w:noProof/>
+          <w:color w:val="A6A6A6" w:themeColor="background1" w:themeShade="A6"/>
+          <w:u w:val="single"/>
+        </w:rPr>
+        <mc:AlternateContent>
+          <mc:Choice Requires="wps">
+            <w:drawing>
+              <wp:anchor distT="0" distB="0" distL="114300" distR="114300" simplePos="0" relativeHeight="251694080" behindDoc="0" locked="0" layoutInCell="1" allowOverlap="1" wp14:anchorId="152D1271" wp14:editId="7D2928A0">
+                <wp:simplePos x="0" y="0"/>
+                <wp:positionH relativeFrom="column">
+                  <wp:posOffset>62040</wp:posOffset>
+                </wp:positionH>
+                <wp:positionV relativeFrom="paragraph">
+                  <wp:posOffset>317500</wp:posOffset>
+                </wp:positionV>
+                <wp:extent cx="5533902" cy="0"/>
+                <wp:effectExtent l="38100" t="95250" r="86360" b="152400"/>
+                <wp:wrapNone/>
+                <wp:docPr id="17" name="17 Conector recto"/>
+                <wp:cNvGraphicFramePr/>
+                <a:graphic xmlns:a="http://schemas.openxmlformats.org/drawingml/2006/main">
+                  <a:graphicData uri="http://schemas.microsoft.com/office/word/2010/wordprocessingShape">
+                    <wps:wsp>
+                      <wps:cNvCnPr/>
+                      <wps:spPr>
+                        <a:xfrm>
+                          <a:off x="0" y="0"/>
+                          <a:ext cx="5533902" cy="0"/>
+                        </a:xfrm>
+                        <a:prstGeom prst="line">
+                          <a:avLst/>
+                        </a:prstGeom>
+                        <a:ln w="50800">
+                          <a:solidFill>
+                            <a:schemeClr val="accent6">
+                              <a:lumMod val="50000"/>
+                            </a:schemeClr>
+                          </a:solidFill>
+                        </a:ln>
+                        <a:effectLst>
+                          <a:glow rad="63500">
+                            <a:schemeClr val="accent3">
+                              <a:satMod val="175000"/>
+                              <a:alpha val="40000"/>
+                            </a:schemeClr>
+                          </a:glow>
+                          <a:outerShdw blurRad="40000" dist="23000" dir="5400000" rotWithShape="0">
+                            <a:srgbClr val="000000">
+                              <a:alpha val="35000"/>
+                            </a:srgbClr>
+                          </a:outerShdw>
+                        </a:effectLst>
+                        <a:scene3d>
+                          <a:camera prst="orthographicFront"/>
+                          <a:lightRig rig="threePt" dir="t"/>
+                        </a:scene3d>
+                        <a:sp3d>
+                          <a:bevelT w="165100" prst="coolSlant"/>
+                        </a:sp3d>
+                      </wps:spPr>
+                      <wps:style>
+                        <a:lnRef idx="3">
+                          <a:schemeClr val="accent1"/>
+                        </a:lnRef>
+                        <a:fillRef idx="0">
+                          <a:schemeClr val="accent1"/>
+                        </a:fillRef>
+                        <a:effectRef idx="2">
+                          <a:schemeClr val="accent1"/>
+                        </a:effectRef>
+                        <a:fontRef idx="minor">
+                          <a:schemeClr val="tx1"/>
+                        </a:fontRef>
+                      </wps:style>
+                      <wps:bodyPr/>
+                    </wps:wsp>
+                  </a:graphicData>
+                </a:graphic>
+                <wp14:sizeRelH relativeFrom="margin">
+                  <wp14:pctWidth>0</wp14:pctWidth>
+                </wp14:sizeRelH>
+                <wp14:sizeRelV relativeFrom="margin">
+                  <wp14:pctHeight>0</wp14:pctHeight>
+                </wp14:sizeRelV>
+              </wp:anchor>
+            </w:drawing>
+          </mc:Choice>
+          <mc:Fallback>
+            <w:pict>
+              <v:line id="17 Conector recto" o:spid="_x0000_s1026" style="position:absolute;z-index:251694080;visibility:visible;mso-wrap-style:square;mso-width-percent:0;mso-height-percent:0;mso-wrap-distance-left:9pt;mso-wrap-distance-top:0;mso-wrap-distance-right:9pt;mso-wrap-distance-bottom:0;mso-position-horizontal:absolute;mso-position-horizontal-relative:text;mso-position-vertical:absolute;mso-position-vertical-relative:text;mso-width-percent:0;mso-height-percent:0;mso-width-relative:margin;mso-height-relative:margin" from="4.9pt,25pt" to="440.65pt,25pt" o:gfxdata="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" strokecolor="#974706 [1609]" strokeweight="4pt">
+                <v:shadow on="t" color="black" opacity="22937f" origin=",.5" offset="0,.63889mm"/>
+              </v:line>
+            </w:pict>
+          </mc:Fallback>
+        </mc:AlternateContent>
+      </w:r>
+    </w:p>
+    <w:p>
+      <w:pPr>
+        <w:spacing w:after="200" w:line="276" w:lineRule="auto"/>
+        <w:jc w:val="both"/>
+        <w:rPr>
+          <w:b/>
+          <w:color w:val="A6A6A6" w:themeColor="background1" w:themeShade="A6"/>
+          <w:u w:val="single"/>
+        </w:rPr>
+      </w:pPr>
+    </w:p>
+    <w:p>
+      <w:pPr>
+        <w:spacing w:after="200" w:line="276" w:lineRule="auto"/>
+        <w:jc w:val="both"/>
+        <w:rPr>
+          <w:b/>
+          <w:color w:val="A6A6A6" w:themeColor="background1" w:themeShade="A6"/>
+          <w:u w:val="single"/>
+        </w:rPr>
+      </w:pPr>
+      <w:r>
+        <w:rPr>
+          <w:b/>
+          <w:noProof/>
+          <w:color w:val="A6A6A6" w:themeColor="background1" w:themeShade="A6"/>
+          <w:u w:val="single"/>
+        </w:rPr>
+        <mc:AlternateContent>
+          <mc:Choice Requires="wps">
+            <w:drawing>
+              <wp:anchor distT="0" distB="0" distL="114300" distR="114300" simplePos="0" relativeHeight="251695104" behindDoc="0" locked="0" layoutInCell="1" allowOverlap="1" wp14:anchorId="2F088F71" wp14:editId="7673AB8D">
+                <wp:simplePos x="0" y="0"/>
+                <wp:positionH relativeFrom="column">
+                  <wp:posOffset>-88617</wp:posOffset>
+                </wp:positionH>
+                <wp:positionV relativeFrom="paragraph">
+                  <wp:posOffset>3917</wp:posOffset>
+                </wp:positionV>
+                <wp:extent cx="5177928" cy="553452"/>
+                <wp:effectExtent l="0" t="0" r="3810" b="0"/>
+                <wp:wrapNone/>
+                <wp:docPr id="18" name="Cuadro de texto 900"/>
+                <wp:cNvGraphicFramePr>
+                  <a:graphicFrameLocks xmlns:a="http://schemas.openxmlformats.org/drawingml/2006/main"/>
+                </wp:cNvGraphicFramePr>
+                <a:graphic xmlns:a="http://schemas.openxmlformats.org/drawingml/2006/main">
+                  <a:graphicData uri="http://schemas.microsoft.com/office/word/2010/wordprocessingShape">
+                    <wps:wsp>
+                      <wps:cNvSpPr txBox="1">
+                        <a:spLocks noChangeArrowheads="1"/>
+                      </wps:cNvSpPr>
+                      <wps:spPr bwMode="auto">
+                        <a:xfrm>
+                          <a:off x="0" y="0"/>
+                          <a:ext cx="5177928" cy="553452"/>
+                        </a:xfrm>
+                        <a:prstGeom prst="rect">
+                          <a:avLst/>
+                        </a:prstGeom>
+                        <a:solidFill>
+                          <a:srgbClr val="FFFFFF"/>
+                        </a:solidFill>
+                        <a:ln>
+                          <a:noFill/>
+                        </a:ln>
+                        <a:extLst>
+                          <a:ext uri="{91240B29-F687-4F45-9708-019B960494DF}">
+                            <a14:hiddenLine xmlns:a14="http://schemas.microsoft.com/office/drawing/2010/main" w="9525">
+                              <a:solidFill>
+                                <a:srgbClr val="000000"/>
+                              </a:solidFill>
+                              <a:miter lim="800000"/>
+                              <a:headEnd/>
+                              <a:tailEnd/>
+                            </a14:hiddenLine>
+                          </a:ext>
+                        </a:extLst>
+                      </wps:spPr>
+                      <wps:txbx>
+                        <w:txbxContent>
+                          <w:p>
+                            <w:pPr>
+                              <w:rPr>
+                                <w:b/>
+                                <w:color w:val="E36C0A" w:themeColor="accent6" w:themeShade="BF"/>
+                                <w:sz w:val="36"/>
+                                <w:szCs w:val="36"/>
+                              </w:rPr>
+                            </w:pPr>
+                            <w:r>
+                              <w:rPr>
+                                <w:b/>
+                                <w:color w:val="E36C0A" w:themeColor="accent6" w:themeShade="BF"/>
+                                <w:sz w:val="36"/>
+                                <w:szCs w:val="36"/>
+                              </w:rPr>
+                              <w:t>“</w:t>
+                            </w:r>
+                            <w:r>
+                              <w:rPr>
+                                <w:b/>
+                                <w:bCs/>
+                                <w:color w:val="E36C0A" w:themeColor="accent6" w:themeShade="BF"/>
+                                <w:sz w:val="30"/>
+                                <w:szCs w:val="30"/>
+                              </w:rPr>
+                              <w:t>FUNDAMENTOS DE DESARROLLO DE SOFTWARE</w:t>
+                            </w:r>
+                            <w:r>
+                              <w:rPr>
+                                <w:b/>
+                                <w:color w:val="E36C0A" w:themeColor="accent6" w:themeShade="BF"/>
+                                <w:sz w:val="36"/>
+                                <w:szCs w:val="36"/>
+                              </w:rPr>
+                              <w:t>”</w:t>
+                            </w:r>
+                          </w:p>
+                        </w:txbxContent>
+                      </wps:txbx>
+                      <wps:bodyPr rot="0" vert="horz" wrap="square" lIns="91440" tIns="45720" rIns="91440" bIns="45720" anchor="t" anchorCtr="0" upright="1">
+                        <a:noAutofit/>
+                      </wps:bodyPr>
+                    </wps:wsp>
+                  </a:graphicData>
+                </a:graphic>
+                <wp14:sizeRelH relativeFrom="margin">
+                  <wp14:pctWidth>0</wp14:pctWidth>
+                </wp14:sizeRelH>
+                <wp14:sizeRelV relativeFrom="margin">
+                  <wp14:pctHeight>0</wp14:pctHeight>
+                </wp14:sizeRelV>
+              </wp:anchor>
+            </w:drawing>
+          </mc:Choice>
+          <mc:Fallback>
+            <w:pict>
+              <v:shape id="_x0000_s1034" type="#_x0000_t202" style="position:absolute;left:0;text-align:left;margin-left:-7pt;margin-top:.3pt;width:407.7pt;height:43.6pt;z-index:251695104;visibility:visible;mso-wrap-style:square;mso-width-percent:0;mso-height-percent:0;mso-wrap-distance-left:9pt;mso-wrap-distance-top:0;mso-wrap-distance-right:9pt;mso-wrap-distance-bottom:0;mso-position-horizontal:absolute;mso-position-horizontal-relative:text;mso-position-vertical:absolute;mso-position-vertical-relative:text;mso-width-percent:0;mso-height-percent:0;mso-width-relative:margin;mso-height-relative:margin;v-text-anchor:top" o:gfxdata="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" stroked="f">
+                <v:textbox>
+                  <w:txbxContent>
+                    <w:p>
+                      <w:pPr>
+                        <w:rPr>
+                          <w:b/>
+                          <w:color w:val="E36C0A" w:themeColor="accent6" w:themeShade="BF"/>
+                          <w:sz w:val="36"/>
+                          <w:szCs w:val="36"/>
+                        </w:rPr>
+                      </w:pPr>
+                      <w:r>
+                        <w:rPr>
+                          <w:b/>
+                          <w:color w:val="E36C0A" w:themeColor="accent6" w:themeShade="BF"/>
+                          <w:sz w:val="36"/>
+                          <w:szCs w:val="36"/>
+                        </w:rPr>
+                        <w:t>“</w:t>
+                      </w:r>
+                      <w:r>
+                        <w:rPr>
+                          <w:b/>
+                          <w:bCs/>
+                          <w:color w:val="E36C0A" w:themeColor="accent6" w:themeShade="BF"/>
+                          <w:sz w:val="30"/>
+                          <w:szCs w:val="30"/>
+                        </w:rPr>
+                        <w:t>FUNDAMENTOS DE DESARROLLO DE SOFTWARE</w:t>
+                      </w:r>
+                      <w:r>
+                        <w:rPr>
+                          <w:b/>
+                          <w:color w:val="E36C0A" w:themeColor="accent6" w:themeShade="BF"/>
+                          <w:sz w:val="36"/>
+                          <w:szCs w:val="36"/>
+                        </w:rPr>
+                        <w:t>”</w:t>
+                      </w:r>
+                    </w:p>
+                  </w:txbxContent>
+                </v:textbox>
+              </v:shape>
+            </w:pict>
+          </mc:Fallback>
+        </mc:AlternateContent>
+      </w:r>
+    </w:p>
+    <w:p>
+      <w:pPr>
+        <w:spacing w:after="200" w:line="276" w:lineRule="auto"/>
+        <w:jc w:val="both"/>
+        <w:rPr>
+          <w:b/>
+          <w:color w:val="A6A6A6" w:themeColor="background1" w:themeShade="A6"/>
+          <w:u w:val="single"/>
+        </w:rPr>
+      </w:pPr>
+    </w:p>
+    <w:p>
+      <w:pPr>
+        <w:spacing w:after="200" w:line="276" w:lineRule="auto"/>
+        <w:jc w:val="both"/>
+        <w:rPr>
+          <w:b/>
+          <w:color w:val="A6A6A6" w:themeColor="background1" w:themeShade="A6"/>
+          <w:u w:val="single"/>
+        </w:rPr>
+      </w:pPr>
+      <w:r>
+        <w:rPr>
+          <w:b/>
+          <w:noProof/>
+          <w:color w:val="A6A6A6" w:themeColor="background1" w:themeShade="A6"/>
+          <w:u w:val="single"/>
+        </w:rPr>
+        <mc:AlternateContent>
+          <mc:Choice Requires="wps">
+            <w:drawing>
+              <wp:anchor distT="0" distB="0" distL="114300" distR="114300" simplePos="0" relativeHeight="251696128" behindDoc="0" locked="0" layoutInCell="1" allowOverlap="1" wp14:anchorId="4E8947B1" wp14:editId="03903ABB">
+                <wp:simplePos x="0" y="0"/>
+                <wp:positionH relativeFrom="column">
+                  <wp:posOffset>561340</wp:posOffset>
+                </wp:positionH>
+                <wp:positionV relativeFrom="paragraph">
+                  <wp:posOffset>161351</wp:posOffset>
+                </wp:positionV>
+                <wp:extent cx="5284470" cy="1520328"/>
+                <wp:effectExtent l="76200" t="76200" r="11430" b="22860"/>
+                <wp:wrapNone/>
+                <wp:docPr id="20" name="Esquina doblada 901"/>
+                <wp:cNvGraphicFramePr>
+                  <a:graphicFrameLocks xmlns:a="http://schemas.openxmlformats.org/drawingml/2006/main"/>
+                </wp:cNvGraphicFramePr>
+                <a:graphic xmlns:a="http://schemas.openxmlformats.org/drawingml/2006/main">
+                  <a:graphicData uri="http://schemas.microsoft.com/office/word/2010/wordprocessingShape">
+                    <wps:wsp>
+                      <wps:cNvSpPr>
+                        <a:spLocks noChangeArrowheads="1"/>
+                      </wps:cNvSpPr>
+                      <wps:spPr bwMode="auto">
+                        <a:xfrm>
+                          <a:off x="0" y="0"/>
+                          <a:ext cx="5284470" cy="1520328"/>
+                        </a:xfrm>
+                        <a:prstGeom prst="foldedCorner">
+                          <a:avLst>
+                            <a:gd name="adj" fmla="val 12500"/>
+                          </a:avLst>
+                        </a:prstGeom>
+                        <a:solidFill>
+                          <a:srgbClr val="FFFFFF"/>
+                        </a:solidFill>
+                        <a:ln w="9525">
+                          <a:solidFill>
+                            <a:schemeClr val="accent6">
+                              <a:lumMod val="40000"/>
+                              <a:lumOff val="60000"/>
+                            </a:schemeClr>
+                          </a:solidFill>
+                          <a:round/>
+                          <a:headEnd/>
+                          <a:tailEnd/>
+                        </a:ln>
+                        <a:effectLst>
+                          <a:prstShdw prst="shdw13" dist="53882" dir="13500000">
+                            <a:srgbClr val="808080">
+                              <a:alpha val="50000"/>
+                            </a:srgbClr>
+                          </a:prstShdw>
+                        </a:effectLst>
+                      </wps:spPr>
+                      <wps:txbx>
+                        <w:txbxContent>
+                          <w:p>
+                            <w:pPr>
+                              <w:spacing w:line="360" w:lineRule="auto"/>
+                              <w:jc w:val="both"/>
+                            </w:pPr>
+                            <w:r>
+                              <w:rPr>
+                                <w:lang w:val="es-MX"/>
+                              </w:rPr>
+                              <w:t xml:space="preserve">En </w:t>
+                            </w:r>
+                            <w:r>
+                              <w:rPr>
+                                <w:lang w:val="es-MX"/>
+                              </w:rPr>
+                              <w:t>esta sección se presenta el proceso de desarrollo de software basado en la metodología del Proceso Unificado de Desarrollo de Software.  Se detallaran los flujos de trabajo: captura de requisitos, análisis, diseño e implementación.</w:t>
+                            </w:r>
+                          </w:p>
+                          <w:p/>
+                        </w:txbxContent>
+                      </wps:txbx>
+                      <wps:bodyPr rot="0" vert="horz" wrap="square" lIns="91440" tIns="45720" rIns="91440" bIns="45720" anchor="t" anchorCtr="0" upright="1">
+                        <a:noAutofit/>
+                      </wps:bodyPr>
+                    </wps:wsp>
+                  </a:graphicData>
+                </a:graphic>
+                <wp14:sizeRelH relativeFrom="page">
+                  <wp14:pctWidth>0</wp14:pctWidth>
+                </wp14:sizeRelH>
+                <wp14:sizeRelV relativeFrom="page">
+                  <wp14:pctHeight>0</wp14:pctHeight>
+                </wp14:sizeRelV>
+              </wp:anchor>
+            </w:drawing>
+          </mc:Choice>
+          <mc:Fallback>
+            <w:pict>
+              <v:shape id="_x0000_s1035" type="#_x0000_t65" style="position:absolute;left:0;text-align:left;margin-left:44.2pt;margin-top:12.7pt;width:416.1pt;height:119.7pt;z-index:251696128;visibility:visible;mso-wrap-style:square;mso-width-percent:0;mso-height-percent:0;mso-wrap-distance-left:9pt;mso-wrap-distance-top:0;mso-wrap-distance-right:9pt;mso-wrap-distance-bottom:0;mso-position-horizontal:absolute;mso-position-horizontal-relative:text;mso-position-vertical:absolute;mso-position-vertical-relative:text;mso-width-percent:0;mso-height-percent:0;mso-width-relative:page;mso-height-relative:page;v-text-anchor:top" o:gfxdata="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" strokecolor="#fbd4b4 [1305]">
+                <v:shadow on="t" type="double" opacity=".5" color2="shadow add(102)" offset="-3pt,-3pt" offset2="-6pt,-6pt"/>
+                <v:textbox>
+                  <w:txbxContent>
+                    <w:p>
+                      <w:pPr>
+                        <w:spacing w:line="360" w:lineRule="auto"/>
+                        <w:jc w:val="both"/>
+                      </w:pPr>
+                      <w:r>
+                        <w:rPr>
+                          <w:lang w:val="es-MX"/>
+                        </w:rPr>
+                        <w:t xml:space="preserve">En </w:t>
+                      </w:r>
+                      <w:r>
+                        <w:rPr>
+                          <w:lang w:val="es-MX"/>
+                        </w:rPr>
+                        <w:t>esta sección se presenta el proceso de desarrollo de software basado en la metodología del Proceso Unificado de Desarrollo de Software.  Se detallaran los flujos de trabajo: captura de requisitos, análisis, diseño e implementación.</w:t>
+                      </w:r>
+                    </w:p>
+                    <w:p/>
+                  </w:txbxContent>
+                </v:textbox>
+              </v:shape>
+            </w:pict>
+          </mc:Fallback>
+        </mc:AlternateContent>
+      </w:r>
+    </w:p>
+    <w:p>
+      <w:pPr>
+        <w:spacing w:after="200" w:line="276" w:lineRule="auto"/>
+        <w:jc w:val="both"/>
+        <w:rPr>
+          <w:b/>
+          <w:color w:val="A6A6A6" w:themeColor="background1" w:themeShade="A6"/>
+          <w:u w:val="single"/>
+        </w:rPr>
+      </w:pPr>
+    </w:p>
+    <w:p>
+      <w:pPr>
+        <w:spacing w:after="200" w:line="276" w:lineRule="auto"/>
+        <w:jc w:val="both"/>
+        <w:rPr>
+          <w:b/>
+          <w:color w:val="A6A6A6" w:themeColor="background1" w:themeShade="A6"/>
+          <w:u w:val="single"/>
+        </w:rPr>
+      </w:pPr>
+    </w:p>
+    <w:p>
+      <w:pPr>
+        <w:spacing w:after="200" w:line="276" w:lineRule="auto"/>
+        <w:jc w:val="both"/>
+        <w:rPr>
+          <w:b/>
+          <w:color w:val="A6A6A6" w:themeColor="background1" w:themeShade="A6"/>
+          <w:u w:val="single"/>
+        </w:rPr>
+      </w:pPr>
+    </w:p>
+    <w:p>
+      <w:pPr>
+        <w:spacing w:after="200" w:line="276" w:lineRule="auto"/>
+        <w:jc w:val="both"/>
+        <w:rPr>
+          <w:b/>
+          <w:color w:val="A6A6A6" w:themeColor="background1" w:themeShade="A6"/>
+          <w:u w:val="single"/>
+        </w:rPr>
+      </w:pPr>
+    </w:p>
+    <w:p>
+      <w:pPr>
+        <w:spacing w:after="200" w:line="276" w:lineRule="auto"/>
+        <w:jc w:val="both"/>
+        <w:rPr>
+          <w:b/>
+          <w:color w:val="A6A6A6" w:themeColor="background1" w:themeShade="A6"/>
+          <w:u w:val="single"/>
+        </w:rPr>
+      </w:pPr>
+    </w:p>
+    <w:p>
+      <w:pPr>
+        <w:spacing w:after="200" w:line="276" w:lineRule="auto"/>
+        <w:jc w:val="both"/>
+        <w:rPr>
+          <w:b/>
+          <w:color w:val="A6A6A6" w:themeColor="background1" w:themeShade="A6"/>
+          <w:u w:val="single"/>
+        </w:rPr>
+      </w:pPr>
+      <w:bookmarkStart w:id="72" w:name="_GoBack"/>
+      <w:bookmarkEnd w:id="72"/>
+    </w:p>
+    <w:p>
+      <w:pPr>
+        <w:spacing w:after="200" w:line="276" w:lineRule="auto"/>
+        <w:jc w:val="both"/>
+        <w:rPr>
+          <w:b/>
+          <w:color w:val="A6A6A6" w:themeColor="background1" w:themeShade="A6"/>
+          <w:u w:val="single"/>
+        </w:rPr>
+      </w:pPr>
+    </w:p>
+    <w:p>
+      <w:pPr>
+        <w:spacing w:after="200" w:line="276" w:lineRule="auto"/>
+        <w:jc w:val="both"/>
+        <w:rPr>
+          <w:b/>
+          <w:color w:val="A6A6A6" w:themeColor="background1" w:themeShade="A6"/>
+          <w:u w:val="single"/>
+        </w:rPr>
+      </w:pPr>
+    </w:p>
+    <w:p>
+      <w:pPr>
+        <w:spacing w:after="200" w:line="276" w:lineRule="auto"/>
+        <w:jc w:val="both"/>
+        <w:rPr>
+          <w:b/>
+          <w:color w:val="A6A6A6" w:themeColor="background1" w:themeShade="A6"/>
+          <w:u w:val="single"/>
+        </w:rPr>
+      </w:pPr>
+    </w:p>
+    <w:p/>
+    <w:p/>
+    <w:p/>
+    <w:p/>
+    <w:p/>
+    <w:p/>
+    <w:p/>
+    <w:p/>
+    <w:p/>
+    <w:p/>
+    <w:p/>
+    <w:p/>
+    <w:p/>
+    <w:p/>
+    <w:p/>
+    <w:p/>
+    <w:p/>
+    <w:p/>
+    <w:p/>
+    <w:p/>
+    <w:p/>
+    <w:p/>
+    <w:p/>
+    <w:p/>
+    <w:p/>
+    <w:p/>
     <w:p>
       <w:pPr>
         <w:pStyle w:val="Ttulo3"/>
@@ -11258,49 +12313,10 @@
           </mc:Choice>
           <mc:Fallback>
             <w:pict>
-              <v:shape id="Esquina doblada 2" o:spid="_x0000_s1209" type="#_x0000_t65" style="position:absolute;margin-left:118.1pt;margin-top:8.6pt;width:344.25pt;height:71.25pt;z-index:251659264;visibility:visible;mso-wrap-style:square;mso-width-percent:0;mso-height-percent:0;mso-wrap-distance-left:9pt;mso-wrap-distance-top:0;mso-wrap-distance-right:9pt;mso-wrap-distance-bottom:0;mso-position-horizontal:absolute;mso-position-horizontal-relative:text;mso-position-vertical:absolute;mso-position-vertical-relative:text;mso-width-percent:0;mso-height-percent:0;mso-width-relative:page;mso-height-relative:page;v-text-anchor:middle" o:gfxdata="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">
+              <v:shape id="Esquina doblada 2" o:spid="_x0000_s1036" type="#_x0000_t65" style="position:absolute;margin-left:118.1pt;margin-top:8.6pt;width:344.25pt;height:71.25pt;z-index:251659264;visibility:visible;mso-wrap-style:square;mso-width-percent:0;mso-height-percent:0;mso-wrap-distance-left:9pt;mso-wrap-distance-top:0;mso-wrap-distance-right:9pt;mso-wrap-distance-bottom:0;mso-position-horizontal:absolute;mso-position-horizontal-relative:text;mso-position-vertical:absolute;mso-position-vertical-relative:text;mso-width-percent:0;mso-height-percent:0;mso-width-relative:page;mso-height-relative:page;v-text-anchor:middle" o:gfxdata="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">
                 <v:textbox>
                   <w:txbxContent>
-                    <w:p>
-                      <w:pPr>
-                        <w:tabs>
-                          <w:tab w:val="left" w:pos="6780"/>
-                        </w:tabs>
-                        <w:spacing w:line="380" w:lineRule="exact"/>
-                        <w:jc w:val="both"/>
-                        <w:rPr>
-                          <w:b/>
-                          <w:i/>
-                        </w:rPr>
-                      </w:pPr>
-                      <w:r>
-                        <w:rPr>
-                          <w:b/>
-                          <w:i/>
-                        </w:rPr>
-                        <w:t>Profesor:</w:t>
-                      </w:r>
-                      <w:r>
-                        <w:rPr>
-                          <w:b/>
-                          <w:i/>
-                        </w:rPr>
-                        <w:t xml:space="preserve"> </w:t>
-                      </w:r>
-                      <w:r>
-                        <w:rPr>
-                          <w:sz w:val="22"/>
-                          <w:szCs w:val="22"/>
-                        </w:rPr>
-                        <w:t>Es el usuario encargado de diseñar el examen de acuerdo a la materia que dicta y encargado además de evaluar al estudiante una vez que este haya rendido el examen</w:t>
-                      </w:r>
-                      <w:r>
-                        <w:rPr>
-                          <w:rFonts w:ascii="Arial" w:hAnsi="Arial" w:cs="Arial"/>
-                        </w:rPr>
-                        <w:t>.</w:t>
-                      </w:r>
-                    </w:p>
+                    <w:p/>
                   </w:txbxContent>
                 </v:textbox>
               </v:shape>
@@ -11576,70 +12592,10 @@
           </mc:Choice>
           <mc:Fallback>
             <w:pict>
-              <v:shape id="Esquina doblada 112" o:spid="_x0000_s1210" type="#_x0000_t65" style="position:absolute;margin-left:118.1pt;margin-top:-.25pt;width:344.25pt;height:52.5pt;z-index:251662336;visibility:visible;mso-wrap-style:square;mso-width-percent:0;mso-height-percent:0;mso-wrap-distance-left:9pt;mso-wrap-distance-top:0;mso-wrap-distance-right:9pt;mso-wrap-distance-bottom:0;mso-position-horizontal:absolute;mso-position-horizontal-relative:text;mso-position-vertical:absolute;mso-position-vertical-relative:text;mso-width-percent:0;mso-height-percent:0;mso-width-relative:page;mso-height-relative:page;v-text-anchor:middle" o:gfxdata="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">
+              <v:shape id="Esquina doblada 112" o:spid="_x0000_s1037" type="#_x0000_t65" style="position:absolute;margin-left:118.1pt;margin-top:-.25pt;width:344.25pt;height:52.5pt;z-index:251662336;visibility:visible;mso-wrap-style:square;mso-width-percent:0;mso-height-percent:0;mso-wrap-distance-left:9pt;mso-wrap-distance-top:0;mso-wrap-distance-right:9pt;mso-wrap-distance-bottom:0;mso-position-horizontal:absolute;mso-position-horizontal-relative:text;mso-position-vertical:absolute;mso-position-vertical-relative:text;mso-width-percent:0;mso-height-percent:0;mso-width-relative:page;mso-height-relative:page;v-text-anchor:middle" o:gfxdata="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">
                 <v:textbox>
                   <w:txbxContent>
-                    <w:p>
-                      <w:pPr>
-                        <w:tabs>
-                          <w:tab w:val="left" w:pos="6780"/>
-                        </w:tabs>
-                        <w:spacing w:line="380" w:lineRule="exact"/>
-                        <w:jc w:val="both"/>
-                        <w:rPr>
-                          <w:b/>
-                          <w:i/>
-                        </w:rPr>
-                      </w:pPr>
-                      <w:r>
-                        <w:rPr>
-                          <w:b/>
-                          <w:i/>
-                        </w:rPr>
-                        <w:t>Alumno:</w:t>
-                      </w:r>
-                      <w:r>
-                        <w:rPr>
-                          <w:b/>
-                          <w:i/>
-                        </w:rPr>
-                        <w:t xml:space="preserve"> </w:t>
-                      </w:r>
-                      <w:r>
-                        <w:rPr>
-                          <w:sz w:val="22"/>
-                          <w:szCs w:val="22"/>
-                        </w:rPr>
-                        <w:t xml:space="preserve">Es el usuario </w:t>
-                      </w:r>
-                      <w:r>
-                        <w:rPr>
-                          <w:sz w:val="22"/>
-                          <w:szCs w:val="22"/>
-                        </w:rPr>
-                        <w:t xml:space="preserve">quien podrá visualizar y realizar </w:t>
-                      </w:r>
-                      <w:r>
-                        <w:rPr>
-                          <w:sz w:val="22"/>
-                          <w:szCs w:val="22"/>
-                        </w:rPr>
-                        <w:t>el</w:t>
-                      </w:r>
-                      <w:r>
-                        <w:rPr>
-                          <w:sz w:val="22"/>
-                          <w:szCs w:val="22"/>
-                        </w:rPr>
-                        <w:t xml:space="preserve"> examen previamente elaborado por el profesor</w:t>
-                      </w:r>
-                      <w:r>
-                        <w:rPr>
-                          <w:rFonts w:ascii="Arial" w:hAnsi="Arial" w:cs="Arial"/>
-                        </w:rPr>
-                        <w:t>.</w:t>
-                      </w:r>
-                    </w:p>
+                    <w:p/>
                   </w:txbxContent>
                 </v:textbox>
               </v:shape>
@@ -11782,207 +12738,27 @@
           </mc:Choice>
           <mc:Fallback>
             <w:pict>
-              <v:shape id="Esquina doblada 1" o:spid="_x0000_s1211" type="#_x0000_t65" style="position:absolute;left:0;text-align:left;margin-left:181.9pt;margin-top:8.1pt;width:143.95pt;height:199.65pt;z-index:251663360;visibility:visible;mso-wrap-style:square;mso-width-percent:0;mso-height-percent:0;mso-wrap-distance-left:9pt;mso-wrap-distance-top:0;mso-wrap-distance-right:9pt;mso-wrap-distance-bottom:0;mso-position-horizontal:absolute;mso-position-horizontal-relative:text;mso-position-vertical:absolute;mso-position-vertical-relative:text;mso-width-percent:0;mso-height-percent:0;mso-width-relative:page;mso-height-relative:page;v-text-anchor:middle" o:gfxdata="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" adj="20248">
+              <v:shape id="Esquina doblada 1" o:spid="_x0000_s1038" type="#_x0000_t65" style="position:absolute;left:0;text-align:left;margin-left:181.9pt;margin-top:8.1pt;width:143.95pt;height:199.65pt;z-index:251663360;visibility:visible;mso-wrap-style:square;mso-width-percent:0;mso-height-percent:0;mso-wrap-distance-left:9pt;mso-wrap-distance-top:0;mso-wrap-distance-right:9pt;mso-wrap-distance-bottom:0;mso-position-horizontal:absolute;mso-position-horizontal-relative:text;mso-position-vertical:absolute;mso-position-vertical-relative:text;mso-width-percent:0;mso-height-percent:0;mso-width-relative:page;mso-height-relative:page;v-text-anchor:middle" o:gfxdata="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" adj="20248">
                 <v:textbox>
                   <w:txbxContent>
                     <w:p>
                       <w:pPr>
-                        <w:spacing w:line="360" w:lineRule="auto"/>
-                        <w:rPr>
-                          <w:sz w:val="22"/>
-                          <w:szCs w:val="22"/>
-                        </w:rPr>
+                        <w:pStyle w:val="NormalWeb"/>
+                        <w:spacing w:before="192" w:beforeAutospacing="0" w:after="0" w:afterAutospacing="0"/>
+                        <w:textAlignment w:val="baseline"/>
                       </w:pPr>
                       <w:r>
                         <w:rPr>
+                          <w:rFonts w:ascii="Arial" w:hAnsi="Arial" w:cstheme="minorBidi"/>
                           <w:b/>
-                          <w:sz w:val="22"/>
-                          <w:szCs w:val="22"/>
+                          <w:bCs/>
+                          <w:color w:val="000000" w:themeColor="text1"/>
+                          <w:kern w:val="24"/>
+                          <w:sz w:val="32"/>
+                          <w:szCs w:val="32"/>
+                          <w:lang w:val="sv-SE"/>
                         </w:rPr>
-                        <w:t>CU1</w:t>
-                      </w:r>
-                      <w:r>
-                        <w:rPr>
-                          <w:b/>
-                          <w:sz w:val="22"/>
-                          <w:szCs w:val="22"/>
-                        </w:rPr>
-                        <w:t>:</w:t>
-                      </w:r>
-                      <w:r>
-                        <w:rPr>
-                          <w:sz w:val="22"/>
-                          <w:szCs w:val="22"/>
-                        </w:rPr>
-                        <w:t xml:space="preserve"> Gestionar Asignatura </w:t>
-                      </w:r>
-                    </w:p>
-                    <w:p>
-                      <w:pPr>
-                        <w:spacing w:line="360" w:lineRule="auto"/>
-                        <w:rPr>
-                          <w:sz w:val="22"/>
-                          <w:szCs w:val="22"/>
-                        </w:rPr>
-                      </w:pPr>
-                      <w:r>
-                        <w:rPr>
-                          <w:b/>
-                          <w:sz w:val="22"/>
-                          <w:szCs w:val="22"/>
-                        </w:rPr>
-                        <w:t>CU2</w:t>
-                      </w:r>
-                      <w:r>
-                        <w:rPr>
-                          <w:b/>
-                          <w:sz w:val="22"/>
-                          <w:szCs w:val="22"/>
-                        </w:rPr>
-                        <w:t>:</w:t>
-                      </w:r>
-                      <w:r>
-                        <w:rPr>
-                          <w:sz w:val="22"/>
-                          <w:szCs w:val="22"/>
-                        </w:rPr>
-                        <w:t xml:space="preserve"> Gestionar Examen</w:t>
-                      </w:r>
-                    </w:p>
-                    <w:p>
-                      <w:pPr>
-                        <w:spacing w:line="360" w:lineRule="auto"/>
-                        <w:rPr>
-                          <w:sz w:val="22"/>
-                          <w:szCs w:val="22"/>
-                        </w:rPr>
-                      </w:pPr>
-                      <w:r>
-                        <w:rPr>
-                          <w:b/>
-                          <w:sz w:val="22"/>
-                          <w:szCs w:val="22"/>
-                        </w:rPr>
-                        <w:t>CU3</w:t>
-                      </w:r>
-                      <w:r>
-                        <w:rPr>
-                          <w:b/>
-                          <w:sz w:val="22"/>
-                          <w:szCs w:val="22"/>
-                        </w:rPr>
-                        <w:t>:</w:t>
-                      </w:r>
-                      <w:r>
-                        <w:rPr>
-                          <w:sz w:val="22"/>
-                          <w:szCs w:val="22"/>
-                        </w:rPr>
-                        <w:t xml:space="preserve"> </w:t>
-                      </w:r>
-                      <w:r>
-                        <w:rPr>
-                          <w:sz w:val="22"/>
-                          <w:szCs w:val="22"/>
-                        </w:rPr>
-                        <w:t>Administrar Notas</w:t>
-                      </w:r>
-                    </w:p>
-                    <w:p>
-                      <w:pPr>
-                        <w:spacing w:line="360" w:lineRule="auto"/>
-                        <w:rPr>
-                          <w:sz w:val="22"/>
-                          <w:szCs w:val="22"/>
-                        </w:rPr>
-                      </w:pPr>
-                      <w:r>
-                        <w:rPr>
-                          <w:b/>
-                          <w:sz w:val="22"/>
-                          <w:szCs w:val="22"/>
-                        </w:rPr>
-                        <w:t>CU4</w:t>
-                      </w:r>
-                      <w:r>
-                        <w:rPr>
-                          <w:b/>
-                          <w:sz w:val="22"/>
-                          <w:szCs w:val="22"/>
-                        </w:rPr>
-                        <w:t xml:space="preserve">: </w:t>
-                      </w:r>
-                      <w:r>
-                        <w:rPr>
-                          <w:sz w:val="22"/>
-                          <w:szCs w:val="22"/>
-                        </w:rPr>
-                        <w:t>Realizar Examen</w:t>
-                      </w:r>
-                    </w:p>
-                    <w:p>
-                      <w:pPr>
-                        <w:spacing w:line="360" w:lineRule="auto"/>
-                        <w:rPr>
-                          <w:b/>
-                          <w:sz w:val="22"/>
-                          <w:szCs w:val="22"/>
-                        </w:rPr>
-                      </w:pPr>
-                      <w:r>
-                        <w:rPr>
-                          <w:b/>
-                          <w:sz w:val="22"/>
-                          <w:szCs w:val="22"/>
-                        </w:rPr>
-                        <w:t>CU5</w:t>
-                      </w:r>
-                      <w:r>
-                        <w:rPr>
-                          <w:b/>
-                          <w:sz w:val="22"/>
-                          <w:szCs w:val="22"/>
-                        </w:rPr>
-                        <w:t xml:space="preserve">: </w:t>
-                      </w:r>
-                      <w:r>
-                        <w:rPr>
-                          <w:sz w:val="22"/>
-                          <w:szCs w:val="22"/>
-                        </w:rPr>
-                        <w:t>Terminar Examen</w:t>
-                      </w:r>
-                    </w:p>
-                    <w:p>
-                      <w:pPr>
-                        <w:spacing w:line="360" w:lineRule="auto"/>
-                        <w:rPr>
-                          <w:sz w:val="22"/>
-                          <w:szCs w:val="22"/>
-                        </w:rPr>
-                      </w:pPr>
-                      <w:r>
-                        <w:rPr>
-                          <w:b/>
-                          <w:sz w:val="22"/>
-                          <w:szCs w:val="22"/>
-                        </w:rPr>
-                        <w:t>CU6</w:t>
-                      </w:r>
-                      <w:r>
-                        <w:rPr>
-                          <w:b/>
-                          <w:sz w:val="22"/>
-                          <w:szCs w:val="22"/>
-                        </w:rPr>
-                        <w:t xml:space="preserve">: </w:t>
-                      </w:r>
-                      <w:r>
-                        <w:rPr>
-                          <w:sz w:val="22"/>
-                          <w:szCs w:val="22"/>
-                        </w:rPr>
-                        <w:t>Generar PDF</w:t>
+                        <w:t>Display</w:t>
                       </w:r>
                     </w:p>
                   </w:txbxContent>
@@ -13312,136 +14088,30 @@
           </mc:Choice>
           <mc:Fallback>
             <w:pict>
-              <v:shape id="Esquina doblada 3" o:spid="_x0000_s1212" type="#_x0000_t65" style="position:absolute;margin-left:264.2pt;margin-top:329.6pt;width:193.15pt;height:140.25pt;z-index:251669504;visibility:visible;mso-wrap-style:square;mso-width-percent:0;mso-height-percent:0;mso-wrap-distance-left:9pt;mso-wrap-distance-top:0;mso-wrap-distance-right:9pt;mso-wrap-distance-bottom:0;mso-position-horizontal:absolute;mso-position-horizontal-relative:text;mso-position-vertical:absolute;mso-position-vertical-relative:text;mso-width-percent:0;mso-height-percent:0;mso-width-relative:page;mso-height-relative:page;v-text-anchor:top" o:gfxdata="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" strokecolor="#d8d8d8 [2732]">
+              <v:shape id="Esquina doblada 3" o:spid="_x0000_s1039" type="#_x0000_t65" style="position:absolute;margin-left:264.2pt;margin-top:329.6pt;width:193.15pt;height:140.25pt;z-index:251669504;visibility:visible;mso-wrap-style:square;mso-width-percent:0;mso-height-percent:0;mso-wrap-distance-left:9pt;mso-wrap-distance-top:0;mso-wrap-distance-right:9pt;mso-wrap-distance-bottom:0;mso-position-horizontal:absolute;mso-position-horizontal-relative:text;mso-position-vertical:absolute;mso-position-vertical-relative:text;mso-width-percent:0;mso-height-percent:0;mso-width-relative:page;mso-height-relative:page;v-text-anchor:top" o:gfxdata="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" strokecolor="#d8d8d8 [2732]">
                 <v:shadow on="t" type="double" opacity=".5" color2="shadow add(102)" offset="-3pt,-3pt" offset2="-6pt,-6pt"/>
                 <v:textbox>
                   <w:txbxContent>
                     <w:p>
                       <w:pPr>
-                        <w:spacing w:line="360" w:lineRule="auto"/>
-                        <w:rPr>
-                          <w:lang w:eastAsia="en-US"/>
-                        </w:rPr>
+                        <w:pStyle w:val="NormalWeb"/>
+                        <w:spacing w:before="192" w:beforeAutospacing="0" w:after="0" w:afterAutospacing="0"/>
+                        <w:textAlignment w:val="baseline"/>
                       </w:pPr>
                       <w:r>
                         <w:rPr>
-                          <w:lang w:eastAsia="en-US"/>
+                          <w:rFonts w:ascii="Arial" w:hAnsi="Arial" w:cstheme="minorBidi"/>
+                          <w:b/>
+                          <w:bCs/>
+                          <w:color w:val="000000" w:themeColor="text1"/>
+                          <w:kern w:val="24"/>
+                          <w:sz w:val="32"/>
+                          <w:szCs w:val="32"/>
+                          <w:lang w:val="sv-SE"/>
                         </w:rPr>
-                        <w:t>Actividades:</w:t>
+                        <w:t>InsertCoin</w:t>
                       </w:r>
                     </w:p>
-                    <w:p>
-                      <w:pPr>
-                        <w:pStyle w:val="Prrafodelista"/>
-                        <w:numPr>
-                          <w:ilvl w:val="0"/>
-                          <w:numId w:val="4"/>
-                        </w:numPr>
-                        <w:spacing w:line="480" w:lineRule="auto"/>
-                        <w:rPr>
-                          <w:lang w:eastAsia="en-US"/>
-                        </w:rPr>
-                      </w:pPr>
-                      <w:r>
-                        <w:rPr>
-                          <w:lang w:eastAsia="en-US"/>
-                        </w:rPr>
-                        <w:t>A</w:t>
-                      </w:r>
-                      <w:r>
-                        <w:rPr>
-                          <w:lang w:eastAsia="en-US"/>
-                        </w:rPr>
-                        <w:t>nálisis de arquitectura</w:t>
-                      </w:r>
-                    </w:p>
-                    <w:p>
-                      <w:pPr>
-                        <w:pStyle w:val="Prrafodelista"/>
-                        <w:numPr>
-                          <w:ilvl w:val="0"/>
-                          <w:numId w:val="4"/>
-                        </w:numPr>
-                        <w:spacing w:line="480" w:lineRule="auto"/>
-                        <w:rPr>
-                          <w:lang w:eastAsia="en-US"/>
-                        </w:rPr>
-                      </w:pPr>
-                      <w:r>
-                        <w:rPr>
-                          <w:lang w:eastAsia="en-US"/>
-                        </w:rPr>
-                        <w:t>Análisis de casos de uso</w:t>
-                      </w:r>
-                    </w:p>
-                    <w:p>
-                      <w:pPr>
-                        <w:pStyle w:val="Prrafodelista"/>
-                        <w:numPr>
-                          <w:ilvl w:val="0"/>
-                          <w:numId w:val="4"/>
-                        </w:numPr>
-                        <w:spacing w:line="480" w:lineRule="auto"/>
-                        <w:rPr>
-                          <w:lang w:eastAsia="en-US"/>
-                        </w:rPr>
-                      </w:pPr>
-                      <w:r>
-                        <w:rPr>
-                          <w:lang w:eastAsia="en-US"/>
-                        </w:rPr>
-                        <w:t>Análisis de clases</w:t>
-                      </w:r>
-                    </w:p>
-                    <w:p>
-                      <w:pPr>
-                        <w:pStyle w:val="Prrafodelista"/>
-                        <w:numPr>
-                          <w:ilvl w:val="0"/>
-                          <w:numId w:val="4"/>
-                        </w:numPr>
-                        <w:spacing w:line="480" w:lineRule="auto"/>
-                        <w:rPr>
-                          <w:lang w:eastAsia="en-US"/>
-                        </w:rPr>
-                      </w:pPr>
-                      <w:r>
-                        <w:rPr>
-                          <w:lang w:eastAsia="en-US"/>
-                        </w:rPr>
-                        <w:t>Análisis de paquetes</w:t>
-                      </w:r>
-                    </w:p>
-                    <w:p>
-                      <w:pPr>
-                        <w:spacing w:line="360" w:lineRule="auto"/>
-                      </w:pPr>
-                    </w:p>
-                    <w:p>
-                      <w:pPr>
-                        <w:pStyle w:val="Prrafodelista"/>
-                        <w:numPr>
-                          <w:ilvl w:val="0"/>
-                          <w:numId w:val="3"/>
-                        </w:numPr>
-                        <w:spacing w:line="360" w:lineRule="auto"/>
-                        <w:rPr>
-                          <w:lang w:eastAsia="en-US"/>
-                        </w:rPr>
-                      </w:pPr>
-                      <w:r>
-                        <w:rPr>
-                          <w:lang w:eastAsia="en-US"/>
-                        </w:rPr>
-                        <w:t>de uso</w:t>
-                      </w:r>
-                    </w:p>
-                    <w:p>
-                      <w:pPr>
-                        <w:spacing w:line="360" w:lineRule="auto"/>
-                      </w:pPr>
-                    </w:p>
-                    <w:p/>
                   </w:txbxContent>
                 </v:textbox>
               </v:shape>
@@ -13561,40 +14231,43 @@
           </mc:Choice>
           <mc:Fallback>
             <w:pict>
-              <v:shape id="Cuadro de texto 130" o:spid="_x0000_s1213" type="#_x0000_t202" style="position:absolute;margin-left:.2pt;margin-top:309.7pt;width:138.15pt;height:35.5pt;z-index:251668480;visibility:visible;mso-wrap-style:square;mso-width-percent:0;mso-height-percent:0;mso-wrap-distance-left:9pt;mso-wrap-distance-top:0;mso-wrap-distance-right:9pt;mso-wrap-distance-bottom:0;mso-position-horizontal:absolute;mso-position-horizontal-relative:text;mso-position-vertical:absolute;mso-position-vertical-relative:text;mso-width-percent:0;mso-height-percent:0;mso-width-relative:margin;mso-height-relative:margin;v-text-anchor:top" o:gfxdata="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" stroked="f">
+              <v:shape id="Cuadro de texto 130" o:spid="_x0000_s1040" type="#_x0000_t202" style="position:absolute;margin-left:.2pt;margin-top:309.7pt;width:138.15pt;height:35.5pt;z-index:251668480;visibility:visible;mso-wrap-style:square;mso-width-percent:0;mso-height-percent:0;mso-wrap-distance-left:9pt;mso-wrap-distance-top:0;mso-wrap-distance-right:9pt;mso-wrap-distance-bottom:0;mso-position-horizontal:absolute;mso-position-horizontal-relative:text;mso-position-vertical:absolute;mso-position-vertical-relative:text;mso-width-percent:0;mso-height-percent:0;mso-width-relative:margin;mso-height-relative:margin;v-text-anchor:top" o:gfxdata="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" stroked="f">
                 <v:textbox>
                   <w:txbxContent>
                     <w:p>
                       <w:pPr>
-                        <w:rPr>
-                          <w:b/>
-                          <w:sz w:val="44"/>
-                          <w:szCs w:val="44"/>
-                        </w:rPr>
+                        <w:pStyle w:val="NormalWeb"/>
+                        <w:spacing w:before="192" w:beforeAutospacing="0" w:after="0" w:afterAutospacing="0"/>
+                        <w:textAlignment w:val="baseline"/>
                       </w:pPr>
                       <w:r>
                         <w:rPr>
-                          <w:b/>
-                          <w:sz w:val="44"/>
-                          <w:szCs w:val="44"/>
+                          <w:rFonts w:ascii="Arial" w:hAnsi="Arial" w:cstheme="minorBidi"/>
+                          <w:color w:val="000000" w:themeColor="text1"/>
+                          <w:kern w:val="24"/>
+                          <w:sz w:val="32"/>
+                          <w:szCs w:val="32"/>
+                          <w:lang w:val="sv-SE"/>
                         </w:rPr>
-                        <w:t>“</w:t>
+                        <w:t>Interface</w:t>
                       </w:r>
+                    </w:p>
+                    <w:p>
+                      <w:pPr>
+                        <w:pStyle w:val="NormalWeb"/>
+                        <w:spacing w:before="192" w:beforeAutospacing="0" w:after="0" w:afterAutospacing="0"/>
+                        <w:textAlignment w:val="baseline"/>
+                      </w:pPr>
                       <w:r>
                         <w:rPr>
-                          <w:b/>
-                          <w:sz w:val="44"/>
-                          <w:szCs w:val="44"/>
+                          <w:rFonts w:ascii="Arial" w:hAnsi="Arial" w:cstheme="minorBidi"/>
+                          <w:color w:val="000000" w:themeColor="text1"/>
+                          <w:kern w:val="24"/>
+                          <w:sz w:val="32"/>
+                          <w:szCs w:val="32"/>
+                          <w:lang w:val="sv-SE"/>
                         </w:rPr>
-                        <w:t>Análisis</w:t>
-                      </w:r>
-                      <w:r>
-                        <w:rPr>
-                          <w:b/>
-                          <w:sz w:val="44"/>
-                          <w:szCs w:val="44"/>
-                        </w:rPr>
-                        <w:t>”</w:t>
+                        <w:t xml:space="preserve">Requerida </w:t>
                       </w:r>
                     </w:p>
                   </w:txbxContent>
@@ -14553,7 +15226,6 @@
                 <w:sz w:val="20"/>
                 <w:szCs w:val="20"/>
               </w:rPr>
-              <w:lastRenderedPageBreak/>
               <w:t>2.-El usuario modifica los datos.</w:t>
             </w:r>
           </w:p>
@@ -15791,7 +16463,6 @@
                 <w:sz w:val="20"/>
                 <w:szCs w:val="20"/>
               </w:rPr>
-              <w:lastRenderedPageBreak/>
               <w:t>2.-El usuario pulsa el botón nuevo.</w:t>
             </w:r>
           </w:p>
@@ -15826,6 +16497,7 @@
                 <w:sz w:val="20"/>
                 <w:szCs w:val="20"/>
               </w:rPr>
+              <w:lastRenderedPageBreak/>
               <w:t>5.-El usuario pulsa el botón adicionar.</w:t>
             </w:r>
           </w:p>
@@ -16209,6 +16881,7 @@
                 <w:sz w:val="20"/>
                 <w:szCs w:val="20"/>
               </w:rPr>
+              <w:lastRenderedPageBreak/>
               <w:t>2.-El software muestra la pregunta seleccionada.</w:t>
             </w:r>
           </w:p>
@@ -16953,7 +17626,6 @@
                 <w:sz w:val="20"/>
                 <w:szCs w:val="20"/>
               </w:rPr>
-              <w:lastRenderedPageBreak/>
               <w:t>6.-Pulsa el botón guardar.</w:t>
             </w:r>
           </w:p>
@@ -17069,6 +17741,7 @@
                 <w:sz w:val="20"/>
                 <w:szCs w:val="20"/>
               </w:rPr>
+              <w:lastRenderedPageBreak/>
               <w:t>CAMINO ALTERNATIVO</w:t>
             </w:r>
           </w:p>
@@ -19835,7 +20508,7 @@
         <w:i/>
         <w:noProof/>
       </w:rPr>
-      <w:t>17</w:t>
+      <w:t>18</w:t>
     </w:r>
     <w:r>
       <w:rPr>
@@ -24967,6 +25640,7 @@
   </w:compat>
   <w:rsids>
     <w:rsidRoot w:val="00E97D64"/>
+    <w:rsid w:val="002C607A"/>
     <w:rsid w:val="00C5406B"/>
     <w:rsid w:val="00C66FD8"/>
     <w:rsid w:val="00E97D64"/>
@@ -25692,7 +26366,7 @@
 </file>
 
 <file path=customXml/itemProps1.xml><?xml version="1.0" encoding="utf-8"?>
-<ds:datastoreItem xmlns:ds="http://schemas.openxmlformats.org/officeDocument/2006/customXml" ds:itemID="{3638BFFB-F9D9-404E-A005-B8919DC7A2E3}">
+<ds:datastoreItem xmlns:ds="http://schemas.openxmlformats.org/officeDocument/2006/customXml" ds:itemID="{E0B8285B-A0A7-4FC4-B012-4C65633FE1AF}">
   <ds:schemaRefs>
     <ds:schemaRef ds:uri="http://schemas.openxmlformats.org/officeDocument/2006/bibliography"/>
   </ds:schemaRefs>

</xml_diff>

<commit_message>
ARCHIVO MODIFICADO FLUJO DE TRABAJO1
</commit_message>
<xml_diff>
--- a/Documentos/Documento del Proyecto( Linea  Base)v.1.1.docx
+++ b/Documentos/Documento del Proyecto( Linea  Base)v.1.1.docx
@@ -133,7 +133,7 @@
         <mc:AlternateContent>
           <mc:Choice Requires="wps">
             <w:drawing>
-              <wp:anchor distT="0" distB="0" distL="114300" distR="114300" simplePos="0" relativeHeight="251683840" behindDoc="0" locked="0" layoutInCell="1" allowOverlap="1" wp14:anchorId="18FE80BC" wp14:editId="769D6098">
+              <wp:anchor distT="0" distB="0" distL="114300" distR="114300" simplePos="0" relativeHeight="251683840" behindDoc="0" locked="0" layoutInCell="1" allowOverlap="1" wp14:anchorId="3693FCDF" wp14:editId="6658D053">
                 <wp:simplePos x="0" y="0"/>
                 <wp:positionH relativeFrom="column">
                   <wp:posOffset>3776345</wp:posOffset>
@@ -361,7 +361,7 @@
         <mc:AlternateContent>
           <mc:Choice Requires="wps">
             <w:drawing>
-              <wp:anchor distT="0" distB="0" distL="114300" distR="114300" simplePos="0" relativeHeight="251678720" behindDoc="0" locked="0" layoutInCell="1" allowOverlap="1">
+              <wp:anchor distT="0" distB="0" distL="114300" distR="114300" simplePos="0" relativeHeight="251678720" behindDoc="0" locked="0" layoutInCell="1" allowOverlap="1" wp14:anchorId="783CEDC5" wp14:editId="547A94CD">
                 <wp:simplePos x="0" y="0"/>
                 <wp:positionH relativeFrom="column">
                   <wp:posOffset>62040</wp:posOffset>
@@ -482,7 +482,7 @@
         <mc:AlternateContent>
           <mc:Choice Requires="wps">
             <w:drawing>
-              <wp:anchor distT="0" distB="0" distL="114300" distR="114300" simplePos="0" relativeHeight="251681792" behindDoc="0" locked="0" layoutInCell="1" allowOverlap="1" wp14:anchorId="18F0E351" wp14:editId="6C4D59E3">
+              <wp:anchor distT="0" distB="0" distL="114300" distR="114300" simplePos="0" relativeHeight="251681792" behindDoc="0" locked="0" layoutInCell="1" allowOverlap="1" wp14:anchorId="7DAB6E6F" wp14:editId="34B8A318">
                 <wp:simplePos x="0" y="0"/>
                 <wp:positionH relativeFrom="column">
                   <wp:posOffset>-82550</wp:posOffset>
@@ -653,7 +653,7 @@
         <mc:AlternateContent>
           <mc:Choice Requires="wps">
             <w:drawing>
-              <wp:anchor distT="0" distB="0" distL="114300" distR="114300" simplePos="0" relativeHeight="251682816" behindDoc="0" locked="0" layoutInCell="1" allowOverlap="1" wp14:anchorId="6BD17F83" wp14:editId="5F15B4E8">
+              <wp:anchor distT="0" distB="0" distL="114300" distR="114300" simplePos="0" relativeHeight="251682816" behindDoc="0" locked="0" layoutInCell="1" allowOverlap="1" wp14:anchorId="2A55927B" wp14:editId="2FE14C74">
                 <wp:simplePos x="0" y="0"/>
                 <wp:positionH relativeFrom="column">
                   <wp:posOffset>563245</wp:posOffset>
@@ -3519,7 +3519,7 @@
                 <w:noProof/>
               </w:rPr>
               <w:drawing>
-                <wp:inline distT="0" distB="0" distL="0" distR="0" wp14:anchorId="41F5EE6F" wp14:editId="12C8F7C9">
+                <wp:inline distT="0" distB="0" distL="0" distR="0" wp14:anchorId="713EDAD3" wp14:editId="135DC4F2">
                   <wp:extent cx="110490" cy="110490"/>
                   <wp:effectExtent l="0" t="0" r="3810" b="0"/>
                   <wp:docPr id="9" name="Imagen 68" descr="C:\Archivos de programa\Microsoft Office\MEDIA\OFFICE12\Bullets\BD15061_.gif"/>
@@ -3778,7 +3778,7 @@
                 <w:noProof/>
               </w:rPr>
               <w:drawing>
-                <wp:inline distT="0" distB="0" distL="0" distR="0" wp14:anchorId="0CB86AD8" wp14:editId="19E78F87">
+                <wp:inline distT="0" distB="0" distL="0" distR="0" wp14:anchorId="0F5927CC" wp14:editId="6A587335">
                   <wp:extent cx="116840" cy="116840"/>
                   <wp:effectExtent l="0" t="0" r="0" b="0"/>
                   <wp:docPr id="11" name="Imagen 74" descr="C:\Archivos de programa\Microsoft Office\MEDIA\OFFICE12\Bullets\BD15061_.gif"/>
@@ -4214,7 +4214,7 @@
                 <w:noProof/>
               </w:rPr>
               <w:drawing>
-                <wp:inline distT="0" distB="0" distL="0" distR="0" wp14:anchorId="1EDCE82B" wp14:editId="1BC36C80">
+                <wp:inline distT="0" distB="0" distL="0" distR="0" wp14:anchorId="5E4897A3" wp14:editId="21EE2AD3">
                   <wp:extent cx="110490" cy="110490"/>
                   <wp:effectExtent l="0" t="0" r="3810" b="0"/>
                   <wp:docPr id="13" name="Imagen 76" descr="C:\Archivos de programa\Microsoft Office\MEDIA\OFFICE12\Bullets\BD15061_.gif"/>
@@ -4434,7 +4434,7 @@
                 <w:noProof/>
               </w:rPr>
               <w:drawing>
-                <wp:inline distT="0" distB="0" distL="0" distR="0" wp14:anchorId="3A460E15" wp14:editId="2C96FD0B">
+                <wp:inline distT="0" distB="0" distL="0" distR="0" wp14:anchorId="48ED95A0" wp14:editId="5D920512">
                   <wp:extent cx="116840" cy="116840"/>
                   <wp:effectExtent l="0" t="0" r="0" b="0"/>
                   <wp:docPr id="21" name="Imagen 77" descr="C:\Archivos de programa\Microsoft Office\MEDIA\OFFICE12\Bullets\BD15061_.gif"/>
@@ -4807,7 +4807,7 @@
                 <w:noProof/>
               </w:rPr>
               <w:drawing>
-                <wp:inline distT="0" distB="0" distL="0" distR="0" wp14:anchorId="72095409" wp14:editId="6AE9D108">
+                <wp:inline distT="0" distB="0" distL="0" distR="0" wp14:anchorId="45D97D99" wp14:editId="43B42C4D">
                   <wp:extent cx="116840" cy="116840"/>
                   <wp:effectExtent l="0" t="0" r="0" b="0"/>
                   <wp:docPr id="22" name="Imagen 79" descr="C:\Archivos de programa\Microsoft Office\MEDIA\OFFICE12\Bullets\BD15061_.gif"/>
@@ -5021,7 +5021,7 @@
                 <w:noProof/>
               </w:rPr>
               <w:drawing>
-                <wp:inline distT="0" distB="0" distL="0" distR="0" wp14:anchorId="5EEEB673" wp14:editId="06DA47ED">
+                <wp:inline distT="0" distB="0" distL="0" distR="0" wp14:anchorId="72145804" wp14:editId="11818DB0">
                   <wp:extent cx="116840" cy="116840"/>
                   <wp:effectExtent l="0" t="0" r="0" b="0"/>
                   <wp:docPr id="23" name="Imagen 80" descr="C:\Archivos de programa\Microsoft Office\MEDIA\OFFICE12\Bullets\BD15061_.gif"/>
@@ -5235,7 +5235,7 @@
                 <w:noProof/>
               </w:rPr>
               <w:drawing>
-                <wp:inline distT="0" distB="0" distL="0" distR="0" wp14:anchorId="2746CDAA" wp14:editId="624CA94E">
+                <wp:inline distT="0" distB="0" distL="0" distR="0" wp14:anchorId="3225528F" wp14:editId="5CDD0593">
                   <wp:extent cx="110490" cy="110490"/>
                   <wp:effectExtent l="0" t="0" r="3810" b="0"/>
                   <wp:docPr id="24" name="Imagen 81" descr="C:\Archivos de programa\Microsoft Office\MEDIA\OFFICE12\Bullets\BD15061_.gif"/>
@@ -5449,7 +5449,7 @@
                 <w:noProof/>
               </w:rPr>
               <w:drawing>
-                <wp:inline distT="0" distB="0" distL="0" distR="0" wp14:anchorId="6B0DF9BD" wp14:editId="1232B1D6">
+                <wp:inline distT="0" distB="0" distL="0" distR="0" wp14:anchorId="262BB923" wp14:editId="766A3A4B">
                   <wp:extent cx="116840" cy="116840"/>
                   <wp:effectExtent l="0" t="0" r="0" b="0"/>
                   <wp:docPr id="25" name="Imagen 82" descr="C:\Archivos de programa\Microsoft Office\MEDIA\OFFICE12\Bullets\BD15061_.gif"/>
@@ -5814,7 +5814,7 @@
                 <w:noProof/>
               </w:rPr>
               <w:drawing>
-                <wp:inline distT="0" distB="0" distL="0" distR="0" wp14:anchorId="43639CDE" wp14:editId="5F85C5D7">
+                <wp:inline distT="0" distB="0" distL="0" distR="0" wp14:anchorId="644B537E" wp14:editId="38CEF98B">
                   <wp:extent cx="116840" cy="116840"/>
                   <wp:effectExtent l="0" t="0" r="0" b="0"/>
                   <wp:docPr id="26" name="Imagen 83" descr="C:\Archivos de programa\Microsoft Office\MEDIA\OFFICE12\Bullets\BD15061_.gif"/>
@@ -6028,7 +6028,7 @@
                 <w:noProof/>
               </w:rPr>
               <w:drawing>
-                <wp:inline distT="0" distB="0" distL="0" distR="0" wp14:anchorId="798FE63B" wp14:editId="208070BA">
+                <wp:inline distT="0" distB="0" distL="0" distR="0" wp14:anchorId="77480B21" wp14:editId="21DFF5B0">
                   <wp:extent cx="116840" cy="116840"/>
                   <wp:effectExtent l="0" t="0" r="0" b="0"/>
                   <wp:docPr id="27" name="Imagen 83" descr="C:\Archivos de programa\Microsoft Office\MEDIA\OFFICE12\Bullets\BD15061_.gif"/>
@@ -6242,7 +6242,7 @@
                 <w:noProof/>
               </w:rPr>
               <w:drawing>
-                <wp:inline distT="0" distB="0" distL="0" distR="0" wp14:anchorId="032529B5" wp14:editId="43BDAC51">
+                <wp:inline distT="0" distB="0" distL="0" distR="0" wp14:anchorId="27E12ECA" wp14:editId="04CCCAA9">
                   <wp:extent cx="116840" cy="116840"/>
                   <wp:effectExtent l="0" t="0" r="0" b="0"/>
                   <wp:docPr id="28" name="Imagen 84" descr="C:\Archivos de programa\Microsoft Office\MEDIA\OFFICE12\Bullets\BD15061_.gif"/>
@@ -6464,7 +6464,7 @@
                 <w:noProof/>
               </w:rPr>
               <w:drawing>
-                <wp:inline distT="0" distB="0" distL="0" distR="0" wp14:anchorId="65D688A7" wp14:editId="72456AE5">
+                <wp:inline distT="0" distB="0" distL="0" distR="0" wp14:anchorId="3F876F9D" wp14:editId="49D1B90B">
                   <wp:extent cx="116840" cy="116840"/>
                   <wp:effectExtent l="0" t="0" r="0" b="0"/>
                   <wp:docPr id="29" name="Imagen 85" descr="C:\Archivos de programa\Microsoft Office\MEDIA\OFFICE12\Bullets\BD15061_.gif"/>
@@ -6678,7 +6678,7 @@
                 <w:noProof/>
               </w:rPr>
               <w:drawing>
-                <wp:inline distT="0" distB="0" distL="0" distR="0" wp14:anchorId="1F51F772" wp14:editId="268E96B3">
+                <wp:inline distT="0" distB="0" distL="0" distR="0" wp14:anchorId="0DB4C120" wp14:editId="6A61B234">
                   <wp:extent cx="116840" cy="116840"/>
                   <wp:effectExtent l="0" t="0" r="0" b="0"/>
                   <wp:docPr id="30" name="Imagen 86" descr="C:\Archivos de programa\Microsoft Office\MEDIA\OFFICE12\Bullets\BD15061_.gif"/>
@@ -6889,7 +6889,7 @@
                 <w:noProof/>
               </w:rPr>
               <w:drawing>
-                <wp:inline distT="0" distB="0" distL="0" distR="0" wp14:anchorId="22519656" wp14:editId="2F0113E5">
+                <wp:inline distT="0" distB="0" distL="0" distR="0" wp14:anchorId="40FE5CF7" wp14:editId="79415508">
                   <wp:extent cx="116840" cy="116840"/>
                   <wp:effectExtent l="0" t="0" r="0" b="0"/>
                   <wp:docPr id="31" name="Imagen 87" descr="C:\Archivos de programa\Microsoft Office\MEDIA\OFFICE12\Bullets\BD15061_.gif"/>
@@ -7262,7 +7262,7 @@
                 <w:noProof/>
               </w:rPr>
               <w:drawing>
-                <wp:inline distT="0" distB="0" distL="0" distR="0" wp14:anchorId="390955D1" wp14:editId="362E062C">
+                <wp:inline distT="0" distB="0" distL="0" distR="0" wp14:anchorId="5A6803EC" wp14:editId="636B63DA">
                   <wp:extent cx="116840" cy="116840"/>
                   <wp:effectExtent l="0" t="0" r="0" b="0"/>
                   <wp:docPr id="896" name="Imagen 88" descr="C:\Archivos de programa\Microsoft Office\MEDIA\OFFICE12\Bullets\BD15061_.gif"/>
@@ -7476,7 +7476,7 @@
                 <w:noProof/>
               </w:rPr>
               <w:drawing>
-                <wp:inline distT="0" distB="0" distL="0" distR="0" wp14:anchorId="73F9CE1D" wp14:editId="516514F6">
+                <wp:inline distT="0" distB="0" distL="0" distR="0" wp14:anchorId="29E28A59" wp14:editId="72E23E3D">
                   <wp:extent cx="116840" cy="116840"/>
                   <wp:effectExtent l="0" t="0" r="0" b="0"/>
                   <wp:docPr id="897" name="Imagen 89" descr="C:\Archivos de programa\Microsoft Office\MEDIA\OFFICE12\Bullets\BD15061_.gif"/>
@@ -7679,7 +7679,7 @@
         <mc:AlternateContent>
           <mc:Choice Requires="wps">
             <w:drawing>
-              <wp:anchor distT="0" distB="0" distL="114300" distR="114300" simplePos="0" relativeHeight="251677696" behindDoc="0" locked="0" layoutInCell="1" allowOverlap="1" wp14:anchorId="2AD5B06A" wp14:editId="62DDAF58">
+              <wp:anchor distT="0" distB="0" distL="114300" distR="114300" simplePos="0" relativeHeight="251677696" behindDoc="0" locked="0" layoutInCell="1" allowOverlap="1" wp14:anchorId="6C7A960E" wp14:editId="35DB8681">
                 <wp:simplePos x="0" y="0"/>
                 <wp:positionH relativeFrom="column">
                   <wp:posOffset>4191494</wp:posOffset>
@@ -8991,7 +8991,7 @@
         <mc:AlternateContent>
           <mc:Choice Requires="wps">
             <w:drawing>
-              <wp:anchor distT="0" distB="0" distL="114300" distR="114300" simplePos="0" relativeHeight="251688960" behindDoc="0" locked="0" layoutInCell="1" allowOverlap="1" wp14:anchorId="43121E9C" wp14:editId="292D16B2">
+              <wp:anchor distT="0" distB="0" distL="114300" distR="114300" simplePos="0" relativeHeight="251688960" behindDoc="0" locked="0" layoutInCell="1" allowOverlap="1" wp14:anchorId="41C3E099" wp14:editId="128C3057">
                 <wp:simplePos x="0" y="0"/>
                 <wp:positionH relativeFrom="column">
                   <wp:posOffset>3776345</wp:posOffset>
@@ -9215,7 +9215,7 @@
         <mc:AlternateContent>
           <mc:Choice Requires="wps">
             <w:drawing>
-              <wp:anchor distT="0" distB="0" distL="114300" distR="114300" simplePos="0" relativeHeight="251685888" behindDoc="0" locked="0" layoutInCell="1" allowOverlap="1" wp14:anchorId="41CC8434" wp14:editId="5DF89B0D">
+              <wp:anchor distT="0" distB="0" distL="114300" distR="114300" simplePos="0" relativeHeight="251685888" behindDoc="0" locked="0" layoutInCell="1" allowOverlap="1" wp14:anchorId="27273C85" wp14:editId="274975A9">
                 <wp:simplePos x="0" y="0"/>
                 <wp:positionH relativeFrom="column">
                   <wp:posOffset>62040</wp:posOffset>
@@ -9336,7 +9336,7 @@
         <mc:AlternateContent>
           <mc:Choice Requires="wps">
             <w:drawing>
-              <wp:anchor distT="0" distB="0" distL="114300" distR="114300" simplePos="0" relativeHeight="251686912" behindDoc="0" locked="0" layoutInCell="1" allowOverlap="1" wp14:anchorId="25612B99" wp14:editId="1BD25950">
+              <wp:anchor distT="0" distB="0" distL="114300" distR="114300" simplePos="0" relativeHeight="251686912" behindDoc="0" locked="0" layoutInCell="1" allowOverlap="1" wp14:anchorId="4833A8D7" wp14:editId="00E10EC9">
                 <wp:simplePos x="0" y="0"/>
                 <wp:positionH relativeFrom="column">
                   <wp:posOffset>-93547</wp:posOffset>
@@ -9557,7 +9557,7 @@
         <mc:AlternateContent>
           <mc:Choice Requires="wps">
             <w:drawing>
-              <wp:anchor distT="0" distB="0" distL="114300" distR="114300" simplePos="0" relativeHeight="251687936" behindDoc="0" locked="0" layoutInCell="1" allowOverlap="1" wp14:anchorId="6FB90589" wp14:editId="281650CE">
+              <wp:anchor distT="0" distB="0" distL="114300" distR="114300" simplePos="0" relativeHeight="251687936" behindDoc="0" locked="0" layoutInCell="1" allowOverlap="1" wp14:anchorId="5500DDDB" wp14:editId="1D4BF42D">
                 <wp:simplePos x="0" y="0"/>
                 <wp:positionH relativeFrom="column">
                   <wp:posOffset>557279</wp:posOffset>
@@ -9974,7 +9974,7 @@
           <w:lang w:val="es-ES" w:eastAsia="es-ES"/>
         </w:rPr>
         <w:drawing>
-          <wp:anchor distT="0" distB="0" distL="114300" distR="114300" simplePos="0" relativeHeight="251692032" behindDoc="0" locked="0" layoutInCell="1" allowOverlap="1" wp14:anchorId="612726F2" wp14:editId="360E084D">
+          <wp:anchor distT="0" distB="0" distL="114300" distR="114300" simplePos="0" relativeHeight="251692032" behindDoc="0" locked="0" layoutInCell="1" allowOverlap="1" wp14:anchorId="05E32A95" wp14:editId="76E54D7F">
             <wp:simplePos x="0" y="0"/>
             <wp:positionH relativeFrom="column">
               <wp:posOffset>1808480</wp:posOffset>
@@ -11386,7 +11386,7 @@
         <mc:AlternateContent>
           <mc:Choice Requires="wps">
             <w:drawing>
-              <wp:anchor distT="0" distB="0" distL="114300" distR="114300" simplePos="0" relativeHeight="251697152" behindDoc="0" locked="0" layoutInCell="1" allowOverlap="1" wp14:anchorId="5CA5CBA2" wp14:editId="5F81E4A2">
+              <wp:anchor distT="0" distB="0" distL="114300" distR="114300" simplePos="0" relativeHeight="251697152" behindDoc="0" locked="0" layoutInCell="1" allowOverlap="1" wp14:anchorId="55DB0A41" wp14:editId="4F2548E3">
                 <wp:simplePos x="0" y="0"/>
                 <wp:positionH relativeFrom="column">
                   <wp:posOffset>3776345</wp:posOffset>
@@ -11610,7 +11610,7 @@
         <mc:AlternateContent>
           <mc:Choice Requires="wps">
             <w:drawing>
-              <wp:anchor distT="0" distB="0" distL="114300" distR="114300" simplePos="0" relativeHeight="251694080" behindDoc="0" locked="0" layoutInCell="1" allowOverlap="1" wp14:anchorId="152D1271" wp14:editId="7D2928A0">
+              <wp:anchor distT="0" distB="0" distL="114300" distR="114300" simplePos="0" relativeHeight="251694080" behindDoc="0" locked="0" layoutInCell="1" allowOverlap="1" wp14:anchorId="646A0E2B" wp14:editId="53AE826D">
                 <wp:simplePos x="0" y="0"/>
                 <wp:positionH relativeFrom="column">
                   <wp:posOffset>62040</wp:posOffset>
@@ -11731,7 +11731,7 @@
         <mc:AlternateContent>
           <mc:Choice Requires="wps">
             <w:drawing>
-              <wp:anchor distT="0" distB="0" distL="114300" distR="114300" simplePos="0" relativeHeight="251695104" behindDoc="0" locked="0" layoutInCell="1" allowOverlap="1" wp14:anchorId="2F088F71" wp14:editId="7673AB8D">
+              <wp:anchor distT="0" distB="0" distL="114300" distR="114300" simplePos="0" relativeHeight="251695104" behindDoc="0" locked="0" layoutInCell="1" allowOverlap="1" wp14:anchorId="68CE84A2" wp14:editId="55C3306A">
                 <wp:simplePos x="0" y="0"/>
                 <wp:positionH relativeFrom="column">
                   <wp:posOffset>-88617</wp:posOffset>
@@ -11918,7 +11918,7 @@
         <mc:AlternateContent>
           <mc:Choice Requires="wps">
             <w:drawing>
-              <wp:anchor distT="0" distB="0" distL="114300" distR="114300" simplePos="0" relativeHeight="251696128" behindDoc="0" locked="0" layoutInCell="1" allowOverlap="1" wp14:anchorId="4E8947B1" wp14:editId="03903ABB">
+              <wp:anchor distT="0" distB="0" distL="114300" distR="114300" simplePos="0" relativeHeight="251696128" behindDoc="0" locked="0" layoutInCell="1" allowOverlap="1" wp14:anchorId="3C252C1F" wp14:editId="791A8464">
                 <wp:simplePos x="0" y="0"/>
                 <wp:positionH relativeFrom="column">
                   <wp:posOffset>561340</wp:posOffset>
@@ -12107,8 +12107,6 @@
           <w:u w:val="single"/>
         </w:rPr>
       </w:pPr>
-      <w:bookmarkStart w:id="72" w:name="_GoBack"/>
-      <w:bookmarkEnd w:id="72"/>
     </w:p>
     <w:p>
       <w:pPr>
@@ -12156,6 +12154,997 @@
     <w:p/>
     <w:p/>
     <w:p/>
+    <w:p>
+      <w:pPr>
+        <w:spacing w:after="200" w:line="276" w:lineRule="auto"/>
+        <w:jc w:val="both"/>
+        <w:rPr>
+          <w:b/>
+          <w:color w:val="A6A6A6" w:themeColor="background1" w:themeShade="A6"/>
+          <w:u w:val="single"/>
+        </w:rPr>
+      </w:pPr>
+    </w:p>
+    <w:p>
+      <w:pPr>
+        <w:spacing w:after="200" w:line="276" w:lineRule="auto"/>
+        <w:jc w:val="both"/>
+        <w:rPr>
+          <w:b/>
+          <w:color w:val="A6A6A6" w:themeColor="background1" w:themeShade="A6"/>
+          <w:u w:val="single"/>
+        </w:rPr>
+      </w:pPr>
+    </w:p>
+    <w:p>
+      <w:pPr>
+        <w:spacing w:after="200" w:line="276" w:lineRule="auto"/>
+        <w:jc w:val="both"/>
+        <w:rPr>
+          <w:b/>
+          <w:color w:val="A6A6A6" w:themeColor="background1" w:themeShade="A6"/>
+          <w:u w:val="single"/>
+        </w:rPr>
+      </w:pPr>
+    </w:p>
+    <w:p>
+      <w:pPr>
+        <w:spacing w:after="200" w:line="276" w:lineRule="auto"/>
+        <w:jc w:val="both"/>
+        <w:rPr>
+          <w:b/>
+          <w:color w:val="A6A6A6" w:themeColor="background1" w:themeShade="A6"/>
+          <w:u w:val="single"/>
+        </w:rPr>
+      </w:pPr>
+    </w:p>
+    <w:p>
+      <w:pPr>
+        <w:spacing w:after="200" w:line="276" w:lineRule="auto"/>
+        <w:jc w:val="both"/>
+        <w:rPr>
+          <w:b/>
+          <w:color w:val="A6A6A6" w:themeColor="background1" w:themeShade="A6"/>
+          <w:u w:val="single"/>
+        </w:rPr>
+      </w:pPr>
+    </w:p>
+    <w:p>
+      <w:pPr>
+        <w:spacing w:after="200" w:line="276" w:lineRule="auto"/>
+        <w:jc w:val="both"/>
+        <w:rPr>
+          <w:b/>
+          <w:color w:val="A6A6A6" w:themeColor="background1" w:themeShade="A6"/>
+          <w:u w:val="single"/>
+        </w:rPr>
+      </w:pPr>
+      <w:r>
+        <w:rPr>
+          <w:b/>
+          <w:noProof/>
+          <w:color w:val="A6A6A6" w:themeColor="background1" w:themeShade="A6"/>
+          <w:u w:val="single"/>
+        </w:rPr>
+        <mc:AlternateContent>
+          <mc:Choice Requires="wps">
+            <w:drawing>
+              <wp:anchor distT="0" distB="0" distL="114300" distR="114300" simplePos="0" relativeHeight="251702272" behindDoc="0" locked="0" layoutInCell="1" allowOverlap="1" wp14:anchorId="0955D616" wp14:editId="3D02B0BB">
+                <wp:simplePos x="0" y="0"/>
+                <wp:positionH relativeFrom="column">
+                  <wp:posOffset>2888225</wp:posOffset>
+                </wp:positionH>
+                <wp:positionV relativeFrom="paragraph">
+                  <wp:posOffset>151130</wp:posOffset>
+                </wp:positionV>
+                <wp:extent cx="3315970" cy="340995"/>
+                <wp:effectExtent l="19050" t="0" r="17780" b="173355"/>
+                <wp:wrapNone/>
+                <wp:docPr id="902" name="Cuadro de texto 134"/>
+                <wp:cNvGraphicFramePr>
+                  <a:graphicFrameLocks xmlns:a="http://schemas.openxmlformats.org/drawingml/2006/main"/>
+                </wp:cNvGraphicFramePr>
+                <a:graphic xmlns:a="http://schemas.openxmlformats.org/drawingml/2006/main">
+                  <a:graphicData uri="http://schemas.microsoft.com/office/word/2010/wordprocessingShape">
+                    <wps:wsp>
+                      <wps:cNvSpPr txBox="1">
+                        <a:spLocks noChangeArrowheads="1"/>
+                      </wps:cNvSpPr>
+                      <wps:spPr bwMode="auto">
+                        <a:xfrm>
+                          <a:off x="0" y="0"/>
+                          <a:ext cx="3315970" cy="340995"/>
+                        </a:xfrm>
+                        <a:prstGeom prst="rect">
+                          <a:avLst/>
+                        </a:prstGeom>
+                        <a:solidFill>
+                          <a:srgbClr val="FFFFFF"/>
+                        </a:solidFill>
+                        <a:ln>
+                          <a:noFill/>
+                        </a:ln>
+                        <a:effectLst>
+                          <a:reflection blurRad="6350" stA="52000" endA="300" endPos="35000" dir="5400000" sy="-100000" algn="bl" rotWithShape="0"/>
+                        </a:effectLst>
+                        <a:extLst>
+                          <a:ext uri="{91240B29-F687-4F45-9708-019B960494DF}">
+                            <a14:hiddenLine xmlns:a14="http://schemas.microsoft.com/office/drawing/2010/main" w="9525">
+                              <a:solidFill>
+                                <a:srgbClr val="000000"/>
+                              </a:solidFill>
+                              <a:miter lim="800000"/>
+                              <a:headEnd/>
+                              <a:tailEnd/>
+                            </a14:hiddenLine>
+                          </a:ext>
+                        </a:extLst>
+                      </wps:spPr>
+                      <wps:txbx>
+                        <w:txbxContent>
+                          <w:p>
+                            <w:pPr>
+                              <w:rPr>
+                                <w:rFonts w:ascii="AR JULIAN" w:hAnsi="AR JULIAN"/>
+                                <w:b/>
+                                <w:i/>
+                                <w:color w:val="E36C0A" w:themeColor="accent6" w:themeShade="BF"/>
+                                <w:sz w:val="40"/>
+                                <w:szCs w:val="40"/>
+                                <w14:shadow w14:blurRad="0" w14:dist="25400" w14:dir="2700000" w14:sx="0" w14:sy="0" w14:kx="0" w14:ky="0" w14:algn="none">
+                                  <w14:srgbClr w14:val="000000">
+                                    <w14:alpha w14:val="50000"/>
+                                  </w14:srgbClr>
+                                </w14:shadow>
+                                <w14:textOutline w14:w="9525" w14:cap="flat" w14:cmpd="sng" w14:algn="ctr">
+                                  <w14:solidFill>
+                                    <w14:schemeClr w14:val="bg1">
+                                      <w14:alpha w14:val="50000"/>
+                                      <w14:lumMod w14:val="75000"/>
+                                    </w14:schemeClr>
+                                  </w14:solidFill>
+                                  <w14:prstDash w14:val="solid"/>
+                                  <w14:round/>
+                                </w14:textOutline>
+                              </w:rPr>
+                            </w:pPr>
+                            <w:r>
+                              <w:rPr>
+                                <w:rFonts w:ascii="AR JULIAN" w:hAnsi="AR JULIAN"/>
+                                <w:b/>
+                                <w:i/>
+                                <w:color w:val="E36C0A" w:themeColor="accent6" w:themeShade="BF"/>
+                                <w:sz w:val="40"/>
+                                <w:szCs w:val="40"/>
+                                <w14:shadow w14:blurRad="0" w14:dist="25400" w14:dir="2700000" w14:sx="0" w14:sy="0" w14:kx="0" w14:ky="0" w14:algn="none">
+                                  <w14:srgbClr w14:val="000000">
+                                    <w14:alpha w14:val="50000"/>
+                                  </w14:srgbClr>
+                                </w14:shadow>
+                                <w14:textOutline w14:w="9525" w14:cap="flat" w14:cmpd="sng" w14:algn="ctr">
+                                  <w14:solidFill>
+                                    <w14:schemeClr w14:val="bg1">
+                                      <w14:alpha w14:val="50000"/>
+                                      <w14:lumMod w14:val="75000"/>
+                                    </w14:schemeClr>
+                                  </w14:solidFill>
+                                  <w14:prstDash w14:val="solid"/>
+                                  <w14:round/>
+                                </w14:textOutline>
+                              </w:rPr>
+                              <w:t>FLUJO DE TRABAJO1</w:t>
+                            </w:r>
+                          </w:p>
+                        </w:txbxContent>
+                      </wps:txbx>
+                      <wps:bodyPr rot="0" vert="horz" wrap="square" lIns="91440" tIns="45720" rIns="91440" bIns="45720" anchor="t" anchorCtr="0" upright="1">
+                        <a:noAutofit/>
+                        <a:scene3d>
+                          <a:camera prst="isometricOffAxis1Right"/>
+                          <a:lightRig rig="threePt" dir="t"/>
+                        </a:scene3d>
+                      </wps:bodyPr>
+                    </wps:wsp>
+                  </a:graphicData>
+                </a:graphic>
+                <wp14:sizeRelH relativeFrom="margin">
+                  <wp14:pctWidth>0</wp14:pctWidth>
+                </wp14:sizeRelH>
+                <wp14:sizeRelV relativeFrom="margin">
+                  <wp14:pctHeight>0</wp14:pctHeight>
+                </wp14:sizeRelV>
+              </wp:anchor>
+            </w:drawing>
+          </mc:Choice>
+          <mc:Fallback>
+            <w:pict>
+              <v:shape id="_x0000_s1036" type="#_x0000_t202" style="position:absolute;left:0;text-align:left;margin-left:227.4pt;margin-top:11.9pt;width:261.1pt;height:26.85pt;z-index:251702272;visibility:visible;mso-wrap-style:square;mso-width-percent:0;mso-height-percent:0;mso-wrap-distance-left:9pt;mso-wrap-distance-top:0;mso-wrap-distance-right:9pt;mso-wrap-distance-bottom:0;mso-position-horizontal:absolute;mso-position-horizontal-relative:text;mso-position-vertical:absolute;mso-position-vertical-relative:text;mso-width-percent:0;mso-height-percent:0;mso-width-relative:margin;mso-height-relative:margin;v-text-anchor:top" o:gfxdata="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" stroked="f">
+                <v:textbox>
+                  <w:txbxContent>
+                    <w:p>
+                      <w:pPr>
+                        <w:rPr>
+                          <w:rFonts w:ascii="AR JULIAN" w:hAnsi="AR JULIAN"/>
+                          <w:b/>
+                          <w:i/>
+                          <w:color w:val="E36C0A" w:themeColor="accent6" w:themeShade="BF"/>
+                          <w:sz w:val="40"/>
+                          <w:szCs w:val="40"/>
+                          <w14:shadow w14:blurRad="0" w14:dist="25400" w14:dir="2700000" w14:sx="0" w14:sy="0" w14:kx="0" w14:ky="0" w14:algn="none">
+                            <w14:srgbClr w14:val="000000">
+                              <w14:alpha w14:val="50000"/>
+                            </w14:srgbClr>
+                          </w14:shadow>
+                          <w14:textOutline w14:w="9525" w14:cap="flat" w14:cmpd="sng" w14:algn="ctr">
+                            <w14:solidFill>
+                              <w14:schemeClr w14:val="bg1">
+                                <w14:alpha w14:val="50000"/>
+                                <w14:lumMod w14:val="75000"/>
+                              </w14:schemeClr>
+                            </w14:solidFill>
+                            <w14:prstDash w14:val="solid"/>
+                            <w14:round/>
+                          </w14:textOutline>
+                        </w:rPr>
+                      </w:pPr>
+                      <w:r>
+                        <w:rPr>
+                          <w:rFonts w:ascii="AR JULIAN" w:hAnsi="AR JULIAN"/>
+                          <w:b/>
+                          <w:i/>
+                          <w:color w:val="E36C0A" w:themeColor="accent6" w:themeShade="BF"/>
+                          <w:sz w:val="40"/>
+                          <w:szCs w:val="40"/>
+                          <w14:shadow w14:blurRad="0" w14:dist="25400" w14:dir="2700000" w14:sx="0" w14:sy="0" w14:kx="0" w14:ky="0" w14:algn="none">
+                            <w14:srgbClr w14:val="000000">
+                              <w14:alpha w14:val="50000"/>
+                            </w14:srgbClr>
+                          </w14:shadow>
+                          <w14:textOutline w14:w="9525" w14:cap="flat" w14:cmpd="sng" w14:algn="ctr">
+                            <w14:solidFill>
+                              <w14:schemeClr w14:val="bg1">
+                                <w14:alpha w14:val="50000"/>
+                                <w14:lumMod w14:val="75000"/>
+                              </w14:schemeClr>
+                            </w14:solidFill>
+                            <w14:prstDash w14:val="solid"/>
+                            <w14:round/>
+                          </w14:textOutline>
+                        </w:rPr>
+                        <w:t>FLUJO DE TRABAJO1</w:t>
+                      </w:r>
+                    </w:p>
+                  </w:txbxContent>
+                </v:textbox>
+              </v:shape>
+            </w:pict>
+          </mc:Fallback>
+        </mc:AlternateContent>
+      </w:r>
+    </w:p>
+    <w:p>
+      <w:pPr>
+        <w:spacing w:after="200" w:line="276" w:lineRule="auto"/>
+        <w:jc w:val="both"/>
+        <w:rPr>
+          <w:b/>
+          <w:color w:val="A6A6A6" w:themeColor="background1" w:themeShade="A6"/>
+          <w:u w:val="single"/>
+        </w:rPr>
+      </w:pPr>
+      <w:r>
+        <w:rPr>
+          <w:b/>
+          <w:noProof/>
+          <w:color w:val="A6A6A6" w:themeColor="background1" w:themeShade="A6"/>
+          <w:u w:val="single"/>
+        </w:rPr>
+        <mc:AlternateContent>
+          <mc:Choice Requires="wps">
+            <w:drawing>
+              <wp:anchor distT="0" distB="0" distL="114300" distR="114300" simplePos="0" relativeHeight="251699200" behindDoc="0" locked="0" layoutInCell="1" allowOverlap="1" wp14:anchorId="2B42CC41" wp14:editId="3CA296AE">
+                <wp:simplePos x="0" y="0"/>
+                <wp:positionH relativeFrom="column">
+                  <wp:posOffset>62040</wp:posOffset>
+                </wp:positionH>
+                <wp:positionV relativeFrom="paragraph">
+                  <wp:posOffset>317500</wp:posOffset>
+                </wp:positionV>
+                <wp:extent cx="5533902" cy="0"/>
+                <wp:effectExtent l="38100" t="95250" r="86360" b="152400"/>
+                <wp:wrapNone/>
+                <wp:docPr id="903" name="903 Conector recto"/>
+                <wp:cNvGraphicFramePr/>
+                <a:graphic xmlns:a="http://schemas.openxmlformats.org/drawingml/2006/main">
+                  <a:graphicData uri="http://schemas.microsoft.com/office/word/2010/wordprocessingShape">
+                    <wps:wsp>
+                      <wps:cNvCnPr/>
+                      <wps:spPr>
+                        <a:xfrm>
+                          <a:off x="0" y="0"/>
+                          <a:ext cx="5533902" cy="0"/>
+                        </a:xfrm>
+                        <a:prstGeom prst="line">
+                          <a:avLst/>
+                        </a:prstGeom>
+                        <a:ln w="50800">
+                          <a:solidFill>
+                            <a:schemeClr val="accent6">
+                              <a:lumMod val="50000"/>
+                            </a:schemeClr>
+                          </a:solidFill>
+                        </a:ln>
+                        <a:effectLst>
+                          <a:glow rad="63500">
+                            <a:schemeClr val="accent3">
+                              <a:satMod val="175000"/>
+                              <a:alpha val="40000"/>
+                            </a:schemeClr>
+                          </a:glow>
+                          <a:outerShdw blurRad="40000" dist="23000" dir="5400000" rotWithShape="0">
+                            <a:srgbClr val="000000">
+                              <a:alpha val="35000"/>
+                            </a:srgbClr>
+                          </a:outerShdw>
+                        </a:effectLst>
+                        <a:scene3d>
+                          <a:camera prst="orthographicFront"/>
+                          <a:lightRig rig="threePt" dir="t"/>
+                        </a:scene3d>
+                        <a:sp3d>
+                          <a:bevelT w="165100" prst="coolSlant"/>
+                        </a:sp3d>
+                      </wps:spPr>
+                      <wps:style>
+                        <a:lnRef idx="3">
+                          <a:schemeClr val="accent1"/>
+                        </a:lnRef>
+                        <a:fillRef idx="0">
+                          <a:schemeClr val="accent1"/>
+                        </a:fillRef>
+                        <a:effectRef idx="2">
+                          <a:schemeClr val="accent1"/>
+                        </a:effectRef>
+                        <a:fontRef idx="minor">
+                          <a:schemeClr val="tx1"/>
+                        </a:fontRef>
+                      </wps:style>
+                      <wps:bodyPr/>
+                    </wps:wsp>
+                  </a:graphicData>
+                </a:graphic>
+                <wp14:sizeRelH relativeFrom="margin">
+                  <wp14:pctWidth>0</wp14:pctWidth>
+                </wp14:sizeRelH>
+                <wp14:sizeRelV relativeFrom="margin">
+                  <wp14:pctHeight>0</wp14:pctHeight>
+                </wp14:sizeRelV>
+              </wp:anchor>
+            </w:drawing>
+          </mc:Choice>
+          <mc:Fallback>
+            <w:pict>
+              <v:line id="903 Conector recto" o:spid="_x0000_s1026" style="position:absolute;z-index:251699200;visibility:visible;mso-wrap-style:square;mso-width-percent:0;mso-height-percent:0;mso-wrap-distance-left:9pt;mso-wrap-distance-top:0;mso-wrap-distance-right:9pt;mso-wrap-distance-bottom:0;mso-position-horizontal:absolute;mso-position-horizontal-relative:text;mso-position-vertical:absolute;mso-position-vertical-relative:text;mso-width-percent:0;mso-height-percent:0;mso-width-relative:margin;mso-height-relative:margin" from="4.9pt,25pt" to="440.65pt,25pt" o:gfxdata="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" strokecolor="#974706 [1609]" strokeweight="4pt">
+                <v:shadow on="t" color="black" opacity="22937f" origin=",.5" offset="0,.63889mm"/>
+              </v:line>
+            </w:pict>
+          </mc:Fallback>
+        </mc:AlternateContent>
+      </w:r>
+    </w:p>
+    <w:p>
+      <w:pPr>
+        <w:spacing w:after="200" w:line="276" w:lineRule="auto"/>
+        <w:jc w:val="both"/>
+        <w:rPr>
+          <w:b/>
+          <w:color w:val="A6A6A6" w:themeColor="background1" w:themeShade="A6"/>
+          <w:u w:val="single"/>
+        </w:rPr>
+      </w:pPr>
+    </w:p>
+    <w:p>
+      <w:pPr>
+        <w:spacing w:after="200" w:line="276" w:lineRule="auto"/>
+        <w:jc w:val="both"/>
+        <w:rPr>
+          <w:b/>
+          <w:color w:val="A6A6A6" w:themeColor="background1" w:themeShade="A6"/>
+          <w:u w:val="single"/>
+        </w:rPr>
+      </w:pPr>
+      <w:r>
+        <w:rPr>
+          <w:b/>
+          <w:noProof/>
+          <w:color w:val="A6A6A6" w:themeColor="background1" w:themeShade="A6"/>
+          <w:u w:val="single"/>
+        </w:rPr>
+        <mc:AlternateContent>
+          <mc:Choice Requires="wps">
+            <w:drawing>
+              <wp:anchor distT="0" distB="0" distL="114300" distR="114300" simplePos="0" relativeHeight="251700224" behindDoc="0" locked="0" layoutInCell="1" allowOverlap="1" wp14:anchorId="447B6C79" wp14:editId="4DFD40F0">
+                <wp:simplePos x="0" y="0"/>
+                <wp:positionH relativeFrom="column">
+                  <wp:posOffset>132073</wp:posOffset>
+                </wp:positionH>
+                <wp:positionV relativeFrom="paragraph">
+                  <wp:posOffset>3175</wp:posOffset>
+                </wp:positionV>
+                <wp:extent cx="3371162" cy="553452"/>
+                <wp:effectExtent l="0" t="0" r="1270" b="0"/>
+                <wp:wrapNone/>
+                <wp:docPr id="904" name="Cuadro de texto 900"/>
+                <wp:cNvGraphicFramePr>
+                  <a:graphicFrameLocks xmlns:a="http://schemas.openxmlformats.org/drawingml/2006/main"/>
+                </wp:cNvGraphicFramePr>
+                <a:graphic xmlns:a="http://schemas.openxmlformats.org/drawingml/2006/main">
+                  <a:graphicData uri="http://schemas.microsoft.com/office/word/2010/wordprocessingShape">
+                    <wps:wsp>
+                      <wps:cNvSpPr txBox="1">
+                        <a:spLocks noChangeArrowheads="1"/>
+                      </wps:cNvSpPr>
+                      <wps:spPr bwMode="auto">
+                        <a:xfrm>
+                          <a:off x="0" y="0"/>
+                          <a:ext cx="3371162" cy="553452"/>
+                        </a:xfrm>
+                        <a:prstGeom prst="rect">
+                          <a:avLst/>
+                        </a:prstGeom>
+                        <a:solidFill>
+                          <a:srgbClr val="FFFFFF"/>
+                        </a:solidFill>
+                        <a:ln>
+                          <a:noFill/>
+                        </a:ln>
+                        <a:extLst>
+                          <a:ext uri="{91240B29-F687-4F45-9708-019B960494DF}">
+                            <a14:hiddenLine xmlns:a14="http://schemas.microsoft.com/office/drawing/2010/main" w="9525">
+                              <a:solidFill>
+                                <a:srgbClr val="000000"/>
+                              </a:solidFill>
+                              <a:miter lim="800000"/>
+                              <a:headEnd/>
+                              <a:tailEnd/>
+                            </a14:hiddenLine>
+                          </a:ext>
+                        </a:extLst>
+                      </wps:spPr>
+                      <wps:txbx>
+                        <w:txbxContent>
+                          <w:p>
+                            <w:pPr>
+                              <w:rPr>
+                                <w:b/>
+                                <w:color w:val="E36C0A" w:themeColor="accent6" w:themeShade="BF"/>
+                                <w:sz w:val="36"/>
+                                <w:szCs w:val="36"/>
+                              </w:rPr>
+                            </w:pPr>
+                            <w:r>
+                              <w:rPr>
+                                <w:b/>
+                                <w:color w:val="E36C0A" w:themeColor="accent6" w:themeShade="BF"/>
+                                <w:sz w:val="36"/>
+                                <w:szCs w:val="36"/>
+                              </w:rPr>
+                              <w:t>“</w:t>
+                            </w:r>
+                            <w:r>
+                              <w:rPr>
+                                <w:b/>
+                                <w:bCs/>
+                                <w:color w:val="E36C0A" w:themeColor="accent6" w:themeShade="BF"/>
+                                <w:sz w:val="30"/>
+                                <w:szCs w:val="30"/>
+                              </w:rPr>
+                              <w:t xml:space="preserve">CAPTURA DE </w:t>
+                            </w:r>
+                            <w:r>
+                              <w:rPr>
+                                <w:b/>
+                                <w:bCs/>
+                                <w:color w:val="E36C0A" w:themeColor="accent6" w:themeShade="BF"/>
+                                <w:sz w:val="30"/>
+                                <w:szCs w:val="30"/>
+                              </w:rPr>
+                              <w:t>REQUISITOS</w:t>
+                            </w:r>
+                            <w:r>
+                              <w:rPr>
+                                <w:b/>
+                                <w:bCs/>
+                                <w:color w:val="E36C0A" w:themeColor="accent6" w:themeShade="BF"/>
+                                <w:sz w:val="30"/>
+                                <w:szCs w:val="30"/>
+                              </w:rPr>
+                              <w:t>”</w:t>
+                            </w:r>
+                          </w:p>
+                        </w:txbxContent>
+                      </wps:txbx>
+                      <wps:bodyPr rot="0" vert="horz" wrap="square" lIns="91440" tIns="45720" rIns="91440" bIns="45720" anchor="t" anchorCtr="0" upright="1">
+                        <a:noAutofit/>
+                      </wps:bodyPr>
+                    </wps:wsp>
+                  </a:graphicData>
+                </a:graphic>
+                <wp14:sizeRelH relativeFrom="margin">
+                  <wp14:pctWidth>0</wp14:pctWidth>
+                </wp14:sizeRelH>
+                <wp14:sizeRelV relativeFrom="margin">
+                  <wp14:pctHeight>0</wp14:pctHeight>
+                </wp14:sizeRelV>
+              </wp:anchor>
+            </w:drawing>
+          </mc:Choice>
+          <mc:Fallback>
+            <w:pict>
+              <v:shape id="_x0000_s1037" type="#_x0000_t202" style="position:absolute;left:0;text-align:left;margin-left:10.4pt;margin-top:.25pt;width:265.45pt;height:43.6pt;z-index:251700224;visibility:visible;mso-wrap-style:square;mso-width-percent:0;mso-height-percent:0;mso-wrap-distance-left:9pt;mso-wrap-distance-top:0;mso-wrap-distance-right:9pt;mso-wrap-distance-bottom:0;mso-position-horizontal:absolute;mso-position-horizontal-relative:text;mso-position-vertical:absolute;mso-position-vertical-relative:text;mso-width-percent:0;mso-height-percent:0;mso-width-relative:margin;mso-height-relative:margin;v-text-anchor:top" o:gfxdata="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" stroked="f">
+                <v:textbox>
+                  <w:txbxContent>
+                    <w:p>
+                      <w:pPr>
+                        <w:rPr>
+                          <w:b/>
+                          <w:color w:val="E36C0A" w:themeColor="accent6" w:themeShade="BF"/>
+                          <w:sz w:val="36"/>
+                          <w:szCs w:val="36"/>
+                        </w:rPr>
+                      </w:pPr>
+                      <w:r>
+                        <w:rPr>
+                          <w:b/>
+                          <w:color w:val="E36C0A" w:themeColor="accent6" w:themeShade="BF"/>
+                          <w:sz w:val="36"/>
+                          <w:szCs w:val="36"/>
+                        </w:rPr>
+                        <w:t>“</w:t>
+                      </w:r>
+                      <w:r>
+                        <w:rPr>
+                          <w:b/>
+                          <w:bCs/>
+                          <w:color w:val="E36C0A" w:themeColor="accent6" w:themeShade="BF"/>
+                          <w:sz w:val="30"/>
+                          <w:szCs w:val="30"/>
+                        </w:rPr>
+                        <w:t xml:space="preserve">CAPTURA DE </w:t>
+                      </w:r>
+                      <w:r>
+                        <w:rPr>
+                          <w:b/>
+                          <w:bCs/>
+                          <w:color w:val="E36C0A" w:themeColor="accent6" w:themeShade="BF"/>
+                          <w:sz w:val="30"/>
+                          <w:szCs w:val="30"/>
+                        </w:rPr>
+                        <w:t>REQUISITOS</w:t>
+                      </w:r>
+                      <w:r>
+                        <w:rPr>
+                          <w:b/>
+                          <w:bCs/>
+                          <w:color w:val="E36C0A" w:themeColor="accent6" w:themeShade="BF"/>
+                          <w:sz w:val="30"/>
+                          <w:szCs w:val="30"/>
+                        </w:rPr>
+                        <w:t>”</w:t>
+                      </w:r>
+                    </w:p>
+                  </w:txbxContent>
+                </v:textbox>
+              </v:shape>
+            </w:pict>
+          </mc:Fallback>
+        </mc:AlternateContent>
+      </w:r>
+    </w:p>
+    <w:p>
+      <w:pPr>
+        <w:spacing w:after="200" w:line="276" w:lineRule="auto"/>
+        <w:jc w:val="both"/>
+        <w:rPr>
+          <w:b/>
+          <w:color w:val="A6A6A6" w:themeColor="background1" w:themeShade="A6"/>
+          <w:u w:val="single"/>
+        </w:rPr>
+      </w:pPr>
+    </w:p>
+    <w:p>
+      <w:pPr>
+        <w:spacing w:after="200" w:line="276" w:lineRule="auto"/>
+        <w:jc w:val="both"/>
+        <w:rPr>
+          <w:b/>
+          <w:color w:val="A6A6A6" w:themeColor="background1" w:themeShade="A6"/>
+          <w:u w:val="single"/>
+        </w:rPr>
+      </w:pPr>
+      <w:r>
+        <w:rPr>
+          <w:b/>
+          <w:noProof/>
+          <w:color w:val="A6A6A6" w:themeColor="background1" w:themeShade="A6"/>
+          <w:u w:val="single"/>
+        </w:rPr>
+        <mc:AlternateContent>
+          <mc:Choice Requires="wps">
+            <w:drawing>
+              <wp:anchor distT="0" distB="0" distL="114300" distR="114300" simplePos="0" relativeHeight="251701248" behindDoc="0" locked="0" layoutInCell="1" allowOverlap="1" wp14:anchorId="07B10F02" wp14:editId="2E996EB5">
+                <wp:simplePos x="0" y="0"/>
+                <wp:positionH relativeFrom="column">
+                  <wp:posOffset>2004588</wp:posOffset>
+                </wp:positionH>
+                <wp:positionV relativeFrom="paragraph">
+                  <wp:posOffset>161879</wp:posOffset>
+                </wp:positionV>
+                <wp:extent cx="3841191" cy="1905918"/>
+                <wp:effectExtent l="76200" t="76200" r="26035" b="18415"/>
+                <wp:wrapNone/>
+                <wp:docPr id="905" name="Esquina doblada 901"/>
+                <wp:cNvGraphicFramePr>
+                  <a:graphicFrameLocks xmlns:a="http://schemas.openxmlformats.org/drawingml/2006/main"/>
+                </wp:cNvGraphicFramePr>
+                <a:graphic xmlns:a="http://schemas.openxmlformats.org/drawingml/2006/main">
+                  <a:graphicData uri="http://schemas.microsoft.com/office/word/2010/wordprocessingShape">
+                    <wps:wsp>
+                      <wps:cNvSpPr>
+                        <a:spLocks noChangeArrowheads="1"/>
+                      </wps:cNvSpPr>
+                      <wps:spPr bwMode="auto">
+                        <a:xfrm>
+                          <a:off x="0" y="0"/>
+                          <a:ext cx="3841191" cy="1905918"/>
+                        </a:xfrm>
+                        <a:prstGeom prst="foldedCorner">
+                          <a:avLst>
+                            <a:gd name="adj" fmla="val 12500"/>
+                          </a:avLst>
+                        </a:prstGeom>
+                        <a:solidFill>
+                          <a:srgbClr val="FFFFFF"/>
+                        </a:solidFill>
+                        <a:ln w="9525">
+                          <a:solidFill>
+                            <a:schemeClr val="accent6">
+                              <a:lumMod val="40000"/>
+                              <a:lumOff val="60000"/>
+                            </a:schemeClr>
+                          </a:solidFill>
+                          <a:round/>
+                          <a:headEnd/>
+                          <a:tailEnd/>
+                        </a:ln>
+                        <a:effectLst>
+                          <a:prstShdw prst="shdw13" dist="53882" dir="13500000">
+                            <a:srgbClr val="808080">
+                              <a:alpha val="50000"/>
+                            </a:srgbClr>
+                          </a:prstShdw>
+                        </a:effectLst>
+                      </wps:spPr>
+                      <wps:txbx>
+                        <w:txbxContent>
+                          <w:p>
+                            <w:pPr>
+                              <w:spacing w:line="360" w:lineRule="auto"/>
+                              <w:rPr>
+                                <w:lang w:eastAsia="en-US"/>
+                              </w:rPr>
+                            </w:pPr>
+                            <w:r>
+                              <w:rPr>
+                                <w:lang w:eastAsia="en-US"/>
+                              </w:rPr>
+                              <w:t>Actividades:</w:t>
+                            </w:r>
+                          </w:p>
+                          <w:p>
+                            <w:pPr>
+                              <w:pStyle w:val="Prrafodelista"/>
+                              <w:numPr>
+                                <w:ilvl w:val="0"/>
+                                <w:numId w:val="32"/>
+                              </w:numPr>
+                              <w:spacing w:line="360" w:lineRule="auto"/>
+                              <w:rPr>
+                                <w:lang w:val="es-MX"/>
+                              </w:rPr>
+                            </w:pPr>
+                            <w:r>
+                              <w:rPr>
+                                <w:lang w:eastAsia="en-US"/>
+                              </w:rPr>
+                              <w:t>Modelo de dominio</w:t>
+                            </w:r>
+                          </w:p>
+                          <w:p>
+                            <w:pPr>
+                              <w:pStyle w:val="Prrafodelista"/>
+                              <w:numPr>
+                                <w:ilvl w:val="0"/>
+                                <w:numId w:val="32"/>
+                              </w:numPr>
+                              <w:spacing w:line="360" w:lineRule="auto"/>
+                              <w:rPr>
+                                <w:lang w:eastAsia="en-US"/>
+                              </w:rPr>
+                            </w:pPr>
+                            <w:r>
+                              <w:rPr>
+                                <w:lang w:eastAsia="en-US"/>
+                              </w:rPr>
+                              <w:t>Identificación de actores y casos de uso</w:t>
+                            </w:r>
+                          </w:p>
+                          <w:p>
+                            <w:pPr>
+                              <w:pStyle w:val="Prrafodelista"/>
+                              <w:numPr>
+                                <w:ilvl w:val="0"/>
+                                <w:numId w:val="32"/>
+                              </w:numPr>
+                              <w:spacing w:line="360" w:lineRule="auto"/>
+                              <w:rPr>
+                                <w:lang w:eastAsia="en-US"/>
+                              </w:rPr>
+                            </w:pPr>
+                            <w:r>
+                              <w:rPr>
+                                <w:lang w:eastAsia="en-US"/>
+                              </w:rPr>
+                              <w:t>P</w:t>
+                            </w:r>
+                            <w:r>
+                              <w:rPr>
+                                <w:lang w:eastAsia="en-US"/>
+                              </w:rPr>
+                              <w:t>riorización de casos de uso</w:t>
+                            </w:r>
+                          </w:p>
+                          <w:p>
+                            <w:pPr>
+                              <w:pStyle w:val="Prrafodelista"/>
+                              <w:numPr>
+                                <w:ilvl w:val="0"/>
+                                <w:numId w:val="32"/>
+                              </w:numPr>
+                              <w:spacing w:line="360" w:lineRule="auto"/>
+                              <w:rPr>
+                                <w:lang w:eastAsia="en-US"/>
+                              </w:rPr>
+                            </w:pPr>
+                            <w:r>
+                              <w:rPr>
+                                <w:lang w:eastAsia="en-US"/>
+                              </w:rPr>
+                              <w:t>Detalles de casos de uso</w:t>
+                            </w:r>
+                          </w:p>
+                          <w:p>
+                            <w:pPr>
+                              <w:pStyle w:val="Prrafodelista"/>
+                              <w:numPr>
+                                <w:ilvl w:val="0"/>
+                                <w:numId w:val="32"/>
+                              </w:numPr>
+                              <w:spacing w:line="360" w:lineRule="auto"/>
+                              <w:rPr>
+                                <w:lang w:eastAsia="en-US"/>
+                              </w:rPr>
+                            </w:pPr>
+                            <w:r>
+                              <w:rPr>
+                                <w:lang w:eastAsia="en-US"/>
+                              </w:rPr>
+                              <w:t>Diagrama General de casos de uso</w:t>
+                            </w:r>
+                          </w:p>
+                          <w:p/>
+                        </w:txbxContent>
+                      </wps:txbx>
+                      <wps:bodyPr rot="0" vert="horz" wrap="square" lIns="91440" tIns="45720" rIns="91440" bIns="45720" anchor="t" anchorCtr="0" upright="1">
+                        <a:noAutofit/>
+                      </wps:bodyPr>
+                    </wps:wsp>
+                  </a:graphicData>
+                </a:graphic>
+                <wp14:sizeRelH relativeFrom="page">
+                  <wp14:pctWidth>0</wp14:pctWidth>
+                </wp14:sizeRelH>
+                <wp14:sizeRelV relativeFrom="page">
+                  <wp14:pctHeight>0</wp14:pctHeight>
+                </wp14:sizeRelV>
+              </wp:anchor>
+            </w:drawing>
+          </mc:Choice>
+          <mc:Fallback>
+            <w:pict>
+              <v:shape id="_x0000_s1038" type="#_x0000_t65" style="position:absolute;left:0;text-align:left;margin-left:157.85pt;margin-top:12.75pt;width:302.45pt;height:150.05pt;z-index:251701248;visibility:visible;mso-wrap-style:square;mso-width-percent:0;mso-height-percent:0;mso-wrap-distance-left:9pt;mso-wrap-distance-top:0;mso-wrap-distance-right:9pt;mso-wrap-distance-bottom:0;mso-position-horizontal:absolute;mso-position-horizontal-relative:text;mso-position-vertical:absolute;mso-position-vertical-relative:text;mso-width-percent:0;mso-height-percent:0;mso-width-relative:page;mso-height-relative:page;v-text-anchor:top" o:gfxdata="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" strokecolor="#fbd4b4 [1305]">
+                <v:shadow on="t" type="double" opacity=".5" color2="shadow add(102)" offset="-3pt,-3pt" offset2="-6pt,-6pt"/>
+                <v:textbox>
+                  <w:txbxContent>
+                    <w:p>
+                      <w:pPr>
+                        <w:spacing w:line="360" w:lineRule="auto"/>
+                        <w:rPr>
+                          <w:lang w:eastAsia="en-US"/>
+                        </w:rPr>
+                      </w:pPr>
+                      <w:r>
+                        <w:rPr>
+                          <w:lang w:eastAsia="en-US"/>
+                        </w:rPr>
+                        <w:t>Actividades:</w:t>
+                      </w:r>
+                    </w:p>
+                    <w:p>
+                      <w:pPr>
+                        <w:pStyle w:val="Prrafodelista"/>
+                        <w:numPr>
+                          <w:ilvl w:val="0"/>
+                          <w:numId w:val="32"/>
+                        </w:numPr>
+                        <w:spacing w:line="360" w:lineRule="auto"/>
+                        <w:rPr>
+                          <w:lang w:val="es-MX"/>
+                        </w:rPr>
+                      </w:pPr>
+                      <w:r>
+                        <w:rPr>
+                          <w:lang w:eastAsia="en-US"/>
+                        </w:rPr>
+                        <w:t>Modelo de dominio</w:t>
+                      </w:r>
+                    </w:p>
+                    <w:p>
+                      <w:pPr>
+                        <w:pStyle w:val="Prrafodelista"/>
+                        <w:numPr>
+                          <w:ilvl w:val="0"/>
+                          <w:numId w:val="32"/>
+                        </w:numPr>
+                        <w:spacing w:line="360" w:lineRule="auto"/>
+                        <w:rPr>
+                          <w:lang w:eastAsia="en-US"/>
+                        </w:rPr>
+                      </w:pPr>
+                      <w:r>
+                        <w:rPr>
+                          <w:lang w:eastAsia="en-US"/>
+                        </w:rPr>
+                        <w:t>Identificación de actores y casos de uso</w:t>
+                      </w:r>
+                    </w:p>
+                    <w:p>
+                      <w:pPr>
+                        <w:pStyle w:val="Prrafodelista"/>
+                        <w:numPr>
+                          <w:ilvl w:val="0"/>
+                          <w:numId w:val="32"/>
+                        </w:numPr>
+                        <w:spacing w:line="360" w:lineRule="auto"/>
+                        <w:rPr>
+                          <w:lang w:eastAsia="en-US"/>
+                        </w:rPr>
+                      </w:pPr>
+                      <w:r>
+                        <w:rPr>
+                          <w:lang w:eastAsia="en-US"/>
+                        </w:rPr>
+                        <w:t>P</w:t>
+                      </w:r>
+                      <w:r>
+                        <w:rPr>
+                          <w:lang w:eastAsia="en-US"/>
+                        </w:rPr>
+                        <w:t>riorización de casos de uso</w:t>
+                      </w:r>
+                    </w:p>
+                    <w:p>
+                      <w:pPr>
+                        <w:pStyle w:val="Prrafodelista"/>
+                        <w:numPr>
+                          <w:ilvl w:val="0"/>
+                          <w:numId w:val="32"/>
+                        </w:numPr>
+                        <w:spacing w:line="360" w:lineRule="auto"/>
+                        <w:rPr>
+                          <w:lang w:eastAsia="en-US"/>
+                        </w:rPr>
+                      </w:pPr>
+                      <w:r>
+                        <w:rPr>
+                          <w:lang w:eastAsia="en-US"/>
+                        </w:rPr>
+                        <w:t>Detalles de casos de uso</w:t>
+                      </w:r>
+                    </w:p>
+                    <w:p>
+                      <w:pPr>
+                        <w:pStyle w:val="Prrafodelista"/>
+                        <w:numPr>
+                          <w:ilvl w:val="0"/>
+                          <w:numId w:val="32"/>
+                        </w:numPr>
+                        <w:spacing w:line="360" w:lineRule="auto"/>
+                        <w:rPr>
+                          <w:lang w:eastAsia="en-US"/>
+                        </w:rPr>
+                      </w:pPr>
+                      <w:r>
+                        <w:rPr>
+                          <w:lang w:eastAsia="en-US"/>
+                        </w:rPr>
+                        <w:t>Diagrama General de casos de uso</w:t>
+                      </w:r>
+                    </w:p>
+                    <w:p/>
+                  </w:txbxContent>
+                </v:textbox>
+              </v:shape>
+            </w:pict>
+          </mc:Fallback>
+        </mc:AlternateContent>
+      </w:r>
+    </w:p>
+    <w:p>
+      <w:pPr>
+        <w:spacing w:after="200" w:line="276" w:lineRule="auto"/>
+        <w:jc w:val="both"/>
+        <w:rPr>
+          <w:b/>
+          <w:color w:val="A6A6A6" w:themeColor="background1" w:themeShade="A6"/>
+          <w:u w:val="single"/>
+        </w:rPr>
+      </w:pPr>
+    </w:p>
+    <w:p>
+      <w:pPr>
+        <w:spacing w:after="200" w:line="276" w:lineRule="auto"/>
+        <w:jc w:val="both"/>
+        <w:rPr>
+          <w:b/>
+          <w:color w:val="A6A6A6" w:themeColor="background1" w:themeShade="A6"/>
+          <w:u w:val="single"/>
+        </w:rPr>
+      </w:pPr>
+    </w:p>
+    <w:p>
+      <w:pPr>
+        <w:spacing w:after="200" w:line="276" w:lineRule="auto"/>
+        <w:jc w:val="both"/>
+        <w:rPr>
+          <w:b/>
+          <w:color w:val="A6A6A6" w:themeColor="background1" w:themeShade="A6"/>
+          <w:u w:val="single"/>
+        </w:rPr>
+      </w:pPr>
+    </w:p>
+    <w:p>
+      <w:pPr>
+        <w:spacing w:after="200" w:line="276" w:lineRule="auto"/>
+        <w:jc w:val="both"/>
+        <w:rPr>
+          <w:b/>
+          <w:color w:val="A6A6A6" w:themeColor="background1" w:themeShade="A6"/>
+          <w:u w:val="single"/>
+        </w:rPr>
+      </w:pPr>
+    </w:p>
+    <w:p>
+      <w:pPr>
+        <w:spacing w:after="200" w:line="276" w:lineRule="auto"/>
+        <w:jc w:val="both"/>
+        <w:rPr>
+          <w:b/>
+          <w:color w:val="A6A6A6" w:themeColor="background1" w:themeShade="A6"/>
+          <w:u w:val="single"/>
+        </w:rPr>
+      </w:pPr>
+    </w:p>
     <w:p/>
     <w:p/>
     <w:p/>
@@ -12168,7 +13157,35 @@
     <w:p/>
     <w:p/>
     <w:p/>
-    <w:p/>
+    <w:p>
+      <w:pPr>
+        <w:pStyle w:val="Ttulo1"/>
+        <w:numPr>
+          <w:ilvl w:val="0"/>
+          <w:numId w:val="24"/>
+        </w:numPr>
+        <w:rPr>
+          <w:rFonts w:ascii="Times New Roman" w:hAnsi="Times New Roman" w:cs="Times New Roman"/>
+          <w:color w:val="auto"/>
+          <w:sz w:val="24"/>
+          <w:szCs w:val="24"/>
+          <w:u w:val="single"/>
+        </w:rPr>
+      </w:pPr>
+      <w:bookmarkStart w:id="72" w:name="_Toc359185244"/>
+      <w:bookmarkStart w:id="73" w:name="_Toc304292180"/>
+      <w:r>
+        <w:rPr>
+          <w:rFonts w:ascii="Times New Roman" w:hAnsi="Times New Roman" w:cs="Times New Roman"/>
+          <w:color w:val="auto"/>
+          <w:sz w:val="24"/>
+          <w:szCs w:val="24"/>
+          <w:u w:val="single"/>
+        </w:rPr>
+        <w:t>FLUJO DE TRABAJO CAPTURA DE REQUISITOS</w:t>
+      </w:r>
+      <w:bookmarkEnd w:id="72"/>
+    </w:p>
     <w:p>
       <w:pPr>
         <w:pStyle w:val="Ttulo3"/>
@@ -12194,7 +13211,7 @@
         </w:rPr>
         <w:t>Identificación de actores y casos de uso</w:t>
       </w:r>
-      <w:bookmarkEnd w:id="0"/>
+      <w:bookmarkEnd w:id="73"/>
     </w:p>
     <w:p>
       <w:pPr>
@@ -12248,7 +13265,7 @@
         <mc:AlternateContent>
           <mc:Choice Requires="wps">
             <w:drawing>
-              <wp:anchor distT="0" distB="0" distL="114300" distR="114300" simplePos="0" relativeHeight="251659264" behindDoc="0" locked="0" layoutInCell="1" allowOverlap="1">
+              <wp:anchor distT="0" distB="0" distL="114300" distR="114300" simplePos="0" relativeHeight="251704320" behindDoc="0" locked="0" layoutInCell="1" allowOverlap="1" wp14:anchorId="4F38EB52" wp14:editId="55A89343">
                 <wp:simplePos x="0" y="0"/>
                 <wp:positionH relativeFrom="column">
                   <wp:posOffset>1499870</wp:posOffset>
@@ -12259,7 +13276,7 @@
                 <wp:extent cx="4371975" cy="904875"/>
                 <wp:effectExtent l="0" t="0" r="28575" b="28575"/>
                 <wp:wrapNone/>
-                <wp:docPr id="2" name="Esquina doblada 2"/>
+                <wp:docPr id="910" name="Esquina doblada 910"/>
                 <wp:cNvGraphicFramePr>
                   <a:graphicFrameLocks xmlns:a="http://schemas.openxmlformats.org/drawingml/2006/main"/>
                 </wp:cNvGraphicFramePr>
@@ -12293,7 +13310,46 @@
                       </wps:spPr>
                       <wps:txbx>
                         <w:txbxContent>
-                          <w:p/>
+                          <w:p>
+                            <w:pPr>
+                              <w:tabs>
+                                <w:tab w:val="left" w:pos="6780"/>
+                              </w:tabs>
+                              <w:spacing w:line="380" w:lineRule="exact"/>
+                              <w:jc w:val="both"/>
+                              <w:rPr>
+                                <w:b/>
+                                <w:i/>
+                              </w:rPr>
+                            </w:pPr>
+                            <w:r>
+                              <w:rPr>
+                                <w:b/>
+                                <w:i/>
+                              </w:rPr>
+                              <w:t>Profesor:</w:t>
+                            </w:r>
+                            <w:r>
+                              <w:rPr>
+                                <w:b/>
+                                <w:i/>
+                              </w:rPr>
+                              <w:t xml:space="preserve"> </w:t>
+                            </w:r>
+                            <w:r>
+                              <w:rPr>
+                                <w:sz w:val="22"/>
+                                <w:szCs w:val="22"/>
+                              </w:rPr>
+                              <w:t>Es el usuario encargado de diseñar el examen de acuerdo a la materia que dicta y encargado además de evaluar al estudiante una vez que este haya rendido el examen</w:t>
+                            </w:r>
+                            <w:r>
+                              <w:rPr>
+                                <w:rFonts w:ascii="Arial" w:hAnsi="Arial" w:cs="Arial"/>
+                              </w:rPr>
+                              <w:t>.</w:t>
+                            </w:r>
+                          </w:p>
                         </w:txbxContent>
                       </wps:txbx>
                       <wps:bodyPr rot="0" vert="horz" wrap="square" lIns="91440" tIns="45720" rIns="91440" bIns="45720" anchor="ctr" anchorCtr="0" upright="1">
@@ -12313,10 +13369,49 @@
           </mc:Choice>
           <mc:Fallback>
             <w:pict>
-              <v:shape id="Esquina doblada 2" o:spid="_x0000_s1036" type="#_x0000_t65" style="position:absolute;margin-left:118.1pt;margin-top:8.6pt;width:344.25pt;height:71.25pt;z-index:251659264;visibility:visible;mso-wrap-style:square;mso-width-percent:0;mso-height-percent:0;mso-wrap-distance-left:9pt;mso-wrap-distance-top:0;mso-wrap-distance-right:9pt;mso-wrap-distance-bottom:0;mso-position-horizontal:absolute;mso-position-horizontal-relative:text;mso-position-vertical:absolute;mso-position-vertical-relative:text;mso-width-percent:0;mso-height-percent:0;mso-width-relative:page;mso-height-relative:page;v-text-anchor:middle" o:gfxdata="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">
+              <v:shape id="Esquina doblada 910" o:spid="_x0000_s1039" type="#_x0000_t65" style="position:absolute;margin-left:118.1pt;margin-top:8.6pt;width:344.25pt;height:71.25pt;z-index:251704320;visibility:visible;mso-wrap-style:square;mso-width-percent:0;mso-height-percent:0;mso-wrap-distance-left:9pt;mso-wrap-distance-top:0;mso-wrap-distance-right:9pt;mso-wrap-distance-bottom:0;mso-position-horizontal:absolute;mso-position-horizontal-relative:text;mso-position-vertical:absolute;mso-position-vertical-relative:text;mso-width-percent:0;mso-height-percent:0;mso-width-relative:page;mso-height-relative:page;v-text-anchor:middle" o:gfxdata="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">
                 <v:textbox>
                   <w:txbxContent>
-                    <w:p/>
+                    <w:p>
+                      <w:pPr>
+                        <w:tabs>
+                          <w:tab w:val="left" w:pos="6780"/>
+                        </w:tabs>
+                        <w:spacing w:line="380" w:lineRule="exact"/>
+                        <w:jc w:val="both"/>
+                        <w:rPr>
+                          <w:b/>
+                          <w:i/>
+                        </w:rPr>
+                      </w:pPr>
+                      <w:r>
+                        <w:rPr>
+                          <w:b/>
+                          <w:i/>
+                        </w:rPr>
+                        <w:t>Profesor:</w:t>
+                      </w:r>
+                      <w:r>
+                        <w:rPr>
+                          <w:b/>
+                          <w:i/>
+                        </w:rPr>
+                        <w:t xml:space="preserve"> </w:t>
+                      </w:r>
+                      <w:r>
+                        <w:rPr>
+                          <w:sz w:val="22"/>
+                          <w:szCs w:val="22"/>
+                        </w:rPr>
+                        <w:t>Es el usuario encargado de diseñar el examen de acuerdo a la materia que dicta y encargado además de evaluar al estudiante una vez que este haya rendido el examen</w:t>
+                      </w:r>
+                      <w:r>
+                        <w:rPr>
+                          <w:rFonts w:ascii="Arial" w:hAnsi="Arial" w:cs="Arial"/>
+                        </w:rPr>
+                        <w:t>.</w:t>
+                      </w:r>
+                    </w:p>
                   </w:txbxContent>
                 </v:textbox>
               </v:shape>
@@ -12332,7 +13427,1842 @@
           <w:u w:val="single"/>
         </w:rPr>
         <w:drawing>
-          <wp:anchor distT="0" distB="0" distL="114300" distR="114300" simplePos="0" relativeHeight="251660288" behindDoc="0" locked="0" layoutInCell="1" allowOverlap="1" wp14:anchorId="1DF7CA3D" wp14:editId="46165044">
+          <wp:anchor distT="0" distB="0" distL="114300" distR="114300" simplePos="0" relativeHeight="251705344" behindDoc="0" locked="0" layoutInCell="1" allowOverlap="1" wp14:anchorId="3F264F73" wp14:editId="3BC2CE03">
+            <wp:simplePos x="0" y="0"/>
+            <wp:positionH relativeFrom="column">
+              <wp:posOffset>404495</wp:posOffset>
+            </wp:positionH>
+            <wp:positionV relativeFrom="paragraph">
+              <wp:posOffset>109220</wp:posOffset>
+            </wp:positionV>
+            <wp:extent cx="1000125" cy="828675"/>
+            <wp:effectExtent l="19050" t="0" r="0" b="0"/>
+            <wp:wrapNone/>
+            <wp:docPr id="906" name="Imagen 3"/>
+            <wp:cNvGraphicFramePr>
+              <a:graphicFrameLocks xmlns:a="http://schemas.openxmlformats.org/drawingml/2006/main" noChangeAspect="1"/>
+            </wp:cNvGraphicFramePr>
+            <a:graphic xmlns:a="http://schemas.openxmlformats.org/drawingml/2006/main">
+              <a:graphicData uri="http://schemas.openxmlformats.org/drawingml/2006/picture">
+                <pic:pic xmlns:pic="http://schemas.openxmlformats.org/drawingml/2006/picture">
+                  <pic:nvPicPr>
+                    <pic:cNvPr id="0" name="Picture 3"/>
+                    <pic:cNvPicPr>
+                      <a:picLocks noChangeAspect="1" noChangeArrowheads="1"/>
+                    </pic:cNvPicPr>
+                  </pic:nvPicPr>
+                  <pic:blipFill>
+                    <a:blip r:embed="rId12"/>
+                    <a:srcRect/>
+                    <a:stretch>
+                      <a:fillRect/>
+                    </a:stretch>
+                  </pic:blipFill>
+                  <pic:spPr bwMode="auto">
+                    <a:xfrm>
+                      <a:off x="0" y="0"/>
+                      <a:ext cx="1000125" cy="828675"/>
+                    </a:xfrm>
+                    <a:prstGeom prst="rect">
+                      <a:avLst/>
+                    </a:prstGeom>
+                    <a:noFill/>
+                    <a:ln w="9525">
+                      <a:noFill/>
+                      <a:miter lim="800000"/>
+                      <a:headEnd/>
+                      <a:tailEnd/>
+                    </a:ln>
+                  </pic:spPr>
+                </pic:pic>
+              </a:graphicData>
+            </a:graphic>
+          </wp:anchor>
+        </w:drawing>
+      </w:r>
+      <w:r>
+        <w:rPr>
+          <w:b/>
+          <w:i/>
+          <w:u w:val="single"/>
+        </w:rPr>
+        <w:t xml:space="preserve"> </w:t>
+      </w:r>
+    </w:p>
+    <w:p>
+      <w:pPr>
+        <w:rPr>
+          <w:b/>
+          <w:i/>
+          <w:u w:val="single"/>
+        </w:rPr>
+      </w:pPr>
+    </w:p>
+    <w:p>
+      <w:pPr>
+        <w:rPr>
+          <w:b/>
+          <w:i/>
+          <w:u w:val="single"/>
+        </w:rPr>
+      </w:pPr>
+    </w:p>
+    <w:p>
+      <w:pPr>
+        <w:rPr>
+          <w:b/>
+          <w:i/>
+          <w:u w:val="single"/>
+        </w:rPr>
+      </w:pPr>
+    </w:p>
+    <w:p>
+      <w:pPr>
+        <w:rPr>
+          <w:b/>
+          <w:i/>
+          <w:u w:val="single"/>
+        </w:rPr>
+      </w:pPr>
+    </w:p>
+    <w:p>
+      <w:pPr>
+        <w:rPr>
+          <w:b/>
+          <w:i/>
+          <w:u w:val="single"/>
+        </w:rPr>
+      </w:pPr>
+    </w:p>
+    <w:p>
+      <w:pPr>
+        <w:rPr>
+          <w:b/>
+          <w:i/>
+          <w:u w:val="single"/>
+        </w:rPr>
+      </w:pPr>
+      <w:r>
+        <w:rPr>
+          <w:b/>
+          <w:i/>
+          <w:noProof/>
+          <w:u w:val="single"/>
+        </w:rPr>
+        <w:drawing>
+          <wp:anchor distT="0" distB="0" distL="114300" distR="114300" simplePos="0" relativeHeight="251706368" behindDoc="0" locked="0" layoutInCell="1" allowOverlap="1" wp14:anchorId="3B661DC2" wp14:editId="57907F0E">
+            <wp:simplePos x="0" y="0"/>
+            <wp:positionH relativeFrom="column">
+              <wp:posOffset>404495</wp:posOffset>
+            </wp:positionH>
+            <wp:positionV relativeFrom="paragraph">
+              <wp:posOffset>67310</wp:posOffset>
+            </wp:positionV>
+            <wp:extent cx="990600" cy="809625"/>
+            <wp:effectExtent l="19050" t="0" r="0" b="0"/>
+            <wp:wrapNone/>
+            <wp:docPr id="907" name="Imagen 4"/>
+            <wp:cNvGraphicFramePr>
+              <a:graphicFrameLocks xmlns:a="http://schemas.openxmlformats.org/drawingml/2006/main" noChangeAspect="1"/>
+            </wp:cNvGraphicFramePr>
+            <a:graphic xmlns:a="http://schemas.openxmlformats.org/drawingml/2006/main">
+              <a:graphicData uri="http://schemas.openxmlformats.org/drawingml/2006/picture">
+                <pic:pic xmlns:pic="http://schemas.openxmlformats.org/drawingml/2006/picture">
+                  <pic:nvPicPr>
+                    <pic:cNvPr id="0" name="Picture 4"/>
+                    <pic:cNvPicPr>
+                      <a:picLocks noChangeAspect="1" noChangeArrowheads="1"/>
+                    </pic:cNvPicPr>
+                  </pic:nvPicPr>
+                  <pic:blipFill>
+                    <a:blip r:embed="rId13"/>
+                    <a:srcRect/>
+                    <a:stretch>
+                      <a:fillRect/>
+                    </a:stretch>
+                  </pic:blipFill>
+                  <pic:spPr bwMode="auto">
+                    <a:xfrm>
+                      <a:off x="0" y="0"/>
+                      <a:ext cx="990600" cy="809625"/>
+                    </a:xfrm>
+                    <a:prstGeom prst="rect">
+                      <a:avLst/>
+                    </a:prstGeom>
+                    <a:noFill/>
+                    <a:ln w="9525">
+                      <a:noFill/>
+                      <a:miter lim="800000"/>
+                      <a:headEnd/>
+                      <a:tailEnd/>
+                    </a:ln>
+                  </pic:spPr>
+                </pic:pic>
+              </a:graphicData>
+            </a:graphic>
+          </wp:anchor>
+        </w:drawing>
+      </w:r>
+    </w:p>
+    <w:p>
+      <w:pPr>
+        <w:rPr>
+          <w:b/>
+          <w:i/>
+          <w:u w:val="single"/>
+        </w:rPr>
+      </w:pPr>
+      <w:r>
+        <w:rPr>
+          <w:b/>
+          <w:i/>
+          <w:noProof/>
+          <w:u w:val="single"/>
+        </w:rPr>
+        <mc:AlternateContent>
+          <mc:Choice Requires="wps">
+            <w:drawing>
+              <wp:anchor distT="0" distB="0" distL="114300" distR="114300" simplePos="0" relativeHeight="251707392" behindDoc="0" locked="0" layoutInCell="1" allowOverlap="1" wp14:anchorId="5D672549" wp14:editId="590E3C42">
+                <wp:simplePos x="0" y="0"/>
+                <wp:positionH relativeFrom="column">
+                  <wp:posOffset>1499870</wp:posOffset>
+                </wp:positionH>
+                <wp:positionV relativeFrom="paragraph">
+                  <wp:posOffset>-3175</wp:posOffset>
+                </wp:positionV>
+                <wp:extent cx="4371975" cy="666750"/>
+                <wp:effectExtent l="0" t="0" r="28575" b="19050"/>
+                <wp:wrapNone/>
+                <wp:docPr id="909" name="Esquina doblada 909"/>
+                <wp:cNvGraphicFramePr>
+                  <a:graphicFrameLocks xmlns:a="http://schemas.openxmlformats.org/drawingml/2006/main"/>
+                </wp:cNvGraphicFramePr>
+                <a:graphic xmlns:a="http://schemas.openxmlformats.org/drawingml/2006/main">
+                  <a:graphicData uri="http://schemas.microsoft.com/office/word/2010/wordprocessingShape">
+                    <wps:wsp>
+                      <wps:cNvSpPr>
+                        <a:spLocks noChangeArrowheads="1"/>
+                      </wps:cNvSpPr>
+                      <wps:spPr bwMode="auto">
+                        <a:xfrm>
+                          <a:off x="0" y="0"/>
+                          <a:ext cx="4371975" cy="666750"/>
+                        </a:xfrm>
+                        <a:prstGeom prst="foldedCorner">
+                          <a:avLst>
+                            <a:gd name="adj" fmla="val 12500"/>
+                          </a:avLst>
+                        </a:prstGeom>
+                        <a:solidFill>
+                          <a:srgbClr val="FFFFFF"/>
+                        </a:solidFill>
+                        <a:ln w="9525">
+                          <a:solidFill>
+                            <a:srgbClr val="000000"/>
+                          </a:solidFill>
+                          <a:round/>
+                          <a:headEnd/>
+                          <a:tailEnd/>
+                        </a:ln>
+                      </wps:spPr>
+                      <wps:txbx>
+                        <w:txbxContent>
+                          <w:p>
+                            <w:pPr>
+                              <w:tabs>
+                                <w:tab w:val="left" w:pos="6780"/>
+                              </w:tabs>
+                              <w:spacing w:line="380" w:lineRule="exact"/>
+                              <w:jc w:val="both"/>
+                              <w:rPr>
+                                <w:b/>
+                                <w:i/>
+                              </w:rPr>
+                            </w:pPr>
+                            <w:r>
+                              <w:rPr>
+                                <w:b/>
+                                <w:i/>
+                              </w:rPr>
+                              <w:t>Alumno:</w:t>
+                            </w:r>
+                            <w:r>
+                              <w:rPr>
+                                <w:b/>
+                                <w:i/>
+                              </w:rPr>
+                              <w:t xml:space="preserve"> </w:t>
+                            </w:r>
+                            <w:r>
+                              <w:rPr>
+                                <w:sz w:val="22"/>
+                                <w:szCs w:val="22"/>
+                              </w:rPr>
+                              <w:t xml:space="preserve">Es el usuario </w:t>
+                            </w:r>
+                            <w:r>
+                              <w:rPr>
+                                <w:sz w:val="22"/>
+                                <w:szCs w:val="22"/>
+                              </w:rPr>
+                              <w:t xml:space="preserve">quien podrá visualizar y realizar </w:t>
+                            </w:r>
+                            <w:r>
+                              <w:rPr>
+                                <w:sz w:val="22"/>
+                                <w:szCs w:val="22"/>
+                              </w:rPr>
+                              <w:t>el</w:t>
+                            </w:r>
+                            <w:r>
+                              <w:rPr>
+                                <w:sz w:val="22"/>
+                                <w:szCs w:val="22"/>
+                              </w:rPr>
+                              <w:t xml:space="preserve"> examen previamente elaborado por el profesor</w:t>
+                            </w:r>
+                            <w:r>
+                              <w:rPr>
+                                <w:rFonts w:ascii="Arial" w:hAnsi="Arial" w:cs="Arial"/>
+                              </w:rPr>
+                              <w:t>.</w:t>
+                            </w:r>
+                          </w:p>
+                        </w:txbxContent>
+                      </wps:txbx>
+                      <wps:bodyPr rot="0" vert="horz" wrap="square" lIns="91440" tIns="45720" rIns="91440" bIns="45720" anchor="ctr" anchorCtr="0" upright="1">
+                        <a:noAutofit/>
+                      </wps:bodyPr>
+                    </wps:wsp>
+                  </a:graphicData>
+                </a:graphic>
+                <wp14:sizeRelH relativeFrom="page">
+                  <wp14:pctWidth>0</wp14:pctWidth>
+                </wp14:sizeRelH>
+                <wp14:sizeRelV relativeFrom="page">
+                  <wp14:pctHeight>0</wp14:pctHeight>
+                </wp14:sizeRelV>
+              </wp:anchor>
+            </w:drawing>
+          </mc:Choice>
+          <mc:Fallback>
+            <w:pict>
+              <v:shape id="Esquina doblada 909" o:spid="_x0000_s1040" type="#_x0000_t65" style="position:absolute;margin-left:118.1pt;margin-top:-.25pt;width:344.25pt;height:52.5pt;z-index:251707392;visibility:visible;mso-wrap-style:square;mso-width-percent:0;mso-height-percent:0;mso-wrap-distance-left:9pt;mso-wrap-distance-top:0;mso-wrap-distance-right:9pt;mso-wrap-distance-bottom:0;mso-position-horizontal:absolute;mso-position-horizontal-relative:text;mso-position-vertical:absolute;mso-position-vertical-relative:text;mso-width-percent:0;mso-height-percent:0;mso-width-relative:page;mso-height-relative:page;v-text-anchor:middle" o:gfxdata="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">
+                <v:textbox>
+                  <w:txbxContent>
+                    <w:p>
+                      <w:pPr>
+                        <w:tabs>
+                          <w:tab w:val="left" w:pos="6780"/>
+                        </w:tabs>
+                        <w:spacing w:line="380" w:lineRule="exact"/>
+                        <w:jc w:val="both"/>
+                        <w:rPr>
+                          <w:b/>
+                          <w:i/>
+                        </w:rPr>
+                      </w:pPr>
+                      <w:r>
+                        <w:rPr>
+                          <w:b/>
+                          <w:i/>
+                        </w:rPr>
+                        <w:t>Alumno:</w:t>
+                      </w:r>
+                      <w:r>
+                        <w:rPr>
+                          <w:b/>
+                          <w:i/>
+                        </w:rPr>
+                        <w:t xml:space="preserve"> </w:t>
+                      </w:r>
+                      <w:r>
+                        <w:rPr>
+                          <w:sz w:val="22"/>
+                          <w:szCs w:val="22"/>
+                        </w:rPr>
+                        <w:t xml:space="preserve">Es el usuario </w:t>
+                      </w:r>
+                      <w:r>
+                        <w:rPr>
+                          <w:sz w:val="22"/>
+                          <w:szCs w:val="22"/>
+                        </w:rPr>
+                        <w:t xml:space="preserve">quien podrá visualizar y realizar </w:t>
+                      </w:r>
+                      <w:r>
+                        <w:rPr>
+                          <w:sz w:val="22"/>
+                          <w:szCs w:val="22"/>
+                        </w:rPr>
+                        <w:t>el</w:t>
+                      </w:r>
+                      <w:r>
+                        <w:rPr>
+                          <w:sz w:val="22"/>
+                          <w:szCs w:val="22"/>
+                        </w:rPr>
+                        <w:t xml:space="preserve"> examen previamente elaborado por el profesor</w:t>
+                      </w:r>
+                      <w:r>
+                        <w:rPr>
+                          <w:rFonts w:ascii="Arial" w:hAnsi="Arial" w:cs="Arial"/>
+                        </w:rPr>
+                        <w:t>.</w:t>
+                      </w:r>
+                    </w:p>
+                  </w:txbxContent>
+                </v:textbox>
+              </v:shape>
+            </w:pict>
+          </mc:Fallback>
+        </mc:AlternateContent>
+      </w:r>
+    </w:p>
+    <w:p>
+      <w:pPr>
+        <w:rPr>
+          <w:b/>
+          <w:i/>
+          <w:u w:val="single"/>
+        </w:rPr>
+      </w:pPr>
+    </w:p>
+    <w:p>
+      <w:pPr>
+        <w:spacing w:after="200" w:line="276" w:lineRule="auto"/>
+        <w:rPr>
+          <w:b/>
+          <w:i/>
+          <w:u w:val="single"/>
+        </w:rPr>
+      </w:pPr>
+    </w:p>
+    <w:p>
+      <w:pPr>
+        <w:spacing w:after="200" w:line="276" w:lineRule="auto"/>
+        <w:rPr>
+          <w:b/>
+          <w:i/>
+          <w:u w:val="single"/>
+        </w:rPr>
+      </w:pPr>
+    </w:p>
+    <w:p>
+      <w:pPr>
+        <w:pStyle w:val="Prrafodelista"/>
+        <w:numPr>
+          <w:ilvl w:val="0"/>
+          <w:numId w:val="1"/>
+        </w:numPr>
+        <w:spacing w:after="200" w:line="276" w:lineRule="auto"/>
+        <w:rPr>
+          <w:b/>
+          <w:i/>
+          <w:u w:val="single"/>
+        </w:rPr>
+      </w:pPr>
+      <w:r>
+        <w:rPr>
+          <w:noProof/>
+        </w:rPr>
+        <mc:AlternateContent>
+          <mc:Choice Requires="wps">
+            <w:drawing>
+              <wp:anchor distT="0" distB="0" distL="114300" distR="114300" simplePos="0" relativeHeight="251708416" behindDoc="0" locked="0" layoutInCell="1" allowOverlap="1" wp14:anchorId="122A888C" wp14:editId="04C50ACD">
+                <wp:simplePos x="0" y="0"/>
+                <wp:positionH relativeFrom="column">
+                  <wp:posOffset>2310130</wp:posOffset>
+                </wp:positionH>
+                <wp:positionV relativeFrom="paragraph">
+                  <wp:posOffset>102870</wp:posOffset>
+                </wp:positionV>
+                <wp:extent cx="1828165" cy="2535555"/>
+                <wp:effectExtent l="10160" t="12700" r="9525" b="13970"/>
+                <wp:wrapNone/>
+                <wp:docPr id="908" name="Esquina doblada 908"/>
+                <wp:cNvGraphicFramePr>
+                  <a:graphicFrameLocks xmlns:a="http://schemas.openxmlformats.org/drawingml/2006/main"/>
+                </wp:cNvGraphicFramePr>
+                <a:graphic xmlns:a="http://schemas.openxmlformats.org/drawingml/2006/main">
+                  <a:graphicData uri="http://schemas.microsoft.com/office/word/2010/wordprocessingShape">
+                    <wps:wsp>
+                      <wps:cNvSpPr>
+                        <a:spLocks noChangeArrowheads="1"/>
+                      </wps:cNvSpPr>
+                      <wps:spPr bwMode="auto">
+                        <a:xfrm>
+                          <a:off x="0" y="0"/>
+                          <a:ext cx="1828165" cy="2535555"/>
+                        </a:xfrm>
+                        <a:prstGeom prst="foldedCorner">
+                          <a:avLst>
+                            <a:gd name="adj" fmla="val 6259"/>
+                          </a:avLst>
+                        </a:prstGeom>
+                        <a:solidFill>
+                          <a:srgbClr val="FFFFFF"/>
+                        </a:solidFill>
+                        <a:ln w="9525">
+                          <a:solidFill>
+                            <a:srgbClr val="000000"/>
+                          </a:solidFill>
+                          <a:round/>
+                          <a:headEnd/>
+                          <a:tailEnd/>
+                        </a:ln>
+                      </wps:spPr>
+                      <wps:txbx>
+                        <w:txbxContent>
+                          <w:p>
+                            <w:pPr>
+                              <w:spacing w:line="360" w:lineRule="auto"/>
+                              <w:rPr>
+                                <w:sz w:val="22"/>
+                                <w:szCs w:val="22"/>
+                              </w:rPr>
+                            </w:pPr>
+                            <w:r>
+                              <w:rPr>
+                                <w:b/>
+                                <w:sz w:val="22"/>
+                                <w:szCs w:val="22"/>
+                              </w:rPr>
+                              <w:t>CU1</w:t>
+                            </w:r>
+                            <w:r>
+                              <w:rPr>
+                                <w:b/>
+                                <w:sz w:val="22"/>
+                                <w:szCs w:val="22"/>
+                              </w:rPr>
+                              <w:t>:</w:t>
+                            </w:r>
+                            <w:r>
+                              <w:rPr>
+                                <w:sz w:val="22"/>
+                                <w:szCs w:val="22"/>
+                              </w:rPr>
+                              <w:t xml:space="preserve"> Gestionar Asignatura </w:t>
+                            </w:r>
+                          </w:p>
+                          <w:p>
+                            <w:pPr>
+                              <w:spacing w:line="360" w:lineRule="auto"/>
+                              <w:rPr>
+                                <w:sz w:val="22"/>
+                                <w:szCs w:val="22"/>
+                              </w:rPr>
+                            </w:pPr>
+                            <w:r>
+                              <w:rPr>
+                                <w:b/>
+                                <w:sz w:val="22"/>
+                                <w:szCs w:val="22"/>
+                              </w:rPr>
+                              <w:t>CU2</w:t>
+                            </w:r>
+                            <w:r>
+                              <w:rPr>
+                                <w:b/>
+                                <w:sz w:val="22"/>
+                                <w:szCs w:val="22"/>
+                              </w:rPr>
+                              <w:t>:</w:t>
+                            </w:r>
+                            <w:r>
+                              <w:rPr>
+                                <w:sz w:val="22"/>
+                                <w:szCs w:val="22"/>
+                              </w:rPr>
+                              <w:t xml:space="preserve"> Gestionar Examen</w:t>
+                            </w:r>
+                          </w:p>
+                          <w:p>
+                            <w:pPr>
+                              <w:spacing w:line="360" w:lineRule="auto"/>
+                              <w:rPr>
+                                <w:sz w:val="22"/>
+                                <w:szCs w:val="22"/>
+                              </w:rPr>
+                            </w:pPr>
+                            <w:r>
+                              <w:rPr>
+                                <w:b/>
+                                <w:sz w:val="22"/>
+                                <w:szCs w:val="22"/>
+                              </w:rPr>
+                              <w:t>CU3</w:t>
+                            </w:r>
+                            <w:r>
+                              <w:rPr>
+                                <w:b/>
+                                <w:sz w:val="22"/>
+                                <w:szCs w:val="22"/>
+                              </w:rPr>
+                              <w:t>:</w:t>
+                            </w:r>
+                            <w:r>
+                              <w:rPr>
+                                <w:sz w:val="22"/>
+                                <w:szCs w:val="22"/>
+                              </w:rPr>
+                              <w:t xml:space="preserve"> </w:t>
+                            </w:r>
+                            <w:r>
+                              <w:rPr>
+                                <w:sz w:val="22"/>
+                                <w:szCs w:val="22"/>
+                              </w:rPr>
+                              <w:t>Administrar Notas</w:t>
+                            </w:r>
+                          </w:p>
+                          <w:p>
+                            <w:pPr>
+                              <w:spacing w:line="360" w:lineRule="auto"/>
+                              <w:rPr>
+                                <w:sz w:val="22"/>
+                                <w:szCs w:val="22"/>
+                              </w:rPr>
+                            </w:pPr>
+                            <w:r>
+                              <w:rPr>
+                                <w:b/>
+                                <w:sz w:val="22"/>
+                                <w:szCs w:val="22"/>
+                              </w:rPr>
+                              <w:t>CU4</w:t>
+                            </w:r>
+                            <w:r>
+                              <w:rPr>
+                                <w:b/>
+                                <w:sz w:val="22"/>
+                                <w:szCs w:val="22"/>
+                              </w:rPr>
+                              <w:t xml:space="preserve">: </w:t>
+                            </w:r>
+                            <w:r>
+                              <w:rPr>
+                                <w:sz w:val="22"/>
+                                <w:szCs w:val="22"/>
+                              </w:rPr>
+                              <w:t>Realizar Examen</w:t>
+                            </w:r>
+                          </w:p>
+                          <w:p>
+                            <w:pPr>
+                              <w:spacing w:line="360" w:lineRule="auto"/>
+                              <w:rPr>
+                                <w:b/>
+                                <w:sz w:val="22"/>
+                                <w:szCs w:val="22"/>
+                              </w:rPr>
+                            </w:pPr>
+                            <w:r>
+                              <w:rPr>
+                                <w:b/>
+                                <w:sz w:val="22"/>
+                                <w:szCs w:val="22"/>
+                              </w:rPr>
+                              <w:t>CU5</w:t>
+                            </w:r>
+                            <w:r>
+                              <w:rPr>
+                                <w:b/>
+                                <w:sz w:val="22"/>
+                                <w:szCs w:val="22"/>
+                              </w:rPr>
+                              <w:t xml:space="preserve">: </w:t>
+                            </w:r>
+                            <w:r>
+                              <w:rPr>
+                                <w:sz w:val="22"/>
+                                <w:szCs w:val="22"/>
+                              </w:rPr>
+                              <w:t>Terminar Examen</w:t>
+                            </w:r>
+                          </w:p>
+                          <w:p>
+                            <w:pPr>
+                              <w:spacing w:line="360" w:lineRule="auto"/>
+                              <w:rPr>
+                                <w:sz w:val="22"/>
+                                <w:szCs w:val="22"/>
+                              </w:rPr>
+                            </w:pPr>
+                            <w:r>
+                              <w:rPr>
+                                <w:b/>
+                                <w:sz w:val="22"/>
+                                <w:szCs w:val="22"/>
+                              </w:rPr>
+                              <w:t>CU6</w:t>
+                            </w:r>
+                            <w:r>
+                              <w:rPr>
+                                <w:b/>
+                                <w:sz w:val="22"/>
+                                <w:szCs w:val="22"/>
+                              </w:rPr>
+                              <w:t xml:space="preserve">: </w:t>
+                            </w:r>
+                            <w:r>
+                              <w:rPr>
+                                <w:sz w:val="22"/>
+                                <w:szCs w:val="22"/>
+                              </w:rPr>
+                              <w:t>Generar PDF</w:t>
+                            </w:r>
+                          </w:p>
+                        </w:txbxContent>
+                      </wps:txbx>
+                      <wps:bodyPr rot="0" vert="horz" wrap="square" lIns="91440" tIns="45720" rIns="91440" bIns="45720" anchor="ctr" anchorCtr="0" upright="1">
+                        <a:noAutofit/>
+                      </wps:bodyPr>
+                    </wps:wsp>
+                  </a:graphicData>
+                </a:graphic>
+                <wp14:sizeRelH relativeFrom="page">
+                  <wp14:pctWidth>0</wp14:pctWidth>
+                </wp14:sizeRelH>
+                <wp14:sizeRelV relativeFrom="page">
+                  <wp14:pctHeight>0</wp14:pctHeight>
+                </wp14:sizeRelV>
+              </wp:anchor>
+            </w:drawing>
+          </mc:Choice>
+          <mc:Fallback>
+            <w:pict>
+              <v:shape id="Esquina doblada 908" o:spid="_x0000_s1041" type="#_x0000_t65" style="position:absolute;left:0;text-align:left;margin-left:181.9pt;margin-top:8.1pt;width:143.95pt;height:199.65pt;z-index:251708416;visibility:visible;mso-wrap-style:square;mso-width-percent:0;mso-height-percent:0;mso-wrap-distance-left:9pt;mso-wrap-distance-top:0;mso-wrap-distance-right:9pt;mso-wrap-distance-bottom:0;mso-position-horizontal:absolute;mso-position-horizontal-relative:text;mso-position-vertical:absolute;mso-position-vertical-relative:text;mso-width-percent:0;mso-height-percent:0;mso-width-relative:page;mso-height-relative:page;v-text-anchor:middle" o:gfxdata="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" adj="20248">
+                <v:textbox>
+                  <w:txbxContent>
+                    <w:p>
+                      <w:pPr>
+                        <w:spacing w:line="360" w:lineRule="auto"/>
+                        <w:rPr>
+                          <w:sz w:val="22"/>
+                          <w:szCs w:val="22"/>
+                        </w:rPr>
+                      </w:pPr>
+                      <w:r>
+                        <w:rPr>
+                          <w:b/>
+                          <w:sz w:val="22"/>
+                          <w:szCs w:val="22"/>
+                        </w:rPr>
+                        <w:t>CU1</w:t>
+                      </w:r>
+                      <w:r>
+                        <w:rPr>
+                          <w:b/>
+                          <w:sz w:val="22"/>
+                          <w:szCs w:val="22"/>
+                        </w:rPr>
+                        <w:t>:</w:t>
+                      </w:r>
+                      <w:r>
+                        <w:rPr>
+                          <w:sz w:val="22"/>
+                          <w:szCs w:val="22"/>
+                        </w:rPr>
+                        <w:t xml:space="preserve"> Gestionar Asignatura </w:t>
+                      </w:r>
+                    </w:p>
+                    <w:p>
+                      <w:pPr>
+                        <w:spacing w:line="360" w:lineRule="auto"/>
+                        <w:rPr>
+                          <w:sz w:val="22"/>
+                          <w:szCs w:val="22"/>
+                        </w:rPr>
+                      </w:pPr>
+                      <w:r>
+                        <w:rPr>
+                          <w:b/>
+                          <w:sz w:val="22"/>
+                          <w:szCs w:val="22"/>
+                        </w:rPr>
+                        <w:t>CU2</w:t>
+                      </w:r>
+                      <w:r>
+                        <w:rPr>
+                          <w:b/>
+                          <w:sz w:val="22"/>
+                          <w:szCs w:val="22"/>
+                        </w:rPr>
+                        <w:t>:</w:t>
+                      </w:r>
+                      <w:r>
+                        <w:rPr>
+                          <w:sz w:val="22"/>
+                          <w:szCs w:val="22"/>
+                        </w:rPr>
+                        <w:t xml:space="preserve"> Gestionar Examen</w:t>
+                      </w:r>
+                    </w:p>
+                    <w:p>
+                      <w:pPr>
+                        <w:spacing w:line="360" w:lineRule="auto"/>
+                        <w:rPr>
+                          <w:sz w:val="22"/>
+                          <w:szCs w:val="22"/>
+                        </w:rPr>
+                      </w:pPr>
+                      <w:r>
+                        <w:rPr>
+                          <w:b/>
+                          <w:sz w:val="22"/>
+                          <w:szCs w:val="22"/>
+                        </w:rPr>
+                        <w:t>CU3</w:t>
+                      </w:r>
+                      <w:r>
+                        <w:rPr>
+                          <w:b/>
+                          <w:sz w:val="22"/>
+                          <w:szCs w:val="22"/>
+                        </w:rPr>
+                        <w:t>:</w:t>
+                      </w:r>
+                      <w:r>
+                        <w:rPr>
+                          <w:sz w:val="22"/>
+                          <w:szCs w:val="22"/>
+                        </w:rPr>
+                        <w:t xml:space="preserve"> </w:t>
+                      </w:r>
+                      <w:r>
+                        <w:rPr>
+                          <w:sz w:val="22"/>
+                          <w:szCs w:val="22"/>
+                        </w:rPr>
+                        <w:t>Administrar Notas</w:t>
+                      </w:r>
+                    </w:p>
+                    <w:p>
+                      <w:pPr>
+                        <w:spacing w:line="360" w:lineRule="auto"/>
+                        <w:rPr>
+                          <w:sz w:val="22"/>
+                          <w:szCs w:val="22"/>
+                        </w:rPr>
+                      </w:pPr>
+                      <w:r>
+                        <w:rPr>
+                          <w:b/>
+                          <w:sz w:val="22"/>
+                          <w:szCs w:val="22"/>
+                        </w:rPr>
+                        <w:t>CU4</w:t>
+                      </w:r>
+                      <w:r>
+                        <w:rPr>
+                          <w:b/>
+                          <w:sz w:val="22"/>
+                          <w:szCs w:val="22"/>
+                        </w:rPr>
+                        <w:t xml:space="preserve">: </w:t>
+                      </w:r>
+                      <w:r>
+                        <w:rPr>
+                          <w:sz w:val="22"/>
+                          <w:szCs w:val="22"/>
+                        </w:rPr>
+                        <w:t>Realizar Examen</w:t>
+                      </w:r>
+                    </w:p>
+                    <w:p>
+                      <w:pPr>
+                        <w:spacing w:line="360" w:lineRule="auto"/>
+                        <w:rPr>
+                          <w:b/>
+                          <w:sz w:val="22"/>
+                          <w:szCs w:val="22"/>
+                        </w:rPr>
+                      </w:pPr>
+                      <w:r>
+                        <w:rPr>
+                          <w:b/>
+                          <w:sz w:val="22"/>
+                          <w:szCs w:val="22"/>
+                        </w:rPr>
+                        <w:t>CU5</w:t>
+                      </w:r>
+                      <w:r>
+                        <w:rPr>
+                          <w:b/>
+                          <w:sz w:val="22"/>
+                          <w:szCs w:val="22"/>
+                        </w:rPr>
+                        <w:t xml:space="preserve">: </w:t>
+                      </w:r>
+                      <w:r>
+                        <w:rPr>
+                          <w:sz w:val="22"/>
+                          <w:szCs w:val="22"/>
+                        </w:rPr>
+                        <w:t>Terminar Examen</w:t>
+                      </w:r>
+                    </w:p>
+                    <w:p>
+                      <w:pPr>
+                        <w:spacing w:line="360" w:lineRule="auto"/>
+                        <w:rPr>
+                          <w:sz w:val="22"/>
+                          <w:szCs w:val="22"/>
+                        </w:rPr>
+                      </w:pPr>
+                      <w:r>
+                        <w:rPr>
+                          <w:b/>
+                          <w:sz w:val="22"/>
+                          <w:szCs w:val="22"/>
+                        </w:rPr>
+                        <w:t>CU6</w:t>
+                      </w:r>
+                      <w:r>
+                        <w:rPr>
+                          <w:b/>
+                          <w:sz w:val="22"/>
+                          <w:szCs w:val="22"/>
+                        </w:rPr>
+                        <w:t xml:space="preserve">: </w:t>
+                      </w:r>
+                      <w:r>
+                        <w:rPr>
+                          <w:sz w:val="22"/>
+                          <w:szCs w:val="22"/>
+                        </w:rPr>
+                        <w:t>Generar PDF</w:t>
+                      </w:r>
+                    </w:p>
+                  </w:txbxContent>
+                </v:textbox>
+              </v:shape>
+            </w:pict>
+          </mc:Fallback>
+        </mc:AlternateContent>
+      </w:r>
+      <w:r>
+        <w:rPr>
+          <w:b/>
+          <w:i/>
+          <w:u w:val="single"/>
+        </w:rPr>
+        <w:t>Casos de uso</w:t>
+      </w:r>
+    </w:p>
+    <w:p>
+      <w:pPr>
+        <w:pStyle w:val="Prrafodelista"/>
+        <w:spacing w:after="200" w:line="276" w:lineRule="auto"/>
+        <w:ind w:left="786"/>
+        <w:rPr>
+          <w:b/>
+          <w:i/>
+          <w:u w:val="single"/>
+        </w:rPr>
+      </w:pPr>
+    </w:p>
+    <w:p>
+      <w:pPr>
+        <w:pStyle w:val="Prrafodelista"/>
+        <w:spacing w:after="200" w:line="276" w:lineRule="auto"/>
+        <w:ind w:left="786"/>
+        <w:rPr>
+          <w:b/>
+          <w:i/>
+          <w:u w:val="single"/>
+        </w:rPr>
+      </w:pPr>
+    </w:p>
+    <w:p>
+      <w:pPr>
+        <w:rPr>
+          <w:b/>
+          <w:i/>
+          <w:u w:val="single"/>
+        </w:rPr>
+      </w:pPr>
+    </w:p>
+    <w:p>
+      <w:pPr>
+        <w:rPr>
+          <w:b/>
+          <w:i/>
+          <w:u w:val="single"/>
+        </w:rPr>
+      </w:pPr>
+    </w:p>
+    <w:p>
+      <w:pPr>
+        <w:rPr>
+          <w:b/>
+          <w:i/>
+          <w:u w:val="single"/>
+        </w:rPr>
+      </w:pPr>
+    </w:p>
+    <w:p>
+      <w:pPr>
+        <w:rPr>
+          <w:b/>
+          <w:i/>
+          <w:u w:val="single"/>
+        </w:rPr>
+      </w:pPr>
+    </w:p>
+    <w:p>
+      <w:pPr>
+        <w:rPr>
+          <w:b/>
+          <w:i/>
+          <w:u w:val="single"/>
+        </w:rPr>
+      </w:pPr>
+    </w:p>
+    <w:p>
+      <w:pPr>
+        <w:rPr>
+          <w:b/>
+          <w:i/>
+          <w:u w:val="single"/>
+        </w:rPr>
+      </w:pPr>
+    </w:p>
+    <w:p>
+      <w:pPr>
+        <w:rPr>
+          <w:b/>
+          <w:i/>
+          <w:u w:val="single"/>
+        </w:rPr>
+      </w:pPr>
+    </w:p>
+    <w:p>
+      <w:pPr>
+        <w:rPr>
+          <w:b/>
+          <w:i/>
+          <w:u w:val="single"/>
+        </w:rPr>
+      </w:pPr>
+    </w:p>
+    <w:p>
+      <w:pPr>
+        <w:rPr>
+          <w:b/>
+          <w:i/>
+          <w:u w:val="single"/>
+        </w:rPr>
+      </w:pPr>
+    </w:p>
+    <w:p>
+      <w:pPr>
+        <w:rPr>
+          <w:b/>
+          <w:i/>
+          <w:u w:val="single"/>
+        </w:rPr>
+      </w:pPr>
+    </w:p>
+    <w:p>
+      <w:pPr>
+        <w:rPr>
+          <w:b/>
+          <w:i/>
+          <w:u w:val="single"/>
+        </w:rPr>
+      </w:pPr>
+    </w:p>
+    <w:p>
+      <w:pPr>
+        <w:pStyle w:val="Ttulo3"/>
+        <w:numPr>
+          <w:ilvl w:val="0"/>
+          <w:numId w:val="2"/>
+        </w:numPr>
+        <w:spacing w:line="360" w:lineRule="auto"/>
+        <w:rPr>
+          <w:rFonts w:ascii="Times New Roman" w:hAnsi="Times New Roman" w:cs="Times New Roman"/>
+          <w:i/>
+          <w:sz w:val="24"/>
+          <w:szCs w:val="24"/>
+          <w:u w:val="single"/>
+        </w:rPr>
+      </w:pPr>
+      <w:r>
+        <w:rPr>
+          <w:rFonts w:ascii="Times New Roman" w:eastAsiaTheme="majorEastAsia" w:hAnsi="Times New Roman" w:cs="Times New Roman"/>
+          <w:i/>
+          <w:sz w:val="24"/>
+          <w:szCs w:val="24"/>
+          <w:u w:val="single"/>
+        </w:rPr>
+        <w:t>Priorización de Casos de Us</w:t>
+      </w:r>
+      <w:r>
+        <w:rPr>
+          <w:rFonts w:ascii="Times New Roman" w:hAnsi="Times New Roman" w:cs="Times New Roman"/>
+          <w:i/>
+          <w:sz w:val="24"/>
+          <w:szCs w:val="24"/>
+          <w:u w:val="single"/>
+        </w:rPr>
+        <w:t xml:space="preserve">o </w:t>
+      </w:r>
+    </w:p>
+    <w:tbl>
+      <w:tblPr>
+        <w:tblW w:w="6017" w:type="dxa"/>
+        <w:jc w:val="center"/>
+        <w:tblBorders>
+          <w:top w:val="single" w:sz="4" w:space="0" w:color="000000"/>
+          <w:left w:val="single" w:sz="4" w:space="0" w:color="000000"/>
+          <w:bottom w:val="single" w:sz="4" w:space="0" w:color="000000"/>
+          <w:right w:val="single" w:sz="4" w:space="0" w:color="000000"/>
+          <w:insideH w:val="single" w:sz="4" w:space="0" w:color="000000"/>
+          <w:insideV w:val="single" w:sz="4" w:space="0" w:color="000000"/>
+        </w:tblBorders>
+        <w:tblLayout w:type="fixed"/>
+        <w:tblLook w:val="04A0" w:firstRow="1" w:lastRow="0" w:firstColumn="1" w:lastColumn="0" w:noHBand="0" w:noVBand="1"/>
+      </w:tblPr>
+      <w:tblGrid>
+        <w:gridCol w:w="884"/>
+        <w:gridCol w:w="3432"/>
+        <w:gridCol w:w="1701"/>
+      </w:tblGrid>
+      <w:tr>
+        <w:trPr>
+          <w:trHeight w:val="340"/>
+          <w:jc w:val="center"/>
+        </w:trPr>
+        <w:tc>
+          <w:tcPr>
+            <w:tcW w:w="884" w:type="dxa"/>
+            <w:tcBorders>
+              <w:bottom w:val="single" w:sz="4" w:space="0" w:color="000000"/>
+            </w:tcBorders>
+            <w:shd w:val="pct25" w:color="auto" w:fill="auto"/>
+            <w:vAlign w:val="center"/>
+          </w:tcPr>
+          <w:p>
+            <w:pPr>
+              <w:pStyle w:val="Prrafodelista"/>
+              <w:spacing w:before="60"/>
+              <w:ind w:left="0"/>
+              <w:jc w:val="center"/>
+              <w:rPr>
+                <w:b/>
+              </w:rPr>
+            </w:pPr>
+            <w:r>
+              <w:rPr>
+                <w:b/>
+              </w:rPr>
+              <w:t>ID</w:t>
+            </w:r>
+          </w:p>
+        </w:tc>
+        <w:tc>
+          <w:tcPr>
+            <w:tcW w:w="3432" w:type="dxa"/>
+            <w:shd w:val="pct25" w:color="auto" w:fill="auto"/>
+            <w:vAlign w:val="center"/>
+          </w:tcPr>
+          <w:p>
+            <w:pPr>
+              <w:pStyle w:val="Prrafodelista"/>
+              <w:spacing w:before="60"/>
+              <w:ind w:left="0"/>
+              <w:jc w:val="center"/>
+              <w:rPr>
+                <w:b/>
+              </w:rPr>
+            </w:pPr>
+            <w:r>
+              <w:rPr>
+                <w:b/>
+              </w:rPr>
+              <w:t>CASO DE USO</w:t>
+            </w:r>
+          </w:p>
+        </w:tc>
+        <w:tc>
+          <w:tcPr>
+            <w:tcW w:w="1701" w:type="dxa"/>
+            <w:shd w:val="pct25" w:color="auto" w:fill="auto"/>
+            <w:vAlign w:val="center"/>
+          </w:tcPr>
+          <w:p>
+            <w:pPr>
+              <w:pStyle w:val="Prrafodelista"/>
+              <w:spacing w:before="60"/>
+              <w:ind w:left="0"/>
+              <w:jc w:val="center"/>
+              <w:rPr>
+                <w:b/>
+              </w:rPr>
+            </w:pPr>
+            <w:r>
+              <w:rPr>
+                <w:b/>
+              </w:rPr>
+              <w:t>PRIORIDAD</w:t>
+            </w:r>
+          </w:p>
+        </w:tc>
+      </w:tr>
+      <w:tr>
+        <w:trPr>
+          <w:trHeight w:val="340"/>
+          <w:jc w:val="center"/>
+        </w:trPr>
+        <w:tc>
+          <w:tcPr>
+            <w:tcW w:w="884" w:type="dxa"/>
+            <w:shd w:val="pct10" w:color="auto" w:fill="auto"/>
+            <w:vAlign w:val="center"/>
+          </w:tcPr>
+          <w:p>
+            <w:pPr>
+              <w:pStyle w:val="Prrafodelista"/>
+              <w:ind w:left="0"/>
+              <w:jc w:val="center"/>
+              <w:rPr>
+                <w:b/>
+              </w:rPr>
+            </w:pPr>
+            <w:r>
+              <w:rPr>
+                <w:b/>
+              </w:rPr>
+              <w:t>CU1</w:t>
+            </w:r>
+          </w:p>
+        </w:tc>
+        <w:tc>
+          <w:tcPr>
+            <w:tcW w:w="3432" w:type="dxa"/>
+            <w:shd w:val="clear" w:color="auto" w:fill="auto"/>
+            <w:vAlign w:val="center"/>
+          </w:tcPr>
+          <w:p>
+            <w:pPr>
+              <w:pStyle w:val="Prrafodelista"/>
+              <w:ind w:left="0"/>
+              <w:jc w:val="center"/>
+            </w:pPr>
+            <w:r>
+              <w:t>Gestionar Asignatura</w:t>
+            </w:r>
+          </w:p>
+        </w:tc>
+        <w:tc>
+          <w:tcPr>
+            <w:tcW w:w="1701" w:type="dxa"/>
+            <w:shd w:val="clear" w:color="auto" w:fill="auto"/>
+            <w:vAlign w:val="center"/>
+          </w:tcPr>
+          <w:p>
+            <w:pPr>
+              <w:pStyle w:val="Prrafodelista"/>
+              <w:ind w:left="0"/>
+              <w:jc w:val="center"/>
+            </w:pPr>
+            <w:r>
+              <w:t>MEDIA</w:t>
+            </w:r>
+          </w:p>
+        </w:tc>
+      </w:tr>
+      <w:tr>
+        <w:trPr>
+          <w:trHeight w:val="340"/>
+          <w:jc w:val="center"/>
+        </w:trPr>
+        <w:tc>
+          <w:tcPr>
+            <w:tcW w:w="884" w:type="dxa"/>
+            <w:shd w:val="pct10" w:color="auto" w:fill="auto"/>
+            <w:vAlign w:val="center"/>
+          </w:tcPr>
+          <w:p>
+            <w:pPr>
+              <w:pStyle w:val="Prrafodelista"/>
+              <w:ind w:left="0"/>
+              <w:jc w:val="center"/>
+              <w:rPr>
+                <w:b/>
+              </w:rPr>
+            </w:pPr>
+            <w:r>
+              <w:rPr>
+                <w:b/>
+              </w:rPr>
+              <w:t>CU2</w:t>
+            </w:r>
+          </w:p>
+        </w:tc>
+        <w:tc>
+          <w:tcPr>
+            <w:tcW w:w="3432" w:type="dxa"/>
+            <w:shd w:val="clear" w:color="auto" w:fill="auto"/>
+            <w:vAlign w:val="center"/>
+          </w:tcPr>
+          <w:p>
+            <w:pPr>
+              <w:pStyle w:val="Prrafodelista"/>
+              <w:ind w:left="0"/>
+              <w:jc w:val="center"/>
+            </w:pPr>
+            <w:r>
+              <w:t>Gestionar Examen</w:t>
+            </w:r>
+          </w:p>
+        </w:tc>
+        <w:tc>
+          <w:tcPr>
+            <w:tcW w:w="1701" w:type="dxa"/>
+            <w:shd w:val="clear" w:color="auto" w:fill="auto"/>
+            <w:vAlign w:val="center"/>
+          </w:tcPr>
+          <w:p>
+            <w:pPr>
+              <w:pStyle w:val="Prrafodelista"/>
+              <w:ind w:left="0"/>
+              <w:jc w:val="center"/>
+            </w:pPr>
+            <w:r>
+              <w:t>ALTA</w:t>
+            </w:r>
+          </w:p>
+        </w:tc>
+      </w:tr>
+      <w:tr>
+        <w:trPr>
+          <w:trHeight w:val="340"/>
+          <w:jc w:val="center"/>
+        </w:trPr>
+        <w:tc>
+          <w:tcPr>
+            <w:tcW w:w="884" w:type="dxa"/>
+            <w:shd w:val="pct10" w:color="auto" w:fill="auto"/>
+            <w:vAlign w:val="center"/>
+          </w:tcPr>
+          <w:p>
+            <w:pPr>
+              <w:pStyle w:val="Prrafodelista"/>
+              <w:ind w:left="0"/>
+              <w:jc w:val="center"/>
+              <w:rPr>
+                <w:b/>
+              </w:rPr>
+            </w:pPr>
+            <w:r>
+              <w:rPr>
+                <w:b/>
+              </w:rPr>
+              <w:t>CU3</w:t>
+            </w:r>
+          </w:p>
+        </w:tc>
+        <w:tc>
+          <w:tcPr>
+            <w:tcW w:w="3432" w:type="dxa"/>
+            <w:shd w:val="clear" w:color="auto" w:fill="auto"/>
+            <w:vAlign w:val="center"/>
+          </w:tcPr>
+          <w:p>
+            <w:pPr>
+              <w:pStyle w:val="Prrafodelista"/>
+              <w:ind w:left="0"/>
+              <w:jc w:val="center"/>
+            </w:pPr>
+            <w:r>
+              <w:t>Administrar Notas</w:t>
+            </w:r>
+          </w:p>
+        </w:tc>
+        <w:tc>
+          <w:tcPr>
+            <w:tcW w:w="1701" w:type="dxa"/>
+            <w:shd w:val="clear" w:color="auto" w:fill="auto"/>
+            <w:vAlign w:val="center"/>
+          </w:tcPr>
+          <w:p>
+            <w:pPr>
+              <w:pStyle w:val="Prrafodelista"/>
+              <w:ind w:left="0"/>
+              <w:jc w:val="center"/>
+            </w:pPr>
+            <w:r>
+              <w:t>MEDIA</w:t>
+            </w:r>
+          </w:p>
+        </w:tc>
+      </w:tr>
+      <w:tr>
+        <w:trPr>
+          <w:trHeight w:val="340"/>
+          <w:jc w:val="center"/>
+        </w:trPr>
+        <w:tc>
+          <w:tcPr>
+            <w:tcW w:w="884" w:type="dxa"/>
+            <w:shd w:val="pct10" w:color="auto" w:fill="auto"/>
+            <w:vAlign w:val="center"/>
+          </w:tcPr>
+          <w:p>
+            <w:pPr>
+              <w:pStyle w:val="Prrafodelista"/>
+              <w:ind w:left="0"/>
+              <w:jc w:val="center"/>
+              <w:rPr>
+                <w:b/>
+              </w:rPr>
+            </w:pPr>
+            <w:r>
+              <w:rPr>
+                <w:b/>
+              </w:rPr>
+              <w:t>CU4</w:t>
+            </w:r>
+          </w:p>
+        </w:tc>
+        <w:tc>
+          <w:tcPr>
+            <w:tcW w:w="3432" w:type="dxa"/>
+            <w:shd w:val="clear" w:color="auto" w:fill="auto"/>
+            <w:vAlign w:val="center"/>
+          </w:tcPr>
+          <w:p>
+            <w:pPr>
+              <w:pStyle w:val="Prrafodelista"/>
+              <w:ind w:left="0"/>
+              <w:jc w:val="center"/>
+            </w:pPr>
+            <w:r>
+              <w:t>Realizar Examen</w:t>
+            </w:r>
+          </w:p>
+        </w:tc>
+        <w:tc>
+          <w:tcPr>
+            <w:tcW w:w="1701" w:type="dxa"/>
+            <w:shd w:val="clear" w:color="auto" w:fill="auto"/>
+            <w:vAlign w:val="center"/>
+          </w:tcPr>
+          <w:p>
+            <w:pPr>
+              <w:pStyle w:val="Prrafodelista"/>
+              <w:ind w:left="0"/>
+              <w:jc w:val="center"/>
+            </w:pPr>
+            <w:r>
+              <w:t>ALTA</w:t>
+            </w:r>
+          </w:p>
+        </w:tc>
+      </w:tr>
+      <w:tr>
+        <w:trPr>
+          <w:trHeight w:val="340"/>
+          <w:jc w:val="center"/>
+        </w:trPr>
+        <w:tc>
+          <w:tcPr>
+            <w:tcW w:w="884" w:type="dxa"/>
+            <w:shd w:val="pct10" w:color="auto" w:fill="auto"/>
+            <w:vAlign w:val="center"/>
+          </w:tcPr>
+          <w:p>
+            <w:pPr>
+              <w:pStyle w:val="Prrafodelista"/>
+              <w:ind w:left="0"/>
+              <w:jc w:val="center"/>
+              <w:rPr>
+                <w:b/>
+              </w:rPr>
+            </w:pPr>
+            <w:r>
+              <w:rPr>
+                <w:b/>
+              </w:rPr>
+              <w:t>CU5</w:t>
+            </w:r>
+          </w:p>
+        </w:tc>
+        <w:tc>
+          <w:tcPr>
+            <w:tcW w:w="3432" w:type="dxa"/>
+            <w:shd w:val="clear" w:color="auto" w:fill="auto"/>
+            <w:vAlign w:val="center"/>
+          </w:tcPr>
+          <w:p>
+            <w:pPr>
+              <w:pStyle w:val="Prrafodelista"/>
+              <w:ind w:left="0"/>
+              <w:jc w:val="center"/>
+            </w:pPr>
+            <w:r>
+              <w:t>Terminar Examen</w:t>
+            </w:r>
+          </w:p>
+        </w:tc>
+        <w:tc>
+          <w:tcPr>
+            <w:tcW w:w="1701" w:type="dxa"/>
+            <w:shd w:val="clear" w:color="auto" w:fill="auto"/>
+            <w:vAlign w:val="center"/>
+          </w:tcPr>
+          <w:p>
+            <w:pPr>
+              <w:pStyle w:val="Prrafodelista"/>
+              <w:ind w:left="0"/>
+              <w:jc w:val="center"/>
+            </w:pPr>
+            <w:r>
+              <w:t>MEDIA</w:t>
+            </w:r>
+          </w:p>
+        </w:tc>
+      </w:tr>
+      <w:tr>
+        <w:trPr>
+          <w:trHeight w:val="340"/>
+          <w:jc w:val="center"/>
+        </w:trPr>
+        <w:tc>
+          <w:tcPr>
+            <w:tcW w:w="884" w:type="dxa"/>
+            <w:shd w:val="pct10" w:color="auto" w:fill="auto"/>
+            <w:vAlign w:val="center"/>
+          </w:tcPr>
+          <w:p>
+            <w:pPr>
+              <w:pStyle w:val="Prrafodelista"/>
+              <w:ind w:left="0"/>
+              <w:jc w:val="center"/>
+              <w:rPr>
+                <w:b/>
+              </w:rPr>
+            </w:pPr>
+            <w:r>
+              <w:rPr>
+                <w:b/>
+              </w:rPr>
+              <w:t>CU6</w:t>
+            </w:r>
+          </w:p>
+        </w:tc>
+        <w:tc>
+          <w:tcPr>
+            <w:tcW w:w="3432" w:type="dxa"/>
+            <w:shd w:val="clear" w:color="auto" w:fill="auto"/>
+            <w:vAlign w:val="center"/>
+          </w:tcPr>
+          <w:p>
+            <w:pPr>
+              <w:pStyle w:val="Prrafodelista"/>
+              <w:ind w:left="0"/>
+              <w:jc w:val="center"/>
+            </w:pPr>
+            <w:r>
+              <w:t>Generar PDF</w:t>
+            </w:r>
+          </w:p>
+        </w:tc>
+        <w:tc>
+          <w:tcPr>
+            <w:tcW w:w="1701" w:type="dxa"/>
+            <w:shd w:val="clear" w:color="auto" w:fill="auto"/>
+            <w:vAlign w:val="center"/>
+          </w:tcPr>
+          <w:p>
+            <w:pPr>
+              <w:pStyle w:val="Prrafodelista"/>
+              <w:ind w:left="0"/>
+              <w:jc w:val="center"/>
+            </w:pPr>
+            <w:r>
+              <w:t>MEDIA</w:t>
+            </w:r>
+          </w:p>
+        </w:tc>
+      </w:tr>
+    </w:tbl>
+    <w:p/>
+    <w:p/>
+    <w:bookmarkEnd w:id="0"/>
+    <w:p>
+      <w:pPr>
+        <w:pStyle w:val="Ttulo1"/>
+        <w:numPr>
+          <w:ilvl w:val="0"/>
+          <w:numId w:val="24"/>
+        </w:numPr>
+        <w:rPr>
+          <w:rFonts w:ascii="Times New Roman" w:hAnsi="Times New Roman" w:cs="Times New Roman"/>
+          <w:color w:val="auto"/>
+          <w:sz w:val="24"/>
+          <w:szCs w:val="24"/>
+          <w:u w:val="single"/>
+        </w:rPr>
+      </w:pPr>
+      <w:r>
+        <w:rPr>
+          <w:rFonts w:ascii="Times New Roman" w:hAnsi="Times New Roman" w:cs="Times New Roman"/>
+          <w:color w:val="auto"/>
+          <w:sz w:val="24"/>
+          <w:szCs w:val="24"/>
+          <w:u w:val="single"/>
+        </w:rPr>
+        <w:lastRenderedPageBreak/>
+        <w:t>FLUJO DE TRABAJO CAPTURA DE REQUISITOS</w:t>
+      </w:r>
+    </w:p>
+    <w:p>
+      <w:pPr>
+        <w:pStyle w:val="Ttulo3"/>
+        <w:numPr>
+          <w:ilvl w:val="0"/>
+          <w:numId w:val="2"/>
+        </w:numPr>
+        <w:rPr>
+          <w:rFonts w:ascii="Times New Roman" w:hAnsi="Times New Roman" w:cs="Times New Roman"/>
+          <w:i/>
+          <w:sz w:val="24"/>
+          <w:szCs w:val="24"/>
+          <w:u w:val="single"/>
+        </w:rPr>
+      </w:pPr>
+      <w:r>
+        <w:rPr>
+          <w:rFonts w:ascii="Times New Roman" w:hAnsi="Times New Roman" w:cs="Times New Roman"/>
+          <w:i/>
+          <w:sz w:val="24"/>
+          <w:szCs w:val="24"/>
+          <w:u w:val="single"/>
+        </w:rPr>
+        <w:t>Identificación de actores y casos de uso</w:t>
+      </w:r>
+    </w:p>
+    <w:p>
+      <w:pPr>
+        <w:pStyle w:val="Prrafodelista"/>
+        <w:spacing w:after="200" w:line="276" w:lineRule="auto"/>
+        <w:ind w:left="1146"/>
+        <w:rPr>
+          <w:b/>
+          <w:i/>
+          <w:u w:val="single"/>
+        </w:rPr>
+      </w:pPr>
+    </w:p>
+    <w:p>
+      <w:pPr>
+        <w:pStyle w:val="Prrafodelista"/>
+        <w:numPr>
+          <w:ilvl w:val="0"/>
+          <w:numId w:val="1"/>
+        </w:numPr>
+        <w:spacing w:after="200" w:line="276" w:lineRule="auto"/>
+        <w:rPr>
+          <w:b/>
+          <w:i/>
+          <w:u w:val="single"/>
+        </w:rPr>
+      </w:pPr>
+      <w:r>
+        <w:rPr>
+          <w:b/>
+          <w:i/>
+          <w:u w:val="single"/>
+        </w:rPr>
+        <w:t>Actores</w:t>
+      </w:r>
+    </w:p>
+    <w:p>
+      <w:pPr>
+        <w:rPr>
+          <w:b/>
+          <w:i/>
+          <w:u w:val="single"/>
+        </w:rPr>
+      </w:pPr>
+      <w:r>
+        <w:rPr>
+          <w:b/>
+          <w:noProof/>
+          <w:u w:val="single"/>
+        </w:rPr>
+        <mc:AlternateContent>
+          <mc:Choice Requires="wps">
+            <w:drawing>
+              <wp:anchor distT="0" distB="0" distL="114300" distR="114300" simplePos="0" relativeHeight="251710464" behindDoc="0" locked="0" layoutInCell="1" allowOverlap="1">
+                <wp:simplePos x="0" y="0"/>
+                <wp:positionH relativeFrom="column">
+                  <wp:posOffset>1499870</wp:posOffset>
+                </wp:positionH>
+                <wp:positionV relativeFrom="paragraph">
+                  <wp:posOffset>109220</wp:posOffset>
+                </wp:positionV>
+                <wp:extent cx="4371975" cy="904875"/>
+                <wp:effectExtent l="0" t="0" r="28575" b="28575"/>
+                <wp:wrapNone/>
+                <wp:docPr id="913" name="Esquina doblada 913"/>
+                <wp:cNvGraphicFramePr>
+                  <a:graphicFrameLocks xmlns:a="http://schemas.openxmlformats.org/drawingml/2006/main"/>
+                </wp:cNvGraphicFramePr>
+                <a:graphic xmlns:a="http://schemas.openxmlformats.org/drawingml/2006/main">
+                  <a:graphicData uri="http://schemas.microsoft.com/office/word/2010/wordprocessingShape">
+                    <wps:wsp>
+                      <wps:cNvSpPr>
+                        <a:spLocks noChangeArrowheads="1"/>
+                      </wps:cNvSpPr>
+                      <wps:spPr bwMode="auto">
+                        <a:xfrm>
+                          <a:off x="0" y="0"/>
+                          <a:ext cx="4371975" cy="904875"/>
+                        </a:xfrm>
+                        <a:prstGeom prst="foldedCorner">
+                          <a:avLst>
+                            <a:gd name="adj" fmla="val 12500"/>
+                          </a:avLst>
+                        </a:prstGeom>
+                        <a:solidFill>
+                          <a:srgbClr val="FFFFFF"/>
+                        </a:solidFill>
+                        <a:ln w="9525">
+                          <a:solidFill>
+                            <a:srgbClr val="000000"/>
+                          </a:solidFill>
+                          <a:round/>
+                          <a:headEnd/>
+                          <a:tailEnd/>
+                        </a:ln>
+                      </wps:spPr>
+                      <wps:txbx>
+                        <w:txbxContent>
+                          <w:p>
+                            <w:pPr>
+                              <w:tabs>
+                                <w:tab w:val="left" w:pos="6780"/>
+                              </w:tabs>
+                              <w:spacing w:line="380" w:lineRule="exact"/>
+                              <w:jc w:val="both"/>
+                              <w:rPr>
+                                <w:b/>
+                                <w:i/>
+                              </w:rPr>
+                            </w:pPr>
+                            <w:r>
+                              <w:rPr>
+                                <w:b/>
+                                <w:i/>
+                              </w:rPr>
+                              <w:t>Profesor:</w:t>
+                            </w:r>
+                            <w:r>
+                              <w:rPr>
+                                <w:b/>
+                                <w:i/>
+                              </w:rPr>
+                              <w:t xml:space="preserve"> </w:t>
+                            </w:r>
+                            <w:r>
+                              <w:rPr>
+                                <w:sz w:val="22"/>
+                                <w:szCs w:val="22"/>
+                              </w:rPr>
+                              <w:t>Es el usuario encargado de diseñar el examen de acuerdo a la materia que dicta y encargado además de evaluar al estudiante una vez que este haya rendido el examen</w:t>
+                            </w:r>
+                            <w:r>
+                              <w:rPr>
+                                <w:rFonts w:ascii="Arial" w:hAnsi="Arial" w:cs="Arial"/>
+                              </w:rPr>
+                              <w:t>.</w:t>
+                            </w:r>
+                          </w:p>
+                        </w:txbxContent>
+                      </wps:txbx>
+                      <wps:bodyPr rot="0" vert="horz" wrap="square" lIns="91440" tIns="45720" rIns="91440" bIns="45720" anchor="ctr" anchorCtr="0" upright="1">
+                        <a:noAutofit/>
+                      </wps:bodyPr>
+                    </wps:wsp>
+                  </a:graphicData>
+                </a:graphic>
+                <wp14:sizeRelH relativeFrom="page">
+                  <wp14:pctWidth>0</wp14:pctWidth>
+                </wp14:sizeRelH>
+                <wp14:sizeRelV relativeFrom="page">
+                  <wp14:pctHeight>0</wp14:pctHeight>
+                </wp14:sizeRelV>
+              </wp:anchor>
+            </w:drawing>
+          </mc:Choice>
+          <mc:Fallback>
+            <w:pict>
+              <v:shape id="Esquina doblada 913" o:spid="_x0000_s1042" type="#_x0000_t65" style="position:absolute;margin-left:118.1pt;margin-top:8.6pt;width:344.25pt;height:71.25pt;z-index:251710464;visibility:visible;mso-wrap-style:square;mso-width-percent:0;mso-height-percent:0;mso-wrap-distance-left:9pt;mso-wrap-distance-top:0;mso-wrap-distance-right:9pt;mso-wrap-distance-bottom:0;mso-position-horizontal:absolute;mso-position-horizontal-relative:text;mso-position-vertical:absolute;mso-position-vertical-relative:text;mso-width-percent:0;mso-height-percent:0;mso-width-relative:page;mso-height-relative:page;v-text-anchor:middle" o:gfxdata="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">
+                <v:textbox>
+                  <w:txbxContent>
+                    <w:p>
+                      <w:pPr>
+                        <w:tabs>
+                          <w:tab w:val="left" w:pos="6780"/>
+                        </w:tabs>
+                        <w:spacing w:line="380" w:lineRule="exact"/>
+                        <w:jc w:val="both"/>
+                        <w:rPr>
+                          <w:b/>
+                          <w:i/>
+                        </w:rPr>
+                      </w:pPr>
+                      <w:r>
+                        <w:rPr>
+                          <w:b/>
+                          <w:i/>
+                        </w:rPr>
+                        <w:t>Profesor:</w:t>
+                      </w:r>
+                      <w:r>
+                        <w:rPr>
+                          <w:b/>
+                          <w:i/>
+                        </w:rPr>
+                        <w:t xml:space="preserve"> </w:t>
+                      </w:r>
+                      <w:r>
+                        <w:rPr>
+                          <w:sz w:val="22"/>
+                          <w:szCs w:val="22"/>
+                        </w:rPr>
+                        <w:t>Es el usuario encargado de diseñar el examen de acuerdo a la materia que dicta y encargado además de evaluar al estudiante una vez que este haya rendido el examen</w:t>
+                      </w:r>
+                      <w:r>
+                        <w:rPr>
+                          <w:rFonts w:ascii="Arial" w:hAnsi="Arial" w:cs="Arial"/>
+                        </w:rPr>
+                        <w:t>.</w:t>
+                      </w:r>
+                    </w:p>
+                  </w:txbxContent>
+                </v:textbox>
+              </v:shape>
+            </w:pict>
+          </mc:Fallback>
+        </mc:AlternateContent>
+      </w:r>
+      <w:r>
+        <w:rPr>
+          <w:b/>
+          <w:i/>
+          <w:noProof/>
+          <w:u w:val="single"/>
+        </w:rPr>
+        <w:drawing>
+          <wp:anchor distT="0" distB="0" distL="114300" distR="114300" simplePos="0" relativeHeight="251711488" behindDoc="0" locked="0" layoutInCell="1" allowOverlap="1" wp14:anchorId="162E0003" wp14:editId="7DC32D3B">
             <wp:simplePos x="0" y="0"/>
             <wp:positionH relativeFrom="column">
               <wp:posOffset>404495</wp:posOffset>
@@ -12455,7 +15385,7 @@
           <w:u w:val="single"/>
         </w:rPr>
         <w:drawing>
-          <wp:anchor distT="0" distB="0" distL="114300" distR="114300" simplePos="0" relativeHeight="251661312" behindDoc="0" locked="0" layoutInCell="1" allowOverlap="1" wp14:anchorId="6E8A338D" wp14:editId="46E8A2E1">
+          <wp:anchor distT="0" distB="0" distL="114300" distR="114300" simplePos="0" relativeHeight="251712512" behindDoc="0" locked="0" layoutInCell="1" allowOverlap="1" wp14:anchorId="3478E141" wp14:editId="1C6651FB">
             <wp:simplePos x="0" y="0"/>
             <wp:positionH relativeFrom="column">
               <wp:posOffset>404495</wp:posOffset>
@@ -12527,7 +15457,7 @@
         <mc:AlternateContent>
           <mc:Choice Requires="wps">
             <w:drawing>
-              <wp:anchor distT="0" distB="0" distL="114300" distR="114300" simplePos="0" relativeHeight="251662336" behindDoc="0" locked="0" layoutInCell="1" allowOverlap="1">
+              <wp:anchor distT="0" distB="0" distL="114300" distR="114300" simplePos="0" relativeHeight="251713536" behindDoc="0" locked="0" layoutInCell="1" allowOverlap="1">
                 <wp:simplePos x="0" y="0"/>
                 <wp:positionH relativeFrom="column">
                   <wp:posOffset>1499870</wp:posOffset>
@@ -12538,7 +15468,7 @@
                 <wp:extent cx="4371975" cy="666750"/>
                 <wp:effectExtent l="0" t="0" r="28575" b="19050"/>
                 <wp:wrapNone/>
-                <wp:docPr id="112" name="Esquina doblada 112"/>
+                <wp:docPr id="912" name="Esquina doblada 912"/>
                 <wp:cNvGraphicFramePr>
                   <a:graphicFrameLocks xmlns:a="http://schemas.openxmlformats.org/drawingml/2006/main"/>
                 </wp:cNvGraphicFramePr>
@@ -12572,7 +15502,67 @@
                       </wps:spPr>
                       <wps:txbx>
                         <w:txbxContent>
-                          <w:p/>
+                          <w:p>
+                            <w:pPr>
+                              <w:tabs>
+                                <w:tab w:val="left" w:pos="6780"/>
+                              </w:tabs>
+                              <w:spacing w:line="380" w:lineRule="exact"/>
+                              <w:jc w:val="both"/>
+                              <w:rPr>
+                                <w:b/>
+                                <w:i/>
+                              </w:rPr>
+                            </w:pPr>
+                            <w:r>
+                              <w:rPr>
+                                <w:b/>
+                                <w:i/>
+                              </w:rPr>
+                              <w:t>Alumno:</w:t>
+                            </w:r>
+                            <w:r>
+                              <w:rPr>
+                                <w:b/>
+                                <w:i/>
+                              </w:rPr>
+                              <w:t xml:space="preserve"> </w:t>
+                            </w:r>
+                            <w:r>
+                              <w:rPr>
+                                <w:sz w:val="22"/>
+                                <w:szCs w:val="22"/>
+                              </w:rPr>
+                              <w:t xml:space="preserve">Es el usuario </w:t>
+                            </w:r>
+                            <w:r>
+                              <w:rPr>
+                                <w:sz w:val="22"/>
+                                <w:szCs w:val="22"/>
+                              </w:rPr>
+                              <w:t xml:space="preserve">quien podrá visualizar y realizar </w:t>
+                            </w:r>
+                            <w:r>
+                              <w:rPr>
+                                <w:sz w:val="22"/>
+                                <w:szCs w:val="22"/>
+                              </w:rPr>
+                              <w:t>el</w:t>
+                            </w:r>
+                            <w:r>
+                              <w:rPr>
+                                <w:sz w:val="22"/>
+                                <w:szCs w:val="22"/>
+                              </w:rPr>
+                              <w:t xml:space="preserve"> examen previamente elaborado por el profesor</w:t>
+                            </w:r>
+                            <w:r>
+                              <w:rPr>
+                                <w:rFonts w:ascii="Arial" w:hAnsi="Arial" w:cs="Arial"/>
+                              </w:rPr>
+                              <w:t>.</w:t>
+                            </w:r>
+                          </w:p>
                         </w:txbxContent>
                       </wps:txbx>
                       <wps:bodyPr rot="0" vert="horz" wrap="square" lIns="91440" tIns="45720" rIns="91440" bIns="45720" anchor="ctr" anchorCtr="0" upright="1">
@@ -12592,10 +15582,70 @@
           </mc:Choice>
           <mc:Fallback>
             <w:pict>
-              <v:shape id="Esquina doblada 112" o:spid="_x0000_s1037" type="#_x0000_t65" style="position:absolute;margin-left:118.1pt;margin-top:-.25pt;width:344.25pt;height:52.5pt;z-index:251662336;visibility:visible;mso-wrap-style:square;mso-width-percent:0;mso-height-percent:0;mso-wrap-distance-left:9pt;mso-wrap-distance-top:0;mso-wrap-distance-right:9pt;mso-wrap-distance-bottom:0;mso-position-horizontal:absolute;mso-position-horizontal-relative:text;mso-position-vertical:absolute;mso-position-vertical-relative:text;mso-width-percent:0;mso-height-percent:0;mso-width-relative:page;mso-height-relative:page;v-text-anchor:middle" o:gfxdata="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">
+              <v:shape id="Esquina doblada 912" o:spid="_x0000_s1043" type="#_x0000_t65" style="position:absolute;margin-left:118.1pt;margin-top:-.25pt;width:344.25pt;height:52.5pt;z-index:251713536;visibility:visible;mso-wrap-style:square;mso-width-percent:0;mso-height-percent:0;mso-wrap-distance-left:9pt;mso-wrap-distance-top:0;mso-wrap-distance-right:9pt;mso-wrap-distance-bottom:0;mso-position-horizontal:absolute;mso-position-horizontal-relative:text;mso-position-vertical:absolute;mso-position-vertical-relative:text;mso-width-percent:0;mso-height-percent:0;mso-width-relative:page;mso-height-relative:page;v-text-anchor:middle" o:gfxdata="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">
                 <v:textbox>
                   <w:txbxContent>
-                    <w:p/>
+                    <w:p>
+                      <w:pPr>
+                        <w:tabs>
+                          <w:tab w:val="left" w:pos="6780"/>
+                        </w:tabs>
+                        <w:spacing w:line="380" w:lineRule="exact"/>
+                        <w:jc w:val="both"/>
+                        <w:rPr>
+                          <w:b/>
+                          <w:i/>
+                        </w:rPr>
+                      </w:pPr>
+                      <w:r>
+                        <w:rPr>
+                          <w:b/>
+                          <w:i/>
+                        </w:rPr>
+                        <w:t>Alumno:</w:t>
+                      </w:r>
+                      <w:r>
+                        <w:rPr>
+                          <w:b/>
+                          <w:i/>
+                        </w:rPr>
+                        <w:t xml:space="preserve"> </w:t>
+                      </w:r>
+                      <w:r>
+                        <w:rPr>
+                          <w:sz w:val="22"/>
+                          <w:szCs w:val="22"/>
+                        </w:rPr>
+                        <w:t xml:space="preserve">Es el usuario </w:t>
+                      </w:r>
+                      <w:r>
+                        <w:rPr>
+                          <w:sz w:val="22"/>
+                          <w:szCs w:val="22"/>
+                        </w:rPr>
+                        <w:t xml:space="preserve">quien podrá visualizar y realizar </w:t>
+                      </w:r>
+                      <w:r>
+                        <w:rPr>
+                          <w:sz w:val="22"/>
+                          <w:szCs w:val="22"/>
+                        </w:rPr>
+                        <w:t>el</w:t>
+                      </w:r>
+                      <w:r>
+                        <w:rPr>
+                          <w:sz w:val="22"/>
+                          <w:szCs w:val="22"/>
+                        </w:rPr>
+                        <w:t xml:space="preserve"> examen previamente elaborado por el profesor</w:t>
+                      </w:r>
+                      <w:r>
+                        <w:rPr>
+                          <w:rFonts w:ascii="Arial" w:hAnsi="Arial" w:cs="Arial"/>
+                        </w:rPr>
+                        <w:t>.</w:t>
+                      </w:r>
+                    </w:p>
                   </w:txbxContent>
                 </v:textbox>
               </v:shape>
@@ -12654,7 +15704,7 @@
         <mc:AlternateContent>
           <mc:Choice Requires="wps">
             <w:drawing>
-              <wp:anchor distT="0" distB="0" distL="114300" distR="114300" simplePos="0" relativeHeight="251663360" behindDoc="0" locked="0" layoutInCell="1" allowOverlap="1">
+              <wp:anchor distT="0" distB="0" distL="114300" distR="114300" simplePos="0" relativeHeight="251714560" behindDoc="0" locked="0" layoutInCell="1" allowOverlap="1">
                 <wp:simplePos x="0" y="0"/>
                 <wp:positionH relativeFrom="column">
                   <wp:posOffset>2310130</wp:posOffset>
@@ -12665,7 +15715,7 @@
                 <wp:extent cx="1828165" cy="2535555"/>
                 <wp:effectExtent l="10160" t="12700" r="9525" b="13970"/>
                 <wp:wrapNone/>
-                <wp:docPr id="1" name="Esquina doblada 1"/>
+                <wp:docPr id="911" name="Esquina doblada 911"/>
                 <wp:cNvGraphicFramePr>
                   <a:graphicFrameLocks xmlns:a="http://schemas.openxmlformats.org/drawingml/2006/main"/>
                 </wp:cNvGraphicFramePr>
@@ -12701,22 +15751,202 @@
                         <w:txbxContent>
                           <w:p>
                             <w:pPr>
-                              <w:pStyle w:val="NormalWeb"/>
-                              <w:spacing w:before="192" w:beforeAutospacing="0" w:after="0" w:afterAutospacing="0"/>
-                              <w:textAlignment w:val="baseline"/>
+                              <w:spacing w:line="360" w:lineRule="auto"/>
+                              <w:rPr>
+                                <w:sz w:val="22"/>
+                                <w:szCs w:val="22"/>
+                              </w:rPr>
                             </w:pPr>
                             <w:r>
                               <w:rPr>
-                                <w:rFonts w:ascii="Arial" w:hAnsi="Arial" w:cstheme="minorBidi"/>
                                 <w:b/>
-                                <w:bCs/>
-                                <w:color w:val="000000" w:themeColor="text1"/>
-                                <w:kern w:val="24"/>
-                                <w:sz w:val="32"/>
-                                <w:szCs w:val="32"/>
-                                <w:lang w:val="sv-SE"/>
+                                <w:sz w:val="22"/>
+                                <w:szCs w:val="22"/>
                               </w:rPr>
-                              <w:t>Display</w:t>
+                              <w:t>CU1</w:t>
+                            </w:r>
+                            <w:r>
+                              <w:rPr>
+                                <w:b/>
+                                <w:sz w:val="22"/>
+                                <w:szCs w:val="22"/>
+                              </w:rPr>
+                              <w:t>:</w:t>
+                            </w:r>
+                            <w:r>
+                              <w:rPr>
+                                <w:sz w:val="22"/>
+                                <w:szCs w:val="22"/>
+                              </w:rPr>
+                              <w:t xml:space="preserve"> Gestionar Asignatura </w:t>
+                            </w:r>
+                          </w:p>
+                          <w:p>
+                            <w:pPr>
+                              <w:spacing w:line="360" w:lineRule="auto"/>
+                              <w:rPr>
+                                <w:sz w:val="22"/>
+                                <w:szCs w:val="22"/>
+                              </w:rPr>
+                            </w:pPr>
+                            <w:r>
+                              <w:rPr>
+                                <w:b/>
+                                <w:sz w:val="22"/>
+                                <w:szCs w:val="22"/>
+                              </w:rPr>
+                              <w:t>CU2</w:t>
+                            </w:r>
+                            <w:r>
+                              <w:rPr>
+                                <w:b/>
+                                <w:sz w:val="22"/>
+                                <w:szCs w:val="22"/>
+                              </w:rPr>
+                              <w:t>:</w:t>
+                            </w:r>
+                            <w:r>
+                              <w:rPr>
+                                <w:sz w:val="22"/>
+                                <w:szCs w:val="22"/>
+                              </w:rPr>
+                              <w:t xml:space="preserve"> Gestionar Examen</w:t>
+                            </w:r>
+                          </w:p>
+                          <w:p>
+                            <w:pPr>
+                              <w:spacing w:line="360" w:lineRule="auto"/>
+                              <w:rPr>
+                                <w:sz w:val="22"/>
+                                <w:szCs w:val="22"/>
+                              </w:rPr>
+                            </w:pPr>
+                            <w:r>
+                              <w:rPr>
+                                <w:b/>
+                                <w:sz w:val="22"/>
+                                <w:szCs w:val="22"/>
+                              </w:rPr>
+                              <w:t>CU3</w:t>
+                            </w:r>
+                            <w:r>
+                              <w:rPr>
+                                <w:b/>
+                                <w:sz w:val="22"/>
+                                <w:szCs w:val="22"/>
+                              </w:rPr>
+                              <w:t>:</w:t>
+                            </w:r>
+                            <w:r>
+                              <w:rPr>
+                                <w:sz w:val="22"/>
+                                <w:szCs w:val="22"/>
+                              </w:rPr>
+                              <w:t xml:space="preserve"> </w:t>
+                            </w:r>
+                            <w:r>
+                              <w:rPr>
+                                <w:sz w:val="22"/>
+                                <w:szCs w:val="22"/>
+                              </w:rPr>
+                              <w:t>Administrar Notas</w:t>
+                            </w:r>
+                          </w:p>
+                          <w:p>
+                            <w:pPr>
+                              <w:spacing w:line="360" w:lineRule="auto"/>
+                              <w:rPr>
+                                <w:sz w:val="22"/>
+                                <w:szCs w:val="22"/>
+                              </w:rPr>
+                            </w:pPr>
+                            <w:r>
+                              <w:rPr>
+                                <w:b/>
+                                <w:sz w:val="22"/>
+                                <w:szCs w:val="22"/>
+                              </w:rPr>
+                              <w:t>CU4</w:t>
+                            </w:r>
+                            <w:r>
+                              <w:rPr>
+                                <w:b/>
+                                <w:sz w:val="22"/>
+                                <w:szCs w:val="22"/>
+                              </w:rPr>
+                              <w:t xml:space="preserve">: </w:t>
+                            </w:r>
+                            <w:r>
+                              <w:rPr>
+                                <w:sz w:val="22"/>
+                                <w:szCs w:val="22"/>
+                              </w:rPr>
+                              <w:t>Realizar Examen</w:t>
+                            </w:r>
+                          </w:p>
+                          <w:p>
+                            <w:pPr>
+                              <w:spacing w:line="360" w:lineRule="auto"/>
+                              <w:rPr>
+                                <w:b/>
+                                <w:sz w:val="22"/>
+                                <w:szCs w:val="22"/>
+                              </w:rPr>
+                            </w:pPr>
+                            <w:r>
+                              <w:rPr>
+                                <w:b/>
+                                <w:sz w:val="22"/>
+                                <w:szCs w:val="22"/>
+                              </w:rPr>
+                              <w:t>CU5</w:t>
+                            </w:r>
+                            <w:r>
+                              <w:rPr>
+                                <w:b/>
+                                <w:sz w:val="22"/>
+                                <w:szCs w:val="22"/>
+                              </w:rPr>
+                              <w:t xml:space="preserve">: </w:t>
+                            </w:r>
+                            <w:r>
+                              <w:rPr>
+                                <w:sz w:val="22"/>
+                                <w:szCs w:val="22"/>
+                              </w:rPr>
+                              <w:t>Terminar Examen</w:t>
+                            </w:r>
+                          </w:p>
+                          <w:p>
+                            <w:pPr>
+                              <w:spacing w:line="360" w:lineRule="auto"/>
+                              <w:rPr>
+                                <w:sz w:val="22"/>
+                                <w:szCs w:val="22"/>
+                              </w:rPr>
+                            </w:pPr>
+                            <w:r>
+                              <w:rPr>
+                                <w:b/>
+                                <w:sz w:val="22"/>
+                                <w:szCs w:val="22"/>
+                              </w:rPr>
+                              <w:t>CU6</w:t>
+                            </w:r>
+                            <w:r>
+                              <w:rPr>
+                                <w:b/>
+                                <w:sz w:val="22"/>
+                                <w:szCs w:val="22"/>
+                              </w:rPr>
+                              <w:t xml:space="preserve">: </w:t>
+                            </w:r>
+                            <w:r>
+                              <w:rPr>
+                                <w:sz w:val="22"/>
+                                <w:szCs w:val="22"/>
+                              </w:rPr>
+                              <w:t>Generar PDF</w:t>
                             </w:r>
                           </w:p>
                         </w:txbxContent>
@@ -12738,27 +15968,207 @@
           </mc:Choice>
           <mc:Fallback>
             <w:pict>
-              <v:shape id="Esquina doblada 1" o:spid="_x0000_s1038" type="#_x0000_t65" style="position:absolute;left:0;text-align:left;margin-left:181.9pt;margin-top:8.1pt;width:143.95pt;height:199.65pt;z-index:251663360;visibility:visible;mso-wrap-style:square;mso-width-percent:0;mso-height-percent:0;mso-wrap-distance-left:9pt;mso-wrap-distance-top:0;mso-wrap-distance-right:9pt;mso-wrap-distance-bottom:0;mso-position-horizontal:absolute;mso-position-horizontal-relative:text;mso-position-vertical:absolute;mso-position-vertical-relative:text;mso-width-percent:0;mso-height-percent:0;mso-width-relative:page;mso-height-relative:page;v-text-anchor:middle" o:gfxdata="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" adj="20248">
+              <v:shape id="Esquina doblada 911" o:spid="_x0000_s1044" type="#_x0000_t65" style="position:absolute;left:0;text-align:left;margin-left:181.9pt;margin-top:8.1pt;width:143.95pt;height:199.65pt;z-index:251714560;visibility:visible;mso-wrap-style:square;mso-width-percent:0;mso-height-percent:0;mso-wrap-distance-left:9pt;mso-wrap-distance-top:0;mso-wrap-distance-right:9pt;mso-wrap-distance-bottom:0;mso-position-horizontal:absolute;mso-position-horizontal-relative:text;mso-position-vertical:absolute;mso-position-vertical-relative:text;mso-width-percent:0;mso-height-percent:0;mso-width-relative:page;mso-height-relative:page;v-text-anchor:middle" o:gfxdata="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" adj="20248">
                 <v:textbox>
                   <w:txbxContent>
                     <w:p>
                       <w:pPr>
-                        <w:pStyle w:val="NormalWeb"/>
-                        <w:spacing w:before="192" w:beforeAutospacing="0" w:after="0" w:afterAutospacing="0"/>
-                        <w:textAlignment w:val="baseline"/>
+                        <w:spacing w:line="360" w:lineRule="auto"/>
+                        <w:rPr>
+                          <w:sz w:val="22"/>
+                          <w:szCs w:val="22"/>
+                        </w:rPr>
                       </w:pPr>
                       <w:r>
                         <w:rPr>
-                          <w:rFonts w:ascii="Arial" w:hAnsi="Arial" w:cstheme="minorBidi"/>
                           <w:b/>
-                          <w:bCs/>
-                          <w:color w:val="000000" w:themeColor="text1"/>
-                          <w:kern w:val="24"/>
-                          <w:sz w:val="32"/>
-                          <w:szCs w:val="32"/>
-                          <w:lang w:val="sv-SE"/>
+                          <w:sz w:val="22"/>
+                          <w:szCs w:val="22"/>
                         </w:rPr>
-                        <w:t>Display</w:t>
+                        <w:t>CU1</w:t>
+                      </w:r>
+                      <w:r>
+                        <w:rPr>
+                          <w:b/>
+                          <w:sz w:val="22"/>
+                          <w:szCs w:val="22"/>
+                        </w:rPr>
+                        <w:t>:</w:t>
+                      </w:r>
+                      <w:r>
+                        <w:rPr>
+                          <w:sz w:val="22"/>
+                          <w:szCs w:val="22"/>
+                        </w:rPr>
+                        <w:t xml:space="preserve"> Gestionar Asignatura </w:t>
+                      </w:r>
+                    </w:p>
+                    <w:p>
+                      <w:pPr>
+                        <w:spacing w:line="360" w:lineRule="auto"/>
+                        <w:rPr>
+                          <w:sz w:val="22"/>
+                          <w:szCs w:val="22"/>
+                        </w:rPr>
+                      </w:pPr>
+                      <w:r>
+                        <w:rPr>
+                          <w:b/>
+                          <w:sz w:val="22"/>
+                          <w:szCs w:val="22"/>
+                        </w:rPr>
+                        <w:t>CU2</w:t>
+                      </w:r>
+                      <w:r>
+                        <w:rPr>
+                          <w:b/>
+                          <w:sz w:val="22"/>
+                          <w:szCs w:val="22"/>
+                        </w:rPr>
+                        <w:t>:</w:t>
+                      </w:r>
+                      <w:r>
+                        <w:rPr>
+                          <w:sz w:val="22"/>
+                          <w:szCs w:val="22"/>
+                        </w:rPr>
+                        <w:t xml:space="preserve"> Gestionar Examen</w:t>
+                      </w:r>
+                    </w:p>
+                    <w:p>
+                      <w:pPr>
+                        <w:spacing w:line="360" w:lineRule="auto"/>
+                        <w:rPr>
+                          <w:sz w:val="22"/>
+                          <w:szCs w:val="22"/>
+                        </w:rPr>
+                      </w:pPr>
+                      <w:r>
+                        <w:rPr>
+                          <w:b/>
+                          <w:sz w:val="22"/>
+                          <w:szCs w:val="22"/>
+                        </w:rPr>
+                        <w:t>CU3</w:t>
+                      </w:r>
+                      <w:r>
+                        <w:rPr>
+                          <w:b/>
+                          <w:sz w:val="22"/>
+                          <w:szCs w:val="22"/>
+                        </w:rPr>
+                        <w:t>:</w:t>
+                      </w:r>
+                      <w:r>
+                        <w:rPr>
+                          <w:sz w:val="22"/>
+                          <w:szCs w:val="22"/>
+                        </w:rPr>
+                        <w:t xml:space="preserve"> </w:t>
+                      </w:r>
+                      <w:r>
+                        <w:rPr>
+                          <w:sz w:val="22"/>
+                          <w:szCs w:val="22"/>
+                        </w:rPr>
+                        <w:t>Administrar Notas</w:t>
+                      </w:r>
+                    </w:p>
+                    <w:p>
+                      <w:pPr>
+                        <w:spacing w:line="360" w:lineRule="auto"/>
+                        <w:rPr>
+                          <w:sz w:val="22"/>
+                          <w:szCs w:val="22"/>
+                        </w:rPr>
+                      </w:pPr>
+                      <w:r>
+                        <w:rPr>
+                          <w:b/>
+                          <w:sz w:val="22"/>
+                          <w:szCs w:val="22"/>
+                        </w:rPr>
+                        <w:t>CU4</w:t>
+                      </w:r>
+                      <w:r>
+                        <w:rPr>
+                          <w:b/>
+                          <w:sz w:val="22"/>
+                          <w:szCs w:val="22"/>
+                        </w:rPr>
+                        <w:t xml:space="preserve">: </w:t>
+                      </w:r>
+                      <w:r>
+                        <w:rPr>
+                          <w:sz w:val="22"/>
+                          <w:szCs w:val="22"/>
+                        </w:rPr>
+                        <w:t>Realizar Examen</w:t>
+                      </w:r>
+                    </w:p>
+                    <w:p>
+                      <w:pPr>
+                        <w:spacing w:line="360" w:lineRule="auto"/>
+                        <w:rPr>
+                          <w:b/>
+                          <w:sz w:val="22"/>
+                          <w:szCs w:val="22"/>
+                        </w:rPr>
+                      </w:pPr>
+                      <w:r>
+                        <w:rPr>
+                          <w:b/>
+                          <w:sz w:val="22"/>
+                          <w:szCs w:val="22"/>
+                        </w:rPr>
+                        <w:t>CU5</w:t>
+                      </w:r>
+                      <w:r>
+                        <w:rPr>
+                          <w:b/>
+                          <w:sz w:val="22"/>
+                          <w:szCs w:val="22"/>
+                        </w:rPr>
+                        <w:t xml:space="preserve">: </w:t>
+                      </w:r>
+                      <w:r>
+                        <w:rPr>
+                          <w:sz w:val="22"/>
+                          <w:szCs w:val="22"/>
+                        </w:rPr>
+                        <w:t>Terminar Examen</w:t>
+                      </w:r>
+                    </w:p>
+                    <w:p>
+                      <w:pPr>
+                        <w:spacing w:line="360" w:lineRule="auto"/>
+                        <w:rPr>
+                          <w:sz w:val="22"/>
+                          <w:szCs w:val="22"/>
+                        </w:rPr>
+                      </w:pPr>
+                      <w:r>
+                        <w:rPr>
+                          <w:b/>
+                          <w:sz w:val="22"/>
+                          <w:szCs w:val="22"/>
+                        </w:rPr>
+                        <w:t>CU6</w:t>
+                      </w:r>
+                      <w:r>
+                        <w:rPr>
+                          <w:b/>
+                          <w:sz w:val="22"/>
+                          <w:szCs w:val="22"/>
+                        </w:rPr>
+                        <w:t xml:space="preserve">: </w:t>
+                      </w:r>
+                      <w:r>
+                        <w:rPr>
+                          <w:sz w:val="22"/>
+                          <w:szCs w:val="22"/>
+                        </w:rPr>
+                        <w:t>Generar PDF</w:t>
                       </w:r>
                     </w:p>
                   </w:txbxContent>
@@ -12916,8 +16326,8 @@
           <w:u w:val="single"/>
         </w:rPr>
       </w:pPr>
-      <w:bookmarkStart w:id="73" w:name="_Toc304292181"/>
-      <w:bookmarkStart w:id="74" w:name="_Toc359185246"/>
+      <w:bookmarkStart w:id="74" w:name="_Toc304292181"/>
+      <w:bookmarkStart w:id="75" w:name="_Toc359185246"/>
       <w:r>
         <w:rPr>
           <w:rFonts w:ascii="Times New Roman" w:eastAsiaTheme="majorEastAsia" w:hAnsi="Times New Roman" w:cs="Times New Roman"/>
@@ -12938,8 +16348,8 @@
         </w:rPr>
         <w:t>o</w:t>
       </w:r>
-      <w:bookmarkEnd w:id="73"/>
       <w:bookmarkEnd w:id="74"/>
+      <w:bookmarkEnd w:id="75"/>
       <w:r>
         <w:rPr>
           <w:rFonts w:ascii="Times New Roman" w:hAnsi="Times New Roman" w:cs="Times New Roman"/>
@@ -13439,391 +16849,10 @@
     <w:p/>
     <w:p>
       <w:pPr>
-        <w:pStyle w:val="Ttulo3"/>
-        <w:numPr>
-          <w:ilvl w:val="0"/>
-          <w:numId w:val="5"/>
-        </w:numPr>
-        <w:rPr>
-          <w:rFonts w:ascii="Times New Roman" w:hAnsi="Times New Roman" w:cs="Times New Roman"/>
-          <w:i/>
-          <w:sz w:val="24"/>
-          <w:szCs w:val="24"/>
-          <w:u w:val="single"/>
-        </w:rPr>
-      </w:pPr>
-      <w:bookmarkStart w:id="75" w:name="_Toc359185248"/>
-      <w:r>
-        <w:rPr>
-          <w:rFonts w:ascii="Times New Roman" w:hAnsi="Times New Roman" w:cs="Times New Roman"/>
-          <w:i/>
-          <w:sz w:val="24"/>
-          <w:szCs w:val="24"/>
-          <w:u w:val="single"/>
-        </w:rPr>
-        <w:t>Diagrama General de Casos de Uso</w:t>
-      </w:r>
-      <w:bookmarkEnd w:id="75"/>
-      <w:r>
-        <w:rPr>
-          <w:rFonts w:ascii="Times New Roman" w:hAnsi="Times New Roman" w:cs="Times New Roman"/>
-          <w:i/>
-          <w:sz w:val="24"/>
-          <w:szCs w:val="24"/>
-          <w:u w:val="single"/>
-        </w:rPr>
-        <w:tab/>
-      </w:r>
-    </w:p>
-    <w:p>
-      <w:r>
-        <w:rPr>
-          <w:noProof/>
-        </w:rPr>
-        <w:drawing>
-          <wp:anchor distT="0" distB="0" distL="114300" distR="114300" simplePos="0" relativeHeight="251671552" behindDoc="0" locked="0" layoutInCell="1" allowOverlap="1" wp14:anchorId="0E21891C" wp14:editId="3795AA6C">
-            <wp:simplePos x="0" y="0"/>
-            <wp:positionH relativeFrom="column">
-              <wp:posOffset>309278</wp:posOffset>
-            </wp:positionH>
-            <wp:positionV relativeFrom="paragraph">
-              <wp:posOffset>98128</wp:posOffset>
-            </wp:positionV>
-            <wp:extent cx="5248893" cy="4093767"/>
-            <wp:effectExtent l="0" t="0" r="0" b="2540"/>
-            <wp:wrapNone/>
-            <wp:docPr id="16" name="Imagen 3"/>
-            <wp:cNvGraphicFramePr>
-              <a:graphicFrameLocks xmlns:a="http://schemas.openxmlformats.org/drawingml/2006/main" noChangeAspect="1"/>
-            </wp:cNvGraphicFramePr>
-            <a:graphic xmlns:a="http://schemas.openxmlformats.org/drawingml/2006/main">
-              <a:graphicData uri="http://schemas.openxmlformats.org/drawingml/2006/picture">
-                <pic:pic xmlns:pic="http://schemas.openxmlformats.org/drawingml/2006/picture">
-                  <pic:nvPicPr>
-                    <pic:cNvPr id="0" name="Picture 3"/>
-                    <pic:cNvPicPr>
-                      <a:picLocks noChangeAspect="1" noChangeArrowheads="1"/>
-                    </pic:cNvPicPr>
-                  </pic:nvPicPr>
-                  <pic:blipFill>
-                    <a:blip r:embed="rId14"/>
-                    <a:srcRect/>
-                    <a:stretch>
-                      <a:fillRect/>
-                    </a:stretch>
-                  </pic:blipFill>
-                  <pic:spPr bwMode="auto">
-                    <a:xfrm>
-                      <a:off x="0" y="0"/>
-                      <a:ext cx="5251436" cy="4095750"/>
-                    </a:xfrm>
-                    <a:prstGeom prst="rect">
-                      <a:avLst/>
-                    </a:prstGeom>
-                    <a:noFill/>
-                    <a:ln w="9525">
-                      <a:noFill/>
-                      <a:miter lim="800000"/>
-                      <a:headEnd/>
-                      <a:tailEnd/>
-                    </a:ln>
-                  </pic:spPr>
-                </pic:pic>
-              </a:graphicData>
-            </a:graphic>
-            <wp14:sizeRelH relativeFrom="margin">
-              <wp14:pctWidth>0</wp14:pctWidth>
-            </wp14:sizeRelH>
-          </wp:anchor>
-        </w:drawing>
-      </w:r>
-    </w:p>
-    <w:p/>
-    <w:p/>
-    <w:p/>
-    <w:p/>
-    <w:p/>
-    <w:p/>
-    <w:p/>
-    <w:p/>
-    <w:p/>
-    <w:p/>
-    <w:p/>
-    <w:p/>
-    <w:p/>
-    <w:p/>
-    <w:p/>
-    <w:p/>
-    <w:p/>
-    <w:p/>
-    <w:p/>
-    <w:p/>
-    <w:p/>
-    <w:p/>
-    <w:p/>
-    <w:p/>
-    <w:p>
-      <w:pPr>
-        <w:pStyle w:val="Ttulo3"/>
-        <w:spacing w:line="360" w:lineRule="auto"/>
-        <w:ind w:left="720"/>
-        <w:rPr>
-          <w:rFonts w:ascii="Times New Roman" w:hAnsi="Times New Roman" w:cs="Times New Roman"/>
-          <w:i/>
-          <w:sz w:val="24"/>
-          <w:szCs w:val="24"/>
-          <w:u w:val="single"/>
-        </w:rPr>
-      </w:pPr>
-    </w:p>
-    <w:p/>
-    <w:p/>
-    <w:p/>
-    <w:p/>
-    <w:p/>
-    <w:p/>
-    <w:p/>
-    <w:p/>
-    <w:p/>
-    <w:p/>
-    <w:p/>
-    <w:p/>
-    <w:p/>
-    <w:p/>
-    <w:p/>
-    <w:p/>
-    <w:p/>
-    <w:p>
-      <w:pPr>
-        <w:pStyle w:val="Ttulo3"/>
-        <w:numPr>
-          <w:ilvl w:val="0"/>
-          <w:numId w:val="5"/>
-        </w:numPr>
-        <w:spacing w:line="360" w:lineRule="auto"/>
-        <w:rPr>
-          <w:rFonts w:ascii="Times New Roman" w:hAnsi="Times New Roman" w:cs="Times New Roman"/>
-          <w:i/>
-          <w:sz w:val="24"/>
-          <w:szCs w:val="24"/>
-          <w:u w:val="single"/>
-        </w:rPr>
-      </w:pPr>
-      <w:r>
-        <w:rPr>
-          <w:rFonts w:ascii="Times New Roman" w:hAnsi="Times New Roman" w:cs="Times New Roman"/>
-          <w:i/>
-          <w:noProof/>
-          <w:sz w:val="24"/>
-          <w:szCs w:val="24"/>
-          <w:u w:val="single"/>
-        </w:rPr>
-        <w:drawing>
-          <wp:anchor distT="0" distB="0" distL="114300" distR="114300" simplePos="0" relativeHeight="251670528" behindDoc="0" locked="0" layoutInCell="1" allowOverlap="1" wp14:anchorId="03B7D45E" wp14:editId="3E5AD98A">
-            <wp:simplePos x="0" y="0"/>
-            <wp:positionH relativeFrom="column">
-              <wp:posOffset>511159</wp:posOffset>
-            </wp:positionH>
-            <wp:positionV relativeFrom="paragraph">
-              <wp:posOffset>384266</wp:posOffset>
-            </wp:positionV>
-            <wp:extent cx="4963885" cy="3538846"/>
-            <wp:effectExtent l="0" t="0" r="8255" b="5080"/>
-            <wp:wrapNone/>
-            <wp:docPr id="15" name="Imagen 4"/>
-            <wp:cNvGraphicFramePr>
-              <a:graphicFrameLocks xmlns:a="http://schemas.openxmlformats.org/drawingml/2006/main" noChangeAspect="1"/>
-            </wp:cNvGraphicFramePr>
-            <a:graphic xmlns:a="http://schemas.openxmlformats.org/drawingml/2006/main">
-              <a:graphicData uri="http://schemas.openxmlformats.org/drawingml/2006/picture">
-                <pic:pic xmlns:pic="http://schemas.openxmlformats.org/drawingml/2006/picture">
-                  <pic:nvPicPr>
-                    <pic:cNvPr id="0" name="Picture 4"/>
-                    <pic:cNvPicPr>
-                      <a:picLocks noChangeAspect="1" noChangeArrowheads="1"/>
-                    </pic:cNvPicPr>
-                  </pic:nvPicPr>
-                  <pic:blipFill>
-                    <a:blip r:embed="rId15"/>
-                    <a:srcRect l="18983" t="22601" r="22394" b="13845"/>
-                    <a:stretch>
-                      <a:fillRect/>
-                    </a:stretch>
-                  </pic:blipFill>
-                  <pic:spPr bwMode="auto">
-                    <a:xfrm>
-                      <a:off x="0" y="0"/>
-                      <a:ext cx="4970133" cy="3543300"/>
-                    </a:xfrm>
-                    <a:prstGeom prst="rect">
-                      <a:avLst/>
-                    </a:prstGeom>
-                    <a:noFill/>
-                    <a:ln w="9525">
-                      <a:noFill/>
-                      <a:miter lim="800000"/>
-                      <a:headEnd/>
-                      <a:tailEnd/>
-                    </a:ln>
-                  </pic:spPr>
-                </pic:pic>
-              </a:graphicData>
-            </a:graphic>
-            <wp14:sizeRelH relativeFrom="margin">
-              <wp14:pctWidth>0</wp14:pctWidth>
-            </wp14:sizeRelH>
-          </wp:anchor>
-        </w:drawing>
-      </w:r>
-      <w:bookmarkStart w:id="76" w:name="_Toc359185249"/>
-      <w:r>
-        <w:rPr>
-          <w:rFonts w:ascii="Times New Roman" w:hAnsi="Times New Roman" w:cs="Times New Roman"/>
-          <w:i/>
-          <w:sz w:val="24"/>
-          <w:szCs w:val="24"/>
-          <w:u w:val="single"/>
-        </w:rPr>
-        <w:t>Modelo de dominio</w:t>
-      </w:r>
+        <w:spacing w:after="200" w:line="276" w:lineRule="auto"/>
+      </w:pPr>
+      <w:bookmarkStart w:id="76" w:name="_GoBack"/>
       <w:bookmarkEnd w:id="76"/>
-    </w:p>
-    <w:p/>
-    <w:p>
-      <w:pPr>
-        <w:jc w:val="both"/>
-        <w:rPr>
-          <w:b/>
-          <w:i/>
-          <w:u w:val="single"/>
-        </w:rPr>
-      </w:pPr>
-    </w:p>
-    <w:p>
-      <w:pPr>
-        <w:jc w:val="both"/>
-        <w:rPr>
-          <w:b/>
-          <w:u w:val="single"/>
-        </w:rPr>
-      </w:pPr>
-    </w:p>
-    <w:p>
-      <w:pPr>
-        <w:jc w:val="both"/>
-        <w:rPr>
-          <w:b/>
-          <w:u w:val="single"/>
-        </w:rPr>
-      </w:pPr>
-    </w:p>
-    <w:p>
-      <w:pPr>
-        <w:jc w:val="both"/>
-        <w:rPr>
-          <w:b/>
-          <w:u w:val="single"/>
-        </w:rPr>
-      </w:pPr>
-    </w:p>
-    <w:p>
-      <w:pPr>
-        <w:jc w:val="both"/>
-        <w:rPr>
-          <w:b/>
-          <w:u w:val="single"/>
-        </w:rPr>
-      </w:pPr>
-    </w:p>
-    <w:p>
-      <w:pPr>
-        <w:rPr>
-          <w:noProof/>
-          <w:lang w:eastAsia="es-AR"/>
-        </w:rPr>
-      </w:pPr>
-      <w:r>
-        <w:rPr>
-          <w:noProof/>
-          <w:lang w:eastAsia="es-AR"/>
-        </w:rPr>
-        <w:t xml:space="preserve"> </w:t>
-      </w:r>
-    </w:p>
-    <w:p>
-      <w:pPr>
-        <w:spacing w:after="200" w:line="276" w:lineRule="auto"/>
-      </w:pPr>
-    </w:p>
-    <w:p>
-      <w:pPr>
-        <w:spacing w:after="200" w:line="276" w:lineRule="auto"/>
-      </w:pPr>
-    </w:p>
-    <w:p>
-      <w:pPr>
-        <w:spacing w:after="200" w:line="276" w:lineRule="auto"/>
-      </w:pPr>
-    </w:p>
-    <w:p>
-      <w:pPr>
-        <w:spacing w:after="200" w:line="276" w:lineRule="auto"/>
-      </w:pPr>
-    </w:p>
-    <w:p>
-      <w:pPr>
-        <w:spacing w:after="200" w:line="276" w:lineRule="auto"/>
-      </w:pPr>
-    </w:p>
-    <w:p>
-      <w:pPr>
-        <w:spacing w:after="200" w:line="276" w:lineRule="auto"/>
-      </w:pPr>
-    </w:p>
-    <w:p>
-      <w:pPr>
-        <w:spacing w:after="200" w:line="276" w:lineRule="auto"/>
-      </w:pPr>
-    </w:p>
-    <w:p>
-      <w:pPr>
-        <w:spacing w:after="200" w:line="276" w:lineRule="auto"/>
-      </w:pPr>
-    </w:p>
-    <w:p>
-      <w:pPr>
-        <w:spacing w:after="200" w:line="276" w:lineRule="auto"/>
-      </w:pPr>
-    </w:p>
-    <w:p>
-      <w:pPr>
-        <w:spacing w:after="200" w:line="276" w:lineRule="auto"/>
-      </w:pPr>
-    </w:p>
-    <w:p>
-      <w:pPr>
-        <w:spacing w:after="200" w:line="276" w:lineRule="auto"/>
-      </w:pPr>
-    </w:p>
-    <w:p>
-      <w:pPr>
-        <w:spacing w:after="200" w:line="276" w:lineRule="auto"/>
-      </w:pPr>
-    </w:p>
-    <w:p>
-      <w:pPr>
-        <w:spacing w:after="200" w:line="276" w:lineRule="auto"/>
-      </w:pPr>
-    </w:p>
-    <w:p>
-      <w:pPr>
-        <w:spacing w:after="200" w:line="276" w:lineRule="auto"/>
-      </w:pPr>
-    </w:p>
-    <w:p>
-      <w:pPr>
-        <w:spacing w:after="200" w:line="276" w:lineRule="auto"/>
-      </w:pPr>
     </w:p>
     <w:p>
       <w:pPr>
@@ -13894,7 +16923,7 @@
                     </pic:cNvPicPr>
                   </pic:nvPicPr>
                   <pic:blipFill>
-                    <a:blip r:embed="rId16">
+                    <a:blip r:embed="rId14">
                       <a:extLst>
                         <a:ext uri="{28A0092B-C50C-407E-A947-70E740481C1C}">
                           <a14:useLocalDpi xmlns:a14="http://schemas.microsoft.com/office/drawing/2010/main" val="0"/>
@@ -13955,7 +16984,7 @@
                     </pic:cNvPicPr>
                   </pic:nvPicPr>
                   <pic:blipFill>
-                    <a:blip r:embed="rId17">
+                    <a:blip r:embed="rId15">
                       <a:lum bright="34000" contrast="-24000"/>
                       <a:extLst>
                         <a:ext uri="{28A0092B-C50C-407E-A947-70E740481C1C}">
@@ -14088,7 +17117,7 @@
           </mc:Choice>
           <mc:Fallback>
             <w:pict>
-              <v:shape id="Esquina doblada 3" o:spid="_x0000_s1039" type="#_x0000_t65" style="position:absolute;margin-left:264.2pt;margin-top:329.6pt;width:193.15pt;height:140.25pt;z-index:251669504;visibility:visible;mso-wrap-style:square;mso-width-percent:0;mso-height-percent:0;mso-wrap-distance-left:9pt;mso-wrap-distance-top:0;mso-wrap-distance-right:9pt;mso-wrap-distance-bottom:0;mso-position-horizontal:absolute;mso-position-horizontal-relative:text;mso-position-vertical:absolute;mso-position-vertical-relative:text;mso-width-percent:0;mso-height-percent:0;mso-width-relative:page;mso-height-relative:page;v-text-anchor:top" o:gfxdata="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" strokecolor="#d8d8d8 [2732]">
+              <v:shape id="Esquina doblada 3" o:spid="_x0000_s1045" type="#_x0000_t65" style="position:absolute;margin-left:264.2pt;margin-top:329.6pt;width:193.15pt;height:140.25pt;z-index:251669504;visibility:visible;mso-wrap-style:square;mso-width-percent:0;mso-height-percent:0;mso-wrap-distance-left:9pt;mso-wrap-distance-top:0;mso-wrap-distance-right:9pt;mso-wrap-distance-bottom:0;mso-position-horizontal:absolute;mso-position-horizontal-relative:text;mso-position-vertical:absolute;mso-position-vertical-relative:text;mso-width-percent:0;mso-height-percent:0;mso-width-relative:page;mso-height-relative:page;v-text-anchor:top" o:gfxdata="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" strokecolor="#d8d8d8 [2732]">
                 <v:shadow on="t" type="double" opacity=".5" color2="shadow add(102)" offset="-3pt,-3pt" offset2="-6pt,-6pt"/>
                 <v:textbox>
                   <w:txbxContent>
@@ -14231,7 +17260,7 @@
           </mc:Choice>
           <mc:Fallback>
             <w:pict>
-              <v:shape id="Cuadro de texto 130" o:spid="_x0000_s1040" type="#_x0000_t202" style="position:absolute;margin-left:.2pt;margin-top:309.7pt;width:138.15pt;height:35.5pt;z-index:251668480;visibility:visible;mso-wrap-style:square;mso-width-percent:0;mso-height-percent:0;mso-wrap-distance-left:9pt;mso-wrap-distance-top:0;mso-wrap-distance-right:9pt;mso-wrap-distance-bottom:0;mso-position-horizontal:absolute;mso-position-horizontal-relative:text;mso-position-vertical:absolute;mso-position-vertical-relative:text;mso-width-percent:0;mso-height-percent:0;mso-width-relative:margin;mso-height-relative:margin;v-text-anchor:top" o:gfxdata="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" stroked="f">
+              <v:shape id="Cuadro de texto 130" o:spid="_x0000_s1046" type="#_x0000_t202" style="position:absolute;margin-left:.2pt;margin-top:309.7pt;width:138.15pt;height:35.5pt;z-index:251668480;visibility:visible;mso-wrap-style:square;mso-width-percent:0;mso-height-percent:0;mso-wrap-distance-left:9pt;mso-wrap-distance-top:0;mso-wrap-distance-right:9pt;mso-wrap-distance-bottom:0;mso-position-horizontal:absolute;mso-position-horizontal-relative:text;mso-position-vertical:absolute;mso-position-vertical-relative:text;mso-width-percent:0;mso-height-percent:0;mso-width-relative:margin;mso-height-relative:margin;v-text-anchor:top" o:gfxdata="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" stroked="f">
                 <v:textbox>
                   <w:txbxContent>
                     <w:p>
@@ -14462,7 +17491,7 @@
                     </pic:cNvPicPr>
                   </pic:nvPicPr>
                   <pic:blipFill>
-                    <a:blip r:embed="rId18"/>
+                    <a:blip r:embed="rId16"/>
                     <a:srcRect/>
                     <a:stretch>
                       <a:fillRect/>
@@ -15336,7 +18365,6 @@
                 <w:sz w:val="20"/>
                 <w:szCs w:val="20"/>
               </w:rPr>
-              <w:lastRenderedPageBreak/>
               <w:t>Eliminar</w:t>
             </w:r>
           </w:p>
@@ -15354,6 +18382,7 @@
                 <w:sz w:val="20"/>
                 <w:szCs w:val="20"/>
               </w:rPr>
+              <w:lastRenderedPageBreak/>
               <w:t>1.-El usuario selecciona una asignatura.</w:t>
             </w:r>
           </w:p>
@@ -15419,6 +18448,7 @@
                 <w:sz w:val="20"/>
                 <w:szCs w:val="20"/>
               </w:rPr>
+              <w:lastRenderedPageBreak/>
               <w:t>3.-El software elimina la asignatura seleccionada.</w:t>
             </w:r>
           </w:p>
@@ -15650,7 +18680,7 @@
                     </pic:cNvPicPr>
                   </pic:nvPicPr>
                   <pic:blipFill>
-                    <a:blip r:embed="rId19"/>
+                    <a:blip r:embed="rId17"/>
                     <a:srcRect/>
                     <a:stretch>
                       <a:fillRect/>
@@ -16497,7 +19527,6 @@
                 <w:sz w:val="20"/>
                 <w:szCs w:val="20"/>
               </w:rPr>
-              <w:lastRenderedPageBreak/>
               <w:t>5.-El usuario pulsa el botón adicionar.</w:t>
             </w:r>
           </w:p>
@@ -16517,6 +19546,7 @@
                 <w:sz w:val="20"/>
                 <w:szCs w:val="20"/>
               </w:rPr>
+              <w:lastRenderedPageBreak/>
               <w:t>Modificar Pregunta</w:t>
             </w:r>
           </w:p>
@@ -16881,7 +19911,6 @@
                 <w:sz w:val="20"/>
                 <w:szCs w:val="20"/>
               </w:rPr>
-              <w:lastRenderedPageBreak/>
               <w:t>2.-El software muestra la pregunta seleccionada.</w:t>
             </w:r>
           </w:p>
@@ -16899,6 +19928,7 @@
                 <w:sz w:val="20"/>
                 <w:szCs w:val="20"/>
               </w:rPr>
+              <w:lastRenderedPageBreak/>
               <w:t>5.-El software guarda la pregunta.</w:t>
             </w:r>
           </w:p>
@@ -17741,7 +20771,6 @@
                 <w:sz w:val="20"/>
                 <w:szCs w:val="20"/>
               </w:rPr>
-              <w:lastRenderedPageBreak/>
               <w:t>CAMINO ALTERNATIVO</w:t>
             </w:r>
           </w:p>
@@ -17771,6 +20800,7 @@
                 <w:sz w:val="20"/>
                 <w:szCs w:val="20"/>
               </w:rPr>
+              <w:lastRenderedPageBreak/>
               <w:t>Nuevo</w:t>
             </w:r>
           </w:p>
@@ -17984,7 +21014,7 @@
                     </pic:cNvPicPr>
                   </pic:nvPicPr>
                   <pic:blipFill>
-                    <a:blip r:embed="rId20"/>
+                    <a:blip r:embed="rId18"/>
                     <a:srcRect/>
                     <a:stretch>
                       <a:fillRect/>
@@ -18080,7 +21110,7 @@
                     </pic:cNvPicPr>
                   </pic:nvPicPr>
                   <pic:blipFill>
-                    <a:blip r:embed="rId21"/>
+                    <a:blip r:embed="rId19"/>
                     <a:srcRect/>
                     <a:stretch>
                       <a:fillRect/>
@@ -18223,7 +21253,7 @@
                     </pic:cNvPicPr>
                   </pic:nvPicPr>
                   <pic:blipFill>
-                    <a:blip r:embed="rId22">
+                    <a:blip r:embed="rId20">
                       <a:extLst>
                         <a:ext uri="{28A0092B-C50C-407E-A947-70E740481C1C}">
                           <a14:useLocalDpi xmlns:a14="http://schemas.microsoft.com/office/drawing/2010/main" val="0"/>
@@ -18644,7 +21674,7 @@
                     </pic:cNvPicPr>
                   </pic:nvPicPr>
                   <pic:blipFill>
-                    <a:blip r:embed="rId23">
+                    <a:blip r:embed="rId21">
                       <a:extLst>
                         <a:ext uri="{28A0092B-C50C-407E-A947-70E740481C1C}">
                           <a14:useLocalDpi xmlns:a14="http://schemas.microsoft.com/office/drawing/2010/main" val="0"/>
@@ -20146,7 +23176,7 @@
                     </pic:cNvPicPr>
                   </pic:nvPicPr>
                   <pic:blipFill>
-                    <a:blip r:embed="rId24">
+                    <a:blip r:embed="rId22">
                       <a:extLst>
                         <a:ext uri="{28A0092B-C50C-407E-A947-70E740481C1C}">
                           <a14:useLocalDpi xmlns:a14="http://schemas.microsoft.com/office/drawing/2010/main" val="0"/>
@@ -20411,8 +23441,8 @@
       </w:pPr>
     </w:p>
     <w:sectPr>
-      <w:headerReference w:type="default" r:id="rId25"/>
-      <w:footerReference w:type="default" r:id="rId26"/>
+      <w:headerReference w:type="default" r:id="rId23"/>
+      <w:footerReference w:type="default" r:id="rId24"/>
       <w:pgSz w:w="11906" w:h="16838"/>
       <w:pgMar w:top="1014" w:right="1701" w:bottom="1417" w:left="1701" w:header="708" w:footer="708" w:gutter="0"/>
       <w:cols w:space="708"/>
@@ -20508,7 +23538,7 @@
         <w:i/>
         <w:noProof/>
       </w:rPr>
-      <w:t>18</w:t>
+      <w:t>22</w:t>
     </w:r>
     <w:r>
       <w:rPr>
@@ -23599,6 +26629,119 @@
     </w:lvl>
   </w:abstractNum>
   <w:abstractNum w:abstractNumId="27">
+    <w:nsid w:val="74146618"/>
+    <w:multiLevelType w:val="hybridMultilevel"/>
+    <w:tmpl w:val="F8CEA30A"/>
+    <w:lvl w:ilvl="0" w:tplc="2C0A000F">
+      <w:start w:val="1"/>
+      <w:numFmt w:val="decimal"/>
+      <w:lvlText w:val="%1."/>
+      <w:lvlJc w:val="left"/>
+      <w:pPr>
+        <w:ind w:left="720" w:hanging="360"/>
+      </w:pPr>
+      <w:rPr>
+        <w:rFonts w:hint="default"/>
+      </w:rPr>
+    </w:lvl>
+    <w:lvl w:ilvl="1" w:tplc="2C0A0003" w:tentative="1">
+      <w:start w:val="1"/>
+      <w:numFmt w:val="bullet"/>
+      <w:lvlText w:val="o"/>
+      <w:lvlJc w:val="left"/>
+      <w:pPr>
+        <w:ind w:left="1440" w:hanging="360"/>
+      </w:pPr>
+      <w:rPr>
+        <w:rFonts w:ascii="Courier New" w:hAnsi="Courier New" w:cs="Courier New" w:hint="default"/>
+      </w:rPr>
+    </w:lvl>
+    <w:lvl w:ilvl="2" w:tplc="2C0A0005" w:tentative="1">
+      <w:start w:val="1"/>
+      <w:numFmt w:val="bullet"/>
+      <w:lvlText w:val=""/>
+      <w:lvlJc w:val="left"/>
+      <w:pPr>
+        <w:ind w:left="2160" w:hanging="360"/>
+      </w:pPr>
+      <w:rPr>
+        <w:rFonts w:ascii="Wingdings" w:hAnsi="Wingdings" w:hint="default"/>
+      </w:rPr>
+    </w:lvl>
+    <w:lvl w:ilvl="3" w:tplc="2C0A0001" w:tentative="1">
+      <w:start w:val="1"/>
+      <w:numFmt w:val="bullet"/>
+      <w:lvlText w:val=""/>
+      <w:lvlJc w:val="left"/>
+      <w:pPr>
+        <w:ind w:left="2880" w:hanging="360"/>
+      </w:pPr>
+      <w:rPr>
+        <w:rFonts w:ascii="Symbol" w:hAnsi="Symbol" w:hint="default"/>
+      </w:rPr>
+    </w:lvl>
+    <w:lvl w:ilvl="4" w:tplc="2C0A0003" w:tentative="1">
+      <w:start w:val="1"/>
+      <w:numFmt w:val="bullet"/>
+      <w:lvlText w:val="o"/>
+      <w:lvlJc w:val="left"/>
+      <w:pPr>
+        <w:ind w:left="3600" w:hanging="360"/>
+      </w:pPr>
+      <w:rPr>
+        <w:rFonts w:ascii="Courier New" w:hAnsi="Courier New" w:cs="Courier New" w:hint="default"/>
+      </w:rPr>
+    </w:lvl>
+    <w:lvl w:ilvl="5" w:tplc="2C0A0005" w:tentative="1">
+      <w:start w:val="1"/>
+      <w:numFmt w:val="bullet"/>
+      <w:lvlText w:val=""/>
+      <w:lvlJc w:val="left"/>
+      <w:pPr>
+        <w:ind w:left="4320" w:hanging="360"/>
+      </w:pPr>
+      <w:rPr>
+        <w:rFonts w:ascii="Wingdings" w:hAnsi="Wingdings" w:hint="default"/>
+      </w:rPr>
+    </w:lvl>
+    <w:lvl w:ilvl="6" w:tplc="2C0A0001" w:tentative="1">
+      <w:start w:val="1"/>
+      <w:numFmt w:val="bullet"/>
+      <w:lvlText w:val=""/>
+      <w:lvlJc w:val="left"/>
+      <w:pPr>
+        <w:ind w:left="5040" w:hanging="360"/>
+      </w:pPr>
+      <w:rPr>
+        <w:rFonts w:ascii="Symbol" w:hAnsi="Symbol" w:hint="default"/>
+      </w:rPr>
+    </w:lvl>
+    <w:lvl w:ilvl="7" w:tplc="2C0A0003" w:tentative="1">
+      <w:start w:val="1"/>
+      <w:numFmt w:val="bullet"/>
+      <w:lvlText w:val="o"/>
+      <w:lvlJc w:val="left"/>
+      <w:pPr>
+        <w:ind w:left="5760" w:hanging="360"/>
+      </w:pPr>
+      <w:rPr>
+        <w:rFonts w:ascii="Courier New" w:hAnsi="Courier New" w:cs="Courier New" w:hint="default"/>
+      </w:rPr>
+    </w:lvl>
+    <w:lvl w:ilvl="8" w:tplc="2C0A0005" w:tentative="1">
+      <w:start w:val="1"/>
+      <w:numFmt w:val="bullet"/>
+      <w:lvlText w:val=""/>
+      <w:lvlJc w:val="left"/>
+      <w:pPr>
+        <w:ind w:left="6480" w:hanging="360"/>
+      </w:pPr>
+      <w:rPr>
+        <w:rFonts w:ascii="Wingdings" w:hAnsi="Wingdings" w:hint="default"/>
+      </w:rPr>
+    </w:lvl>
+  </w:abstractNum>
+  <w:abstractNum w:abstractNumId="28">
     <w:nsid w:val="771C4CE4"/>
     <w:multiLevelType w:val="hybridMultilevel"/>
     <w:tmpl w:val="0F78C304"/>
@@ -23711,7 +26854,7 @@
       </w:rPr>
     </w:lvl>
   </w:abstractNum>
-  <w:abstractNum w:abstractNumId="28">
+  <w:abstractNum w:abstractNumId="29">
     <w:nsid w:val="7C866AD4"/>
     <w:multiLevelType w:val="multilevel"/>
     <w:tmpl w:val="20F84902"/>
@@ -23824,7 +26967,7 @@
       </w:rPr>
     </w:lvl>
   </w:abstractNum>
-  <w:abstractNum w:abstractNumId="29">
+  <w:abstractNum w:abstractNumId="30">
     <w:nsid w:val="7CC97FA4"/>
     <w:multiLevelType w:val="hybridMultilevel"/>
     <w:tmpl w:val="2CF4F63C"/>
@@ -23940,7 +27083,7 @@
       </w:rPr>
     </w:lvl>
   </w:abstractNum>
-  <w:abstractNum w:abstractNumId="30">
+  <w:abstractNum w:abstractNumId="31">
     <w:nsid w:val="7EE45335"/>
     <w:multiLevelType w:val="hybridMultilevel"/>
     <w:tmpl w:val="B364799E"/>
@@ -24090,7 +27233,7 @@
     <w:abstractNumId w:val="13"/>
   </w:num>
   <w:num w:numId="13">
-    <w:abstractNumId w:val="27"/>
+    <w:abstractNumId w:val="28"/>
   </w:num>
   <w:num w:numId="14">
     <w:abstractNumId w:val="21"/>
@@ -24105,10 +27248,10 @@
     <w:abstractNumId w:val="25"/>
   </w:num>
   <w:num w:numId="18">
-    <w:abstractNumId w:val="30"/>
+    <w:abstractNumId w:val="31"/>
   </w:num>
   <w:num w:numId="19">
-    <w:abstractNumId w:val="29"/>
+    <w:abstractNumId w:val="30"/>
   </w:num>
   <w:num w:numId="20">
     <w:abstractNumId w:val="16"/>
@@ -24117,7 +27260,7 @@
     <w:abstractNumId w:val="20"/>
   </w:num>
   <w:num w:numId="22">
-    <w:abstractNumId w:val="28"/>
+    <w:abstractNumId w:val="29"/>
   </w:num>
   <w:num w:numId="23">
     <w:abstractNumId w:val="11"/>
@@ -24145,6 +27288,9 @@
   </w:num>
   <w:num w:numId="31">
     <w:abstractNumId w:val="8"/>
+  </w:num>
+  <w:num w:numId="32">
+    <w:abstractNumId w:val="27"/>
   </w:num>
 </w:numbering>
 </file>
@@ -25640,7 +28786,7 @@
   </w:compat>
   <w:rsids>
     <w:rsidRoot w:val="00E97D64"/>
-    <w:rsid w:val="002C607A"/>
+    <w:rsid w:val="00534D73"/>
     <w:rsid w:val="00C5406B"/>
     <w:rsid w:val="00C66FD8"/>
     <w:rsid w:val="00E97D64"/>
@@ -26366,7 +29512,7 @@
 </file>
 
 <file path=customXml/itemProps1.xml><?xml version="1.0" encoding="utf-8"?>
-<ds:datastoreItem xmlns:ds="http://schemas.openxmlformats.org/officeDocument/2006/customXml" ds:itemID="{E0B8285B-A0A7-4FC4-B012-4C65633FE1AF}">
+<ds:datastoreItem xmlns:ds="http://schemas.openxmlformats.org/officeDocument/2006/customXml" ds:itemID="{94E55816-7BF0-4C9A-BCDC-588D8F61E310}">
   <ds:schemaRefs>
     <ds:schemaRef ds:uri="http://schemas.openxmlformats.org/officeDocument/2006/bibliography"/>
   </ds:schemaRefs>

</xml_diff>

<commit_message>
FLUJO DE ANALISIS Y DISEÑO CONCLUIDO
</commit_message>
<xml_diff>
--- a/Documentos/Documento del Proyecto( Linea  Base)v.1.1.docx
+++ b/Documentos/Documento del Proyecto( Linea  Base)v.1.1.docx
@@ -23884,8 +23884,6 @@
         </w:rPr>
         <w:br w:type="page"/>
       </w:r>
-      <w:bookmarkStart w:id="79" w:name="_GoBack"/>
-      <w:bookmarkEnd w:id="79"/>
     </w:p>
     <w:p>
       <w:pPr>
@@ -24398,17 +24396,7 @@
                                 <w:sz w:val="30"/>
                                 <w:szCs w:val="30"/>
                               </w:rPr>
-                              <w:t>ANALISIS</w:t>
-                            </w:r>
-                            <w:r>
-                              <w:rPr>
-                                <w:b/>
-                                <w:bCs/>
-                                <w:color w:val="E36C0A" w:themeColor="accent6" w:themeShade="BF"/>
-                                <w:sz w:val="30"/>
-                                <w:szCs w:val="30"/>
-                              </w:rPr>
-                              <w:t>”</w:t>
+                              <w:t>ANALISIS”</w:t>
                             </w:r>
                           </w:p>
                         </w:txbxContent>
@@ -24908,6 +24896,21 @@
     <w:p>
       <w:pPr>
         <w:pStyle w:val="Ttulo1"/>
+        <w:ind w:left="360"/>
+        <w:rPr>
+          <w:rFonts w:ascii="Times New Roman" w:hAnsi="Times New Roman" w:cs="Times New Roman"/>
+          <w:color w:val="auto"/>
+          <w:sz w:val="24"/>
+          <w:szCs w:val="24"/>
+          <w:u w:val="single"/>
+          <w:lang w:eastAsia="en-US"/>
+        </w:rPr>
+      </w:pPr>
+      <w:bookmarkStart w:id="79" w:name="_Toc359185250"/>
+    </w:p>
+    <w:p>
+      <w:pPr>
+        <w:pStyle w:val="Ttulo1"/>
         <w:numPr>
           <w:ilvl w:val="0"/>
           <w:numId w:val="24"/>
@@ -24921,7 +24924,6 @@
           <w:lang w:eastAsia="en-US"/>
         </w:rPr>
       </w:pPr>
-      <w:bookmarkStart w:id="80" w:name="_Toc359185250"/>
       <w:r>
         <w:rPr>
           <w:rFonts w:ascii="Times New Roman" w:hAnsi="Times New Roman" w:cs="Times New Roman"/>
@@ -24931,10 +24933,9 @@
           <w:u w:val="single"/>
           <w:lang w:eastAsia="en-US"/>
         </w:rPr>
-        <w:lastRenderedPageBreak/>
         <w:t>FLUJO DE TRABAJO ANÁLISIS</w:t>
       </w:r>
-      <w:bookmarkEnd w:id="80"/>
+      <w:bookmarkEnd w:id="79"/>
     </w:p>
     <w:p>
       <w:pPr>
@@ -24953,7 +24954,7 @@
           <w:lang w:eastAsia="en-US"/>
         </w:rPr>
       </w:pPr>
-      <w:bookmarkStart w:id="81" w:name="_Toc359185251"/>
+      <w:bookmarkStart w:id="80" w:name="_Toc359185251"/>
       <w:r>
         <w:rPr>
           <w:rFonts w:ascii="Times New Roman" w:hAnsi="Times New Roman" w:cs="Times New Roman"/>
@@ -24965,7 +24966,7 @@
         </w:rPr>
         <w:t>Análisis de arquitectura</w:t>
       </w:r>
-      <w:bookmarkEnd w:id="81"/>
+      <w:bookmarkEnd w:id="80"/>
     </w:p>
     <w:p>
       <w:pPr>
@@ -25506,6 +25507,15 @@
           <w:noProof/>
         </w:rPr>
       </w:pPr>
+    </w:p>
+    <w:p>
+      <w:pPr>
+        <w:pStyle w:val="Prrafodelista"/>
+        <w:rPr>
+          <w:b/>
+          <w:noProof/>
+        </w:rPr>
+      </w:pPr>
       <w:r>
         <w:rPr>
           <w:b/>
@@ -25625,15 +25635,6 @@
         <w:pStyle w:val="Prrafodelista"/>
         <w:rPr>
           <w:b/>
-          <w:noProof/>
-        </w:rPr>
-      </w:pPr>
-    </w:p>
-    <w:p>
-      <w:pPr>
-        <w:pStyle w:val="Prrafodelista"/>
-        <w:rPr>
-          <w:b/>
           <w:u w:val="single"/>
         </w:rPr>
       </w:pPr>
@@ -25986,7 +25987,7 @@
           <w:lang w:eastAsia="en-US"/>
         </w:rPr>
       </w:pPr>
-      <w:bookmarkStart w:id="82" w:name="_Toc359185252"/>
+      <w:bookmarkStart w:id="81" w:name="_Toc359185252"/>
       <w:r>
         <w:rPr>
           <w:rFonts w:ascii="Times New Roman" w:hAnsi="Times New Roman" w:cs="Times New Roman"/>
@@ -25996,9 +25997,10 @@
           <w:u w:val="single"/>
           <w:lang w:eastAsia="en-US"/>
         </w:rPr>
+        <w:lastRenderedPageBreak/>
         <w:t>Análisis de casos de uso</w:t>
       </w:r>
-      <w:bookmarkEnd w:id="82"/>
+      <w:bookmarkEnd w:id="81"/>
     </w:p>
     <w:p>
       <w:pPr>
@@ -26086,8 +26088,8 @@
         </w:rPr>
         <w:drawing>
           <wp:inline distT="0" distB="0" distL="0" distR="0" wp14:anchorId="41C5DBB2" wp14:editId="5E8A14AD">
-            <wp:extent cx="5972175" cy="1657350"/>
-            <wp:effectExtent l="19050" t="0" r="0" b="0"/>
+            <wp:extent cx="5972174" cy="1838325"/>
+            <wp:effectExtent l="0" t="0" r="0" b="0"/>
             <wp:docPr id="68" name="Imagen 35"/>
             <wp:cNvGraphicFramePr>
               <a:graphicFrameLocks xmlns:a="http://schemas.openxmlformats.org/drawingml/2006/main" noChangeAspect="1"/>
@@ -26111,7 +26113,7 @@
                   <pic:spPr bwMode="auto">
                     <a:xfrm>
                       <a:off x="0" y="0"/>
-                      <a:ext cx="5971540" cy="1657174"/>
+                      <a:ext cx="5971540" cy="1838130"/>
                     </a:xfrm>
                     <a:prstGeom prst="rect">
                       <a:avLst/>
@@ -26142,6 +26144,14 @@
     <w:p>
       <w:pPr>
         <w:pStyle w:val="Prrafodelista"/>
+        <w:spacing w:line="360" w:lineRule="auto"/>
+        <w:ind w:left="1068"/>
+        <w:jc w:val="both"/>
+      </w:pPr>
+    </w:p>
+    <w:p>
+      <w:pPr>
+        <w:pStyle w:val="Prrafodelista"/>
         <w:numPr>
           <w:ilvl w:val="0"/>
           <w:numId w:val="7"/>
@@ -26181,8 +26191,8 @@
         </w:rPr>
         <w:drawing>
           <wp:inline distT="0" distB="0" distL="0" distR="0" wp14:anchorId="1D6D82F5" wp14:editId="0D45B977">
-            <wp:extent cx="5962649" cy="3457575"/>
-            <wp:effectExtent l="19050" t="0" r="1" b="0"/>
+            <wp:extent cx="5962648" cy="3762375"/>
+            <wp:effectExtent l="0" t="0" r="635" b="0"/>
             <wp:docPr id="69" name="Imagen 36"/>
             <wp:cNvGraphicFramePr>
               <a:graphicFrameLocks xmlns:a="http://schemas.openxmlformats.org/drawingml/2006/main" noChangeAspect="1"/>
@@ -26206,7 +26216,7 @@
                   <pic:spPr bwMode="auto">
                     <a:xfrm>
                       <a:off x="0" y="0"/>
-                      <a:ext cx="5971540" cy="3462731"/>
+                      <a:ext cx="5971540" cy="3767986"/>
                     </a:xfrm>
                     <a:prstGeom prst="rect">
                       <a:avLst/>
@@ -26303,11 +26313,10 @@
           <w:b/>
           <w:noProof/>
         </w:rPr>
-        <w:lastRenderedPageBreak/>
         <w:drawing>
           <wp:inline distT="0" distB="0" distL="0" distR="0" wp14:anchorId="4649BC61" wp14:editId="15CCA185">
-            <wp:extent cx="5972174" cy="4162425"/>
-            <wp:effectExtent l="19050" t="0" r="0" b="0"/>
+            <wp:extent cx="5972174" cy="3857625"/>
+            <wp:effectExtent l="0" t="0" r="0" b="0"/>
             <wp:docPr id="70" name="Imagen 37"/>
             <wp:cNvGraphicFramePr>
               <a:graphicFrameLocks xmlns:a="http://schemas.openxmlformats.org/drawingml/2006/main" noChangeAspect="1"/>
@@ -26331,7 +26340,7 @@
                   <pic:spPr bwMode="auto">
                     <a:xfrm>
                       <a:off x="0" y="0"/>
-                      <a:ext cx="5971540" cy="4161983"/>
+                      <a:ext cx="5971540" cy="3857215"/>
                     </a:xfrm>
                     <a:prstGeom prst="rect">
                       <a:avLst/>
@@ -26458,6 +26467,24 @@
     </w:p>
     <w:p>
       <w:pPr>
+        <w:spacing w:after="200" w:line="276" w:lineRule="auto"/>
+        <w:ind w:left="708"/>
+        <w:rPr>
+          <w:b/>
+        </w:rPr>
+      </w:pPr>
+    </w:p>
+    <w:p>
+      <w:pPr>
+        <w:spacing w:after="200" w:line="276" w:lineRule="auto"/>
+        <w:ind w:left="708"/>
+        <w:rPr>
+          <w:b/>
+        </w:rPr>
+      </w:pPr>
+    </w:p>
+    <w:p>
+      <w:pPr>
         <w:pStyle w:val="Prrafodelista"/>
         <w:numPr>
           <w:ilvl w:val="0"/>
@@ -26502,7 +26529,6 @@
           <w:b/>
           <w:noProof/>
         </w:rPr>
-        <w:lastRenderedPageBreak/>
         <w:drawing>
           <wp:inline distT="0" distB="0" distL="0" distR="0" wp14:anchorId="67C346AB" wp14:editId="497AFF56">
             <wp:extent cx="5972175" cy="2809875"/>
@@ -26658,7 +26684,7 @@
           <w:lang w:eastAsia="en-US"/>
         </w:rPr>
       </w:pPr>
-      <w:bookmarkStart w:id="83" w:name="_Toc359185253"/>
+      <w:bookmarkStart w:id="82" w:name="_Toc359185253"/>
       <w:r>
         <w:rPr>
           <w:rFonts w:ascii="Times New Roman" w:hAnsi="Times New Roman" w:cs="Times New Roman"/>
@@ -26670,7 +26696,7 @@
         </w:rPr>
         <w:t>Análisis de clases</w:t>
       </w:r>
-      <w:bookmarkEnd w:id="83"/>
+      <w:bookmarkEnd w:id="82"/>
     </w:p>
     <w:p>
       <w:pPr>
@@ -27094,6 +27120,30 @@
     <w:p>
       <w:pPr>
         <w:pStyle w:val="Sinespaciado"/>
+        <w:spacing w:before="240" w:line="360" w:lineRule="auto"/>
+        <w:ind w:left="708"/>
+        <w:rPr>
+          <w:b/>
+          <w:i/>
+          <w:u w:val="single"/>
+        </w:rPr>
+      </w:pPr>
+    </w:p>
+    <w:p>
+      <w:pPr>
+        <w:pStyle w:val="Sinespaciado"/>
+        <w:spacing w:before="240" w:line="360" w:lineRule="auto"/>
+        <w:ind w:left="708"/>
+        <w:rPr>
+          <w:b/>
+          <w:i/>
+          <w:u w:val="single"/>
+        </w:rPr>
+      </w:pPr>
+    </w:p>
+    <w:p>
+      <w:pPr>
+        <w:pStyle w:val="Sinespaciado"/>
         <w:numPr>
           <w:ilvl w:val="0"/>
           <w:numId w:val="8"/>
@@ -27265,7 +27315,6 @@
               <w:rPr>
                 <w:b/>
               </w:rPr>
-              <w:lastRenderedPageBreak/>
               <w:t>Tipo</w:t>
             </w:r>
           </w:p>
@@ -28283,6 +28332,34 @@
     </w:p>
     <w:p>
       <w:pPr>
+        <w:tabs>
+          <w:tab w:val="left" w:pos="1530"/>
+        </w:tabs>
+        <w:spacing w:line="360" w:lineRule="auto"/>
+        <w:ind w:left="708"/>
+        <w:rPr>
+          <w:b/>
+          <w:i/>
+          <w:u w:val="single"/>
+        </w:rPr>
+      </w:pPr>
+    </w:p>
+    <w:p>
+      <w:pPr>
+        <w:tabs>
+          <w:tab w:val="left" w:pos="1530"/>
+        </w:tabs>
+        <w:spacing w:line="360" w:lineRule="auto"/>
+        <w:ind w:left="708"/>
+        <w:rPr>
+          <w:b/>
+          <w:i/>
+          <w:u w:val="single"/>
+        </w:rPr>
+      </w:pPr>
+    </w:p>
+    <w:p>
+      <w:pPr>
         <w:pStyle w:val="Prrafodelista"/>
         <w:numPr>
           <w:ilvl w:val="0"/>
@@ -28304,6 +28381,7 @@
           <w:i/>
           <w:u w:val="single"/>
         </w:rPr>
+        <w:lastRenderedPageBreak/>
         <w:t>Clase Control</w:t>
       </w:r>
       <w:r>
@@ -28586,7 +28664,6 @@
             </w:pPr>
             <w:proofErr w:type="spellStart"/>
             <w:r>
-              <w:lastRenderedPageBreak/>
               <w:t>SetnodoXML</w:t>
             </w:r>
             <w:proofErr w:type="spellEnd"/>
@@ -29528,6 +29605,58 @@
         </w:tc>
       </w:tr>
     </w:tbl>
+    <w:p>
+      <w:pPr>
+        <w:pStyle w:val="Prrafodelista"/>
+        <w:spacing w:line="480" w:lineRule="auto"/>
+        <w:jc w:val="both"/>
+        <w:rPr>
+          <w:b/>
+          <w:i/>
+          <w:u w:val="single"/>
+          <w:lang w:eastAsia="en-US"/>
+        </w:rPr>
+      </w:pPr>
+    </w:p>
+    <w:p>
+      <w:pPr>
+        <w:pStyle w:val="Prrafodelista"/>
+        <w:spacing w:line="480" w:lineRule="auto"/>
+        <w:jc w:val="both"/>
+        <w:rPr>
+          <w:b/>
+          <w:i/>
+          <w:u w:val="single"/>
+          <w:lang w:eastAsia="en-US"/>
+        </w:rPr>
+      </w:pPr>
+    </w:p>
+    <w:p>
+      <w:pPr>
+        <w:pStyle w:val="Prrafodelista"/>
+        <w:spacing w:line="480" w:lineRule="auto"/>
+        <w:jc w:val="both"/>
+        <w:rPr>
+          <w:b/>
+          <w:i/>
+          <w:u w:val="single"/>
+          <w:lang w:eastAsia="en-US"/>
+        </w:rPr>
+      </w:pPr>
+    </w:p>
+    <w:p>
+      <w:pPr>
+        <w:pStyle w:val="Prrafodelista"/>
+        <w:spacing w:line="480" w:lineRule="auto"/>
+        <w:jc w:val="both"/>
+        <w:rPr>
+          <w:b/>
+          <w:i/>
+          <w:u w:val="single"/>
+          <w:lang w:eastAsia="en-US"/>
+        </w:rPr>
+      </w:pPr>
+    </w:p>
     <w:p>
       <w:pPr>
         <w:pStyle w:val="Prrafodelista"/>
@@ -29870,7 +29999,7 @@
           <w:lang w:eastAsia="en-US"/>
         </w:rPr>
       </w:pPr>
-      <w:bookmarkStart w:id="84" w:name="_Toc359185254"/>
+      <w:bookmarkStart w:id="83" w:name="_Toc359185254"/>
       <w:r>
         <w:rPr>
           <w:rFonts w:ascii="Times New Roman" w:hAnsi="Times New Roman" w:cs="Times New Roman"/>
@@ -29880,10 +30009,9 @@
           <w:u w:val="single"/>
           <w:lang w:eastAsia="en-US"/>
         </w:rPr>
-        <w:lastRenderedPageBreak/>
         <w:t>Análisis de paquetes</w:t>
       </w:r>
-      <w:bookmarkEnd w:id="84"/>
+      <w:bookmarkEnd w:id="83"/>
     </w:p>
     <w:p>
       <w:pPr>
@@ -30232,33 +30360,7 @@
                                   <w14:round/>
                                 </w14:textOutline>
                               </w:rPr>
-                              <w:t xml:space="preserve">    FLUJO DE TRABAJ</w:t>
-                            </w:r>
-                            <w:r>
-                              <w:rPr>
-                                <w:rFonts w:ascii="AR JULIAN" w:hAnsi="AR JULIAN"/>
-                                <w:b/>
-                                <w:i/>
-                                <w:color w:val="E36C0A" w:themeColor="accent6" w:themeShade="BF"/>
-                                <w:sz w:val="40"/>
-                                <w:szCs w:val="40"/>
-                                <w14:shadow w14:blurRad="0" w14:dist="25400" w14:dir="2700000" w14:sx="0" w14:sy="0" w14:kx="0" w14:ky="0" w14:algn="none">
-                                  <w14:srgbClr w14:val="000000">
-                                    <w14:alpha w14:val="50000"/>
-                                  </w14:srgbClr>
-                                </w14:shadow>
-                                <w14:textOutline w14:w="9525" w14:cap="flat" w14:cmpd="sng" w14:algn="ctr">
-                                  <w14:solidFill>
-                                    <w14:schemeClr w14:val="bg1">
-                                      <w14:alpha w14:val="50000"/>
-                                      <w14:lumMod w14:val="75000"/>
-                                    </w14:schemeClr>
-                                  </w14:solidFill>
-                                  <w14:prstDash w14:val="solid"/>
-                                  <w14:round/>
-                                </w14:textOutline>
-                              </w:rPr>
-                              <w:t>O 3</w:t>
+                              <w:t xml:space="preserve">    FLUJO DE TRABAJO 3</w:t>
                             </w:r>
                           </w:p>
                         </w:txbxContent>
@@ -31077,14 +31179,6 @@
     <w:p/>
     <w:p>
       <w:pPr>
-        <w:spacing w:after="200" w:line="276" w:lineRule="auto"/>
-        <w:rPr>
-          <w:lang w:eastAsia="en-US"/>
-        </w:rPr>
-      </w:pPr>
-    </w:p>
-    <w:p>
-      <w:pPr>
         <w:pStyle w:val="Ttulo1"/>
         <w:numPr>
           <w:ilvl w:val="0"/>
@@ -31099,7 +31193,7 @@
           <w:lang w:eastAsia="en-US"/>
         </w:rPr>
       </w:pPr>
-      <w:bookmarkStart w:id="85" w:name="_Toc359185255"/>
+      <w:bookmarkStart w:id="84" w:name="_Toc359185255"/>
       <w:r>
         <w:rPr>
           <w:rFonts w:ascii="Times New Roman" w:hAnsi="Times New Roman" w:cs="Times New Roman"/>
@@ -31109,9 +31203,10 @@
           <w:u w:val="single"/>
           <w:lang w:eastAsia="en-US"/>
         </w:rPr>
+        <w:lastRenderedPageBreak/>
         <w:t>FLUJO DE TRABAJO DISEÑO</w:t>
       </w:r>
-      <w:bookmarkEnd w:id="85"/>
+      <w:bookmarkEnd w:id="84"/>
     </w:p>
     <w:p>
       <w:pPr>
@@ -31130,7 +31225,7 @@
           <w:lang w:eastAsia="en-US"/>
         </w:rPr>
       </w:pPr>
-      <w:bookmarkStart w:id="86" w:name="_Toc359185256"/>
+      <w:bookmarkStart w:id="85" w:name="_Toc359185256"/>
       <w:r>
         <w:rPr>
           <w:rFonts w:ascii="Times New Roman" w:hAnsi="Times New Roman" w:cs="Times New Roman"/>
@@ -31142,7 +31237,7 @@
         </w:rPr>
         <w:t>Diseño de la arquitectura</w:t>
       </w:r>
-      <w:bookmarkEnd w:id="86"/>
+      <w:bookmarkEnd w:id="85"/>
     </w:p>
     <w:p>
       <w:pPr>
@@ -31415,7 +31510,7 @@
           <w:lang w:eastAsia="en-US"/>
         </w:rPr>
       </w:pPr>
-      <w:bookmarkStart w:id="87" w:name="_Toc359185257"/>
+      <w:bookmarkStart w:id="86" w:name="_Toc359185257"/>
       <w:r>
         <w:rPr>
           <w:rFonts w:ascii="Times New Roman" w:hAnsi="Times New Roman" w:cs="Times New Roman"/>
@@ -31427,7 +31522,7 @@
         </w:rPr>
         <w:t>Diseño de casos de uso</w:t>
       </w:r>
-      <w:bookmarkEnd w:id="87"/>
+      <w:bookmarkEnd w:id="86"/>
       <w:r>
         <w:rPr>
           <w:rFonts w:ascii="Times New Roman" w:hAnsi="Times New Roman" w:cs="Times New Roman"/>
@@ -31516,13 +31611,13 @@
           <wp:anchor distT="0" distB="0" distL="114300" distR="114300" simplePos="0" relativeHeight="251749376" behindDoc="0" locked="0" layoutInCell="1" allowOverlap="1" wp14:anchorId="7074B910" wp14:editId="48EC92B3">
             <wp:simplePos x="0" y="0"/>
             <wp:positionH relativeFrom="column">
-              <wp:posOffset>252095</wp:posOffset>
+              <wp:posOffset>253365</wp:posOffset>
             </wp:positionH>
             <wp:positionV relativeFrom="paragraph">
-              <wp:posOffset>73660</wp:posOffset>
+              <wp:posOffset>77470</wp:posOffset>
             </wp:positionV>
-            <wp:extent cx="5972175" cy="2800350"/>
-            <wp:effectExtent l="19050" t="0" r="9525" b="0"/>
+            <wp:extent cx="5305425" cy="2800350"/>
+            <wp:effectExtent l="0" t="0" r="9525" b="0"/>
             <wp:wrapNone/>
             <wp:docPr id="95" name="Imagen 59"/>
             <wp:cNvGraphicFramePr>
@@ -31547,7 +31642,7 @@
                   <pic:spPr bwMode="auto">
                     <a:xfrm>
                       <a:off x="0" y="0"/>
-                      <a:ext cx="5972175" cy="2800350"/>
+                      <a:ext cx="5305425" cy="2800350"/>
                     </a:xfrm>
                     <a:prstGeom prst="rect">
                       <a:avLst/>
@@ -31563,6 +31658,9 @@
                 </pic:pic>
               </a:graphicData>
             </a:graphic>
+            <wp14:sizeRelH relativeFrom="margin">
+              <wp14:pctWidth>0</wp14:pctWidth>
+            </wp14:sizeRelH>
           </wp:anchor>
         </w:drawing>
       </w:r>
@@ -31974,6 +32072,18 @@
     </w:p>
     <w:p>
       <w:pPr>
+        <w:spacing w:line="360" w:lineRule="auto"/>
+        <w:jc w:val="both"/>
+      </w:pPr>
+    </w:p>
+    <w:p>
+      <w:pPr>
+        <w:spacing w:line="360" w:lineRule="auto"/>
+        <w:jc w:val="both"/>
+      </w:pPr>
+    </w:p>
+    <w:p>
+      <w:pPr>
         <w:pStyle w:val="Prrafodelista"/>
         <w:numPr>
           <w:ilvl w:val="0"/>
@@ -31990,6 +32100,7 @@
           <w:b/>
           <w:i/>
         </w:rPr>
+        <w:lastRenderedPageBreak/>
         <w:t>Caso de Uso (CU4</w:t>
       </w:r>
       <w:r>
@@ -32019,7 +32130,6 @@
           <w:b/>
           <w:noProof/>
         </w:rPr>
-        <w:lastRenderedPageBreak/>
         <w:drawing>
           <wp:inline distT="0" distB="0" distL="0" distR="0" wp14:anchorId="28A93BC5" wp14:editId="7F66B7A0">
             <wp:extent cx="5972175" cy="7962900"/>
@@ -32316,7 +32426,7 @@
           <w:lang w:eastAsia="en-US"/>
         </w:rPr>
       </w:pPr>
-      <w:bookmarkStart w:id="88" w:name="_Toc359185258"/>
+      <w:bookmarkStart w:id="87" w:name="_Toc359185258"/>
       <w:r>
         <w:rPr>
           <w:rFonts w:ascii="Times New Roman" w:hAnsi="Times New Roman" w:cs="Times New Roman"/>
@@ -32329,7 +32439,7 @@
         <w:lastRenderedPageBreak/>
         <w:t>Diseño de datos</w:t>
       </w:r>
-      <w:bookmarkEnd w:id="88"/>
+      <w:bookmarkEnd w:id="87"/>
     </w:p>
     <w:p>
       <w:pPr>
@@ -32675,77 +32785,118 @@
     <w:p>
       <w:pPr>
         <w:spacing w:after="200" w:line="276" w:lineRule="auto"/>
-        <w:jc w:val="center"/>
         <w:rPr>
           <w:b/>
           <w:bCs/>
           <w:i/>
           <w:iCs/>
-          <w:noProof/>
           <w:kern w:val="32"/>
+          <w:u w:val="single"/>
+          <w:lang w:eastAsia="en-US"/>
         </w:rPr>
       </w:pPr>
     </w:p>
     <w:p>
       <w:pPr>
         <w:spacing w:after="200" w:line="276" w:lineRule="auto"/>
-        <w:jc w:val="center"/>
         <w:rPr>
           <w:b/>
           <w:bCs/>
           <w:i/>
           <w:iCs/>
-          <w:noProof/>
           <w:kern w:val="32"/>
+          <w:u w:val="single"/>
+          <w:lang w:eastAsia="en-US"/>
         </w:rPr>
       </w:pPr>
     </w:p>
     <w:p>
       <w:pPr>
         <w:spacing w:after="200" w:line="276" w:lineRule="auto"/>
-        <w:jc w:val="center"/>
         <w:rPr>
           <w:b/>
           <w:bCs/>
           <w:i/>
           <w:iCs/>
-          <w:noProof/>
           <w:kern w:val="32"/>
+          <w:u w:val="single"/>
+          <w:lang w:eastAsia="en-US"/>
         </w:rPr>
       </w:pPr>
     </w:p>
     <w:p>
       <w:pPr>
         <w:spacing w:after="200" w:line="276" w:lineRule="auto"/>
-        <w:jc w:val="center"/>
         <w:rPr>
           <w:b/>
           <w:bCs/>
           <w:i/>
           <w:iCs/>
-          <w:noProof/>
           <w:kern w:val="32"/>
+          <w:u w:val="single"/>
+          <w:lang w:eastAsia="en-US"/>
         </w:rPr>
       </w:pPr>
     </w:p>
     <w:p>
       <w:pPr>
         <w:spacing w:after="200" w:line="276" w:lineRule="auto"/>
-        <w:jc w:val="center"/>
         <w:rPr>
           <w:b/>
           <w:bCs/>
           <w:i/>
           <w:iCs/>
-          <w:noProof/>
           <w:kern w:val="32"/>
+          <w:u w:val="single"/>
+          <w:lang w:eastAsia="en-US"/>
         </w:rPr>
       </w:pPr>
     </w:p>
     <w:p>
       <w:pPr>
         <w:spacing w:after="200" w:line="276" w:lineRule="auto"/>
-        <w:jc w:val="center"/>
+        <w:rPr>
+          <w:b/>
+          <w:bCs/>
+          <w:i/>
+          <w:iCs/>
+          <w:kern w:val="32"/>
+          <w:u w:val="single"/>
+          <w:lang w:eastAsia="en-US"/>
+        </w:rPr>
+      </w:pPr>
+    </w:p>
+    <w:p>
+      <w:pPr>
+        <w:spacing w:after="200" w:line="276" w:lineRule="auto"/>
+        <w:rPr>
+          <w:b/>
+          <w:bCs/>
+          <w:i/>
+          <w:iCs/>
+          <w:kern w:val="32"/>
+          <w:u w:val="single"/>
+          <w:lang w:eastAsia="en-US"/>
+        </w:rPr>
+      </w:pPr>
+    </w:p>
+    <w:p>
+      <w:pPr>
+        <w:spacing w:after="200" w:line="276" w:lineRule="auto"/>
+        <w:rPr>
+          <w:b/>
+          <w:bCs/>
+          <w:i/>
+          <w:iCs/>
+          <w:kern w:val="32"/>
+          <w:u w:val="single"/>
+          <w:lang w:eastAsia="en-US"/>
+        </w:rPr>
+      </w:pPr>
+    </w:p>
+    <w:p>
+      <w:pPr>
+        <w:spacing w:after="200" w:line="276" w:lineRule="auto"/>
         <w:rPr>
           <w:b/>
           <w:bCs/>
@@ -32810,16 +32961,18 @@
         <w:spacing w:before="240" w:after="60" w:line="276" w:lineRule="auto"/>
         <w:rPr>
           <w:rFonts w:ascii="Times New Roman" w:hAnsi="Times New Roman"/>
+          <w:color w:val="auto"/>
           <w:kern w:val="32"/>
           <w:sz w:val="24"/>
           <w:szCs w:val="24"/>
           <w:u w:val="single"/>
         </w:rPr>
       </w:pPr>
-      <w:bookmarkStart w:id="89" w:name="_Toc359185259"/>
+      <w:bookmarkStart w:id="88" w:name="_Toc359185259"/>
       <w:r>
         <w:rPr>
           <w:rFonts w:ascii="Times New Roman" w:hAnsi="Times New Roman"/>
+          <w:color w:val="auto"/>
           <w:kern w:val="32"/>
           <w:sz w:val="24"/>
           <w:szCs w:val="24"/>
@@ -32827,7 +32980,7 @@
         </w:rPr>
         <w:t>Diagrama de Clases</w:t>
       </w:r>
-      <w:bookmarkEnd w:id="89"/>
+      <w:bookmarkEnd w:id="88"/>
     </w:p>
     <w:p>
       <w:pPr>
@@ -32843,13 +32996,13 @@
           <wp:anchor distT="0" distB="0" distL="114300" distR="114300" simplePos="0" relativeHeight="251751424" behindDoc="0" locked="0" layoutInCell="1" allowOverlap="1" wp14:anchorId="1160F384" wp14:editId="4F6ACCC5">
             <wp:simplePos x="0" y="0"/>
             <wp:positionH relativeFrom="column">
-              <wp:posOffset>480695</wp:posOffset>
+              <wp:posOffset>481965</wp:posOffset>
             </wp:positionH>
             <wp:positionV relativeFrom="paragraph">
               <wp:posOffset>12700</wp:posOffset>
             </wp:positionV>
-            <wp:extent cx="5238750" cy="4352925"/>
-            <wp:effectExtent l="19050" t="0" r="0" b="0"/>
+            <wp:extent cx="5238750" cy="6829425"/>
+            <wp:effectExtent l="0" t="0" r="0" b="9525"/>
             <wp:wrapNone/>
             <wp:docPr id="35" name="Imagen 1"/>
             <wp:cNvGraphicFramePr>
@@ -32874,7 +33027,7 @@
                   <pic:spPr bwMode="auto">
                     <a:xfrm>
                       <a:off x="0" y="0"/>
-                      <a:ext cx="5238750" cy="4352925"/>
+                      <a:ext cx="5238750" cy="6829425"/>
                     </a:xfrm>
                     <a:prstGeom prst="rect">
                       <a:avLst/>
@@ -32890,9 +33043,159 @@
                 </pic:pic>
               </a:graphicData>
             </a:graphic>
+            <wp14:sizeRelV relativeFrom="margin">
+              <wp14:pctHeight>0</wp14:pctHeight>
+            </wp14:sizeRelV>
           </wp:anchor>
         </w:drawing>
       </w:r>
+    </w:p>
+    <w:p>
+      <w:pPr>
+        <w:rPr>
+          <w:lang w:eastAsia="en-US"/>
+        </w:rPr>
+      </w:pPr>
+    </w:p>
+    <w:p>
+      <w:pPr>
+        <w:rPr>
+          <w:lang w:eastAsia="en-US"/>
+        </w:rPr>
+      </w:pPr>
+    </w:p>
+    <w:p>
+      <w:pPr>
+        <w:rPr>
+          <w:lang w:eastAsia="en-US"/>
+        </w:rPr>
+      </w:pPr>
+    </w:p>
+    <w:p>
+      <w:pPr>
+        <w:rPr>
+          <w:lang w:eastAsia="en-US"/>
+        </w:rPr>
+      </w:pPr>
+    </w:p>
+    <w:p>
+      <w:pPr>
+        <w:rPr>
+          <w:lang w:eastAsia="en-US"/>
+        </w:rPr>
+      </w:pPr>
+    </w:p>
+    <w:p>
+      <w:pPr>
+        <w:rPr>
+          <w:lang w:eastAsia="en-US"/>
+        </w:rPr>
+      </w:pPr>
+    </w:p>
+    <w:p>
+      <w:pPr>
+        <w:rPr>
+          <w:lang w:eastAsia="en-US"/>
+        </w:rPr>
+      </w:pPr>
+    </w:p>
+    <w:p>
+      <w:pPr>
+        <w:rPr>
+          <w:lang w:eastAsia="en-US"/>
+        </w:rPr>
+      </w:pPr>
+    </w:p>
+    <w:p>
+      <w:pPr>
+        <w:rPr>
+          <w:lang w:eastAsia="en-US"/>
+        </w:rPr>
+      </w:pPr>
+    </w:p>
+    <w:p>
+      <w:pPr>
+        <w:rPr>
+          <w:lang w:eastAsia="en-US"/>
+        </w:rPr>
+      </w:pPr>
+    </w:p>
+    <w:p>
+      <w:pPr>
+        <w:rPr>
+          <w:lang w:eastAsia="en-US"/>
+        </w:rPr>
+      </w:pPr>
+    </w:p>
+    <w:p>
+      <w:pPr>
+        <w:rPr>
+          <w:lang w:eastAsia="en-US"/>
+        </w:rPr>
+      </w:pPr>
+    </w:p>
+    <w:p>
+      <w:pPr>
+        <w:rPr>
+          <w:lang w:eastAsia="en-US"/>
+        </w:rPr>
+      </w:pPr>
+    </w:p>
+    <w:p>
+      <w:pPr>
+        <w:rPr>
+          <w:lang w:eastAsia="en-US"/>
+        </w:rPr>
+      </w:pPr>
+    </w:p>
+    <w:p>
+      <w:pPr>
+        <w:rPr>
+          <w:lang w:eastAsia="en-US"/>
+        </w:rPr>
+      </w:pPr>
+    </w:p>
+    <w:p>
+      <w:pPr>
+        <w:rPr>
+          <w:lang w:eastAsia="en-US"/>
+        </w:rPr>
+      </w:pPr>
+    </w:p>
+    <w:p>
+      <w:pPr>
+        <w:rPr>
+          <w:lang w:eastAsia="en-US"/>
+        </w:rPr>
+      </w:pPr>
+    </w:p>
+    <w:p>
+      <w:pPr>
+        <w:rPr>
+          <w:lang w:eastAsia="en-US"/>
+        </w:rPr>
+      </w:pPr>
+    </w:p>
+    <w:p>
+      <w:pPr>
+        <w:rPr>
+          <w:lang w:eastAsia="en-US"/>
+        </w:rPr>
+      </w:pPr>
+    </w:p>
+    <w:p>
+      <w:pPr>
+        <w:rPr>
+          <w:lang w:eastAsia="en-US"/>
+        </w:rPr>
+      </w:pPr>
+    </w:p>
+    <w:p>
+      <w:pPr>
+        <w:rPr>
+          <w:lang w:eastAsia="en-US"/>
+        </w:rPr>
+      </w:pPr>
     </w:p>
     <w:p>
       <w:pPr>
@@ -33084,7 +33387,7 @@
           <w:lang w:eastAsia="en-US"/>
         </w:rPr>
       </w:pPr>
-      <w:bookmarkStart w:id="90" w:name="_Toc359185260"/>
+      <w:bookmarkStart w:id="89" w:name="_Toc359185260"/>
       <w:r>
         <w:rPr>
           <w:rFonts w:ascii="Times New Roman" w:hAnsi="Times New Roman" w:cs="Times New Roman"/>
@@ -33093,9 +33396,10 @@
           <w:szCs w:val="24"/>
           <w:lang w:eastAsia="en-US"/>
         </w:rPr>
+        <w:lastRenderedPageBreak/>
         <w:t>Diseño  de interfaz gráfica de usuario</w:t>
       </w:r>
-      <w:bookmarkEnd w:id="90"/>
+      <w:bookmarkEnd w:id="89"/>
     </w:p>
     <w:p>
       <w:pPr>
@@ -33111,13 +33415,13 @@
           <wp:anchor distT="0" distB="0" distL="114300" distR="114300" simplePos="0" relativeHeight="251753472" behindDoc="0" locked="0" layoutInCell="1" allowOverlap="1" wp14:anchorId="27ACF300" wp14:editId="30F31441">
             <wp:simplePos x="0" y="0"/>
             <wp:positionH relativeFrom="column">
-              <wp:posOffset>633095</wp:posOffset>
+              <wp:posOffset>634365</wp:posOffset>
             </wp:positionH>
             <wp:positionV relativeFrom="paragraph">
-              <wp:posOffset>52705</wp:posOffset>
+              <wp:posOffset>53340</wp:posOffset>
             </wp:positionV>
-            <wp:extent cx="4800600" cy="3343275"/>
-            <wp:effectExtent l="19050" t="0" r="0" b="0"/>
+            <wp:extent cx="4800600" cy="3152775"/>
+            <wp:effectExtent l="0" t="0" r="0" b="9525"/>
             <wp:wrapNone/>
             <wp:docPr id="41" name="Imagen 16"/>
             <wp:cNvGraphicFramePr>
@@ -33142,7 +33446,7 @@
                   <pic:spPr bwMode="auto">
                     <a:xfrm>
                       <a:off x="0" y="0"/>
-                      <a:ext cx="4800600" cy="3343275"/>
+                      <a:ext cx="4800600" cy="3152775"/>
                     </a:xfrm>
                     <a:prstGeom prst="rect">
                       <a:avLst/>
@@ -33158,6 +33462,9 @@
                 </pic:pic>
               </a:graphicData>
             </a:graphic>
+            <wp14:sizeRelV relativeFrom="margin">
+              <wp14:pctHeight>0</wp14:pctHeight>
+            </wp14:sizeRelV>
           </wp:anchor>
         </w:drawing>
       </w:r>
@@ -33287,6 +33594,22 @@
           <w:lang w:eastAsia="en-US"/>
         </w:rPr>
       </w:pPr>
+    </w:p>
+    <w:p>
+      <w:pPr>
+        <w:rPr>
+          <w:lang w:eastAsia="en-US"/>
+        </w:rPr>
+      </w:pPr>
+    </w:p>
+    <w:p>
+      <w:pPr>
+        <w:rPr>
+          <w:lang w:eastAsia="en-US"/>
+        </w:rPr>
+      </w:pPr>
+      <w:bookmarkStart w:id="90" w:name="_GoBack"/>
+      <w:bookmarkEnd w:id="90"/>
     </w:p>
     <w:p>
       <w:pPr>
@@ -33559,7 +33882,7 @@
         <w:i/>
         <w:noProof/>
       </w:rPr>
-      <w:t>29</w:t>
+      <w:t>47</w:t>
     </w:r>
     <w:r>
       <w:rPr>
@@ -33613,6 +33936,7 @@
       <w:dataBinding w:prefixMappings="xmlns:ns0='http://schemas.openxmlformats.org/package/2006/metadata/core-properties' xmlns:ns1='http://purl.org/dc/elements/1.1/'" w:xpath="/ns0:coreProperties[1]/ns1:title[1]" w:storeItemID="{6C3C8BC8-F283-45AE-878A-BAB7291924A1}"/>
       <w:text/>
     </w:sdtPr>
+    <w:sdtEndPr/>
     <w:sdtContent>
       <w:p>
         <w:pPr>
@@ -39760,6 +40084,7 @@
   </w:compat>
   <w:rsids>
     <w:rsidRoot w:val="00E97D64"/>
+    <w:rsid w:val="003768E9"/>
     <w:rsid w:val="00534D73"/>
     <w:rsid w:val="00C5406B"/>
     <w:rsid w:val="00C66FD8"/>
@@ -40487,7 +40812,7 @@
 </file>
 
 <file path=customXml/itemProps1.xml><?xml version="1.0" encoding="utf-8"?>
-<ds:datastoreItem xmlns:ds="http://schemas.openxmlformats.org/officeDocument/2006/customXml" ds:itemID="{4B310D14-CEE2-4396-94E1-61CC4E820EA7}">
+<ds:datastoreItem xmlns:ds="http://schemas.openxmlformats.org/officeDocument/2006/customXml" ds:itemID="{1997178D-190D-4AD5-8ABB-04B076E3BBF0}">
   <ds:schemaRefs>
     <ds:schemaRef ds:uri="http://schemas.openxmlformats.org/officeDocument/2006/bibliography"/>
   </ds:schemaRefs>

</xml_diff>

<commit_message>
Desarrolle la Documentacion: Requisitos,Analisis, Diseño del caso de uso Gestionar PDF
</commit_message>
<xml_diff>
--- a/Documentos/Documento del Proyecto( Linea  Base)v.1.1.docx
+++ b/Documentos/Documento del Proyecto( Linea  Base)v.1.1.docx
@@ -13242,7 +13242,7 @@
                     <a:blip r:embed="rId13">
                       <a:extLst>
                         <a:ext uri="{28A0092B-C50C-407E-A947-70E740481C1C}">
-                          <a14:useLocalDpi xmlns:a14="http://schemas.microsoft.com/office/drawing/2010/main" xmlns:wps="http://schemas.microsoft.com/office/word/2010/wordprocessingShape" xmlns:wpi="http://schemas.microsoft.com/office/word/2010/wordprocessingInk" xmlns:wpg="http://schemas.microsoft.com/office/word/2010/wordprocessingGroup" xmlns:w14="http://schemas.microsoft.com/office/word/2010/wordml" xmlns:w="http://schemas.openxmlformats.org/wordprocessingml/2006/main" xmlns:w10="urn:schemas-microsoft-com:office:word" xmlns:wp14="http://schemas.microsoft.com/office/word/2010/wordprocessingDrawing" xmlns:v="urn:schemas-microsoft-com:vml" xmlns:o="urn:schemas-microsoft-com:office:office" xmlns:mc="http://schemas.openxmlformats.org/markup-compatibility/2006" xmlns:wpc="http://schemas.microsoft.com/office/word/2010/wordprocessingCanvas" xmlns="" val="0"/>
+                          <a14:useLocalDpi xmlns="" xmlns:wpc="http://schemas.microsoft.com/office/word/2010/wordprocessingCanvas" xmlns:mc="http://schemas.openxmlformats.org/markup-compatibility/2006" xmlns:o="urn:schemas-microsoft-com:office:office" xmlns:v="urn:schemas-microsoft-com:vml" xmlns:wp14="http://schemas.microsoft.com/office/word/2010/wordprocessingDrawing" xmlns:w10="urn:schemas-microsoft-com:office:word" xmlns:w="http://schemas.openxmlformats.org/wordprocessingml/2006/main" xmlns:w14="http://schemas.microsoft.com/office/word/2010/wordml" xmlns:wpg="http://schemas.microsoft.com/office/word/2010/wordprocessingGroup" xmlns:wpi="http://schemas.microsoft.com/office/word/2010/wordprocessingInk" xmlns:wps="http://schemas.microsoft.com/office/word/2010/wordprocessingShape" xmlns:a14="http://schemas.microsoft.com/office/drawing/2010/main" val="0"/>
                         </a:ext>
                       </a:extLst>
                     </a:blip>
@@ -13304,7 +13304,7 @@
                       <a:lum bright="34000" contrast="-24000"/>
                       <a:extLst>
                         <a:ext uri="{28A0092B-C50C-407E-A947-70E740481C1C}">
-                          <a14:useLocalDpi xmlns:a14="http://schemas.microsoft.com/office/drawing/2010/main" xmlns:wps="http://schemas.microsoft.com/office/word/2010/wordprocessingShape" xmlns:wpi="http://schemas.microsoft.com/office/word/2010/wordprocessingInk" xmlns:wpg="http://schemas.microsoft.com/office/word/2010/wordprocessingGroup" xmlns:w14="http://schemas.microsoft.com/office/word/2010/wordml" xmlns:w="http://schemas.openxmlformats.org/wordprocessingml/2006/main" xmlns:w10="urn:schemas-microsoft-com:office:word" xmlns:wp14="http://schemas.microsoft.com/office/word/2010/wordprocessingDrawing" xmlns:v="urn:schemas-microsoft-com:vml" xmlns:o="urn:schemas-microsoft-com:office:office" xmlns:mc="http://schemas.openxmlformats.org/markup-compatibility/2006" xmlns:wpc="http://schemas.microsoft.com/office/word/2010/wordprocessingCanvas" xmlns="" val="0"/>
+                          <a14:useLocalDpi xmlns="" xmlns:wpc="http://schemas.microsoft.com/office/word/2010/wordprocessingCanvas" xmlns:mc="http://schemas.openxmlformats.org/markup-compatibility/2006" xmlns:o="urn:schemas-microsoft-com:office:office" xmlns:v="urn:schemas-microsoft-com:vml" xmlns:wp14="http://schemas.microsoft.com/office/word/2010/wordprocessingDrawing" xmlns:w10="urn:schemas-microsoft-com:office:word" xmlns:w="http://schemas.openxmlformats.org/wordprocessingml/2006/main" xmlns:w14="http://schemas.microsoft.com/office/word/2010/wordml" xmlns:wpg="http://schemas.microsoft.com/office/word/2010/wordprocessingGroup" xmlns:wpi="http://schemas.microsoft.com/office/word/2010/wordprocessingInk" xmlns:wps="http://schemas.microsoft.com/office/word/2010/wordprocessingShape" xmlns:a14="http://schemas.microsoft.com/office/drawing/2010/main" val="0"/>
                         </a:ext>
                       </a:extLst>
                     </a:blip>
@@ -13448,47 +13448,6 @@
     <w:p/>
     <w:p/>
     <w:p/>
-    <w:p/>
-    <w:p/>
-    <w:p/>
-    <w:p/>
-    <w:p/>
-    <w:p/>
-    <w:p>
-      <w:pPr>
-        <w:jc w:val="right"/>
-      </w:pPr>
-    </w:p>
-    <w:p>
-      <w:pPr>
-        <w:jc w:val="right"/>
-      </w:pPr>
-    </w:p>
-    <w:p>
-      <w:pPr>
-        <w:jc w:val="right"/>
-      </w:pPr>
-    </w:p>
-    <w:p>
-      <w:pPr>
-        <w:jc w:val="right"/>
-      </w:pPr>
-    </w:p>
-    <w:p>
-      <w:pPr>
-        <w:jc w:val="right"/>
-      </w:pPr>
-    </w:p>
-    <w:p>
-      <w:pPr>
-        <w:jc w:val="right"/>
-      </w:pPr>
-    </w:p>
-    <w:p>
-      <w:pPr>
-        <w:jc w:val="right"/>
-      </w:pPr>
-    </w:p>
     <w:p>
       <w:pPr>
         <w:jc w:val="right"/>
@@ -14488,7 +14447,6 @@
                 <w:sz w:val="20"/>
                 <w:szCs w:val="20"/>
               </w:rPr>
-              <w:lastRenderedPageBreak/>
               <w:t>1.-El usuario selecciona una asignatura.</w:t>
             </w:r>
           </w:p>
@@ -14554,7 +14512,6 @@
                 <w:sz w:val="20"/>
                 <w:szCs w:val="20"/>
               </w:rPr>
-              <w:lastRenderedPageBreak/>
               <w:t>3.-El software elimina la asignatura seleccionada.</w:t>
             </w:r>
           </w:p>
@@ -14715,22 +14672,6 @@
     <w:p>
       <w:pPr>
         <w:pStyle w:val="Prrafodelista"/>
-        <w:spacing w:line="360" w:lineRule="auto"/>
-        <w:ind w:left="1068"/>
-        <w:jc w:val="both"/>
-      </w:pPr>
-    </w:p>
-    <w:p>
-      <w:pPr>
-        <w:pStyle w:val="Prrafodelista"/>
-        <w:spacing w:line="360" w:lineRule="auto"/>
-        <w:ind w:left="1068"/>
-        <w:jc w:val="both"/>
-      </w:pPr>
-    </w:p>
-    <w:p>
-      <w:pPr>
-        <w:pStyle w:val="Prrafodelista"/>
         <w:numPr>
           <w:ilvl w:val="0"/>
           <w:numId w:val="6"/>
@@ -14743,6 +14684,7 @@
           <w:b/>
           <w:i/>
         </w:rPr>
+        <w:lastRenderedPageBreak/>
         <w:t>Caso de Uso (CU2</w:t>
       </w:r>
       <w:r>
@@ -15649,7 +15591,6 @@
                 <w:sz w:val="20"/>
                 <w:szCs w:val="20"/>
               </w:rPr>
-              <w:lastRenderedPageBreak/>
               <w:t>Modificar Pregunta</w:t>
             </w:r>
           </w:p>
@@ -15905,6 +15846,7 @@
                 <w:sz w:val="20"/>
                 <w:szCs w:val="20"/>
               </w:rPr>
+              <w:lastRenderedPageBreak/>
               <w:t>3.-El usuario selecciona un archivo imagen.</w:t>
             </w:r>
           </w:p>
@@ -16031,7 +15973,6 @@
                 <w:sz w:val="20"/>
                 <w:szCs w:val="20"/>
               </w:rPr>
-              <w:lastRenderedPageBreak/>
               <w:t>5.-El software guarda la pregunta.</w:t>
             </w:r>
           </w:p>
@@ -16903,7 +16844,6 @@
                 <w:sz w:val="20"/>
                 <w:szCs w:val="20"/>
               </w:rPr>
-              <w:lastRenderedPageBreak/>
               <w:t>Nuevo</w:t>
             </w:r>
           </w:p>
@@ -17012,9 +16952,779 @@
     </w:p>
     <w:p>
       <w:pPr>
+        <w:spacing w:line="360" w:lineRule="auto"/>
+        <w:ind w:right="1041"/>
+        <w:rPr>
+          <w:b/>
+          <w:i/>
+          <w:u w:val="single"/>
+        </w:rPr>
+      </w:pPr>
+    </w:p>
+    <w:p>
+      <w:pPr>
+        <w:spacing w:line="360" w:lineRule="auto"/>
+        <w:ind w:right="1041"/>
+        <w:rPr>
+          <w:b/>
+          <w:i/>
+          <w:u w:val="single"/>
+        </w:rPr>
+      </w:pPr>
+    </w:p>
+    <w:p>
+      <w:pPr>
+        <w:spacing w:line="360" w:lineRule="auto"/>
+        <w:ind w:right="1041"/>
+        <w:rPr>
+          <w:b/>
+          <w:i/>
+          <w:u w:val="single"/>
+        </w:rPr>
+      </w:pPr>
+    </w:p>
+    <w:p>
+      <w:pPr>
+        <w:pStyle w:val="Prrafodelista"/>
+        <w:numPr>
+          <w:ilvl w:val="0"/>
+          <w:numId w:val="6"/>
+        </w:numPr>
         <w:spacing w:after="200" w:line="276" w:lineRule="auto"/>
-      </w:pPr>
-    </w:p>
+        <w:rPr>
+          <w:b/>
+        </w:rPr>
+      </w:pPr>
+      <w:r>
+        <w:rPr>
+          <w:b/>
+          <w:i/>
+        </w:rPr>
+        <w:lastRenderedPageBreak/>
+        <w:t>Caso de Uso (CU6</w:t>
+      </w:r>
+      <w:r>
+        <w:rPr>
+          <w:b/>
+          <w:i/>
+        </w:rPr>
+        <w:t>):</w:t>
+      </w:r>
+      <w:r>
+        <w:t xml:space="preserve"> </w:t>
+      </w:r>
+      <w:r>
+        <w:t>Generar PDF</w:t>
+      </w:r>
+    </w:p>
+    <w:p>
+      <w:pPr>
+        <w:spacing w:line="360" w:lineRule="auto"/>
+        <w:jc w:val="center"/>
+        <w:rPr>
+          <w:b/>
+        </w:rPr>
+      </w:pPr>
+      <w:r>
+        <w:rPr>
+          <w:b/>
+          <w:noProof/>
+        </w:rPr>
+        <w:drawing>
+          <wp:inline distT="0" distB="0" distL="0" distR="0">
+            <wp:extent cx="2143007" cy="871869"/>
+            <wp:effectExtent l="19050" t="0" r="0" b="0"/>
+            <wp:docPr id="2" name="Imagen 25"/>
+            <wp:cNvGraphicFramePr>
+              <a:graphicFrameLocks xmlns:a="http://schemas.openxmlformats.org/drawingml/2006/main" noChangeAspect="1"/>
+            </wp:cNvGraphicFramePr>
+            <a:graphic xmlns:a="http://schemas.openxmlformats.org/drawingml/2006/main">
+              <a:graphicData uri="http://schemas.openxmlformats.org/drawingml/2006/picture">
+                <pic:pic xmlns:pic="http://schemas.openxmlformats.org/drawingml/2006/picture">
+                  <pic:nvPicPr>
+                    <pic:cNvPr id="0" name="Picture 25"/>
+                    <pic:cNvPicPr>
+                      <a:picLocks noChangeAspect="1" noChangeArrowheads="1"/>
+                    </pic:cNvPicPr>
+                  </pic:nvPicPr>
+                  <pic:blipFill>
+                    <a:blip r:embed="rId17"/>
+                    <a:srcRect/>
+                    <a:stretch>
+                      <a:fillRect/>
+                    </a:stretch>
+                  </pic:blipFill>
+                  <pic:spPr bwMode="auto">
+                    <a:xfrm>
+                      <a:off x="0" y="0"/>
+                      <a:ext cx="2152650" cy="875792"/>
+                    </a:xfrm>
+                    <a:prstGeom prst="rect">
+                      <a:avLst/>
+                    </a:prstGeom>
+                    <a:noFill/>
+                    <a:ln w="9525">
+                      <a:noFill/>
+                      <a:miter lim="800000"/>
+                      <a:headEnd/>
+                      <a:tailEnd/>
+                    </a:ln>
+                  </pic:spPr>
+                </pic:pic>
+              </a:graphicData>
+            </a:graphic>
+          </wp:inline>
+        </w:drawing>
+      </w:r>
+    </w:p>
+    <w:p>
+      <w:pPr>
+        <w:spacing w:line="360" w:lineRule="auto"/>
+        <w:ind w:left="708" w:right="1041"/>
+        <w:jc w:val="center"/>
+        <w:rPr>
+          <w:b/>
+          <w:i/>
+          <w:u w:val="single"/>
+        </w:rPr>
+      </w:pPr>
+      <w:r>
+        <w:rPr>
+          <w:b/>
+          <w:i/>
+          <w:u w:val="single"/>
+        </w:rPr>
+        <w:t>Detalle</w:t>
+      </w:r>
+    </w:p>
+    <w:tbl>
+      <w:tblPr>
+        <w:tblW w:w="0" w:type="auto"/>
+        <w:jc w:val="center"/>
+        <w:tblBorders>
+          <w:top w:val="single" w:sz="4" w:space="0" w:color="auto"/>
+          <w:left w:val="single" w:sz="4" w:space="0" w:color="auto"/>
+          <w:bottom w:val="single" w:sz="4" w:space="0" w:color="auto"/>
+          <w:right w:val="single" w:sz="4" w:space="0" w:color="auto"/>
+          <w:insideH w:val="single" w:sz="4" w:space="0" w:color="auto"/>
+          <w:insideV w:val="single" w:sz="4" w:space="0" w:color="auto"/>
+        </w:tblBorders>
+        <w:tblLook w:val="01E0"/>
+      </w:tblPr>
+      <w:tblGrid>
+        <w:gridCol w:w="3650"/>
+        <w:gridCol w:w="4832"/>
+      </w:tblGrid>
+      <w:tr>
+        <w:trPr>
+          <w:jc w:val="center"/>
+        </w:trPr>
+        <w:tc>
+          <w:tcPr>
+            <w:tcW w:w="3650" w:type="dxa"/>
+            <w:shd w:val="pct10" w:color="auto" w:fill="auto"/>
+          </w:tcPr>
+          <w:p>
+            <w:pPr>
+              <w:pStyle w:val="Sinespaciado"/>
+              <w:spacing w:before="60"/>
+              <w:jc w:val="center"/>
+              <w:rPr>
+                <w:b/>
+                <w:sz w:val="20"/>
+                <w:szCs w:val="20"/>
+              </w:rPr>
+            </w:pPr>
+            <w:r>
+              <w:rPr>
+                <w:b/>
+                <w:sz w:val="20"/>
+                <w:szCs w:val="20"/>
+              </w:rPr>
+              <w:t>CASO DE USO</w:t>
+            </w:r>
+          </w:p>
+        </w:tc>
+        <w:tc>
+          <w:tcPr>
+            <w:tcW w:w="4832" w:type="dxa"/>
+            <w:shd w:val="pct10" w:color="auto" w:fill="auto"/>
+          </w:tcPr>
+          <w:p>
+            <w:pPr>
+              <w:pStyle w:val="Sinespaciado"/>
+              <w:spacing w:before="60"/>
+              <w:jc w:val="center"/>
+              <w:rPr>
+                <w:b/>
+                <w:sz w:val="20"/>
+                <w:szCs w:val="20"/>
+              </w:rPr>
+            </w:pPr>
+            <w:r>
+              <w:rPr>
+                <w:b/>
+                <w:sz w:val="20"/>
+                <w:szCs w:val="20"/>
+              </w:rPr>
+              <w:t>CU</w:t>
+            </w:r>
+            <w:r>
+              <w:rPr>
+                <w:b/>
+                <w:sz w:val="20"/>
+                <w:szCs w:val="20"/>
+              </w:rPr>
+              <w:t>6</w:t>
+            </w:r>
+            <w:r>
+              <w:rPr>
+                <w:b/>
+                <w:sz w:val="20"/>
+                <w:szCs w:val="20"/>
+              </w:rPr>
+              <w:t xml:space="preserve">:  </w:t>
+            </w:r>
+            <w:r>
+              <w:rPr>
+                <w:b/>
+                <w:sz w:val="20"/>
+                <w:szCs w:val="20"/>
+              </w:rPr>
+              <w:t>GENERAR PDF</w:t>
+            </w:r>
+          </w:p>
+        </w:tc>
+      </w:tr>
+      <w:tr>
+        <w:trPr>
+          <w:jc w:val="center"/>
+        </w:trPr>
+        <w:tc>
+          <w:tcPr>
+            <w:tcW w:w="3650" w:type="dxa"/>
+          </w:tcPr>
+          <w:p>
+            <w:pPr>
+              <w:pStyle w:val="Sinespaciado"/>
+              <w:spacing w:before="60"/>
+              <w:rPr>
+                <w:b/>
+                <w:sz w:val="20"/>
+                <w:szCs w:val="20"/>
+              </w:rPr>
+            </w:pPr>
+            <w:r>
+              <w:rPr>
+                <w:b/>
+                <w:sz w:val="20"/>
+                <w:szCs w:val="20"/>
+              </w:rPr>
+              <w:t xml:space="preserve">Propósito </w:t>
+            </w:r>
+          </w:p>
+        </w:tc>
+        <w:tc>
+          <w:tcPr>
+            <w:tcW w:w="4832" w:type="dxa"/>
+          </w:tcPr>
+          <w:p>
+            <w:pPr>
+              <w:pStyle w:val="Sinespaciado"/>
+              <w:spacing w:before="60"/>
+              <w:jc w:val="both"/>
+              <w:rPr>
+                <w:sz w:val="20"/>
+                <w:szCs w:val="20"/>
+              </w:rPr>
+            </w:pPr>
+            <w:r>
+              <w:rPr>
+                <w:color w:val="333333"/>
+                <w:sz w:val="20"/>
+                <w:szCs w:val="20"/>
+              </w:rPr>
+              <w:t>Obtener un documento PDF del examen previamente diseñado y de la lista de notas de exámenes resueltos</w:t>
+            </w:r>
+            <w:r>
+              <w:rPr>
+                <w:color w:val="333333"/>
+                <w:sz w:val="20"/>
+                <w:szCs w:val="20"/>
+              </w:rPr>
+              <w:t>.</w:t>
+            </w:r>
+          </w:p>
+        </w:tc>
+      </w:tr>
+      <w:tr>
+        <w:trPr>
+          <w:jc w:val="center"/>
+        </w:trPr>
+        <w:tc>
+          <w:tcPr>
+            <w:tcW w:w="3650" w:type="dxa"/>
+          </w:tcPr>
+          <w:p>
+            <w:pPr>
+              <w:pStyle w:val="Sinespaciado"/>
+              <w:spacing w:before="60"/>
+              <w:rPr>
+                <w:b/>
+                <w:sz w:val="20"/>
+                <w:szCs w:val="20"/>
+              </w:rPr>
+            </w:pPr>
+            <w:r>
+              <w:rPr>
+                <w:b/>
+                <w:sz w:val="20"/>
+                <w:szCs w:val="20"/>
+              </w:rPr>
+              <w:t>Actores</w:t>
+            </w:r>
+          </w:p>
+        </w:tc>
+        <w:tc>
+          <w:tcPr>
+            <w:tcW w:w="4832" w:type="dxa"/>
+          </w:tcPr>
+          <w:p>
+            <w:pPr>
+              <w:pStyle w:val="Sinespaciado"/>
+              <w:spacing w:before="60"/>
+              <w:rPr>
+                <w:sz w:val="20"/>
+                <w:szCs w:val="20"/>
+              </w:rPr>
+            </w:pPr>
+            <w:r>
+              <w:rPr>
+                <w:sz w:val="20"/>
+                <w:szCs w:val="20"/>
+              </w:rPr>
+              <w:t>Profesor</w:t>
+            </w:r>
+          </w:p>
+        </w:tc>
+      </w:tr>
+      <w:tr>
+        <w:trPr>
+          <w:jc w:val="center"/>
+        </w:trPr>
+        <w:tc>
+          <w:tcPr>
+            <w:tcW w:w="3650" w:type="dxa"/>
+          </w:tcPr>
+          <w:p>
+            <w:pPr>
+              <w:pStyle w:val="Sinespaciado"/>
+              <w:spacing w:before="60"/>
+              <w:rPr>
+                <w:b/>
+                <w:sz w:val="20"/>
+                <w:szCs w:val="20"/>
+              </w:rPr>
+            </w:pPr>
+            <w:r>
+              <w:rPr>
+                <w:b/>
+                <w:sz w:val="20"/>
+                <w:szCs w:val="20"/>
+              </w:rPr>
+              <w:t>Actor iniciador</w:t>
+            </w:r>
+          </w:p>
+        </w:tc>
+        <w:tc>
+          <w:tcPr>
+            <w:tcW w:w="4832" w:type="dxa"/>
+          </w:tcPr>
+          <w:p>
+            <w:pPr>
+              <w:pStyle w:val="Sinespaciado"/>
+              <w:spacing w:before="60"/>
+              <w:rPr>
+                <w:sz w:val="20"/>
+                <w:szCs w:val="20"/>
+              </w:rPr>
+            </w:pPr>
+            <w:r>
+              <w:rPr>
+                <w:sz w:val="20"/>
+                <w:szCs w:val="20"/>
+              </w:rPr>
+              <w:t>Profesor</w:t>
+            </w:r>
+          </w:p>
+        </w:tc>
+      </w:tr>
+      <w:tr>
+        <w:trPr>
+          <w:jc w:val="center"/>
+        </w:trPr>
+        <w:tc>
+          <w:tcPr>
+            <w:tcW w:w="3650" w:type="dxa"/>
+          </w:tcPr>
+          <w:p>
+            <w:pPr>
+              <w:pStyle w:val="Sinespaciado"/>
+              <w:spacing w:before="60"/>
+              <w:rPr>
+                <w:b/>
+                <w:sz w:val="20"/>
+                <w:szCs w:val="20"/>
+              </w:rPr>
+            </w:pPr>
+            <w:r>
+              <w:rPr>
+                <w:b/>
+                <w:sz w:val="20"/>
+                <w:szCs w:val="20"/>
+              </w:rPr>
+              <w:t>Pre-condición</w:t>
+            </w:r>
+          </w:p>
+        </w:tc>
+        <w:tc>
+          <w:tcPr>
+            <w:tcW w:w="4832" w:type="dxa"/>
+          </w:tcPr>
+          <w:p>
+            <w:pPr>
+              <w:pStyle w:val="Sinespaciado"/>
+              <w:spacing w:before="60"/>
+              <w:rPr>
+                <w:sz w:val="20"/>
+                <w:szCs w:val="20"/>
+              </w:rPr>
+            </w:pPr>
+            <w:r>
+              <w:rPr>
+                <w:sz w:val="20"/>
+                <w:szCs w:val="20"/>
+              </w:rPr>
+              <w:t>Diseñar Examen</w:t>
+            </w:r>
+          </w:p>
+        </w:tc>
+      </w:tr>
+      <w:tr>
+        <w:trPr>
+          <w:jc w:val="center"/>
+        </w:trPr>
+        <w:tc>
+          <w:tcPr>
+            <w:tcW w:w="3650" w:type="dxa"/>
+            <w:tcBorders>
+              <w:bottom w:val="single" w:sz="4" w:space="0" w:color="auto"/>
+            </w:tcBorders>
+          </w:tcPr>
+          <w:p>
+            <w:pPr>
+              <w:pStyle w:val="Sinespaciado"/>
+              <w:spacing w:before="60"/>
+              <w:rPr>
+                <w:b/>
+                <w:sz w:val="20"/>
+                <w:szCs w:val="20"/>
+              </w:rPr>
+            </w:pPr>
+            <w:r>
+              <w:rPr>
+                <w:b/>
+                <w:sz w:val="20"/>
+                <w:szCs w:val="20"/>
+              </w:rPr>
+              <w:t>Post-condición</w:t>
+            </w:r>
+          </w:p>
+        </w:tc>
+        <w:tc>
+          <w:tcPr>
+            <w:tcW w:w="4832" w:type="dxa"/>
+            <w:tcBorders>
+              <w:bottom w:val="single" w:sz="4" w:space="0" w:color="auto"/>
+            </w:tcBorders>
+          </w:tcPr>
+          <w:p>
+            <w:pPr>
+              <w:pStyle w:val="Sinespaciado"/>
+              <w:spacing w:before="60"/>
+              <w:rPr>
+                <w:caps/>
+                <w:sz w:val="20"/>
+                <w:szCs w:val="20"/>
+              </w:rPr>
+            </w:pPr>
+            <w:r>
+              <w:rPr>
+                <w:sz w:val="20"/>
+                <w:szCs w:val="20"/>
+              </w:rPr>
+              <w:t>Imprimir PDF</w:t>
+            </w:r>
+          </w:p>
+        </w:tc>
+      </w:tr>
+      <w:tr>
+        <w:trPr>
+          <w:jc w:val="center"/>
+        </w:trPr>
+        <w:tc>
+          <w:tcPr>
+            <w:tcW w:w="8482" w:type="dxa"/>
+            <w:gridSpan w:val="2"/>
+            <w:shd w:val="pct10" w:color="auto" w:fill="auto"/>
+          </w:tcPr>
+          <w:p>
+            <w:pPr>
+              <w:spacing w:before="60"/>
+              <w:jc w:val="center"/>
+              <w:rPr>
+                <w:b/>
+                <w:sz w:val="20"/>
+                <w:szCs w:val="20"/>
+              </w:rPr>
+            </w:pPr>
+            <w:r>
+              <w:rPr>
+                <w:b/>
+                <w:sz w:val="20"/>
+                <w:szCs w:val="20"/>
+              </w:rPr>
+              <w:t>CAMINO BASICO</w:t>
+            </w:r>
+          </w:p>
+        </w:tc>
+      </w:tr>
+      <w:tr>
+        <w:trPr>
+          <w:jc w:val="center"/>
+        </w:trPr>
+        <w:tc>
+          <w:tcPr>
+            <w:tcW w:w="3650" w:type="dxa"/>
+          </w:tcPr>
+          <w:p>
+            <w:pPr>
+              <w:spacing w:before="60"/>
+              <w:ind w:left="708"/>
+              <w:rPr>
+                <w:b/>
+                <w:sz w:val="20"/>
+                <w:szCs w:val="20"/>
+              </w:rPr>
+            </w:pPr>
+            <w:r>
+              <w:rPr>
+                <w:b/>
+                <w:sz w:val="20"/>
+                <w:szCs w:val="20"/>
+              </w:rPr>
+              <w:t>Acciones del Actor</w:t>
+            </w:r>
+          </w:p>
+        </w:tc>
+        <w:tc>
+          <w:tcPr>
+            <w:tcW w:w="4832" w:type="dxa"/>
+          </w:tcPr>
+          <w:p>
+            <w:pPr>
+              <w:spacing w:before="60"/>
+              <w:ind w:left="708"/>
+              <w:jc w:val="center"/>
+              <w:rPr>
+                <w:b/>
+                <w:sz w:val="20"/>
+                <w:szCs w:val="20"/>
+              </w:rPr>
+            </w:pPr>
+            <w:r>
+              <w:rPr>
+                <w:b/>
+                <w:sz w:val="20"/>
+                <w:szCs w:val="20"/>
+              </w:rPr>
+              <w:t>Respuesta del Sistema</w:t>
+            </w:r>
+          </w:p>
+        </w:tc>
+      </w:tr>
+      <w:tr>
+        <w:trPr>
+          <w:trHeight w:val="547"/>
+          <w:jc w:val="center"/>
+        </w:trPr>
+        <w:tc>
+          <w:tcPr>
+            <w:tcW w:w="3650" w:type="dxa"/>
+          </w:tcPr>
+          <w:p>
+            <w:pPr>
+              <w:spacing w:before="60"/>
+              <w:jc w:val="both"/>
+              <w:rPr>
+                <w:sz w:val="20"/>
+                <w:szCs w:val="20"/>
+              </w:rPr>
+            </w:pPr>
+            <w:r>
+              <w:rPr>
+                <w:sz w:val="20"/>
+                <w:szCs w:val="20"/>
+              </w:rPr>
+              <w:t>1.- Presiona opción generar PDF del examen previamente diseñado.</w:t>
+            </w:r>
+          </w:p>
+          <w:p>
+            <w:pPr>
+              <w:spacing w:before="60"/>
+              <w:jc w:val="both"/>
+              <w:rPr>
+                <w:sz w:val="20"/>
+                <w:szCs w:val="20"/>
+              </w:rPr>
+            </w:pPr>
+            <w:r>
+              <w:rPr>
+                <w:sz w:val="20"/>
+                <w:szCs w:val="20"/>
+              </w:rPr>
+              <w:t>3.-  Presiona opción generar PDF de la lista de notas de exámenes resuelto.</w:t>
+            </w:r>
+          </w:p>
+          <w:p>
+            <w:pPr>
+              <w:spacing w:before="60"/>
+              <w:jc w:val="both"/>
+              <w:rPr>
+                <w:sz w:val="20"/>
+                <w:szCs w:val="20"/>
+              </w:rPr>
+            </w:pPr>
+          </w:p>
+        </w:tc>
+        <w:tc>
+          <w:tcPr>
+            <w:tcW w:w="4832" w:type="dxa"/>
+          </w:tcPr>
+          <w:p>
+            <w:pPr>
+              <w:spacing w:before="60" w:after="60"/>
+              <w:jc w:val="both"/>
+              <w:rPr>
+                <w:sz w:val="20"/>
+                <w:szCs w:val="20"/>
+              </w:rPr>
+            </w:pPr>
+            <w:r>
+              <w:rPr>
+                <w:sz w:val="20"/>
+                <w:szCs w:val="20"/>
+              </w:rPr>
+              <w:t xml:space="preserve">2.- El sistema genera una copia del examen en formato PDF y lo almacena en el disco. </w:t>
+            </w:r>
+          </w:p>
+          <w:p>
+            <w:pPr>
+              <w:spacing w:before="60" w:after="60"/>
+              <w:jc w:val="both"/>
+              <w:rPr>
+                <w:sz w:val="20"/>
+                <w:szCs w:val="20"/>
+              </w:rPr>
+            </w:pPr>
+            <w:r>
+              <w:rPr>
+                <w:sz w:val="20"/>
+                <w:szCs w:val="20"/>
+              </w:rPr>
+              <w:t>4.- El sistema genera PDF con la lista de notas de exámenes resueltos.</w:t>
+            </w:r>
+          </w:p>
+        </w:tc>
+      </w:tr>
+      <w:tr>
+        <w:trPr>
+          <w:jc w:val="center"/>
+        </w:trPr>
+        <w:tc>
+          <w:tcPr>
+            <w:tcW w:w="8482" w:type="dxa"/>
+            <w:gridSpan w:val="2"/>
+            <w:shd w:val="pct10" w:color="auto" w:fill="auto"/>
+          </w:tcPr>
+          <w:p>
+            <w:pPr>
+              <w:spacing w:before="60"/>
+              <w:jc w:val="center"/>
+              <w:rPr>
+                <w:b/>
+                <w:sz w:val="20"/>
+                <w:szCs w:val="20"/>
+              </w:rPr>
+            </w:pPr>
+            <w:r>
+              <w:rPr>
+                <w:b/>
+                <w:sz w:val="20"/>
+                <w:szCs w:val="20"/>
+              </w:rPr>
+              <w:t>CAMINO ALTERNATIVO</w:t>
+            </w:r>
+          </w:p>
+        </w:tc>
+      </w:tr>
+      <w:tr>
+        <w:trPr>
+          <w:trHeight w:val="439"/>
+          <w:jc w:val="center"/>
+        </w:trPr>
+        <w:tc>
+          <w:tcPr>
+            <w:tcW w:w="8482" w:type="dxa"/>
+            <w:gridSpan w:val="2"/>
+          </w:tcPr>
+          <w:p>
+            <w:pPr>
+              <w:spacing w:before="60" w:after="60"/>
+              <w:jc w:val="both"/>
+              <w:rPr>
+                <w:sz w:val="20"/>
+                <w:szCs w:val="20"/>
+              </w:rPr>
+            </w:pPr>
+            <w:r>
+              <w:rPr>
+                <w:sz w:val="20"/>
+                <w:szCs w:val="20"/>
+              </w:rPr>
+              <w:t xml:space="preserve">2.- PDF no ha sido generado. Examen no ha sido diseñado. </w:t>
+            </w:r>
+          </w:p>
+          <w:p>
+            <w:pPr>
+              <w:spacing w:before="60" w:after="60"/>
+              <w:jc w:val="both"/>
+              <w:rPr>
+                <w:sz w:val="20"/>
+                <w:szCs w:val="20"/>
+              </w:rPr>
+            </w:pPr>
+            <w:r>
+              <w:rPr>
+                <w:sz w:val="20"/>
+                <w:szCs w:val="20"/>
+              </w:rPr>
+              <w:t>4.- PDF no ha sido generado. No existe lista de notas de exámenes resueltos.</w:t>
+            </w:r>
+          </w:p>
+        </w:tc>
+      </w:tr>
+    </w:tbl>
     <w:p>
       <w:pPr>
         <w:spacing w:after="200" w:line="276" w:lineRule="auto"/>
@@ -17114,7 +17824,7 @@
                     </pic:cNvPicPr>
                   </pic:nvPicPr>
                   <pic:blipFill>
-                    <a:blip r:embed="rId17"/>
+                    <a:blip r:embed="rId18"/>
                     <a:srcRect/>
                     <a:stretch>
                       <a:fillRect/>
@@ -17154,6 +17864,30 @@
     <w:p>
       <w:pPr>
         <w:pStyle w:val="Prrafodelista"/>
+        <w:spacing w:line="360" w:lineRule="auto"/>
+        <w:ind w:left="1068"/>
+        <w:jc w:val="both"/>
+      </w:pPr>
+    </w:p>
+    <w:p>
+      <w:pPr>
+        <w:pStyle w:val="Prrafodelista"/>
+        <w:spacing w:line="360" w:lineRule="auto"/>
+        <w:ind w:left="1068"/>
+        <w:jc w:val="both"/>
+      </w:pPr>
+    </w:p>
+    <w:p>
+      <w:pPr>
+        <w:pStyle w:val="Prrafodelista"/>
+        <w:spacing w:line="360" w:lineRule="auto"/>
+        <w:ind w:left="1068"/>
+        <w:jc w:val="both"/>
+      </w:pPr>
+    </w:p>
+    <w:p>
+      <w:pPr>
+        <w:pStyle w:val="Prrafodelista"/>
         <w:numPr>
           <w:ilvl w:val="0"/>
           <w:numId w:val="7"/>
@@ -17166,6 +17900,7 @@
           <w:b/>
           <w:i/>
         </w:rPr>
+        <w:lastRenderedPageBreak/>
         <w:t>Caso de Uso (CU2</w:t>
       </w:r>
       <w:r>
@@ -17188,7 +17923,6 @@
         <w:rPr>
           <w:noProof/>
         </w:rPr>
-        <w:lastRenderedPageBreak/>
         <w:drawing>
           <wp:inline distT="0" distB="0" distL="0" distR="0">
             <wp:extent cx="5962649" cy="3457575"/>
@@ -17207,7 +17941,7 @@
                     </pic:cNvPicPr>
                   </pic:nvPicPr>
                   <pic:blipFill>
-                    <a:blip r:embed="rId18"/>
+                    <a:blip r:embed="rId19"/>
                     <a:srcRect/>
                     <a:stretch>
                       <a:fillRect/>
@@ -17244,8 +17978,88 @@
     </w:p>
     <w:p>
       <w:pPr>
+        <w:pStyle w:val="Prrafodelista"/>
+        <w:numPr>
+          <w:ilvl w:val="0"/>
+          <w:numId w:val="7"/>
+        </w:numPr>
         <w:spacing w:after="200" w:line="276" w:lineRule="auto"/>
-      </w:pPr>
+        <w:rPr>
+          <w:b/>
+        </w:rPr>
+      </w:pPr>
+      <w:r>
+        <w:rPr>
+          <w:b/>
+          <w:i/>
+        </w:rPr>
+        <w:t>Caso de Uso (CU6</w:t>
+      </w:r>
+      <w:r>
+        <w:rPr>
+          <w:b/>
+          <w:i/>
+        </w:rPr>
+        <w:t>):</w:t>
+      </w:r>
+      <w:r>
+        <w:t xml:space="preserve"> </w:t>
+      </w:r>
+      <w:r>
+        <w:t>Generar PDF</w:t>
+      </w:r>
+    </w:p>
+    <w:p>
+      <w:pPr>
+        <w:spacing w:after="200" w:line="276" w:lineRule="auto"/>
+      </w:pPr>
+      <w:r>
+        <w:drawing>
+          <wp:inline distT="0" distB="0" distL="0" distR="0">
+            <wp:extent cx="5400040" cy="1026525"/>
+            <wp:effectExtent l="19050" t="0" r="0" b="0"/>
+            <wp:docPr id="73" name="Imagen 40"/>
+            <wp:cNvGraphicFramePr>
+              <a:graphicFrameLocks xmlns:a="http://schemas.openxmlformats.org/drawingml/2006/main" noChangeAspect="1"/>
+            </wp:cNvGraphicFramePr>
+            <a:graphic xmlns:a="http://schemas.openxmlformats.org/drawingml/2006/main">
+              <a:graphicData uri="http://schemas.openxmlformats.org/drawingml/2006/picture">
+                <pic:pic xmlns:pic="http://schemas.openxmlformats.org/drawingml/2006/picture">
+                  <pic:nvPicPr>
+                    <pic:cNvPr id="0" name="Picture 40"/>
+                    <pic:cNvPicPr>
+                      <a:picLocks noChangeAspect="1" noChangeArrowheads="1"/>
+                    </pic:cNvPicPr>
+                  </pic:nvPicPr>
+                  <pic:blipFill>
+                    <a:blip r:embed="rId20"/>
+                    <a:srcRect/>
+                    <a:stretch>
+                      <a:fillRect/>
+                    </a:stretch>
+                  </pic:blipFill>
+                  <pic:spPr bwMode="auto">
+                    <a:xfrm>
+                      <a:off x="0" y="0"/>
+                      <a:ext cx="5400040" cy="1026525"/>
+                    </a:xfrm>
+                    <a:prstGeom prst="rect">
+                      <a:avLst/>
+                    </a:prstGeom>
+                    <a:noFill/>
+                    <a:ln w="9525">
+                      <a:noFill/>
+                      <a:miter lim="800000"/>
+                      <a:headEnd/>
+                      <a:tailEnd/>
+                    </a:ln>
+                  </pic:spPr>
+                </pic:pic>
+              </a:graphicData>
+            </a:graphic>
+          </wp:inline>
+        </w:drawing>
+      </w:r>
     </w:p>
     <w:p>
       <w:pPr>
@@ -17350,10 +18164,10 @@
                     </pic:cNvPicPr>
                   </pic:nvPicPr>
                   <pic:blipFill>
-                    <a:blip r:embed="rId19">
+                    <a:blip r:embed="rId21">
                       <a:extLst>
                         <a:ext uri="{28A0092B-C50C-407E-A947-70E740481C1C}">
-                          <a14:useLocalDpi xmlns:a14="http://schemas.microsoft.com/office/drawing/2010/main" xmlns:wps="http://schemas.microsoft.com/office/word/2010/wordprocessingShape" xmlns:wpi="http://schemas.microsoft.com/office/word/2010/wordprocessingInk" xmlns:wpg="http://schemas.microsoft.com/office/word/2010/wordprocessingGroup" xmlns:w14="http://schemas.microsoft.com/office/word/2010/wordml" xmlns:w="http://schemas.openxmlformats.org/wordprocessingml/2006/main" xmlns:w10="urn:schemas-microsoft-com:office:word" xmlns:wp14="http://schemas.microsoft.com/office/word/2010/wordprocessingDrawing" xmlns:v="urn:schemas-microsoft-com:vml" xmlns:o="urn:schemas-microsoft-com:office:office" xmlns:mc="http://schemas.openxmlformats.org/markup-compatibility/2006" xmlns:wpc="http://schemas.microsoft.com/office/word/2010/wordprocessingCanvas" xmlns="" val="0"/>
+                          <a14:useLocalDpi xmlns="" xmlns:wpc="http://schemas.microsoft.com/office/word/2010/wordprocessingCanvas" xmlns:mc="http://schemas.openxmlformats.org/markup-compatibility/2006" xmlns:o="urn:schemas-microsoft-com:office:office" xmlns:v="urn:schemas-microsoft-com:vml" xmlns:wp14="http://schemas.microsoft.com/office/word/2010/wordprocessingDrawing" xmlns:w10="urn:schemas-microsoft-com:office:word" xmlns:w="http://schemas.openxmlformats.org/wordprocessingml/2006/main" xmlns:w14="http://schemas.microsoft.com/office/word/2010/wordml" xmlns:wpg="http://schemas.microsoft.com/office/word/2010/wordprocessingGroup" xmlns:wpi="http://schemas.microsoft.com/office/word/2010/wordprocessingInk" xmlns:wps="http://schemas.microsoft.com/office/word/2010/wordprocessingShape" xmlns:a14="http://schemas.microsoft.com/office/drawing/2010/main" val="0"/>
                         </a:ext>
                       </a:extLst>
                     </a:blip>
@@ -17619,7 +18433,11 @@
               <w:spacing w:before="60"/>
             </w:pPr>
             <w:r>
-              <w:t>Jruta,Jpregunta,Jpuntaje,Jtipo,Jexamenes,JpanelPreguntas,JPanelRespuestas,Jeditor,Jcargar,Jnuevo,Jmodificar,Jadicionar,Jcorrecto,Jincorrecto,JrutaExamenes.</w:t>
+              <w:t>Jruta,Jpregunta,Jpuntaje,Jtipo,Jexamenes,JpanelPreguntas,JPanel</w:t>
+            </w:r>
+            <w:r>
+              <w:lastRenderedPageBreak/>
+              <w:t>Respuestas,Jeditor,Jcargar,Jnuevo,Jmodificar,Jadicionar,Jcorrecto,Jincorrecto,JrutaExamenes.</w:t>
             </w:r>
           </w:p>
         </w:tc>
@@ -17645,6 +18463,7 @@
               <w:rPr>
                 <w:b/>
               </w:rPr>
+              <w:lastRenderedPageBreak/>
               <w:t>Operaciones</w:t>
             </w:r>
           </w:p>
@@ -17745,10 +18564,10 @@
                     </pic:cNvPicPr>
                   </pic:nvPicPr>
                   <pic:blipFill>
-                    <a:blip r:embed="rId20">
+                    <a:blip r:embed="rId22">
                       <a:extLst>
                         <a:ext uri="{28A0092B-C50C-407E-A947-70E740481C1C}">
-                          <a14:useLocalDpi xmlns:a14="http://schemas.microsoft.com/office/drawing/2010/main" xmlns:wps="http://schemas.microsoft.com/office/word/2010/wordprocessingShape" xmlns:wpi="http://schemas.microsoft.com/office/word/2010/wordprocessingInk" xmlns:wpg="http://schemas.microsoft.com/office/word/2010/wordprocessingGroup" xmlns:w14="http://schemas.microsoft.com/office/word/2010/wordml" xmlns:w="http://schemas.openxmlformats.org/wordprocessingml/2006/main" xmlns:w10="urn:schemas-microsoft-com:office:word" xmlns:wp14="http://schemas.microsoft.com/office/word/2010/wordprocessingDrawing" xmlns:v="urn:schemas-microsoft-com:vml" xmlns:o="urn:schemas-microsoft-com:office:office" xmlns:mc="http://schemas.openxmlformats.org/markup-compatibility/2006" xmlns:wpc="http://schemas.microsoft.com/office/word/2010/wordprocessingCanvas" xmlns="" val="0"/>
+                          <a14:useLocalDpi xmlns="" xmlns:wpc="http://schemas.microsoft.com/office/word/2010/wordprocessingCanvas" xmlns:mc="http://schemas.openxmlformats.org/markup-compatibility/2006" xmlns:o="urn:schemas-microsoft-com:office:office" xmlns:v="urn:schemas-microsoft-com:vml" xmlns:wp14="http://schemas.microsoft.com/office/word/2010/wordprocessingDrawing" xmlns:w10="urn:schemas-microsoft-com:office:word" xmlns:w="http://schemas.openxmlformats.org/wordprocessingml/2006/main" xmlns:w14="http://schemas.microsoft.com/office/word/2010/wordml" xmlns:wpg="http://schemas.microsoft.com/office/word/2010/wordprocessingGroup" xmlns:wpi="http://schemas.microsoft.com/office/word/2010/wordprocessingInk" xmlns:wps="http://schemas.microsoft.com/office/word/2010/wordprocessingShape" xmlns:a14="http://schemas.microsoft.com/office/drawing/2010/main" val="0"/>
                         </a:ext>
                       </a:extLst>
                     </a:blip>
@@ -17798,7 +18617,6 @@
           <w:i/>
           <w:u w:val="single"/>
         </w:rPr>
-        <w:lastRenderedPageBreak/>
         <w:t>Controles</w:t>
       </w:r>
     </w:p>
@@ -18661,6 +19479,7 @@
               <w:rPr>
                 <w:b/>
               </w:rPr>
+              <w:lastRenderedPageBreak/>
               <w:t>Entrada</w:t>
             </w:r>
           </w:p>
@@ -18886,7 +19705,6 @@
               <w:rPr>
                 <w:b/>
               </w:rPr>
-              <w:lastRenderedPageBreak/>
               <w:t>Nombre</w:t>
             </w:r>
           </w:p>
@@ -19143,10 +19961,10 @@
                     </pic:cNvPicPr>
                   </pic:nvPicPr>
                   <pic:blipFill>
-                    <a:blip r:embed="rId21">
+                    <a:blip r:embed="rId23">
                       <a:extLst>
                         <a:ext uri="{28A0092B-C50C-407E-A947-70E740481C1C}">
-                          <a14:useLocalDpi xmlns:a14="http://schemas.microsoft.com/office/drawing/2010/main" xmlns:wps="http://schemas.microsoft.com/office/word/2010/wordprocessingShape" xmlns:wpi="http://schemas.microsoft.com/office/word/2010/wordprocessingInk" xmlns:wpg="http://schemas.microsoft.com/office/word/2010/wordprocessingGroup" xmlns:w14="http://schemas.microsoft.com/office/word/2010/wordml" xmlns:w="http://schemas.openxmlformats.org/wordprocessingml/2006/main" xmlns:w10="urn:schemas-microsoft-com:office:word" xmlns:wp14="http://schemas.microsoft.com/office/word/2010/wordprocessingDrawing" xmlns:v="urn:schemas-microsoft-com:vml" xmlns:o="urn:schemas-microsoft-com:office:office" xmlns:mc="http://schemas.openxmlformats.org/markup-compatibility/2006" xmlns:wpc="http://schemas.microsoft.com/office/word/2010/wordprocessingCanvas" xmlns="" val="0"/>
+                          <a14:useLocalDpi xmlns="" xmlns:wpc="http://schemas.microsoft.com/office/word/2010/wordprocessingCanvas" xmlns:mc="http://schemas.openxmlformats.org/markup-compatibility/2006" xmlns:o="urn:schemas-microsoft-com:office:office" xmlns:v="urn:schemas-microsoft-com:vml" xmlns:wp14="http://schemas.microsoft.com/office/word/2010/wordprocessingDrawing" xmlns:w10="urn:schemas-microsoft-com:office:word" xmlns:w="http://schemas.openxmlformats.org/wordprocessingml/2006/main" xmlns:w14="http://schemas.microsoft.com/office/word/2010/wordml" xmlns:wpg="http://schemas.microsoft.com/office/word/2010/wordprocessingGroup" xmlns:wpi="http://schemas.microsoft.com/office/word/2010/wordprocessingInk" xmlns:wps="http://schemas.microsoft.com/office/word/2010/wordprocessingShape" xmlns:a14="http://schemas.microsoft.com/office/drawing/2010/main" val="0"/>
                         </a:ext>
                       </a:extLst>
                     </a:blip>
@@ -19402,13 +20220,10 @@
       <w:pPr>
         <w:jc w:val="right"/>
       </w:pPr>
-      <w:r>
-        <w:t>/*este es una prueba 1**/</w:t>
-      </w:r>
     </w:p>
     <w:sectPr>
-      <w:headerReference w:type="default" r:id="rId22"/>
-      <w:footerReference w:type="default" r:id="rId23"/>
+      <w:headerReference w:type="default" r:id="rId24"/>
+      <w:footerReference w:type="default" r:id="rId25"/>
       <w:pgSz w:w="11906" w:h="16838"/>
       <w:pgMar w:top="1014" w:right="1701" w:bottom="1417" w:left="1701" w:header="708" w:footer="708" w:gutter="0"/>
       <w:cols w:space="708"/>
@@ -19497,7 +20312,7 @@
         <w:i/>
         <w:noProof/>
       </w:rPr>
-      <w:t>29</w:t>
+      <w:t>26</w:t>
     </w:r>
     <w:r>
       <w:rPr>
@@ -24715,6 +25530,7 @@
     <w:rsid w:val="00534D73"/>
     <w:rsid w:val="00C5406B"/>
     <w:rsid w:val="00C66FD8"/>
+    <w:rsid w:val="00CA59BD"/>
     <w:rsid w:val="00E97D64"/>
   </w:rsids>
   <m:mathPr>

</xml_diff>

<commit_message>
DOCUMENTO DEL GESTOR TEST VERCION FINAL 1.2
</commit_message>
<xml_diff>
--- a/Documentos/Documento del Proyecto( Linea  Base)v.1.1.docx
+++ b/Documentos/Documento del Proyecto( Linea  Base)v.1.1.docx
@@ -33407,23 +33407,22 @@
           <w:lang w:eastAsia="en-US"/>
         </w:rPr>
       </w:pPr>
+    </w:p>
+    <w:p>
+      <w:pPr>
+        <w:rPr>
+          <w:lang w:eastAsia="en-US"/>
+        </w:rPr>
+      </w:pPr>
       <w:r>
         <w:rPr>
           <w:noProof/>
         </w:rPr>
         <w:drawing>
-          <wp:anchor distT="0" distB="0" distL="114300" distR="114300" simplePos="0" relativeHeight="251753472" behindDoc="0" locked="0" layoutInCell="1" allowOverlap="1" wp14:anchorId="27ACF300" wp14:editId="30F31441">
-            <wp:simplePos x="0" y="0"/>
-            <wp:positionH relativeFrom="column">
-              <wp:posOffset>634365</wp:posOffset>
-            </wp:positionH>
-            <wp:positionV relativeFrom="paragraph">
-              <wp:posOffset>53340</wp:posOffset>
-            </wp:positionV>
-            <wp:extent cx="4800600" cy="3152775"/>
-            <wp:effectExtent l="0" t="0" r="0" b="9525"/>
-            <wp:wrapNone/>
-            <wp:docPr id="41" name="Imagen 16"/>
+          <wp:inline distT="0" distB="0" distL="0" distR="0" wp14:anchorId="073374E8" wp14:editId="2C8F0315">
+            <wp:extent cx="5191125" cy="4091223"/>
+            <wp:effectExtent l="0" t="0" r="0" b="5080"/>
+            <wp:docPr id="3" name="Imagen 3"/>
             <wp:cNvGraphicFramePr>
               <a:graphicFrameLocks xmlns:a="http://schemas.openxmlformats.org/drawingml/2006/main" noChangeAspect="1"/>
             </wp:cNvGraphicFramePr>
@@ -33431,41 +33430,35 @@
               <a:graphicData uri="http://schemas.openxmlformats.org/drawingml/2006/picture">
                 <pic:pic xmlns:pic="http://schemas.openxmlformats.org/drawingml/2006/picture">
                   <pic:nvPicPr>
-                    <pic:cNvPr id="0" name="Picture 16"/>
-                    <pic:cNvPicPr>
-                      <a:picLocks noChangeAspect="1" noChangeArrowheads="1"/>
-                    </pic:cNvPicPr>
+                    <pic:cNvPr id="0" name=""/>
+                    <pic:cNvPicPr/>
                   </pic:nvPicPr>
-                  <pic:blipFill>
+                  <pic:blipFill rotWithShape="1">
                     <a:blip r:embed="rId48"/>
-                    <a:srcRect l="5467" t="-2353" r="5644" b="3529"/>
-                    <a:stretch>
-                      <a:fillRect/>
-                    </a:stretch>
+                    <a:srcRect l="4765" r="6110" b="6353"/>
+                    <a:stretch/>
                   </pic:blipFill>
                   <pic:spPr bwMode="auto">
                     <a:xfrm>
                       <a:off x="0" y="0"/>
-                      <a:ext cx="4800600" cy="3152775"/>
+                      <a:ext cx="5193961" cy="4093458"/>
                     </a:xfrm>
                     <a:prstGeom prst="rect">
                       <a:avLst/>
                     </a:prstGeom>
-                    <a:noFill/>
-                    <a:ln w="9525">
+                    <a:ln>
                       <a:noFill/>
-                      <a:miter lim="800000"/>
-                      <a:headEnd/>
-                      <a:tailEnd/>
                     </a:ln>
+                    <a:extLst>
+                      <a:ext uri="{53640926-AAD7-44D8-BBD7-CCE9431645EC}">
+                        <a14:shadowObscured xmlns:a14="http://schemas.microsoft.com/office/drawing/2010/main"/>
+                      </a:ext>
+                    </a:extLst>
                   </pic:spPr>
                 </pic:pic>
               </a:graphicData>
             </a:graphic>
-            <wp14:sizeRelV relativeFrom="margin">
-              <wp14:pctHeight>0</wp14:pctHeight>
-            </wp14:sizeRelV>
-          </wp:anchor>
+          </wp:inline>
         </w:drawing>
       </w:r>
     </w:p>
@@ -33482,158 +33475,15 @@
           <w:lang w:eastAsia="en-US"/>
         </w:rPr>
       </w:pPr>
-    </w:p>
-    <w:p>
-      <w:pPr>
-        <w:rPr>
-          <w:lang w:eastAsia="en-US"/>
-        </w:rPr>
-      </w:pPr>
-    </w:p>
-    <w:p>
-      <w:pPr>
-        <w:rPr>
-          <w:lang w:eastAsia="en-US"/>
-        </w:rPr>
-      </w:pPr>
-    </w:p>
-    <w:p>
-      <w:pPr>
-        <w:rPr>
-          <w:lang w:eastAsia="en-US"/>
-        </w:rPr>
-      </w:pPr>
-    </w:p>
-    <w:p>
-      <w:pPr>
-        <w:rPr>
-          <w:lang w:eastAsia="en-US"/>
-        </w:rPr>
-      </w:pPr>
-    </w:p>
-    <w:p>
-      <w:pPr>
-        <w:rPr>
-          <w:lang w:eastAsia="en-US"/>
-        </w:rPr>
-      </w:pPr>
-    </w:p>
-    <w:p>
-      <w:pPr>
-        <w:rPr>
-          <w:lang w:eastAsia="en-US"/>
-        </w:rPr>
-      </w:pPr>
-    </w:p>
-    <w:p>
-      <w:pPr>
-        <w:rPr>
-          <w:lang w:eastAsia="en-US"/>
-        </w:rPr>
-      </w:pPr>
-    </w:p>
-    <w:p>
-      <w:pPr>
-        <w:rPr>
-          <w:lang w:eastAsia="en-US"/>
-        </w:rPr>
-      </w:pPr>
-    </w:p>
-    <w:p>
-      <w:pPr>
-        <w:rPr>
-          <w:lang w:eastAsia="en-US"/>
-        </w:rPr>
-      </w:pPr>
-    </w:p>
-    <w:p>
-      <w:pPr>
-        <w:rPr>
-          <w:lang w:eastAsia="en-US"/>
-        </w:rPr>
-      </w:pPr>
-    </w:p>
-    <w:p>
-      <w:pPr>
-        <w:rPr>
-          <w:lang w:eastAsia="en-US"/>
-        </w:rPr>
-      </w:pPr>
-    </w:p>
-    <w:p>
-      <w:pPr>
-        <w:rPr>
-          <w:lang w:eastAsia="en-US"/>
-        </w:rPr>
-      </w:pPr>
-    </w:p>
-    <w:p>
-      <w:pPr>
-        <w:rPr>
-          <w:lang w:eastAsia="en-US"/>
-        </w:rPr>
-      </w:pPr>
-    </w:p>
-    <w:p>
-      <w:pPr>
-        <w:rPr>
-          <w:lang w:eastAsia="en-US"/>
-        </w:rPr>
-      </w:pPr>
-    </w:p>
-    <w:p>
-      <w:pPr>
-        <w:rPr>
-          <w:lang w:eastAsia="en-US"/>
-        </w:rPr>
-      </w:pPr>
-    </w:p>
-    <w:p>
-      <w:pPr>
-        <w:rPr>
-          <w:lang w:eastAsia="en-US"/>
-        </w:rPr>
-      </w:pPr>
-    </w:p>
-    <w:p>
-      <w:pPr>
-        <w:rPr>
-          <w:lang w:eastAsia="en-US"/>
-        </w:rPr>
-      </w:pPr>
-    </w:p>
-    <w:p>
-      <w:pPr>
-        <w:rPr>
-          <w:lang w:eastAsia="en-US"/>
-        </w:rPr>
-      </w:pPr>
-      <w:bookmarkStart w:id="90" w:name="_GoBack"/>
-      <w:bookmarkEnd w:id="90"/>
-    </w:p>
-    <w:p>
-      <w:pPr>
-        <w:rPr>
-          <w:lang w:eastAsia="en-US"/>
-        </w:rPr>
-      </w:pPr>
       <w:r>
         <w:rPr>
           <w:noProof/>
         </w:rPr>
         <w:drawing>
-          <wp:anchor distT="0" distB="0" distL="114300" distR="114300" simplePos="0" relativeHeight="251752448" behindDoc="0" locked="0" layoutInCell="1" allowOverlap="1" wp14:anchorId="50D374F0" wp14:editId="5B3A0031">
-            <wp:simplePos x="0" y="0"/>
-            <wp:positionH relativeFrom="column">
-              <wp:posOffset>1176020</wp:posOffset>
-            </wp:positionH>
-            <wp:positionV relativeFrom="paragraph">
-              <wp:posOffset>-138430</wp:posOffset>
-            </wp:positionV>
-            <wp:extent cx="3105150" cy="4543425"/>
-            <wp:effectExtent l="19050" t="0" r="0" b="0"/>
-            <wp:wrapNone/>
-            <wp:docPr id="39" name="Imagen 10"/>
+          <wp:inline distT="0" distB="0" distL="0" distR="0" wp14:anchorId="7A2A442A" wp14:editId="6A399529">
+            <wp:extent cx="5191125" cy="4200525"/>
+            <wp:effectExtent l="0" t="0" r="9525" b="9525"/>
+            <wp:docPr id="915" name="Imagen 915"/>
             <wp:cNvGraphicFramePr>
               <a:graphicFrameLocks xmlns:a="http://schemas.openxmlformats.org/drawingml/2006/main" noChangeAspect="1"/>
             </wp:cNvGraphicFramePr>
@@ -33641,40 +33491,137 @@
               <a:graphicData uri="http://schemas.openxmlformats.org/drawingml/2006/picture">
                 <pic:pic xmlns:pic="http://schemas.openxmlformats.org/drawingml/2006/picture">
                   <pic:nvPicPr>
-                    <pic:cNvPr id="0" name="Picture 10"/>
-                    <pic:cNvPicPr>
-                      <a:picLocks noChangeAspect="1" noChangeArrowheads="1"/>
-                    </pic:cNvPicPr>
+                    <pic:cNvPr id="0" name=""/>
+                    <pic:cNvPicPr/>
                   </pic:nvPicPr>
-                  <pic:blipFill>
+                  <pic:blipFill rotWithShape="1">
                     <a:blip r:embed="rId49"/>
-                    <a:srcRect l="25573" t="5647" r="25926" b="9647"/>
-                    <a:stretch>
-                      <a:fillRect/>
-                    </a:stretch>
+                    <a:srcRect l="4412" r="6640" b="7294"/>
+                    <a:stretch/>
                   </pic:blipFill>
                   <pic:spPr bwMode="auto">
                     <a:xfrm>
                       <a:off x="0" y="0"/>
-                      <a:ext cx="3105150" cy="4543425"/>
+                      <a:ext cx="5193961" cy="4202820"/>
                     </a:xfrm>
                     <a:prstGeom prst="rect">
                       <a:avLst/>
                     </a:prstGeom>
-                    <a:noFill/>
-                    <a:ln w="9525">
+                    <a:ln>
                       <a:noFill/>
-                      <a:miter lim="800000"/>
-                      <a:headEnd/>
-                      <a:tailEnd/>
                     </a:ln>
+                    <a:extLst>
+                      <a:ext uri="{53640926-AAD7-44D8-BBD7-CCE9431645EC}">
+                        <a14:shadowObscured xmlns:a14="http://schemas.microsoft.com/office/drawing/2010/main"/>
+                      </a:ext>
+                    </a:extLst>
                   </pic:spPr>
                 </pic:pic>
               </a:graphicData>
             </a:graphic>
-          </wp:anchor>
+          </wp:inline>
         </w:drawing>
       </w:r>
+      <w:bookmarkStart w:id="90" w:name="_GoBack"/>
+      <w:bookmarkEnd w:id="90"/>
+    </w:p>
+    <w:p>
+      <w:pPr>
+        <w:rPr>
+          <w:lang w:eastAsia="en-US"/>
+        </w:rPr>
+      </w:pPr>
+    </w:p>
+    <w:p>
+      <w:pPr>
+        <w:rPr>
+          <w:lang w:eastAsia="en-US"/>
+        </w:rPr>
+      </w:pPr>
+    </w:p>
+    <w:p>
+      <w:pPr>
+        <w:rPr>
+          <w:lang w:eastAsia="en-US"/>
+        </w:rPr>
+      </w:pPr>
+    </w:p>
+    <w:p>
+      <w:pPr>
+        <w:rPr>
+          <w:lang w:eastAsia="en-US"/>
+        </w:rPr>
+      </w:pPr>
+    </w:p>
+    <w:p>
+      <w:pPr>
+        <w:rPr>
+          <w:lang w:eastAsia="en-US"/>
+        </w:rPr>
+      </w:pPr>
+    </w:p>
+    <w:p>
+      <w:pPr>
+        <w:rPr>
+          <w:lang w:eastAsia="en-US"/>
+        </w:rPr>
+      </w:pPr>
+    </w:p>
+    <w:p>
+      <w:pPr>
+        <w:rPr>
+          <w:lang w:eastAsia="en-US"/>
+        </w:rPr>
+      </w:pPr>
+    </w:p>
+    <w:p>
+      <w:pPr>
+        <w:rPr>
+          <w:lang w:eastAsia="en-US"/>
+        </w:rPr>
+      </w:pPr>
+    </w:p>
+    <w:p>
+      <w:pPr>
+        <w:rPr>
+          <w:lang w:eastAsia="en-US"/>
+        </w:rPr>
+      </w:pPr>
+    </w:p>
+    <w:p>
+      <w:pPr>
+        <w:rPr>
+          <w:lang w:eastAsia="en-US"/>
+        </w:rPr>
+      </w:pPr>
+    </w:p>
+    <w:p>
+      <w:pPr>
+        <w:rPr>
+          <w:lang w:eastAsia="en-US"/>
+        </w:rPr>
+      </w:pPr>
+    </w:p>
+    <w:p>
+      <w:pPr>
+        <w:rPr>
+          <w:lang w:eastAsia="en-US"/>
+        </w:rPr>
+      </w:pPr>
+    </w:p>
+    <w:p>
+      <w:pPr>
+        <w:rPr>
+          <w:lang w:eastAsia="en-US"/>
+        </w:rPr>
+      </w:pPr>
+    </w:p>
+    <w:p>
+      <w:pPr>
+        <w:rPr>
+          <w:lang w:eastAsia="en-US"/>
+        </w:rPr>
+      </w:pPr>
     </w:p>
     <w:p>
       <w:pPr>
@@ -40090,6 +40037,7 @@
     <w:rsid w:val="00C66FD8"/>
     <w:rsid w:val="00E97D64"/>
     <w:rsid w:val="00EA1B60"/>
+    <w:rsid w:val="00F940F5"/>
   </w:rsids>
   <m:mathPr>
     <m:mathFont m:val="Cambria Math"/>
@@ -40812,7 +40760,7 @@
 </file>
 
 <file path=customXml/itemProps1.xml><?xml version="1.0" encoding="utf-8"?>
-<ds:datastoreItem xmlns:ds="http://schemas.openxmlformats.org/officeDocument/2006/customXml" ds:itemID="{1997178D-190D-4AD5-8ABB-04B076E3BBF0}">
+<ds:datastoreItem xmlns:ds="http://schemas.openxmlformats.org/officeDocument/2006/customXml" ds:itemID="{E3047FA5-01FF-4657-8F36-42AAE84D32B9}">
   <ds:schemaRefs>
     <ds:schemaRef ds:uri="http://schemas.openxmlformats.org/officeDocument/2006/bibliography"/>
   </ds:schemaRefs>

</xml_diff>

<commit_message>
Modificacion del detalle de C.U. Generar PDG
</commit_message>
<xml_diff>
--- a/Documentos/Documento del Proyecto( Linea  Base)v.1.1.docx
+++ b/Documentos/Documento del Proyecto( Linea  Base)v.1.1.docx
@@ -13242,7 +13242,7 @@
                     <a:blip r:embed="rId13">
                       <a:extLst>
                         <a:ext uri="{28A0092B-C50C-407E-A947-70E740481C1C}">
-                          <a14:useLocalDpi xmlns="" xmlns:wpc="http://schemas.microsoft.com/office/word/2010/wordprocessingCanvas" xmlns:mc="http://schemas.openxmlformats.org/markup-compatibility/2006" xmlns:o="urn:schemas-microsoft-com:office:office" xmlns:v="urn:schemas-microsoft-com:vml" xmlns:wp14="http://schemas.microsoft.com/office/word/2010/wordprocessingDrawing" xmlns:w10="urn:schemas-microsoft-com:office:word" xmlns:w="http://schemas.openxmlformats.org/wordprocessingml/2006/main" xmlns:w14="http://schemas.microsoft.com/office/word/2010/wordml" xmlns:wpg="http://schemas.microsoft.com/office/word/2010/wordprocessingGroup" xmlns:wpi="http://schemas.microsoft.com/office/word/2010/wordprocessingInk" xmlns:wps="http://schemas.microsoft.com/office/word/2010/wordprocessingShape" xmlns:a14="http://schemas.microsoft.com/office/drawing/2010/main" val="0"/>
+                          <a14:useLocalDpi xmlns:a14="http://schemas.microsoft.com/office/drawing/2010/main" xmlns:wps="http://schemas.microsoft.com/office/word/2010/wordprocessingShape" xmlns:wpi="http://schemas.microsoft.com/office/word/2010/wordprocessingInk" xmlns:wpg="http://schemas.microsoft.com/office/word/2010/wordprocessingGroup" xmlns:w14="http://schemas.microsoft.com/office/word/2010/wordml" xmlns:w="http://schemas.openxmlformats.org/wordprocessingml/2006/main" xmlns:w10="urn:schemas-microsoft-com:office:word" xmlns:wp14="http://schemas.microsoft.com/office/word/2010/wordprocessingDrawing" xmlns:v="urn:schemas-microsoft-com:vml" xmlns:o="urn:schemas-microsoft-com:office:office" xmlns:mc="http://schemas.openxmlformats.org/markup-compatibility/2006" xmlns:wpc="http://schemas.microsoft.com/office/word/2010/wordprocessingCanvas" xmlns="" val="0"/>
                         </a:ext>
                       </a:extLst>
                     </a:blip>
@@ -13304,7 +13304,7 @@
                       <a:lum bright="34000" contrast="-24000"/>
                       <a:extLst>
                         <a:ext uri="{28A0092B-C50C-407E-A947-70E740481C1C}">
-                          <a14:useLocalDpi xmlns="" xmlns:wpc="http://schemas.microsoft.com/office/word/2010/wordprocessingCanvas" xmlns:mc="http://schemas.openxmlformats.org/markup-compatibility/2006" xmlns:o="urn:schemas-microsoft-com:office:office" xmlns:v="urn:schemas-microsoft-com:vml" xmlns:wp14="http://schemas.microsoft.com/office/word/2010/wordprocessingDrawing" xmlns:w10="urn:schemas-microsoft-com:office:word" xmlns:w="http://schemas.openxmlformats.org/wordprocessingml/2006/main" xmlns:w14="http://schemas.microsoft.com/office/word/2010/wordml" xmlns:wpg="http://schemas.microsoft.com/office/word/2010/wordprocessingGroup" xmlns:wpi="http://schemas.microsoft.com/office/word/2010/wordprocessingInk" xmlns:wps="http://schemas.microsoft.com/office/word/2010/wordprocessingShape" xmlns:a14="http://schemas.microsoft.com/office/drawing/2010/main" val="0"/>
+                          <a14:useLocalDpi xmlns:a14="http://schemas.microsoft.com/office/drawing/2010/main" xmlns:wps="http://schemas.microsoft.com/office/word/2010/wordprocessingShape" xmlns:wpi="http://schemas.microsoft.com/office/word/2010/wordprocessingInk" xmlns:wpg="http://schemas.microsoft.com/office/word/2010/wordprocessingGroup" xmlns:w14="http://schemas.microsoft.com/office/word/2010/wordml" xmlns:w="http://schemas.openxmlformats.org/wordprocessingml/2006/main" xmlns:w10="urn:schemas-microsoft-com:office:word" xmlns:wp14="http://schemas.microsoft.com/office/word/2010/wordprocessingDrawing" xmlns:v="urn:schemas-microsoft-com:vml" xmlns:o="urn:schemas-microsoft-com:office:office" xmlns:mc="http://schemas.openxmlformats.org/markup-compatibility/2006" xmlns:wpc="http://schemas.microsoft.com/office/word/2010/wordprocessingCanvas" xmlns="" val="0"/>
                         </a:ext>
                       </a:extLst>
                     </a:blip>
@@ -17252,7 +17252,7 @@
                 <w:sz w:val="20"/>
                 <w:szCs w:val="20"/>
               </w:rPr>
-              <w:t>.</w:t>
+              <w:t xml:space="preserve"> de todos los alumnos que participaron en la prueba</w:t>
             </w:r>
           </w:p>
         </w:tc>
@@ -17625,7 +17625,21 @@
                 <w:sz w:val="20"/>
                 <w:szCs w:val="20"/>
               </w:rPr>
-              <w:t xml:space="preserve">2.- El sistema genera una copia del examen en formato PDF y lo almacena en el disco. </w:t>
+              <w:t>2.- El sistema genera una copia del examen en formato PDF y lo almacena en el disco</w:t>
+            </w:r>
+            <w:r>
+              <w:rPr>
+                <w:sz w:val="20"/>
+                <w:szCs w:val="20"/>
+              </w:rPr>
+              <w:t xml:space="preserve"> en cualquiera de las unidades</w:t>
+            </w:r>
+            <w:r>
+              <w:rPr>
+                <w:sz w:val="20"/>
+                <w:szCs w:val="20"/>
+              </w:rPr>
+              <w:t xml:space="preserve">. </w:t>
             </w:r>
           </w:p>
           <w:p>
@@ -18014,6 +18028,9 @@
         <w:spacing w:after="200" w:line="276" w:lineRule="auto"/>
       </w:pPr>
       <w:r>
+        <w:rPr>
+          <w:noProof/>
+        </w:rPr>
         <w:drawing>
           <wp:inline distT="0" distB="0" distL="0" distR="0">
             <wp:extent cx="5400040" cy="1026525"/>
@@ -18167,7 +18184,7 @@
                     <a:blip r:embed="rId21">
                       <a:extLst>
                         <a:ext uri="{28A0092B-C50C-407E-A947-70E740481C1C}">
-                          <a14:useLocalDpi xmlns="" xmlns:wpc="http://schemas.microsoft.com/office/word/2010/wordprocessingCanvas" xmlns:mc="http://schemas.openxmlformats.org/markup-compatibility/2006" xmlns:o="urn:schemas-microsoft-com:office:office" xmlns:v="urn:schemas-microsoft-com:vml" xmlns:wp14="http://schemas.microsoft.com/office/word/2010/wordprocessingDrawing" xmlns:w10="urn:schemas-microsoft-com:office:word" xmlns:w="http://schemas.openxmlformats.org/wordprocessingml/2006/main" xmlns:w14="http://schemas.microsoft.com/office/word/2010/wordml" xmlns:wpg="http://schemas.microsoft.com/office/word/2010/wordprocessingGroup" xmlns:wpi="http://schemas.microsoft.com/office/word/2010/wordprocessingInk" xmlns:wps="http://schemas.microsoft.com/office/word/2010/wordprocessingShape" xmlns:a14="http://schemas.microsoft.com/office/drawing/2010/main" val="0"/>
+                          <a14:useLocalDpi xmlns:a14="http://schemas.microsoft.com/office/drawing/2010/main" xmlns:wps="http://schemas.microsoft.com/office/word/2010/wordprocessingShape" xmlns:wpi="http://schemas.microsoft.com/office/word/2010/wordprocessingInk" xmlns:wpg="http://schemas.microsoft.com/office/word/2010/wordprocessingGroup" xmlns:w14="http://schemas.microsoft.com/office/word/2010/wordml" xmlns:w="http://schemas.openxmlformats.org/wordprocessingml/2006/main" xmlns:w10="urn:schemas-microsoft-com:office:word" xmlns:wp14="http://schemas.microsoft.com/office/word/2010/wordprocessingDrawing" xmlns:v="urn:schemas-microsoft-com:vml" xmlns:o="urn:schemas-microsoft-com:office:office" xmlns:mc="http://schemas.openxmlformats.org/markup-compatibility/2006" xmlns:wpc="http://schemas.microsoft.com/office/word/2010/wordprocessingCanvas" xmlns="" val="0"/>
                         </a:ext>
                       </a:extLst>
                     </a:blip>
@@ -18567,7 +18584,7 @@
                     <a:blip r:embed="rId22">
                       <a:extLst>
                         <a:ext uri="{28A0092B-C50C-407E-A947-70E740481C1C}">
-                          <a14:useLocalDpi xmlns="" xmlns:wpc="http://schemas.microsoft.com/office/word/2010/wordprocessingCanvas" xmlns:mc="http://schemas.openxmlformats.org/markup-compatibility/2006" xmlns:o="urn:schemas-microsoft-com:office:office" xmlns:v="urn:schemas-microsoft-com:vml" xmlns:wp14="http://schemas.microsoft.com/office/word/2010/wordprocessingDrawing" xmlns:w10="urn:schemas-microsoft-com:office:word" xmlns:w="http://schemas.openxmlformats.org/wordprocessingml/2006/main" xmlns:w14="http://schemas.microsoft.com/office/word/2010/wordml" xmlns:wpg="http://schemas.microsoft.com/office/word/2010/wordprocessingGroup" xmlns:wpi="http://schemas.microsoft.com/office/word/2010/wordprocessingInk" xmlns:wps="http://schemas.microsoft.com/office/word/2010/wordprocessingShape" xmlns:a14="http://schemas.microsoft.com/office/drawing/2010/main" val="0"/>
+                          <a14:useLocalDpi xmlns:a14="http://schemas.microsoft.com/office/drawing/2010/main" xmlns:wps="http://schemas.microsoft.com/office/word/2010/wordprocessingShape" xmlns:wpi="http://schemas.microsoft.com/office/word/2010/wordprocessingInk" xmlns:wpg="http://schemas.microsoft.com/office/word/2010/wordprocessingGroup" xmlns:w14="http://schemas.microsoft.com/office/word/2010/wordml" xmlns:w="http://schemas.openxmlformats.org/wordprocessingml/2006/main" xmlns:w10="urn:schemas-microsoft-com:office:word" xmlns:wp14="http://schemas.microsoft.com/office/word/2010/wordprocessingDrawing" xmlns:v="urn:schemas-microsoft-com:vml" xmlns:o="urn:schemas-microsoft-com:office:office" xmlns:mc="http://schemas.openxmlformats.org/markup-compatibility/2006" xmlns:wpc="http://schemas.microsoft.com/office/word/2010/wordprocessingCanvas" xmlns="" val="0"/>
                         </a:ext>
                       </a:extLst>
                     </a:blip>
@@ -19964,7 +19981,7 @@
                     <a:blip r:embed="rId23">
                       <a:extLst>
                         <a:ext uri="{28A0092B-C50C-407E-A947-70E740481C1C}">
-                          <a14:useLocalDpi xmlns="" xmlns:wpc="http://schemas.microsoft.com/office/word/2010/wordprocessingCanvas" xmlns:mc="http://schemas.openxmlformats.org/markup-compatibility/2006" xmlns:o="urn:schemas-microsoft-com:office:office" xmlns:v="urn:schemas-microsoft-com:vml" xmlns:wp14="http://schemas.microsoft.com/office/word/2010/wordprocessingDrawing" xmlns:w10="urn:schemas-microsoft-com:office:word" xmlns:w="http://schemas.openxmlformats.org/wordprocessingml/2006/main" xmlns:w14="http://schemas.microsoft.com/office/word/2010/wordml" xmlns:wpg="http://schemas.microsoft.com/office/word/2010/wordprocessingGroup" xmlns:wpi="http://schemas.microsoft.com/office/word/2010/wordprocessingInk" xmlns:wps="http://schemas.microsoft.com/office/word/2010/wordprocessingShape" xmlns:a14="http://schemas.microsoft.com/office/drawing/2010/main" val="0"/>
+                          <a14:useLocalDpi xmlns:a14="http://schemas.microsoft.com/office/drawing/2010/main" xmlns:wps="http://schemas.microsoft.com/office/word/2010/wordprocessingShape" xmlns:wpi="http://schemas.microsoft.com/office/word/2010/wordprocessingInk" xmlns:wpg="http://schemas.microsoft.com/office/word/2010/wordprocessingGroup" xmlns:w14="http://schemas.microsoft.com/office/word/2010/wordml" xmlns:w="http://schemas.openxmlformats.org/wordprocessingml/2006/main" xmlns:w10="urn:schemas-microsoft-com:office:word" xmlns:wp14="http://schemas.microsoft.com/office/word/2010/wordprocessingDrawing" xmlns:v="urn:schemas-microsoft-com:vml" xmlns:o="urn:schemas-microsoft-com:office:office" xmlns:mc="http://schemas.openxmlformats.org/markup-compatibility/2006" xmlns:wpc="http://schemas.microsoft.com/office/word/2010/wordprocessingCanvas" xmlns="" val="0"/>
                         </a:ext>
                       </a:extLst>
                     </a:blip>
@@ -20312,7 +20329,7 @@
         <w:i/>
         <w:noProof/>
       </w:rPr>
-      <w:t>26</w:t>
+      <w:t>27</w:t>
     </w:r>
     <w:r>
       <w:rPr>
@@ -25528,6 +25545,7 @@
     <w:rsidRoot w:val="00E97D64"/>
     <w:rsid w:val="002832D1"/>
     <w:rsid w:val="00534D73"/>
+    <w:rsid w:val="00B01022"/>
     <w:rsid w:val="00C5406B"/>
     <w:rsid w:val="00C66FD8"/>
     <w:rsid w:val="00CA59BD"/>

</xml_diff>

<commit_message>
Documentacion mejorada de Adm. de notas.
</commit_message>
<xml_diff>
--- a/Documentos/Documento del Proyecto( Linea  Base)v.1.1.docx
+++ b/Documentos/Documento del Proyecto( Linea  Base)v.1.1.docx
@@ -26308,16 +26308,17 @@
           <w:b/>
         </w:rPr>
       </w:pPr>
+      <w:bookmarkStart w:id="82" w:name="_GoBack"/>
       <w:r>
         <w:rPr>
           <w:b/>
           <w:noProof/>
         </w:rPr>
         <w:drawing>
-          <wp:inline distT="0" distB="0" distL="0" distR="0" wp14:anchorId="4649BC61" wp14:editId="15CCA185">
-            <wp:extent cx="5972174" cy="3857625"/>
-            <wp:effectExtent l="0" t="0" r="0" b="0"/>
-            <wp:docPr id="70" name="Imagen 37"/>
+          <wp:inline distT="0" distB="0" distL="0" distR="0">
+            <wp:extent cx="5962650" cy="3267075"/>
+            <wp:effectExtent l="0" t="0" r="0" b="9525"/>
+            <wp:docPr id="916" name="Imagen 916"/>
             <wp:cNvGraphicFramePr>
               <a:graphicFrameLocks xmlns:a="http://schemas.openxmlformats.org/drawingml/2006/main" noChangeAspect="1"/>
             </wp:cNvGraphicFramePr>
@@ -26325,13 +26326,19 @@
               <a:graphicData uri="http://schemas.openxmlformats.org/drawingml/2006/picture">
                 <pic:pic xmlns:pic="http://schemas.openxmlformats.org/drawingml/2006/picture">
                   <pic:nvPicPr>
-                    <pic:cNvPr id="0" name="Picture 37"/>
+                    <pic:cNvPr id="0" name="Picture 1"/>
                     <pic:cNvPicPr>
                       <a:picLocks noChangeAspect="1" noChangeArrowheads="1"/>
                     </pic:cNvPicPr>
                   </pic:nvPicPr>
                   <pic:blipFill>
-                    <a:blip r:embed="rId30"/>
+                    <a:blip r:embed="rId30">
+                      <a:extLst>
+                        <a:ext uri="{28A0092B-C50C-407E-A947-70E740481C1C}">
+                          <a14:useLocalDpi xmlns:a14="http://schemas.microsoft.com/office/drawing/2010/main" val="0"/>
+                        </a:ext>
+                      </a:extLst>
+                    </a:blip>
                     <a:srcRect/>
                     <a:stretch>
                       <a:fillRect/>
@@ -26340,17 +26347,14 @@
                   <pic:spPr bwMode="auto">
                     <a:xfrm>
                       <a:off x="0" y="0"/>
-                      <a:ext cx="5971540" cy="3857215"/>
+                      <a:ext cx="5963549" cy="3267568"/>
                     </a:xfrm>
                     <a:prstGeom prst="rect">
                       <a:avLst/>
                     </a:prstGeom>
                     <a:noFill/>
-                    <a:ln w="9525">
+                    <a:ln>
                       <a:noFill/>
-                      <a:miter lim="800000"/>
-                      <a:headEnd/>
-                      <a:tailEnd/>
                     </a:ln>
                   </pic:spPr>
                 </pic:pic>
@@ -26359,6 +26363,7 @@
           </wp:inline>
         </w:drawing>
       </w:r>
+      <w:bookmarkEnd w:id="82"/>
     </w:p>
     <w:p>
       <w:pPr>
@@ -26436,7 +26441,7 @@
                     </pic:cNvPicPr>
                   </pic:nvPicPr>
                   <pic:blipFill>
-                    <a:blip r:embed="rId30"/>
+                    <a:blip r:embed="rId31"/>
                     <a:srcRect/>
                     <a:stretch>
                       <a:fillRect/>
@@ -26529,6 +26534,7 @@
           <w:b/>
           <w:noProof/>
         </w:rPr>
+        <w:lastRenderedPageBreak/>
         <w:drawing>
           <wp:inline distT="0" distB="0" distL="0" distR="0" wp14:anchorId="67C346AB" wp14:editId="497AFF56">
             <wp:extent cx="5972175" cy="2809875"/>
@@ -26547,7 +26553,7 @@
                     </pic:cNvPicPr>
                   </pic:nvPicPr>
                   <pic:blipFill>
-                    <a:blip r:embed="rId31"/>
+                    <a:blip r:embed="rId32"/>
                     <a:srcRect/>
                     <a:stretch>
                       <a:fillRect/>
@@ -26638,7 +26644,7 @@
                     </pic:cNvPicPr>
                   </pic:nvPicPr>
                   <pic:blipFill>
-                    <a:blip r:embed="rId32"/>
+                    <a:blip r:embed="rId33"/>
                     <a:srcRect/>
                     <a:stretch>
                       <a:fillRect/>
@@ -26684,7 +26690,7 @@
           <w:lang w:eastAsia="en-US"/>
         </w:rPr>
       </w:pPr>
-      <w:bookmarkStart w:id="82" w:name="_Toc359185253"/>
+      <w:bookmarkStart w:id="83" w:name="_Toc359185253"/>
       <w:r>
         <w:rPr>
           <w:rFonts w:ascii="Times New Roman" w:hAnsi="Times New Roman" w:cs="Times New Roman"/>
@@ -26696,7 +26702,7 @@
         </w:rPr>
         <w:t>Análisis de clases</w:t>
       </w:r>
-      <w:bookmarkEnd w:id="82"/>
+      <w:bookmarkEnd w:id="83"/>
     </w:p>
     <w:p>
       <w:pPr>
@@ -26739,7 +26745,7 @@
                     </pic:cNvPicPr>
                   </pic:nvPicPr>
                   <pic:blipFill>
-                    <a:blip r:embed="rId33">
+                    <a:blip r:embed="rId34">
                       <a:extLst>
                         <a:ext uri="{28A0092B-C50C-407E-A947-70E740481C1C}">
                           <a14:useLocalDpi xmlns:a14="http://schemas.microsoft.com/office/drawing/2010/main" val="0"/>
@@ -27161,6 +27167,7 @@
           <w:i/>
           <w:u w:val="single"/>
         </w:rPr>
+        <w:lastRenderedPageBreak/>
         <w:t>Clase Interfaz</w:t>
       </w:r>
       <w:r>
@@ -27829,7 +27836,7 @@
                     </pic:cNvPicPr>
                   </pic:nvPicPr>
                   <pic:blipFill>
-                    <a:blip r:embed="rId34">
+                    <a:blip r:embed="rId35">
                       <a:extLst>
                         <a:ext uri="{28A0092B-C50C-407E-A947-70E740481C1C}">
                           <a14:useLocalDpi xmlns:a14="http://schemas.microsoft.com/office/drawing/2010/main" val="0"/>
@@ -28381,7 +28388,6 @@
           <w:i/>
           <w:u w:val="single"/>
         </w:rPr>
-        <w:lastRenderedPageBreak/>
         <w:t>Clase Control</w:t>
       </w:r>
       <w:r>
@@ -28428,6 +28434,7 @@
               <w:rPr>
                 <w:b/>
               </w:rPr>
+              <w:lastRenderedPageBreak/>
               <w:t>Nombre</w:t>
             </w:r>
           </w:p>
@@ -29687,6 +29694,7 @@
           <w:noProof/>
           <w:u w:val="single"/>
         </w:rPr>
+        <w:lastRenderedPageBreak/>
         <w:drawing>
           <wp:anchor distT="0" distB="0" distL="114300" distR="114300" simplePos="0" relativeHeight="251723776" behindDoc="0" locked="0" layoutInCell="1" allowOverlap="1" wp14:anchorId="2C50D79F" wp14:editId="346CCA07">
             <wp:simplePos x="0" y="0"/>
@@ -29713,7 +29721,7 @@
                     </pic:cNvPicPr>
                   </pic:nvPicPr>
                   <pic:blipFill>
-                    <a:blip r:embed="rId35">
+                    <a:blip r:embed="rId36">
                       <a:extLst>
                         <a:ext uri="{28A0092B-C50C-407E-A947-70E740481C1C}">
                           <a14:useLocalDpi xmlns:a14="http://schemas.microsoft.com/office/drawing/2010/main" val="0"/>
@@ -29999,7 +30007,7 @@
           <w:lang w:eastAsia="en-US"/>
         </w:rPr>
       </w:pPr>
-      <w:bookmarkStart w:id="83" w:name="_Toc359185254"/>
+      <w:bookmarkStart w:id="84" w:name="_Toc359185254"/>
       <w:r>
         <w:rPr>
           <w:rFonts w:ascii="Times New Roman" w:hAnsi="Times New Roman" w:cs="Times New Roman"/>
@@ -30011,7 +30019,7 @@
         </w:rPr>
         <w:t>Análisis de paquetes</w:t>
       </w:r>
-      <w:bookmarkEnd w:id="83"/>
+      <w:bookmarkEnd w:id="84"/>
     </w:p>
     <w:p>
       <w:pPr>
@@ -30069,7 +30077,7 @@
                     </pic:cNvPicPr>
                   </pic:nvPicPr>
                   <pic:blipFill>
-                    <a:blip r:embed="rId36"/>
+                    <a:blip r:embed="rId37"/>
                     <a:srcRect l="3189" t="19580" r="3645" b="9790"/>
                     <a:stretch>
                       <a:fillRect/>
@@ -31193,7 +31201,7 @@
           <w:lang w:eastAsia="en-US"/>
         </w:rPr>
       </w:pPr>
-      <w:bookmarkStart w:id="84" w:name="_Toc359185255"/>
+      <w:bookmarkStart w:id="85" w:name="_Toc359185255"/>
       <w:r>
         <w:rPr>
           <w:rFonts w:ascii="Times New Roman" w:hAnsi="Times New Roman" w:cs="Times New Roman"/>
@@ -31206,7 +31214,7 @@
         <w:lastRenderedPageBreak/>
         <w:t>FLUJO DE TRABAJO DISEÑO</w:t>
       </w:r>
-      <w:bookmarkEnd w:id="84"/>
+      <w:bookmarkEnd w:id="85"/>
     </w:p>
     <w:p>
       <w:pPr>
@@ -31225,7 +31233,7 @@
           <w:lang w:eastAsia="en-US"/>
         </w:rPr>
       </w:pPr>
-      <w:bookmarkStart w:id="85" w:name="_Toc359185256"/>
+      <w:bookmarkStart w:id="86" w:name="_Toc359185256"/>
       <w:r>
         <w:rPr>
           <w:rFonts w:ascii="Times New Roman" w:hAnsi="Times New Roman" w:cs="Times New Roman"/>
@@ -31237,7 +31245,7 @@
         </w:rPr>
         <w:t>Diseño de la arquitectura</w:t>
       </w:r>
-      <w:bookmarkEnd w:id="85"/>
+      <w:bookmarkEnd w:id="86"/>
     </w:p>
     <w:p>
       <w:pPr>
@@ -31284,7 +31292,7 @@
                     </pic:cNvPicPr>
                   </pic:nvPicPr>
                   <pic:blipFill>
-                    <a:blip r:embed="rId37"/>
+                    <a:blip r:embed="rId38"/>
                     <a:srcRect l="39153" t="39294" r="17284" b="12471"/>
                     <a:stretch>
                       <a:fillRect/>
@@ -31510,7 +31518,7 @@
           <w:lang w:eastAsia="en-US"/>
         </w:rPr>
       </w:pPr>
-      <w:bookmarkStart w:id="86" w:name="_Toc359185257"/>
+      <w:bookmarkStart w:id="87" w:name="_Toc359185257"/>
       <w:r>
         <w:rPr>
           <w:rFonts w:ascii="Times New Roman" w:hAnsi="Times New Roman" w:cs="Times New Roman"/>
@@ -31522,7 +31530,7 @@
         </w:rPr>
         <w:t>Diseño de casos de uso</w:t>
       </w:r>
-      <w:bookmarkEnd w:id="86"/>
+      <w:bookmarkEnd w:id="87"/>
       <w:r>
         <w:rPr>
           <w:rFonts w:ascii="Times New Roman" w:hAnsi="Times New Roman" w:cs="Times New Roman"/>
@@ -31633,7 +31641,7 @@
                     </pic:cNvPicPr>
                   </pic:nvPicPr>
                   <pic:blipFill>
-                    <a:blip r:embed="rId38"/>
+                    <a:blip r:embed="rId39"/>
                     <a:srcRect/>
                     <a:stretch>
                       <a:fillRect/>
@@ -31740,7 +31748,7 @@
                     </pic:cNvPicPr>
                   </pic:nvPicPr>
                   <pic:blipFill>
-                    <a:blip r:embed="rId39"/>
+                    <a:blip r:embed="rId40"/>
                     <a:srcRect/>
                     <a:stretch>
                       <a:fillRect/>
@@ -31867,7 +31875,7 @@
                     </pic:cNvPicPr>
                   </pic:nvPicPr>
                   <pic:blipFill>
-                    <a:blip r:embed="rId40"/>
+                    <a:blip r:embed="rId41"/>
                     <a:srcRect/>
                     <a:stretch>
                       <a:fillRect/>
@@ -32148,7 +32156,7 @@
                     </pic:cNvPicPr>
                   </pic:nvPicPr>
                   <pic:blipFill>
-                    <a:blip r:embed="rId41"/>
+                    <a:blip r:embed="rId42"/>
                     <a:srcRect/>
                     <a:stretch>
                       <a:fillRect/>
@@ -32257,7 +32265,7 @@
                     </pic:cNvPicPr>
                   </pic:nvPicPr>
                   <pic:blipFill>
-                    <a:blip r:embed="rId42"/>
+                    <a:blip r:embed="rId43"/>
                     <a:srcRect/>
                     <a:stretch>
                       <a:fillRect/>
@@ -32358,7 +32366,7 @@
                     </pic:cNvPicPr>
                   </pic:nvPicPr>
                   <pic:blipFill>
-                    <a:blip r:embed="rId43"/>
+                    <a:blip r:embed="rId44"/>
                     <a:srcRect/>
                     <a:stretch>
                       <a:fillRect/>
@@ -32426,7 +32434,7 @@
           <w:lang w:eastAsia="en-US"/>
         </w:rPr>
       </w:pPr>
-      <w:bookmarkStart w:id="87" w:name="_Toc359185258"/>
+      <w:bookmarkStart w:id="88" w:name="_Toc359185258"/>
       <w:r>
         <w:rPr>
           <w:rFonts w:ascii="Times New Roman" w:hAnsi="Times New Roman" w:cs="Times New Roman"/>
@@ -32439,7 +32447,7 @@
         <w:lastRenderedPageBreak/>
         <w:t>Diseño de datos</w:t>
       </w:r>
-      <w:bookmarkEnd w:id="87"/>
+      <w:bookmarkEnd w:id="88"/>
     </w:p>
     <w:p>
       <w:pPr>
@@ -32489,7 +32497,7 @@
                     </pic:cNvPicPr>
                   </pic:nvPicPr>
                   <pic:blipFill>
-                    <a:blip r:embed="rId44">
+                    <a:blip r:embed="rId45">
                       <a:extLst>
                         <a:ext uri="{28A0092B-C50C-407E-A947-70E740481C1C}">
                           <a14:useLocalDpi xmlns:a14="http://schemas.microsoft.com/office/drawing/2010/main" val="0"/>
@@ -32625,7 +32633,7 @@
                     </pic:cNvPicPr>
                   </pic:nvPicPr>
                   <pic:blipFill>
-                    <a:blip r:embed="rId45">
+                    <a:blip r:embed="rId46">
                       <a:extLst>
                         <a:ext uri="{28A0092B-C50C-407E-A947-70E740481C1C}">
                           <a14:useLocalDpi xmlns:a14="http://schemas.microsoft.com/office/drawing/2010/main" val="0"/>
@@ -32720,7 +32728,7 @@
                     </pic:cNvPicPr>
                   </pic:nvPicPr>
                   <pic:blipFill>
-                    <a:blip r:embed="rId46">
+                    <a:blip r:embed="rId47">
                       <a:extLst>
                         <a:ext uri="{28A0092B-C50C-407E-A947-70E740481C1C}">
                           <a14:useLocalDpi xmlns:a14="http://schemas.microsoft.com/office/drawing/2010/main" val="0"/>
@@ -32968,7 +32976,7 @@
           <w:u w:val="single"/>
         </w:rPr>
       </w:pPr>
-      <w:bookmarkStart w:id="88" w:name="_Toc359185259"/>
+      <w:bookmarkStart w:id="89" w:name="_Toc359185259"/>
       <w:r>
         <w:rPr>
           <w:rFonts w:ascii="Times New Roman" w:hAnsi="Times New Roman"/>
@@ -32980,7 +32988,7 @@
         </w:rPr>
         <w:t>Diagrama de Clases</w:t>
       </w:r>
-      <w:bookmarkEnd w:id="88"/>
+      <w:bookmarkEnd w:id="89"/>
     </w:p>
     <w:p>
       <w:pPr>
@@ -33018,7 +33026,7 @@
                     </pic:cNvPicPr>
                   </pic:nvPicPr>
                   <pic:blipFill>
-                    <a:blip r:embed="rId47"/>
+                    <a:blip r:embed="rId48"/>
                     <a:srcRect l="23986" t="25882" r="23986" b="11059"/>
                     <a:stretch>
                       <a:fillRect/>
@@ -33387,7 +33395,7 @@
           <w:lang w:eastAsia="en-US"/>
         </w:rPr>
       </w:pPr>
-      <w:bookmarkStart w:id="89" w:name="_Toc359185260"/>
+      <w:bookmarkStart w:id="90" w:name="_Toc359185260"/>
       <w:r>
         <w:rPr>
           <w:rFonts w:ascii="Times New Roman" w:hAnsi="Times New Roman" w:cs="Times New Roman"/>
@@ -33399,7 +33407,7 @@
         <w:lastRenderedPageBreak/>
         <w:t>Diseño  de interfaz gráfica de usuario</w:t>
       </w:r>
-      <w:bookmarkEnd w:id="89"/>
+      <w:bookmarkEnd w:id="90"/>
     </w:p>
     <w:p>
       <w:pPr>
@@ -33434,7 +33442,7 @@
                     <pic:cNvPicPr/>
                   </pic:nvPicPr>
                   <pic:blipFill rotWithShape="1">
-                    <a:blip r:embed="rId48"/>
+                    <a:blip r:embed="rId49"/>
                     <a:srcRect l="4765" r="6110" b="6353"/>
                     <a:stretch/>
                   </pic:blipFill>
@@ -33495,7 +33503,7 @@
                     <pic:cNvPicPr/>
                   </pic:nvPicPr>
                   <pic:blipFill rotWithShape="1">
-                    <a:blip r:embed="rId49"/>
+                    <a:blip r:embed="rId50"/>
                     <a:srcRect l="4412" r="6640" b="7294"/>
                     <a:stretch/>
                   </pic:blipFill>
@@ -33522,8 +33530,6 @@
           </wp:inline>
         </w:drawing>
       </w:r>
-      <w:bookmarkStart w:id="90" w:name="_GoBack"/>
-      <w:bookmarkEnd w:id="90"/>
     </w:p>
     <w:p>
       <w:pPr>
@@ -33739,8 +33745,8 @@
     <w:p/>
     <w:p/>
     <w:sectPr>
-      <w:headerReference w:type="default" r:id="rId50"/>
-      <w:footerReference w:type="default" r:id="rId51"/>
+      <w:headerReference w:type="default" r:id="rId51"/>
+      <w:footerReference w:type="default" r:id="rId52"/>
       <w:pgSz w:w="11906" w:h="16838"/>
       <w:pgMar w:top="1014" w:right="1701" w:bottom="1417" w:left="1701" w:header="708" w:footer="708" w:gutter="0"/>
       <w:cols w:space="708"/>
@@ -33829,7 +33835,7 @@
         <w:i/>
         <w:noProof/>
       </w:rPr>
-      <w:t>47</w:t>
+      <w:t>33</w:t>
     </w:r>
     <w:r>
       <w:rPr>
@@ -39990,7 +39996,7 @@
     <w:charset w:val="00"/>
     <w:family w:val="swiss"/>
     <w:pitch w:val="variable"/>
-    <w:sig w:usb0="E10002FF" w:usb1="4000ACFF" w:usb2="00000009" w:usb3="00000000" w:csb0="0000019F" w:csb1="00000000"/>
+    <w:sig w:usb0="E00002FF" w:usb1="4000ACFF" w:usb2="00000001" w:usb3="00000000" w:csb0="0000019F" w:csb1="00000000"/>
   </w:font>
   <w:font w:name="Cambria">
     <w:panose1 w:val="02040503050406030204"/>
@@ -40037,6 +40043,7 @@
     <w:rsid w:val="00C66FD8"/>
     <w:rsid w:val="00E97D64"/>
     <w:rsid w:val="00EA1B60"/>
+    <w:rsid w:val="00F755C8"/>
     <w:rsid w:val="00F940F5"/>
   </w:rsids>
   <m:mathPr>
@@ -40760,7 +40767,7 @@
 </file>
 
 <file path=customXml/itemProps1.xml><?xml version="1.0" encoding="utf-8"?>
-<ds:datastoreItem xmlns:ds="http://schemas.openxmlformats.org/officeDocument/2006/customXml" ds:itemID="{E3047FA5-01FF-4657-8F36-42AAE84D32B9}">
+<ds:datastoreItem xmlns:ds="http://schemas.openxmlformats.org/officeDocument/2006/customXml" ds:itemID="{D01938E1-8472-487E-918E-2864105B5017}">
   <ds:schemaRefs>
     <ds:schemaRef ds:uri="http://schemas.openxmlformats.org/officeDocument/2006/bibliography"/>
   </ds:schemaRefs>

</xml_diff>

<commit_message>
Modificacion en la Documentacion del C.U. Realizar Examen y Terminar Examen
</commit_message>
<xml_diff>
--- a/Documentos/Documento del Proyecto( Linea  Base)v.1.1.docx
+++ b/Documentos/Documento del Proyecto( Linea  Base)v.1.1.docx
@@ -17516,6 +17516,1471 @@
     </w:p>
     <w:p>
       <w:pPr>
+        <w:pStyle w:val="Prrafodelista"/>
+        <w:numPr>
+          <w:ilvl w:val="0"/>
+          <w:numId w:val="6"/>
+        </w:numPr>
+        <w:spacing w:line="360" w:lineRule="auto"/>
+        <w:jc w:val="both"/>
+        <w:rPr>
+          <w:b/>
+        </w:rPr>
+      </w:pPr>
+      <w:r>
+        <w:rPr>
+          <w:b/>
+          <w:i/>
+        </w:rPr>
+        <w:t>Caso de Uso (CU4</w:t>
+      </w:r>
+      <w:r>
+        <w:rPr>
+          <w:b/>
+          <w:i/>
+        </w:rPr>
+        <w:t>):</w:t>
+      </w:r>
+      <w:r>
+        <w:t>Realizar Examen</w:t>
+      </w:r>
+    </w:p>
+    <w:p>
+      <w:pPr>
+        <w:pStyle w:val="Prrafodelista"/>
+        <w:spacing w:line="360" w:lineRule="auto"/>
+        <w:ind w:left="1068"/>
+        <w:jc w:val="both"/>
+        <w:rPr>
+          <w:b/>
+        </w:rPr>
+      </w:pPr>
+    </w:p>
+    <w:p>
+      <w:pPr>
+        <w:spacing w:line="360" w:lineRule="auto"/>
+        <w:ind w:left="708" w:right="1041"/>
+        <w:jc w:val="center"/>
+        <w:rPr>
+          <w:b/>
+          <w:i/>
+          <w:u w:val="single"/>
+        </w:rPr>
+      </w:pPr>
+      <w:r>
+        <w:rPr>
+          <w:b/>
+          <w:i/>
+          <w:noProof/>
+        </w:rPr>
+        <w:drawing>
+          <wp:inline distT="0" distB="0" distL="0" distR="0">
+            <wp:extent cx="2657475" cy="1943100"/>
+            <wp:effectExtent l="0" t="0" r="9525" b="0"/>
+            <wp:docPr id="4" name="Imagen 11"/>
+            <wp:cNvGraphicFramePr>
+              <a:graphicFrameLocks xmlns:a="http://schemas.openxmlformats.org/drawingml/2006/main" noChangeAspect="1"/>
+            </wp:cNvGraphicFramePr>
+            <a:graphic xmlns:a="http://schemas.openxmlformats.org/drawingml/2006/main">
+              <a:graphicData uri="http://schemas.openxmlformats.org/drawingml/2006/picture">
+                <pic:pic xmlns:pic="http://schemas.openxmlformats.org/drawingml/2006/picture">
+                  <pic:nvPicPr>
+                    <pic:cNvPr id="0" name="Picture 11"/>
+                    <pic:cNvPicPr>
+                      <a:picLocks noChangeAspect="1" noChangeArrowheads="1"/>
+                    </pic:cNvPicPr>
+                  </pic:nvPicPr>
+                  <pic:blipFill>
+                    <a:blip r:embed="rId16"/>
+                    <a:srcRect/>
+                    <a:stretch>
+                      <a:fillRect/>
+                    </a:stretch>
+                  </pic:blipFill>
+                  <pic:spPr bwMode="auto">
+                    <a:xfrm>
+                      <a:off x="0" y="0"/>
+                      <a:ext cx="2657475" cy="1943100"/>
+                    </a:xfrm>
+                    <a:prstGeom prst="rect">
+                      <a:avLst/>
+                    </a:prstGeom>
+                    <a:noFill/>
+                    <a:ln w="9525">
+                      <a:noFill/>
+                      <a:miter lim="800000"/>
+                      <a:headEnd/>
+                      <a:tailEnd/>
+                    </a:ln>
+                  </pic:spPr>
+                </pic:pic>
+              </a:graphicData>
+            </a:graphic>
+          </wp:inline>
+        </w:drawing>
+      </w:r>
+    </w:p>
+    <w:p>
+      <w:pPr>
+        <w:spacing w:line="360" w:lineRule="auto"/>
+        <w:ind w:left="708" w:right="1041"/>
+        <w:jc w:val="center"/>
+        <w:rPr>
+          <w:b/>
+          <w:i/>
+          <w:u w:val="single"/>
+        </w:rPr>
+      </w:pPr>
+    </w:p>
+    <w:p>
+      <w:pPr>
+        <w:spacing w:line="360" w:lineRule="auto"/>
+        <w:ind w:left="708" w:right="1041"/>
+        <w:jc w:val="center"/>
+        <w:rPr>
+          <w:b/>
+          <w:i/>
+          <w:u w:val="single"/>
+        </w:rPr>
+      </w:pPr>
+      <w:r>
+        <w:rPr>
+          <w:b/>
+          <w:i/>
+          <w:u w:val="single"/>
+        </w:rPr>
+        <w:t>Detalle</w:t>
+      </w:r>
+    </w:p>
+    <w:tbl>
+      <w:tblPr>
+        <w:tblW w:w="0" w:type="auto"/>
+        <w:jc w:val="center"/>
+        <w:tblBorders>
+          <w:top w:val="single" w:sz="4" w:space="0" w:color="auto"/>
+          <w:left w:val="single" w:sz="4" w:space="0" w:color="auto"/>
+          <w:bottom w:val="single" w:sz="4" w:space="0" w:color="auto"/>
+          <w:right w:val="single" w:sz="4" w:space="0" w:color="auto"/>
+          <w:insideH w:val="single" w:sz="4" w:space="0" w:color="auto"/>
+          <w:insideV w:val="single" w:sz="4" w:space="0" w:color="auto"/>
+        </w:tblBorders>
+        <w:tblLook w:val="01E0"/>
+      </w:tblPr>
+      <w:tblGrid>
+        <w:gridCol w:w="3650"/>
+        <w:gridCol w:w="4832"/>
+      </w:tblGrid>
+      <w:tr>
+        <w:trPr>
+          <w:jc w:val="center"/>
+        </w:trPr>
+        <w:tc>
+          <w:tcPr>
+            <w:tcW w:w="3650" w:type="dxa"/>
+            <w:shd w:val="pct10" w:color="auto" w:fill="auto"/>
+          </w:tcPr>
+          <w:p>
+            <w:pPr>
+              <w:pStyle w:val="Sinespaciado"/>
+              <w:spacing w:before="60"/>
+              <w:jc w:val="center"/>
+              <w:rPr>
+                <w:b/>
+                <w:sz w:val="20"/>
+                <w:szCs w:val="20"/>
+              </w:rPr>
+            </w:pPr>
+            <w:r>
+              <w:rPr>
+                <w:b/>
+                <w:sz w:val="20"/>
+                <w:szCs w:val="20"/>
+              </w:rPr>
+              <w:t>CASO DE USO</w:t>
+            </w:r>
+          </w:p>
+        </w:tc>
+        <w:tc>
+          <w:tcPr>
+            <w:tcW w:w="4832" w:type="dxa"/>
+            <w:shd w:val="pct10" w:color="auto" w:fill="auto"/>
+          </w:tcPr>
+          <w:p>
+            <w:pPr>
+              <w:pStyle w:val="Sinespaciado"/>
+              <w:spacing w:before="60"/>
+              <w:jc w:val="center"/>
+              <w:rPr>
+                <w:b/>
+                <w:sz w:val="20"/>
+                <w:szCs w:val="20"/>
+              </w:rPr>
+            </w:pPr>
+            <w:r>
+              <w:rPr>
+                <w:b/>
+                <w:sz w:val="20"/>
+                <w:szCs w:val="20"/>
+              </w:rPr>
+              <w:t>CU</w:t>
+            </w:r>
+            <w:r>
+              <w:rPr>
+                <w:b/>
+                <w:sz w:val="20"/>
+                <w:szCs w:val="20"/>
+              </w:rPr>
+              <w:t>4</w:t>
+            </w:r>
+            <w:r>
+              <w:rPr>
+                <w:b/>
+                <w:sz w:val="20"/>
+                <w:szCs w:val="20"/>
+              </w:rPr>
+              <w:t xml:space="preserve">:  </w:t>
+            </w:r>
+            <w:r>
+              <w:rPr>
+                <w:b/>
+                <w:sz w:val="20"/>
+                <w:szCs w:val="20"/>
+              </w:rPr>
+              <w:t>REALIZAR EXAMEN</w:t>
+            </w:r>
+          </w:p>
+        </w:tc>
+      </w:tr>
+      <w:tr>
+        <w:trPr>
+          <w:jc w:val="center"/>
+        </w:trPr>
+        <w:tc>
+          <w:tcPr>
+            <w:tcW w:w="3650" w:type="dxa"/>
+          </w:tcPr>
+          <w:p>
+            <w:pPr>
+              <w:pStyle w:val="Sinespaciado"/>
+              <w:spacing w:before="60"/>
+              <w:rPr>
+                <w:b/>
+                <w:sz w:val="20"/>
+                <w:szCs w:val="20"/>
+              </w:rPr>
+            </w:pPr>
+            <w:r>
+              <w:rPr>
+                <w:b/>
+                <w:sz w:val="20"/>
+                <w:szCs w:val="20"/>
+              </w:rPr>
+              <w:t xml:space="preserve">Propósito </w:t>
+            </w:r>
+          </w:p>
+        </w:tc>
+        <w:tc>
+          <w:tcPr>
+            <w:tcW w:w="4832" w:type="dxa"/>
+          </w:tcPr>
+          <w:p>
+            <w:pPr>
+              <w:pStyle w:val="Sinespaciado"/>
+              <w:spacing w:before="60"/>
+              <w:jc w:val="both"/>
+              <w:rPr>
+                <w:sz w:val="20"/>
+                <w:szCs w:val="20"/>
+              </w:rPr>
+            </w:pPr>
+            <w:r>
+              <w:rPr>
+                <w:sz w:val="20"/>
+                <w:szCs w:val="20"/>
+              </w:rPr>
+              <w:t>Permitir la evaluación y corrección de exámenes previamente diseñados.</w:t>
+            </w:r>
+          </w:p>
+        </w:tc>
+      </w:tr>
+      <w:tr>
+        <w:trPr>
+          <w:jc w:val="center"/>
+        </w:trPr>
+        <w:tc>
+          <w:tcPr>
+            <w:tcW w:w="3650" w:type="dxa"/>
+          </w:tcPr>
+          <w:p>
+            <w:pPr>
+              <w:pStyle w:val="Sinespaciado"/>
+              <w:spacing w:before="60"/>
+              <w:rPr>
+                <w:b/>
+                <w:sz w:val="20"/>
+                <w:szCs w:val="20"/>
+              </w:rPr>
+            </w:pPr>
+            <w:r>
+              <w:rPr>
+                <w:b/>
+                <w:sz w:val="20"/>
+                <w:szCs w:val="20"/>
+              </w:rPr>
+              <w:t>Actores</w:t>
+            </w:r>
+          </w:p>
+        </w:tc>
+        <w:tc>
+          <w:tcPr>
+            <w:tcW w:w="4832" w:type="dxa"/>
+          </w:tcPr>
+          <w:p>
+            <w:pPr>
+              <w:pStyle w:val="Sinespaciado"/>
+              <w:spacing w:before="60"/>
+              <w:rPr>
+                <w:sz w:val="20"/>
+                <w:szCs w:val="20"/>
+              </w:rPr>
+            </w:pPr>
+            <w:r>
+              <w:rPr>
+                <w:sz w:val="20"/>
+                <w:szCs w:val="20"/>
+              </w:rPr>
+              <w:t>Alumno</w:t>
+            </w:r>
+          </w:p>
+        </w:tc>
+      </w:tr>
+      <w:tr>
+        <w:trPr>
+          <w:jc w:val="center"/>
+        </w:trPr>
+        <w:tc>
+          <w:tcPr>
+            <w:tcW w:w="3650" w:type="dxa"/>
+          </w:tcPr>
+          <w:p>
+            <w:pPr>
+              <w:pStyle w:val="Sinespaciado"/>
+              <w:spacing w:before="60"/>
+              <w:rPr>
+                <w:b/>
+                <w:sz w:val="20"/>
+                <w:szCs w:val="20"/>
+              </w:rPr>
+            </w:pPr>
+            <w:r>
+              <w:rPr>
+                <w:b/>
+                <w:sz w:val="20"/>
+                <w:szCs w:val="20"/>
+              </w:rPr>
+              <w:t>Actor iniciador</w:t>
+            </w:r>
+          </w:p>
+        </w:tc>
+        <w:tc>
+          <w:tcPr>
+            <w:tcW w:w="4832" w:type="dxa"/>
+          </w:tcPr>
+          <w:p>
+            <w:pPr>
+              <w:pStyle w:val="Sinespaciado"/>
+              <w:spacing w:before="60"/>
+              <w:rPr>
+                <w:sz w:val="20"/>
+                <w:szCs w:val="20"/>
+              </w:rPr>
+            </w:pPr>
+            <w:r>
+              <w:rPr>
+                <w:sz w:val="20"/>
+                <w:szCs w:val="20"/>
+              </w:rPr>
+              <w:t>Alumno</w:t>
+            </w:r>
+          </w:p>
+        </w:tc>
+      </w:tr>
+      <w:tr>
+        <w:trPr>
+          <w:jc w:val="center"/>
+        </w:trPr>
+        <w:tc>
+          <w:tcPr>
+            <w:tcW w:w="3650" w:type="dxa"/>
+          </w:tcPr>
+          <w:p>
+            <w:pPr>
+              <w:pStyle w:val="Sinespaciado"/>
+              <w:spacing w:before="60"/>
+              <w:rPr>
+                <w:b/>
+                <w:sz w:val="20"/>
+                <w:szCs w:val="20"/>
+              </w:rPr>
+            </w:pPr>
+            <w:r>
+              <w:rPr>
+                <w:b/>
+                <w:sz w:val="20"/>
+                <w:szCs w:val="20"/>
+              </w:rPr>
+              <w:t>Pre-condición</w:t>
+            </w:r>
+          </w:p>
+        </w:tc>
+        <w:tc>
+          <w:tcPr>
+            <w:tcW w:w="4832" w:type="dxa"/>
+          </w:tcPr>
+          <w:p>
+            <w:pPr>
+              <w:pStyle w:val="Sinespaciado"/>
+              <w:spacing w:before="60"/>
+              <w:rPr>
+                <w:sz w:val="20"/>
+                <w:szCs w:val="20"/>
+              </w:rPr>
+            </w:pPr>
+            <w:r>
+              <w:rPr>
+                <w:sz w:val="20"/>
+                <w:szCs w:val="20"/>
+              </w:rPr>
+              <w:t>Diseño y envío de examen.</w:t>
+            </w:r>
+          </w:p>
+        </w:tc>
+      </w:tr>
+      <w:tr>
+        <w:trPr>
+          <w:jc w:val="center"/>
+        </w:trPr>
+        <w:tc>
+          <w:tcPr>
+            <w:tcW w:w="3650" w:type="dxa"/>
+            <w:tcBorders>
+              <w:bottom w:val="single" w:sz="4" w:space="0" w:color="auto"/>
+            </w:tcBorders>
+          </w:tcPr>
+          <w:p>
+            <w:pPr>
+              <w:pStyle w:val="Sinespaciado"/>
+              <w:spacing w:before="60"/>
+              <w:rPr>
+                <w:b/>
+                <w:sz w:val="20"/>
+                <w:szCs w:val="20"/>
+              </w:rPr>
+            </w:pPr>
+            <w:r>
+              <w:rPr>
+                <w:b/>
+                <w:sz w:val="20"/>
+                <w:szCs w:val="20"/>
+              </w:rPr>
+              <w:t>Post-condición</w:t>
+            </w:r>
+          </w:p>
+        </w:tc>
+        <w:tc>
+          <w:tcPr>
+            <w:tcW w:w="4832" w:type="dxa"/>
+            <w:tcBorders>
+              <w:bottom w:val="single" w:sz="4" w:space="0" w:color="auto"/>
+            </w:tcBorders>
+          </w:tcPr>
+          <w:p>
+            <w:pPr>
+              <w:pStyle w:val="Sinespaciado"/>
+              <w:spacing w:before="60"/>
+              <w:rPr>
+                <w:caps/>
+                <w:sz w:val="20"/>
+                <w:szCs w:val="20"/>
+              </w:rPr>
+            </w:pPr>
+            <w:r>
+              <w:rPr>
+                <w:sz w:val="20"/>
+                <w:szCs w:val="20"/>
+              </w:rPr>
+              <w:t>Enviar resultado.</w:t>
+            </w:r>
+          </w:p>
+        </w:tc>
+      </w:tr>
+      <w:tr>
+        <w:trPr>
+          <w:jc w:val="center"/>
+        </w:trPr>
+        <w:tc>
+          <w:tcPr>
+            <w:tcW w:w="8482" w:type="dxa"/>
+            <w:gridSpan w:val="2"/>
+            <w:shd w:val="pct10" w:color="auto" w:fill="auto"/>
+          </w:tcPr>
+          <w:p>
+            <w:pPr>
+              <w:spacing w:before="60"/>
+              <w:jc w:val="center"/>
+              <w:rPr>
+                <w:b/>
+                <w:sz w:val="20"/>
+                <w:szCs w:val="20"/>
+              </w:rPr>
+            </w:pPr>
+            <w:r>
+              <w:rPr>
+                <w:b/>
+                <w:sz w:val="20"/>
+                <w:szCs w:val="20"/>
+              </w:rPr>
+              <w:t>CAMINO BASICO</w:t>
+            </w:r>
+          </w:p>
+        </w:tc>
+      </w:tr>
+      <w:tr>
+        <w:trPr>
+          <w:jc w:val="center"/>
+        </w:trPr>
+        <w:tc>
+          <w:tcPr>
+            <w:tcW w:w="3650" w:type="dxa"/>
+          </w:tcPr>
+          <w:p>
+            <w:pPr>
+              <w:spacing w:before="60"/>
+              <w:ind w:left="708"/>
+              <w:rPr>
+                <w:b/>
+                <w:sz w:val="20"/>
+                <w:szCs w:val="20"/>
+              </w:rPr>
+            </w:pPr>
+            <w:r>
+              <w:rPr>
+                <w:b/>
+                <w:sz w:val="20"/>
+                <w:szCs w:val="20"/>
+              </w:rPr>
+              <w:t>Acciones del Actor</w:t>
+            </w:r>
+          </w:p>
+        </w:tc>
+        <w:tc>
+          <w:tcPr>
+            <w:tcW w:w="4832" w:type="dxa"/>
+          </w:tcPr>
+          <w:p>
+            <w:pPr>
+              <w:spacing w:before="60"/>
+              <w:ind w:left="708"/>
+              <w:jc w:val="center"/>
+              <w:rPr>
+                <w:b/>
+                <w:sz w:val="20"/>
+                <w:szCs w:val="20"/>
+              </w:rPr>
+            </w:pPr>
+            <w:r>
+              <w:rPr>
+                <w:b/>
+                <w:sz w:val="20"/>
+                <w:szCs w:val="20"/>
+              </w:rPr>
+              <w:t>Respuesta del Sistema</w:t>
+            </w:r>
+          </w:p>
+        </w:tc>
+      </w:tr>
+      <w:tr>
+        <w:trPr>
+          <w:trHeight w:val="547"/>
+          <w:jc w:val="center"/>
+        </w:trPr>
+        <w:tc>
+          <w:tcPr>
+            <w:tcW w:w="3650" w:type="dxa"/>
+          </w:tcPr>
+          <w:p>
+            <w:pPr>
+              <w:spacing w:before="60"/>
+              <w:jc w:val="both"/>
+              <w:rPr>
+                <w:sz w:val="20"/>
+                <w:szCs w:val="20"/>
+              </w:rPr>
+            </w:pPr>
+            <w:r>
+              <w:rPr>
+                <w:sz w:val="20"/>
+                <w:szCs w:val="20"/>
+              </w:rPr>
+              <w:t>1.- Presiona opción Realizar Examen.</w:t>
+            </w:r>
+          </w:p>
+          <w:p>
+            <w:pPr>
+              <w:spacing w:before="60"/>
+              <w:jc w:val="both"/>
+              <w:rPr>
+                <w:sz w:val="20"/>
+                <w:szCs w:val="20"/>
+              </w:rPr>
+            </w:pPr>
+            <w:r>
+              <w:rPr>
+                <w:sz w:val="20"/>
+                <w:szCs w:val="20"/>
+              </w:rPr>
+              <w:t>3.- Ingresa sus datos.</w:t>
+            </w:r>
+          </w:p>
+          <w:p>
+            <w:pPr>
+              <w:spacing w:before="60"/>
+              <w:jc w:val="both"/>
+              <w:rPr>
+                <w:sz w:val="20"/>
+                <w:szCs w:val="20"/>
+              </w:rPr>
+            </w:pPr>
+            <w:r>
+              <w:rPr>
+                <w:sz w:val="20"/>
+                <w:szCs w:val="20"/>
+              </w:rPr>
+              <w:t>5.- Responde las preguntas contenidas en el examen de acuerdo a su  tipo.  Selecciona, completa o responde, dependiendo el tipo de pregunta que se presenta.</w:t>
+            </w:r>
+          </w:p>
+        </w:tc>
+        <w:tc>
+          <w:tcPr>
+            <w:tcW w:w="4832" w:type="dxa"/>
+          </w:tcPr>
+          <w:p>
+            <w:pPr>
+              <w:spacing w:before="60" w:after="60"/>
+              <w:jc w:val="both"/>
+              <w:rPr>
+                <w:sz w:val="20"/>
+                <w:szCs w:val="20"/>
+              </w:rPr>
+            </w:pPr>
+            <w:r>
+              <w:rPr>
+                <w:sz w:val="20"/>
+                <w:szCs w:val="20"/>
+              </w:rPr>
+              <w:t>2.- El sistema muestra el panel de inicio de sesión para la autentificación del alumno.</w:t>
+            </w:r>
+          </w:p>
+          <w:p>
+            <w:pPr>
+              <w:spacing w:before="60" w:after="60"/>
+              <w:jc w:val="both"/>
+              <w:rPr>
+                <w:sz w:val="20"/>
+                <w:szCs w:val="20"/>
+              </w:rPr>
+            </w:pPr>
+            <w:r>
+              <w:rPr>
+                <w:sz w:val="20"/>
+                <w:szCs w:val="20"/>
+              </w:rPr>
+              <w:t>4.- Verifica datos del alumno e inicializa el examen controlando el tiempo de desarrollo establecido.</w:t>
+            </w:r>
+          </w:p>
+          <w:p>
+            <w:pPr>
+              <w:spacing w:before="60" w:after="60"/>
+              <w:jc w:val="both"/>
+              <w:rPr>
+                <w:sz w:val="20"/>
+                <w:szCs w:val="20"/>
+              </w:rPr>
+            </w:pPr>
+            <w:r>
+              <w:rPr>
+                <w:sz w:val="20"/>
+                <w:szCs w:val="20"/>
+              </w:rPr>
+              <w:t xml:space="preserve">6.- Verifica tiempo transcurrido. Si tiempo Transcurrido &gt; tiempo establecido o finalizar Examen. Entonces: Corregir examen, transferir y mostrar resultado. </w:t>
+            </w:r>
+          </w:p>
+        </w:tc>
+      </w:tr>
+      <w:tr>
+        <w:trPr>
+          <w:jc w:val="center"/>
+        </w:trPr>
+        <w:tc>
+          <w:tcPr>
+            <w:tcW w:w="8482" w:type="dxa"/>
+            <w:gridSpan w:val="2"/>
+            <w:shd w:val="pct10" w:color="auto" w:fill="auto"/>
+          </w:tcPr>
+          <w:p>
+            <w:pPr>
+              <w:spacing w:before="60"/>
+              <w:jc w:val="center"/>
+              <w:rPr>
+                <w:b/>
+                <w:sz w:val="20"/>
+                <w:szCs w:val="20"/>
+              </w:rPr>
+            </w:pPr>
+            <w:r>
+              <w:rPr>
+                <w:b/>
+                <w:sz w:val="20"/>
+                <w:szCs w:val="20"/>
+              </w:rPr>
+              <w:t>CAMINO ALTERNATIVO</w:t>
+            </w:r>
+          </w:p>
+        </w:tc>
+      </w:tr>
+      <w:tr>
+        <w:trPr>
+          <w:trHeight w:val="439"/>
+          <w:jc w:val="center"/>
+        </w:trPr>
+        <w:tc>
+          <w:tcPr>
+            <w:tcW w:w="8482" w:type="dxa"/>
+            <w:gridSpan w:val="2"/>
+          </w:tcPr>
+          <w:p>
+            <w:pPr>
+              <w:spacing w:before="60" w:after="60"/>
+              <w:jc w:val="both"/>
+              <w:rPr>
+                <w:sz w:val="20"/>
+                <w:szCs w:val="20"/>
+              </w:rPr>
+            </w:pPr>
+            <w:r>
+              <w:rPr>
+                <w:sz w:val="20"/>
+                <w:szCs w:val="20"/>
+              </w:rPr>
+              <w:t xml:space="preserve">4.- Datos son incorrectos. Alumno no está registrado. </w:t>
+            </w:r>
+          </w:p>
+        </w:tc>
+      </w:tr>
+    </w:tbl>
+    <w:p>
+      <w:pPr>
+        <w:spacing w:line="360" w:lineRule="auto"/>
+        <w:ind w:right="1041"/>
+        <w:rPr>
+          <w:b/>
+          <w:i/>
+          <w:u w:val="single"/>
+        </w:rPr>
+      </w:pPr>
+    </w:p>
+    <w:p>
+      <w:pPr>
+        <w:pStyle w:val="Prrafodelista"/>
+        <w:numPr>
+          <w:ilvl w:val="0"/>
+          <w:numId w:val="6"/>
+        </w:numPr>
+        <w:spacing w:line="360" w:lineRule="auto"/>
+        <w:jc w:val="both"/>
+        <w:rPr>
+          <w:b/>
+        </w:rPr>
+      </w:pPr>
+      <w:r>
+        <w:rPr>
+          <w:b/>
+          <w:i/>
+        </w:rPr>
+        <w:t>Caso de Uso (CU5</w:t>
+      </w:r>
+      <w:r>
+        <w:rPr>
+          <w:b/>
+          <w:i/>
+        </w:rPr>
+        <w:t>):</w:t>
+      </w:r>
+      <w:r>
+        <w:t>Terminar Examen</w:t>
+      </w:r>
+    </w:p>
+    <w:p>
+      <w:pPr>
+        <w:spacing w:line="360" w:lineRule="auto"/>
+        <w:jc w:val="center"/>
+        <w:rPr>
+          <w:b/>
+        </w:rPr>
+      </w:pPr>
+      <w:r>
+        <w:rPr>
+          <w:b/>
+          <w:noProof/>
+        </w:rPr>
+        <w:drawing>
+          <wp:inline distT="0" distB="0" distL="0" distR="0">
+            <wp:extent cx="2324100" cy="1257300"/>
+            <wp:effectExtent l="0" t="0" r="0" b="0"/>
+            <wp:docPr id="6" name="Imagen 21"/>
+            <wp:cNvGraphicFramePr>
+              <a:graphicFrameLocks xmlns:a="http://schemas.openxmlformats.org/drawingml/2006/main" noChangeAspect="1"/>
+            </wp:cNvGraphicFramePr>
+            <a:graphic xmlns:a="http://schemas.openxmlformats.org/drawingml/2006/main">
+              <a:graphicData uri="http://schemas.openxmlformats.org/drawingml/2006/picture">
+                <pic:pic xmlns:pic="http://schemas.openxmlformats.org/drawingml/2006/picture">
+                  <pic:nvPicPr>
+                    <pic:cNvPr id="0" name="Picture 21"/>
+                    <pic:cNvPicPr>
+                      <a:picLocks noChangeAspect="1" noChangeArrowheads="1"/>
+                    </pic:cNvPicPr>
+                  </pic:nvPicPr>
+                  <pic:blipFill>
+                    <a:blip r:embed="rId17"/>
+                    <a:srcRect/>
+                    <a:stretch>
+                      <a:fillRect/>
+                    </a:stretch>
+                  </pic:blipFill>
+                  <pic:spPr bwMode="auto">
+                    <a:xfrm>
+                      <a:off x="0" y="0"/>
+                      <a:ext cx="2324100" cy="1257300"/>
+                    </a:xfrm>
+                    <a:prstGeom prst="rect">
+                      <a:avLst/>
+                    </a:prstGeom>
+                    <a:noFill/>
+                    <a:ln w="9525">
+                      <a:noFill/>
+                      <a:miter lim="800000"/>
+                      <a:headEnd/>
+                      <a:tailEnd/>
+                    </a:ln>
+                  </pic:spPr>
+                </pic:pic>
+              </a:graphicData>
+            </a:graphic>
+          </wp:inline>
+        </w:drawing>
+      </w:r>
+    </w:p>
+    <w:p>
+      <w:pPr>
+        <w:spacing w:line="360" w:lineRule="auto"/>
+        <w:ind w:left="708" w:right="1041"/>
+        <w:jc w:val="center"/>
+        <w:rPr>
+          <w:b/>
+          <w:i/>
+          <w:u w:val="single"/>
+        </w:rPr>
+      </w:pPr>
+      <w:r>
+        <w:rPr>
+          <w:b/>
+          <w:i/>
+          <w:u w:val="single"/>
+        </w:rPr>
+        <w:t>Detalle</w:t>
+      </w:r>
+    </w:p>
+    <w:tbl>
+      <w:tblPr>
+        <w:tblW w:w="0" w:type="auto"/>
+        <w:jc w:val="center"/>
+        <w:tblBorders>
+          <w:top w:val="single" w:sz="4" w:space="0" w:color="auto"/>
+          <w:left w:val="single" w:sz="4" w:space="0" w:color="auto"/>
+          <w:bottom w:val="single" w:sz="4" w:space="0" w:color="auto"/>
+          <w:right w:val="single" w:sz="4" w:space="0" w:color="auto"/>
+          <w:insideH w:val="single" w:sz="4" w:space="0" w:color="auto"/>
+          <w:insideV w:val="single" w:sz="4" w:space="0" w:color="auto"/>
+        </w:tblBorders>
+        <w:tblLook w:val="01E0"/>
+      </w:tblPr>
+      <w:tblGrid>
+        <w:gridCol w:w="3650"/>
+        <w:gridCol w:w="4832"/>
+      </w:tblGrid>
+      <w:tr>
+        <w:trPr>
+          <w:jc w:val="center"/>
+        </w:trPr>
+        <w:tc>
+          <w:tcPr>
+            <w:tcW w:w="3650" w:type="dxa"/>
+            <w:shd w:val="pct10" w:color="auto" w:fill="auto"/>
+          </w:tcPr>
+          <w:p>
+            <w:pPr>
+              <w:pStyle w:val="Sinespaciado"/>
+              <w:spacing w:before="60"/>
+              <w:jc w:val="center"/>
+              <w:rPr>
+                <w:b/>
+                <w:sz w:val="20"/>
+                <w:szCs w:val="20"/>
+              </w:rPr>
+            </w:pPr>
+            <w:r>
+              <w:rPr>
+                <w:b/>
+                <w:sz w:val="20"/>
+                <w:szCs w:val="20"/>
+              </w:rPr>
+              <w:t>CASO DE USO</w:t>
+            </w:r>
+          </w:p>
+        </w:tc>
+        <w:tc>
+          <w:tcPr>
+            <w:tcW w:w="4832" w:type="dxa"/>
+            <w:shd w:val="pct10" w:color="auto" w:fill="auto"/>
+          </w:tcPr>
+          <w:p>
+            <w:pPr>
+              <w:pStyle w:val="Sinespaciado"/>
+              <w:spacing w:before="60"/>
+              <w:jc w:val="center"/>
+              <w:rPr>
+                <w:b/>
+                <w:sz w:val="20"/>
+                <w:szCs w:val="20"/>
+              </w:rPr>
+            </w:pPr>
+            <w:r>
+              <w:rPr>
+                <w:b/>
+                <w:sz w:val="20"/>
+                <w:szCs w:val="20"/>
+              </w:rPr>
+              <w:t>CU</w:t>
+            </w:r>
+            <w:r>
+              <w:rPr>
+                <w:b/>
+                <w:sz w:val="20"/>
+                <w:szCs w:val="20"/>
+              </w:rPr>
+              <w:t>8</w:t>
+            </w:r>
+            <w:r>
+              <w:rPr>
+                <w:b/>
+                <w:sz w:val="20"/>
+                <w:szCs w:val="20"/>
+              </w:rPr>
+              <w:t xml:space="preserve">:  </w:t>
+            </w:r>
+            <w:r>
+              <w:rPr>
+                <w:b/>
+                <w:sz w:val="20"/>
+                <w:szCs w:val="20"/>
+              </w:rPr>
+              <w:t>TERMINAR EXAMEN</w:t>
+            </w:r>
+          </w:p>
+        </w:tc>
+      </w:tr>
+      <w:tr>
+        <w:trPr>
+          <w:jc w:val="center"/>
+        </w:trPr>
+        <w:tc>
+          <w:tcPr>
+            <w:tcW w:w="3650" w:type="dxa"/>
+          </w:tcPr>
+          <w:p>
+            <w:pPr>
+              <w:pStyle w:val="Sinespaciado"/>
+              <w:spacing w:before="60"/>
+              <w:rPr>
+                <w:b/>
+                <w:sz w:val="20"/>
+                <w:szCs w:val="20"/>
+              </w:rPr>
+            </w:pPr>
+            <w:r>
+              <w:rPr>
+                <w:b/>
+                <w:sz w:val="20"/>
+                <w:szCs w:val="20"/>
+              </w:rPr>
+              <w:t xml:space="preserve">Propósito </w:t>
+            </w:r>
+          </w:p>
+        </w:tc>
+        <w:tc>
+          <w:tcPr>
+            <w:tcW w:w="4832" w:type="dxa"/>
+          </w:tcPr>
+          <w:p>
+            <w:pPr>
+              <w:pStyle w:val="Sinespaciado"/>
+              <w:spacing w:before="60"/>
+              <w:jc w:val="both"/>
+              <w:rPr>
+                <w:sz w:val="20"/>
+                <w:szCs w:val="20"/>
+              </w:rPr>
+            </w:pPr>
+            <w:r>
+              <w:rPr>
+                <w:sz w:val="20"/>
+                <w:szCs w:val="20"/>
+              </w:rPr>
+              <w:t>Finalizar el examen que está siendo ejecutado, en caso que este sea terminado antes del tiempo establecido</w:t>
+            </w:r>
+          </w:p>
+        </w:tc>
+      </w:tr>
+      <w:tr>
+        <w:trPr>
+          <w:jc w:val="center"/>
+        </w:trPr>
+        <w:tc>
+          <w:tcPr>
+            <w:tcW w:w="3650" w:type="dxa"/>
+          </w:tcPr>
+          <w:p>
+            <w:pPr>
+              <w:pStyle w:val="Sinespaciado"/>
+              <w:spacing w:before="60"/>
+              <w:rPr>
+                <w:b/>
+                <w:sz w:val="20"/>
+                <w:szCs w:val="20"/>
+              </w:rPr>
+            </w:pPr>
+            <w:r>
+              <w:rPr>
+                <w:b/>
+                <w:sz w:val="20"/>
+                <w:szCs w:val="20"/>
+              </w:rPr>
+              <w:t>Actores</w:t>
+            </w:r>
+          </w:p>
+        </w:tc>
+        <w:tc>
+          <w:tcPr>
+            <w:tcW w:w="4832" w:type="dxa"/>
+          </w:tcPr>
+          <w:p>
+            <w:pPr>
+              <w:pStyle w:val="Sinespaciado"/>
+              <w:spacing w:before="60"/>
+              <w:rPr>
+                <w:sz w:val="20"/>
+                <w:szCs w:val="20"/>
+              </w:rPr>
+            </w:pPr>
+            <w:r>
+              <w:rPr>
+                <w:sz w:val="20"/>
+                <w:szCs w:val="20"/>
+              </w:rPr>
+              <w:t>Alumno</w:t>
+            </w:r>
+          </w:p>
+        </w:tc>
+      </w:tr>
+      <w:tr>
+        <w:trPr>
+          <w:jc w:val="center"/>
+        </w:trPr>
+        <w:tc>
+          <w:tcPr>
+            <w:tcW w:w="3650" w:type="dxa"/>
+          </w:tcPr>
+          <w:p>
+            <w:pPr>
+              <w:pStyle w:val="Sinespaciado"/>
+              <w:spacing w:before="60"/>
+              <w:rPr>
+                <w:b/>
+                <w:sz w:val="20"/>
+                <w:szCs w:val="20"/>
+              </w:rPr>
+            </w:pPr>
+            <w:r>
+              <w:rPr>
+                <w:b/>
+                <w:sz w:val="20"/>
+                <w:szCs w:val="20"/>
+              </w:rPr>
+              <w:t>Actor iniciador</w:t>
+            </w:r>
+          </w:p>
+        </w:tc>
+        <w:tc>
+          <w:tcPr>
+            <w:tcW w:w="4832" w:type="dxa"/>
+          </w:tcPr>
+          <w:p>
+            <w:pPr>
+              <w:pStyle w:val="Sinespaciado"/>
+              <w:spacing w:before="60"/>
+              <w:rPr>
+                <w:sz w:val="20"/>
+                <w:szCs w:val="20"/>
+              </w:rPr>
+            </w:pPr>
+            <w:r>
+              <w:rPr>
+                <w:sz w:val="20"/>
+                <w:szCs w:val="20"/>
+              </w:rPr>
+              <w:t>Alumno</w:t>
+            </w:r>
+          </w:p>
+        </w:tc>
+      </w:tr>
+      <w:tr>
+        <w:trPr>
+          <w:jc w:val="center"/>
+        </w:trPr>
+        <w:tc>
+          <w:tcPr>
+            <w:tcW w:w="3650" w:type="dxa"/>
+          </w:tcPr>
+          <w:p>
+            <w:pPr>
+              <w:pStyle w:val="Sinespaciado"/>
+              <w:spacing w:before="60"/>
+              <w:rPr>
+                <w:b/>
+                <w:sz w:val="20"/>
+                <w:szCs w:val="20"/>
+              </w:rPr>
+            </w:pPr>
+            <w:r>
+              <w:rPr>
+                <w:b/>
+                <w:sz w:val="20"/>
+                <w:szCs w:val="20"/>
+              </w:rPr>
+              <w:t>Pre-condición</w:t>
+            </w:r>
+          </w:p>
+        </w:tc>
+        <w:tc>
+          <w:tcPr>
+            <w:tcW w:w="4832" w:type="dxa"/>
+          </w:tcPr>
+          <w:p>
+            <w:pPr>
+              <w:pStyle w:val="Sinespaciado"/>
+              <w:spacing w:before="60"/>
+              <w:rPr>
+                <w:sz w:val="20"/>
+                <w:szCs w:val="20"/>
+              </w:rPr>
+            </w:pPr>
+            <w:r>
+              <w:rPr>
+                <w:sz w:val="20"/>
+                <w:szCs w:val="20"/>
+              </w:rPr>
+              <w:t>Realizar examen</w:t>
+            </w:r>
+          </w:p>
+        </w:tc>
+      </w:tr>
+      <w:tr>
+        <w:trPr>
+          <w:jc w:val="center"/>
+        </w:trPr>
+        <w:tc>
+          <w:tcPr>
+            <w:tcW w:w="3650" w:type="dxa"/>
+            <w:tcBorders>
+              <w:bottom w:val="single" w:sz="4" w:space="0" w:color="auto"/>
+            </w:tcBorders>
+          </w:tcPr>
+          <w:p>
+            <w:pPr>
+              <w:pStyle w:val="Sinespaciado"/>
+              <w:spacing w:before="60"/>
+              <w:rPr>
+                <w:b/>
+                <w:sz w:val="20"/>
+                <w:szCs w:val="20"/>
+              </w:rPr>
+            </w:pPr>
+            <w:r>
+              <w:rPr>
+                <w:b/>
+                <w:sz w:val="20"/>
+                <w:szCs w:val="20"/>
+              </w:rPr>
+              <w:t>Post-condición</w:t>
+            </w:r>
+          </w:p>
+        </w:tc>
+        <w:tc>
+          <w:tcPr>
+            <w:tcW w:w="4832" w:type="dxa"/>
+            <w:tcBorders>
+              <w:bottom w:val="single" w:sz="4" w:space="0" w:color="auto"/>
+            </w:tcBorders>
+          </w:tcPr>
+          <w:p>
+            <w:pPr>
+              <w:pStyle w:val="Sinespaciado"/>
+              <w:spacing w:before="60"/>
+              <w:rPr>
+                <w:caps/>
+                <w:sz w:val="20"/>
+                <w:szCs w:val="20"/>
+              </w:rPr>
+            </w:pPr>
+            <w:r>
+              <w:rPr>
+                <w:sz w:val="20"/>
+                <w:szCs w:val="20"/>
+              </w:rPr>
+              <w:t>Enviar resultado</w:t>
+            </w:r>
+          </w:p>
+        </w:tc>
+      </w:tr>
+      <w:tr>
+        <w:trPr>
+          <w:jc w:val="center"/>
+        </w:trPr>
+        <w:tc>
+          <w:tcPr>
+            <w:tcW w:w="8482" w:type="dxa"/>
+            <w:gridSpan w:val="2"/>
+            <w:shd w:val="pct10" w:color="auto" w:fill="auto"/>
+          </w:tcPr>
+          <w:p>
+            <w:pPr>
+              <w:spacing w:before="60"/>
+              <w:jc w:val="center"/>
+              <w:rPr>
+                <w:b/>
+                <w:sz w:val="20"/>
+                <w:szCs w:val="20"/>
+              </w:rPr>
+            </w:pPr>
+            <w:r>
+              <w:rPr>
+                <w:b/>
+                <w:sz w:val="20"/>
+                <w:szCs w:val="20"/>
+              </w:rPr>
+              <w:t>CAMINO BASICO</w:t>
+            </w:r>
+          </w:p>
+        </w:tc>
+      </w:tr>
+      <w:tr>
+        <w:trPr>
+          <w:jc w:val="center"/>
+        </w:trPr>
+        <w:tc>
+          <w:tcPr>
+            <w:tcW w:w="3650" w:type="dxa"/>
+          </w:tcPr>
+          <w:p>
+            <w:pPr>
+              <w:spacing w:before="60"/>
+              <w:ind w:left="708"/>
+              <w:rPr>
+                <w:b/>
+                <w:sz w:val="20"/>
+                <w:szCs w:val="20"/>
+              </w:rPr>
+            </w:pPr>
+            <w:r>
+              <w:rPr>
+                <w:b/>
+                <w:sz w:val="20"/>
+                <w:szCs w:val="20"/>
+              </w:rPr>
+              <w:t>Acciones del Actor</w:t>
+            </w:r>
+          </w:p>
+        </w:tc>
+        <w:tc>
+          <w:tcPr>
+            <w:tcW w:w="4832" w:type="dxa"/>
+          </w:tcPr>
+          <w:p>
+            <w:pPr>
+              <w:spacing w:before="60"/>
+              <w:ind w:left="708"/>
+              <w:jc w:val="center"/>
+              <w:rPr>
+                <w:b/>
+                <w:sz w:val="20"/>
+                <w:szCs w:val="20"/>
+              </w:rPr>
+            </w:pPr>
+            <w:r>
+              <w:rPr>
+                <w:b/>
+                <w:sz w:val="20"/>
+                <w:szCs w:val="20"/>
+              </w:rPr>
+              <w:t>Respuesta del Sistema</w:t>
+            </w:r>
+          </w:p>
+        </w:tc>
+      </w:tr>
+      <w:tr>
+        <w:trPr>
+          <w:trHeight w:val="547"/>
+          <w:jc w:val="center"/>
+        </w:trPr>
+        <w:tc>
+          <w:tcPr>
+            <w:tcW w:w="3650" w:type="dxa"/>
+          </w:tcPr>
+          <w:p>
+            <w:pPr>
+              <w:spacing w:before="60"/>
+              <w:jc w:val="both"/>
+              <w:rPr>
+                <w:sz w:val="20"/>
+                <w:szCs w:val="20"/>
+              </w:rPr>
+            </w:pPr>
+            <w:r>
+              <w:rPr>
+                <w:sz w:val="20"/>
+                <w:szCs w:val="20"/>
+              </w:rPr>
+              <w:t>1.- Presiona opción terminar Examen.</w:t>
+            </w:r>
+          </w:p>
+          <w:p>
+            <w:pPr>
+              <w:spacing w:before="60"/>
+              <w:jc w:val="both"/>
+              <w:rPr>
+                <w:sz w:val="20"/>
+                <w:szCs w:val="20"/>
+              </w:rPr>
+            </w:pPr>
+          </w:p>
+        </w:tc>
+        <w:tc>
+          <w:tcPr>
+            <w:tcW w:w="4832" w:type="dxa"/>
+          </w:tcPr>
+          <w:p>
+            <w:pPr>
+              <w:spacing w:before="60" w:after="60"/>
+              <w:jc w:val="both"/>
+              <w:rPr>
+                <w:sz w:val="20"/>
+                <w:szCs w:val="20"/>
+              </w:rPr>
+            </w:pPr>
+            <w:r>
+              <w:rPr>
+                <w:sz w:val="20"/>
+                <w:szCs w:val="20"/>
+              </w:rPr>
+              <w:t xml:space="preserve">2.- El sistema interrumpe y finaliza el examen que está siendo ejecutado. Corrige examen, transfiere y muestra resultado. </w:t>
+            </w:r>
+          </w:p>
+        </w:tc>
+      </w:tr>
+      <w:tr>
+        <w:trPr>
+          <w:jc w:val="center"/>
+        </w:trPr>
+        <w:tc>
+          <w:tcPr>
+            <w:tcW w:w="8482" w:type="dxa"/>
+            <w:gridSpan w:val="2"/>
+            <w:shd w:val="pct10" w:color="auto" w:fill="auto"/>
+          </w:tcPr>
+          <w:p>
+            <w:pPr>
+              <w:spacing w:before="60"/>
+              <w:jc w:val="center"/>
+              <w:rPr>
+                <w:b/>
+                <w:sz w:val="20"/>
+                <w:szCs w:val="20"/>
+              </w:rPr>
+            </w:pPr>
+            <w:r>
+              <w:rPr>
+                <w:b/>
+                <w:sz w:val="20"/>
+                <w:szCs w:val="20"/>
+              </w:rPr>
+              <w:t>CAMINO ALTERNATIVO</w:t>
+            </w:r>
+          </w:p>
+        </w:tc>
+      </w:tr>
+      <w:tr>
+        <w:trPr>
+          <w:trHeight w:val="439"/>
+          <w:jc w:val="center"/>
+        </w:trPr>
+        <w:tc>
+          <w:tcPr>
+            <w:tcW w:w="8482" w:type="dxa"/>
+            <w:gridSpan w:val="2"/>
+          </w:tcPr>
+          <w:p>
+            <w:pPr>
+              <w:spacing w:before="60" w:after="60"/>
+              <w:jc w:val="both"/>
+              <w:rPr>
+                <w:sz w:val="20"/>
+                <w:szCs w:val="20"/>
+              </w:rPr>
+            </w:pPr>
+            <w:r>
+              <w:rPr>
+                <w:sz w:val="20"/>
+                <w:szCs w:val="20"/>
+              </w:rPr>
+              <w:t xml:space="preserve">4.- Datos son incorrectos. Alumno no está registrado. </w:t>
+            </w:r>
+          </w:p>
+        </w:tc>
+      </w:tr>
+    </w:tbl>
+    <w:p>
+      <w:pPr>
+        <w:spacing w:line="360" w:lineRule="auto"/>
+        <w:ind w:right="1041"/>
+        <w:rPr>
+          <w:b/>
+          <w:i/>
+          <w:u w:val="single"/>
+        </w:rPr>
+      </w:pPr>
+    </w:p>
+    <w:p>
+      <w:pPr>
         <w:spacing w:line="360" w:lineRule="auto"/>
         <w:ind w:right="1041"/>
         <w:rPr>
@@ -17593,10 +19058,10 @@
                     </pic:cNvPicPr>
                   </pic:nvPicPr>
                   <pic:blipFill>
-                    <a:blip r:embed="rId16">
+                    <a:blip r:embed="rId18">
                       <a:extLst>
                         <a:ext uri="{28A0092B-C50C-407E-A947-70E740481C1C}">
-                          <a14:useLocalDpi xmlns:a14="http://schemas.microsoft.com/office/drawing/2010/main" xmlns:wps="http://schemas.microsoft.com/office/word/2010/wordprocessingShape" xmlns:wpi="http://schemas.microsoft.com/office/word/2010/wordprocessingInk" xmlns:wpg="http://schemas.microsoft.com/office/word/2010/wordprocessingGroup" xmlns:w14="http://schemas.microsoft.com/office/word/2010/wordml" xmlns:w="http://schemas.openxmlformats.org/wordprocessingml/2006/main" xmlns:w10="urn:schemas-microsoft-com:office:word" xmlns:wp14="http://schemas.microsoft.com/office/word/2010/wordprocessingDrawing" xmlns:v="urn:schemas-microsoft-com:vml" xmlns:o="urn:schemas-microsoft-com:office:office" xmlns:mc="http://schemas.openxmlformats.org/markup-compatibility/2006" xmlns:wpc="http://schemas.microsoft.com/office/word/2010/wordprocessingCanvas" xmlns="" val="0"/>
+                          <a14:useLocalDpi xmlns="" xmlns:wpc="http://schemas.microsoft.com/office/word/2010/wordprocessingCanvas" xmlns:mc="http://schemas.openxmlformats.org/markup-compatibility/2006" xmlns:o="urn:schemas-microsoft-com:office:office" xmlns:v="urn:schemas-microsoft-com:vml" xmlns:wp14="http://schemas.microsoft.com/office/word/2010/wordprocessingDrawing" xmlns:w10="urn:schemas-microsoft-com:office:word" xmlns:w="http://schemas.openxmlformats.org/wordprocessingml/2006/main" xmlns:w14="http://schemas.microsoft.com/office/word/2010/wordml" xmlns:wpg="http://schemas.microsoft.com/office/word/2010/wordprocessingGroup" xmlns:wpi="http://schemas.microsoft.com/office/word/2010/wordprocessingInk" xmlns:wps="http://schemas.microsoft.com/office/word/2010/wordprocessingShape" xmlns:a14="http://schemas.microsoft.com/office/drawing/2010/main" val="0"/>
                         </a:ext>
                       </a:extLst>
                     </a:blip>
@@ -17801,16 +19266,7 @@
                 <w:sz w:val="20"/>
                 <w:szCs w:val="20"/>
               </w:rPr>
-              <w:t xml:space="preserve">Obtener un documento PDF del examen previamente </w:t>
-            </w:r>
-            <w:r>
-              <w:rPr>
-                <w:color w:val="333333"/>
-                <w:sz w:val="20"/>
-                <w:szCs w:val="20"/>
-              </w:rPr>
-              <w:lastRenderedPageBreak/>
-              <w:t>diseñado y de la lista de notas de exámenes resueltos</w:t>
+              <w:t>Obtener un documento PDF del examen previamente diseñado y de la lista de notas de exámenes resueltos</w:t>
             </w:r>
             <w:r>
               <w:rPr>
@@ -17847,7 +19303,6 @@
                 <w:sz w:val="20"/>
                 <w:szCs w:val="20"/>
               </w:rPr>
-              <w:lastRenderedPageBreak/>
               <w:t>Actores</w:t>
             </w:r>
           </w:p>
@@ -18471,6 +19926,7 @@
           <w:szCs w:val="24"/>
           <w:u w:val="single"/>
         </w:rPr>
+        <w:lastRenderedPageBreak/>
         <w:t>Diagrama General de Casos de Uso</w:t>
       </w:r>
       <w:bookmarkEnd w:id="77"/>
@@ -18516,7 +19972,7 @@
                     </pic:cNvPicPr>
                   </pic:nvPicPr>
                   <pic:blipFill>
-                    <a:blip r:embed="rId17"/>
+                    <a:blip r:embed="rId19"/>
                     <a:srcRect/>
                     <a:stretch>
                       <a:fillRect/>
@@ -18620,7 +20076,7 @@
                     </pic:cNvPicPr>
                   </pic:nvPicPr>
                   <pic:blipFill>
-                    <a:blip r:embed="rId18"/>
+                    <a:blip r:embed="rId20"/>
                     <a:srcRect l="18983" t="22601" r="22394" b="13845"/>
                     <a:stretch>
                       <a:fillRect/>
@@ -19352,7 +20808,7 @@
                     </pic:cNvPicPr>
                   </pic:nvPicPr>
                   <pic:blipFill>
-                    <a:blip r:embed="rId19"/>
+                    <a:blip r:embed="rId21"/>
                     <a:srcRect l="3043" t="18750" r="2826" b="9375"/>
                     <a:stretch>
                       <a:fillRect/>
@@ -19467,7 +20923,7 @@
                     </pic:cNvPicPr>
                   </pic:nvPicPr>
                   <pic:blipFill>
-                    <a:blip r:embed="rId20"/>
+                    <a:blip r:embed="rId22"/>
                     <a:srcRect l="3448" t="18121" r="2759" b="9396"/>
                     <a:stretch>
                       <a:fillRect/>
@@ -19602,7 +21058,7 @@
                     </pic:cNvPicPr>
                   </pic:nvPicPr>
                   <pic:blipFill>
-                    <a:blip r:embed="rId21"/>
+                    <a:blip r:embed="rId23"/>
                     <a:srcRect l="2844" t="6502" r="3081" b="2691"/>
                     <a:stretch>
                       <a:fillRect/>
@@ -19858,7 +21314,7 @@
                     </pic:cNvPicPr>
                   </pic:nvPicPr>
                   <pic:blipFill>
-                    <a:blip r:embed="rId22"/>
+                    <a:blip r:embed="rId24"/>
                     <a:srcRect l="3580" t="9160" r="3819" b="7252"/>
                     <a:stretch>
                       <a:fillRect/>
@@ -20035,7 +21491,7 @@
                     </pic:cNvPicPr>
                   </pic:nvPicPr>
                   <pic:blipFill>
-                    <a:blip r:embed="rId23"/>
+                    <a:blip r:embed="rId25"/>
                     <a:srcRect l="3846" t="6005" r="3239" b="3695"/>
                     <a:stretch>
                       <a:fillRect/>
@@ -20174,7 +21630,7 @@
                     </pic:cNvPicPr>
                   </pic:nvPicPr>
                   <pic:blipFill>
-                    <a:blip r:embed="rId24"/>
+                    <a:blip r:embed="rId26"/>
                     <a:srcRect l="3589" t="7714" r="3588" b="4286"/>
                     <a:stretch>
                       <a:fillRect/>
@@ -20412,7 +21868,7 @@
                     </pic:cNvPicPr>
                   </pic:nvPicPr>
                   <pic:blipFill>
-                    <a:blip r:embed="rId25"/>
+                    <a:blip r:embed="rId27"/>
                     <a:srcRect/>
                     <a:stretch>
                       <a:fillRect/>
@@ -20512,7 +21968,7 @@
                     </pic:cNvPicPr>
                   </pic:nvPicPr>
                   <pic:blipFill>
-                    <a:blip r:embed="rId26"/>
+                    <a:blip r:embed="rId28"/>
                     <a:srcRect/>
                     <a:stretch>
                       <a:fillRect/>
@@ -20633,7 +22089,7 @@
                     </pic:cNvPicPr>
                   </pic:nvPicPr>
                   <pic:blipFill>
-                    <a:blip r:embed="rId27"/>
+                    <a:blip r:embed="rId29"/>
                     <a:srcRect/>
                     <a:stretch>
                       <a:fillRect/>
@@ -20741,7 +22197,7 @@
                     </pic:cNvPicPr>
                   </pic:nvPicPr>
                   <pic:blipFill>
-                    <a:blip r:embed="rId28"/>
+                    <a:blip r:embed="rId30"/>
                     <a:srcRect/>
                     <a:stretch>
                       <a:fillRect/>
@@ -20842,10 +22298,10 @@
                     </pic:cNvPicPr>
                   </pic:nvPicPr>
                   <pic:blipFill>
-                    <a:blip r:embed="rId29">
+                    <a:blip r:embed="rId31">
                       <a:extLst>
                         <a:ext uri="{28A0092B-C50C-407E-A947-70E740481C1C}">
-                          <a14:useLocalDpi xmlns:a14="http://schemas.microsoft.com/office/drawing/2010/main" xmlns:wps="http://schemas.microsoft.com/office/word/2010/wordprocessingShape" xmlns:wpi="http://schemas.microsoft.com/office/word/2010/wordprocessingInk" xmlns:wpg="http://schemas.microsoft.com/office/word/2010/wordprocessingGroup" xmlns:w14="http://schemas.microsoft.com/office/word/2010/wordml" xmlns:w="http://schemas.openxmlformats.org/wordprocessingml/2006/main" xmlns:w10="urn:schemas-microsoft-com:office:word" xmlns:wp14="http://schemas.microsoft.com/office/word/2010/wordprocessingDrawing" xmlns:v="urn:schemas-microsoft-com:vml" xmlns:o="urn:schemas-microsoft-com:office:office" xmlns:mc="http://schemas.openxmlformats.org/markup-compatibility/2006" xmlns:wpc="http://schemas.microsoft.com/office/word/2010/wordprocessingCanvas" xmlns="" val="0"/>
+                          <a14:useLocalDpi xmlns="" xmlns:wpc="http://schemas.microsoft.com/office/word/2010/wordprocessingCanvas" xmlns:mc="http://schemas.openxmlformats.org/markup-compatibility/2006" xmlns:o="urn:schemas-microsoft-com:office:office" xmlns:v="urn:schemas-microsoft-com:vml" xmlns:wp14="http://schemas.microsoft.com/office/word/2010/wordprocessingDrawing" xmlns:w10="urn:schemas-microsoft-com:office:word" xmlns:w="http://schemas.openxmlformats.org/wordprocessingml/2006/main" xmlns:w14="http://schemas.microsoft.com/office/word/2010/wordml" xmlns:wpg="http://schemas.microsoft.com/office/word/2010/wordprocessingGroup" xmlns:wpi="http://schemas.microsoft.com/office/word/2010/wordprocessingInk" xmlns:wps="http://schemas.microsoft.com/office/word/2010/wordprocessingShape" xmlns:a14="http://schemas.microsoft.com/office/drawing/2010/main" val="0"/>
                         </a:ext>
                       </a:extLst>
                     </a:blip>
@@ -21785,10 +23241,10 @@
                     </pic:cNvPicPr>
                   </pic:nvPicPr>
                   <pic:blipFill>
-                    <a:blip r:embed="rId30">
+                    <a:blip r:embed="rId32">
                       <a:extLst>
                         <a:ext uri="{28A0092B-C50C-407E-A947-70E740481C1C}">
-                          <a14:useLocalDpi xmlns:a14="http://schemas.microsoft.com/office/drawing/2010/main" xmlns:wps="http://schemas.microsoft.com/office/word/2010/wordprocessingShape" xmlns:wpi="http://schemas.microsoft.com/office/word/2010/wordprocessingInk" xmlns:wpg="http://schemas.microsoft.com/office/word/2010/wordprocessingGroup" xmlns:w14="http://schemas.microsoft.com/office/word/2010/wordml" xmlns:w="http://schemas.openxmlformats.org/wordprocessingml/2006/main" xmlns:w10="urn:schemas-microsoft-com:office:word" xmlns:wp14="http://schemas.microsoft.com/office/word/2010/wordprocessingDrawing" xmlns:v="urn:schemas-microsoft-com:vml" xmlns:o="urn:schemas-microsoft-com:office:office" xmlns:mc="http://schemas.openxmlformats.org/markup-compatibility/2006" xmlns:wpc="http://schemas.microsoft.com/office/word/2010/wordprocessingCanvas" xmlns="" val="0"/>
+                          <a14:useLocalDpi xmlns="" xmlns:wpc="http://schemas.microsoft.com/office/word/2010/wordprocessingCanvas" xmlns:mc="http://schemas.openxmlformats.org/markup-compatibility/2006" xmlns:o="urn:schemas-microsoft-com:office:office" xmlns:v="urn:schemas-microsoft-com:vml" xmlns:wp14="http://schemas.microsoft.com/office/word/2010/wordprocessingDrawing" xmlns:w10="urn:schemas-microsoft-com:office:word" xmlns:w="http://schemas.openxmlformats.org/wordprocessingml/2006/main" xmlns:w14="http://schemas.microsoft.com/office/word/2010/wordml" xmlns:wpg="http://schemas.microsoft.com/office/word/2010/wordprocessingGroup" xmlns:wpi="http://schemas.microsoft.com/office/word/2010/wordprocessingInk" xmlns:wps="http://schemas.microsoft.com/office/word/2010/wordprocessingShape" xmlns:a14="http://schemas.microsoft.com/office/drawing/2010/main" val="0"/>
                         </a:ext>
                       </a:extLst>
                     </a:blip>
@@ -23547,10 +25003,10 @@
                     </pic:cNvPicPr>
                   </pic:nvPicPr>
                   <pic:blipFill>
-                    <a:blip r:embed="rId31">
+                    <a:blip r:embed="rId33">
                       <a:extLst>
                         <a:ext uri="{28A0092B-C50C-407E-A947-70E740481C1C}">
-                          <a14:useLocalDpi xmlns:a14="http://schemas.microsoft.com/office/drawing/2010/main" xmlns:wps="http://schemas.microsoft.com/office/word/2010/wordprocessingShape" xmlns:wpi="http://schemas.microsoft.com/office/word/2010/wordprocessingInk" xmlns:wpg="http://schemas.microsoft.com/office/word/2010/wordprocessingGroup" xmlns:w14="http://schemas.microsoft.com/office/word/2010/wordml" xmlns:w="http://schemas.openxmlformats.org/wordprocessingml/2006/main" xmlns:w10="urn:schemas-microsoft-com:office:word" xmlns:wp14="http://schemas.microsoft.com/office/word/2010/wordprocessingDrawing" xmlns:v="urn:schemas-microsoft-com:vml" xmlns:o="urn:schemas-microsoft-com:office:office" xmlns:mc="http://schemas.openxmlformats.org/markup-compatibility/2006" xmlns:wpc="http://schemas.microsoft.com/office/word/2010/wordprocessingCanvas" xmlns="" val="0"/>
+                          <a14:useLocalDpi xmlns="" xmlns:wpc="http://schemas.microsoft.com/office/word/2010/wordprocessingCanvas" xmlns:mc="http://schemas.openxmlformats.org/markup-compatibility/2006" xmlns:o="urn:schemas-microsoft-com:office:office" xmlns:v="urn:schemas-microsoft-com:vml" xmlns:wp14="http://schemas.microsoft.com/office/word/2010/wordprocessingDrawing" xmlns:w10="urn:schemas-microsoft-com:office:word" xmlns:w="http://schemas.openxmlformats.org/wordprocessingml/2006/main" xmlns:w14="http://schemas.microsoft.com/office/word/2010/wordml" xmlns:wpg="http://schemas.microsoft.com/office/word/2010/wordprocessingGroup" xmlns:wpi="http://schemas.microsoft.com/office/word/2010/wordprocessingInk" xmlns:wps="http://schemas.microsoft.com/office/word/2010/wordprocessingShape" xmlns:a14="http://schemas.microsoft.com/office/drawing/2010/main" val="0"/>
                         </a:ext>
                       </a:extLst>
                     </a:blip>
@@ -23894,7 +25350,7 @@
                     </pic:cNvPicPr>
                   </pic:nvPicPr>
                   <pic:blipFill>
-                    <a:blip r:embed="rId32"/>
+                    <a:blip r:embed="rId34"/>
                     <a:srcRect l="3189" t="19580" r="3645" b="9790"/>
                     <a:stretch>
                       <a:fillRect/>
@@ -24493,7 +25949,7 @@
                     </pic:cNvPicPr>
                   </pic:nvPicPr>
                   <pic:blipFill>
-                    <a:blip r:embed="rId33"/>
+                    <a:blip r:embed="rId35"/>
                     <a:srcRect l="39153" t="39294" r="17284" b="12471"/>
                     <a:stretch>
                       <a:fillRect/>
@@ -24828,7 +26284,7 @@
                     </pic:cNvPicPr>
                   </pic:nvPicPr>
                   <pic:blipFill>
-                    <a:blip r:embed="rId34"/>
+                    <a:blip r:embed="rId36"/>
                     <a:srcRect/>
                     <a:stretch>
                       <a:fillRect/>
@@ -24929,7 +26385,7 @@
                     </pic:cNvPicPr>
                   </pic:nvPicPr>
                   <pic:blipFill>
-                    <a:blip r:embed="rId35"/>
+                    <a:blip r:embed="rId37"/>
                     <a:srcRect/>
                     <a:stretch>
                       <a:fillRect/>
@@ -25053,7 +26509,7 @@
                     </pic:cNvPicPr>
                   </pic:nvPicPr>
                   <pic:blipFill>
-                    <a:blip r:embed="rId36"/>
+                    <a:blip r:embed="rId38"/>
                     <a:srcRect/>
                     <a:stretch>
                       <a:fillRect/>
@@ -25328,7 +26784,7 @@
                     </pic:cNvPicPr>
                   </pic:nvPicPr>
                   <pic:blipFill>
-                    <a:blip r:embed="rId37"/>
+                    <a:blip r:embed="rId39"/>
                     <a:srcRect/>
                     <a:stretch>
                       <a:fillRect/>
@@ -25458,10 +26914,10 @@
                     </pic:cNvPicPr>
                   </pic:nvPicPr>
                   <pic:blipFill>
-                    <a:blip r:embed="rId38">
+                    <a:blip r:embed="rId40">
                       <a:extLst>
                         <a:ext uri="{28A0092B-C50C-407E-A947-70E740481C1C}">
-                          <a14:useLocalDpi xmlns:a14="http://schemas.microsoft.com/office/drawing/2010/main" xmlns:wps="http://schemas.microsoft.com/office/word/2010/wordprocessingShape" xmlns:wpi="http://schemas.microsoft.com/office/word/2010/wordprocessingInk" xmlns:wpg="http://schemas.microsoft.com/office/word/2010/wordprocessingGroup" xmlns:w14="http://schemas.microsoft.com/office/word/2010/wordml" xmlns:w="http://schemas.openxmlformats.org/wordprocessingml/2006/main" xmlns:w10="urn:schemas-microsoft-com:office:word" xmlns:wp14="http://schemas.microsoft.com/office/word/2010/wordprocessingDrawing" xmlns:v="urn:schemas-microsoft-com:vml" xmlns:o="urn:schemas-microsoft-com:office:office" xmlns:mc="http://schemas.openxmlformats.org/markup-compatibility/2006" xmlns:wpc="http://schemas.microsoft.com/office/word/2010/wordprocessingCanvas" xmlns="" val="0"/>
+                          <a14:useLocalDpi xmlns="" xmlns:wpc="http://schemas.microsoft.com/office/word/2010/wordprocessingCanvas" xmlns:mc="http://schemas.openxmlformats.org/markup-compatibility/2006" xmlns:o="urn:schemas-microsoft-com:office:office" xmlns:v="urn:schemas-microsoft-com:vml" xmlns:wp14="http://schemas.microsoft.com/office/word/2010/wordprocessingDrawing" xmlns:w10="urn:schemas-microsoft-com:office:word" xmlns:w="http://schemas.openxmlformats.org/wordprocessingml/2006/main" xmlns:w14="http://schemas.microsoft.com/office/word/2010/wordml" xmlns:wpg="http://schemas.microsoft.com/office/word/2010/wordprocessingGroup" xmlns:wpi="http://schemas.microsoft.com/office/word/2010/wordprocessingInk" xmlns:wps="http://schemas.microsoft.com/office/word/2010/wordprocessingShape" xmlns:a14="http://schemas.microsoft.com/office/drawing/2010/main" val="0"/>
                         </a:ext>
                       </a:extLst>
                     </a:blip>
@@ -25581,10 +27037,10 @@
                     </pic:cNvPicPr>
                   </pic:nvPicPr>
                   <pic:blipFill>
-                    <a:blip r:embed="rId39">
+                    <a:blip r:embed="rId41">
                       <a:extLst>
                         <a:ext uri="{28A0092B-C50C-407E-A947-70E740481C1C}">
-                          <a14:useLocalDpi xmlns:a14="http://schemas.microsoft.com/office/drawing/2010/main" xmlns:wps="http://schemas.microsoft.com/office/word/2010/wordprocessingShape" xmlns:wpi="http://schemas.microsoft.com/office/word/2010/wordprocessingInk" xmlns:wpg="http://schemas.microsoft.com/office/word/2010/wordprocessingGroup" xmlns:w14="http://schemas.microsoft.com/office/word/2010/wordml" xmlns:w="http://schemas.openxmlformats.org/wordprocessingml/2006/main" xmlns:w10="urn:schemas-microsoft-com:office:word" xmlns:wp14="http://schemas.microsoft.com/office/word/2010/wordprocessingDrawing" xmlns:v="urn:schemas-microsoft-com:vml" xmlns:o="urn:schemas-microsoft-com:office:office" xmlns:mc="http://schemas.openxmlformats.org/markup-compatibility/2006" xmlns:wpc="http://schemas.microsoft.com/office/word/2010/wordprocessingCanvas" xmlns="" val="0"/>
+                          <a14:useLocalDpi xmlns="" xmlns:wpc="http://schemas.microsoft.com/office/word/2010/wordprocessingCanvas" xmlns:mc="http://schemas.openxmlformats.org/markup-compatibility/2006" xmlns:o="urn:schemas-microsoft-com:office:office" xmlns:v="urn:schemas-microsoft-com:vml" xmlns:wp14="http://schemas.microsoft.com/office/word/2010/wordprocessingDrawing" xmlns:w10="urn:schemas-microsoft-com:office:word" xmlns:w="http://schemas.openxmlformats.org/wordprocessingml/2006/main" xmlns:w14="http://schemas.microsoft.com/office/word/2010/wordml" xmlns:wpg="http://schemas.microsoft.com/office/word/2010/wordprocessingGroup" xmlns:wpi="http://schemas.microsoft.com/office/word/2010/wordprocessingInk" xmlns:wps="http://schemas.microsoft.com/office/word/2010/wordprocessingShape" xmlns:a14="http://schemas.microsoft.com/office/drawing/2010/main" val="0"/>
                         </a:ext>
                       </a:extLst>
                     </a:blip>
@@ -25879,7 +27335,7 @@
                     </pic:cNvPicPr>
                   </pic:nvPicPr>
                   <pic:blipFill>
-                    <a:blip r:embed="rId40"/>
+                    <a:blip r:embed="rId42"/>
                     <a:srcRect l="23986" t="25882" r="23986" b="11059"/>
                     <a:stretch>
                       <a:fillRect/>
@@ -26292,7 +27748,7 @@
                     <pic:cNvPicPr/>
                   </pic:nvPicPr>
                   <pic:blipFill rotWithShape="1">
-                    <a:blip r:embed="rId41"/>
+                    <a:blip r:embed="rId43"/>
                     <a:srcRect l="4765" r="6110" b="6353"/>
                     <a:stretch/>
                   </pic:blipFill>
@@ -26309,7 +27765,7 @@
                     </a:ln>
                     <a:extLst>
                       <a:ext uri="{53640926-AAD7-44D8-BBD7-CCE9431645EC}">
-                        <a14:shadowObscured xmlns:a14="http://schemas.microsoft.com/office/drawing/2010/main" xmlns:wps="http://schemas.microsoft.com/office/word/2010/wordprocessingShape" xmlns:wpi="http://schemas.microsoft.com/office/word/2010/wordprocessingInk" xmlns:wpg="http://schemas.microsoft.com/office/word/2010/wordprocessingGroup" xmlns:w14="http://schemas.microsoft.com/office/word/2010/wordml" xmlns:w="http://schemas.openxmlformats.org/wordprocessingml/2006/main" xmlns:w10="urn:schemas-microsoft-com:office:word" xmlns:wp14="http://schemas.microsoft.com/office/word/2010/wordprocessingDrawing" xmlns:v="urn:schemas-microsoft-com:vml" xmlns:o="urn:schemas-microsoft-com:office:office" xmlns:mc="http://schemas.openxmlformats.org/markup-compatibility/2006" xmlns:wpc="http://schemas.microsoft.com/office/word/2010/wordprocessingCanvas" xmlns=""/>
+                        <a14:shadowObscured xmlns="" xmlns:wpc="http://schemas.microsoft.com/office/word/2010/wordprocessingCanvas" xmlns:mc="http://schemas.openxmlformats.org/markup-compatibility/2006" xmlns:o="urn:schemas-microsoft-com:office:office" xmlns:v="urn:schemas-microsoft-com:vml" xmlns:wp14="http://schemas.microsoft.com/office/word/2010/wordprocessingDrawing" xmlns:w10="urn:schemas-microsoft-com:office:word" xmlns:w="http://schemas.openxmlformats.org/wordprocessingml/2006/main" xmlns:w14="http://schemas.microsoft.com/office/word/2010/wordml" xmlns:wpg="http://schemas.microsoft.com/office/word/2010/wordprocessingGroup" xmlns:wpi="http://schemas.microsoft.com/office/word/2010/wordprocessingInk" xmlns:wps="http://schemas.microsoft.com/office/word/2010/wordprocessingShape" xmlns:a14="http://schemas.microsoft.com/office/drawing/2010/main"/>
                       </a:ext>
                     </a:extLst>
                   </pic:spPr>
@@ -26353,7 +27809,7 @@
                     <pic:cNvPicPr/>
                   </pic:nvPicPr>
                   <pic:blipFill rotWithShape="1">
-                    <a:blip r:embed="rId42"/>
+                    <a:blip r:embed="rId44"/>
                     <a:srcRect l="4412" r="6640" b="7294"/>
                     <a:stretch/>
                   </pic:blipFill>
@@ -26370,7 +27826,7 @@
                     </a:ln>
                     <a:extLst>
                       <a:ext uri="{53640926-AAD7-44D8-BBD7-CCE9431645EC}">
-                        <a14:shadowObscured xmlns:a14="http://schemas.microsoft.com/office/drawing/2010/main" xmlns:wps="http://schemas.microsoft.com/office/word/2010/wordprocessingShape" xmlns:wpi="http://schemas.microsoft.com/office/word/2010/wordprocessingInk" xmlns:wpg="http://schemas.microsoft.com/office/word/2010/wordprocessingGroup" xmlns:w14="http://schemas.microsoft.com/office/word/2010/wordml" xmlns:w="http://schemas.openxmlformats.org/wordprocessingml/2006/main" xmlns:w10="urn:schemas-microsoft-com:office:word" xmlns:wp14="http://schemas.microsoft.com/office/word/2010/wordprocessingDrawing" xmlns:v="urn:schemas-microsoft-com:vml" xmlns:o="urn:schemas-microsoft-com:office:office" xmlns:mc="http://schemas.openxmlformats.org/markup-compatibility/2006" xmlns:wpc="http://schemas.microsoft.com/office/word/2010/wordprocessingCanvas" xmlns=""/>
+                        <a14:shadowObscured xmlns="" xmlns:wpc="http://schemas.microsoft.com/office/word/2010/wordprocessingCanvas" xmlns:mc="http://schemas.openxmlformats.org/markup-compatibility/2006" xmlns:o="urn:schemas-microsoft-com:office:office" xmlns:v="urn:schemas-microsoft-com:vml" xmlns:wp14="http://schemas.microsoft.com/office/word/2010/wordprocessingDrawing" xmlns:w10="urn:schemas-microsoft-com:office:word" xmlns:w="http://schemas.openxmlformats.org/wordprocessingml/2006/main" xmlns:w14="http://schemas.microsoft.com/office/word/2010/wordml" xmlns:wpg="http://schemas.microsoft.com/office/word/2010/wordprocessingGroup" xmlns:wpi="http://schemas.microsoft.com/office/word/2010/wordprocessingInk" xmlns:wps="http://schemas.microsoft.com/office/word/2010/wordprocessingShape" xmlns:a14="http://schemas.microsoft.com/office/drawing/2010/main"/>
                       </a:ext>
                     </a:extLst>
                   </pic:spPr>
@@ -26583,8 +28039,8 @@
     <w:p/>
     <w:p/>
     <w:sectPr>
-      <w:headerReference w:type="default" r:id="rId43"/>
-      <w:footerReference w:type="default" r:id="rId44"/>
+      <w:headerReference w:type="default" r:id="rId45"/>
+      <w:footerReference w:type="default" r:id="rId46"/>
       <w:pgSz w:w="11906" w:h="16838"/>
       <w:pgMar w:top="1014" w:right="1701" w:bottom="1417" w:left="1701" w:header="708" w:footer="708" w:gutter="0"/>
       <w:cols w:space="708"/>
@@ -26673,7 +28129,7 @@
         <w:i/>
         <w:noProof/>
       </w:rPr>
-      <w:t>44</w:t>
+      <w:t>30</w:t>
     </w:r>
     <w:r>
       <w:rPr>
@@ -32862,6 +34318,7 @@
     <w:rsid w:val="003768E9"/>
     <w:rsid w:val="00443BBB"/>
     <w:rsid w:val="00534D73"/>
+    <w:rsid w:val="00661A4D"/>
     <w:rsid w:val="00C5406B"/>
     <w:rsid w:val="00C66FD8"/>
     <w:rsid w:val="00E97D64"/>

</xml_diff>

<commit_message>
Modificacion de la documentacion del flujo de trabajo analisis, diseño: C.U. REALIZAR EXAMEN,TERMINAR EXAMEN
Signed-off-by: Yesika Luna <jessica_8762@hotmail.com>
</commit_message>
<xml_diff>
--- a/Documentos/Documento del Proyecto( Linea  Base)v.1.1.docx
+++ b/Documentos/Documento del Proyecto( Linea  Base)v.1.1.docx
@@ -19061,7 +19061,7 @@
                     <a:blip r:embed="rId18">
                       <a:extLst>
                         <a:ext uri="{28A0092B-C50C-407E-A947-70E740481C1C}">
-                          <a14:useLocalDpi xmlns="" xmlns:wpc="http://schemas.microsoft.com/office/word/2010/wordprocessingCanvas" xmlns:mc="http://schemas.openxmlformats.org/markup-compatibility/2006" xmlns:o="urn:schemas-microsoft-com:office:office" xmlns:v="urn:schemas-microsoft-com:vml" xmlns:wp14="http://schemas.microsoft.com/office/word/2010/wordprocessingDrawing" xmlns:w10="urn:schemas-microsoft-com:office:word" xmlns:w="http://schemas.openxmlformats.org/wordprocessingml/2006/main" xmlns:w14="http://schemas.microsoft.com/office/word/2010/wordml" xmlns:wpg="http://schemas.microsoft.com/office/word/2010/wordprocessingGroup" xmlns:wpi="http://schemas.microsoft.com/office/word/2010/wordprocessingInk" xmlns:wps="http://schemas.microsoft.com/office/word/2010/wordprocessingShape" xmlns:a14="http://schemas.microsoft.com/office/drawing/2010/main" val="0"/>
+                          <a14:useLocalDpi xmlns:a14="http://schemas.microsoft.com/office/drawing/2010/main" xmlns:wps="http://schemas.microsoft.com/office/word/2010/wordprocessingShape" xmlns:wpi="http://schemas.microsoft.com/office/word/2010/wordprocessingInk" xmlns:wpg="http://schemas.microsoft.com/office/word/2010/wordprocessingGroup" xmlns:w14="http://schemas.microsoft.com/office/word/2010/wordml" xmlns:w="http://schemas.openxmlformats.org/wordprocessingml/2006/main" xmlns:w10="urn:schemas-microsoft-com:office:word" xmlns:wp14="http://schemas.microsoft.com/office/word/2010/wordprocessingDrawing" xmlns:v="urn:schemas-microsoft-com:vml" xmlns:o="urn:schemas-microsoft-com:office:office" xmlns:mc="http://schemas.openxmlformats.org/markup-compatibility/2006" xmlns:wpc="http://schemas.microsoft.com/office/word/2010/wordprocessingCanvas" xmlns="" val="0"/>
                         </a:ext>
                       </a:extLst>
                     </a:blip>
@@ -22131,6 +22131,227 @@
     </w:p>
     <w:p>
       <w:pPr>
+        <w:pStyle w:val="Prrafodelista"/>
+        <w:spacing w:line="360" w:lineRule="auto"/>
+        <w:ind w:left="1068"/>
+        <w:jc w:val="both"/>
+        <w:rPr>
+          <w:b/>
+        </w:rPr>
+      </w:pPr>
+    </w:p>
+    <w:p>
+      <w:pPr>
+        <w:pStyle w:val="Prrafodelista"/>
+        <w:numPr>
+          <w:ilvl w:val="0"/>
+          <w:numId w:val="7"/>
+        </w:numPr>
+        <w:spacing w:line="360" w:lineRule="auto"/>
+        <w:jc w:val="both"/>
+        <w:rPr>
+          <w:b/>
+        </w:rPr>
+      </w:pPr>
+      <w:r>
+        <w:rPr>
+          <w:b/>
+          <w:i/>
+        </w:rPr>
+        <w:t>Caso de Uso (CU4</w:t>
+      </w:r>
+      <w:r>
+        <w:rPr>
+          <w:b/>
+          <w:i/>
+        </w:rPr>
+        <w:t>):</w:t>
+      </w:r>
+      <w:r>
+        <w:t>Realizar Examen</w:t>
+      </w:r>
+    </w:p>
+    <w:p>
+      <w:pPr>
+        <w:spacing w:line="360" w:lineRule="auto"/>
+        <w:jc w:val="both"/>
+        <w:rPr>
+          <w:b/>
+        </w:rPr>
+      </w:pPr>
+      <w:r>
+        <w:rPr>
+          <w:b/>
+          <w:noProof/>
+        </w:rPr>
+        <w:drawing>
+          <wp:inline distT="0" distB="0" distL="0" distR="0">
+            <wp:extent cx="5972175" cy="3429000"/>
+            <wp:effectExtent l="19050" t="0" r="9525" b="0"/>
+            <wp:docPr id="10" name="Imagen 38"/>
+            <wp:cNvGraphicFramePr>
+              <a:graphicFrameLocks xmlns:a="http://schemas.openxmlformats.org/drawingml/2006/main" noChangeAspect="1"/>
+            </wp:cNvGraphicFramePr>
+            <a:graphic xmlns:a="http://schemas.openxmlformats.org/drawingml/2006/main">
+              <a:graphicData uri="http://schemas.openxmlformats.org/drawingml/2006/picture">
+                <pic:pic xmlns:pic="http://schemas.openxmlformats.org/drawingml/2006/picture">
+                  <pic:nvPicPr>
+                    <pic:cNvPr id="0" name="Picture 38"/>
+                    <pic:cNvPicPr>
+                      <a:picLocks noChangeAspect="1" noChangeArrowheads="1"/>
+                    </pic:cNvPicPr>
+                  </pic:nvPicPr>
+                  <pic:blipFill>
+                    <a:blip r:embed="rId29"/>
+                    <a:srcRect/>
+                    <a:stretch>
+                      <a:fillRect/>
+                    </a:stretch>
+                  </pic:blipFill>
+                  <pic:spPr bwMode="auto">
+                    <a:xfrm>
+                      <a:off x="0" y="0"/>
+                      <a:ext cx="5971540" cy="3428635"/>
+                    </a:xfrm>
+                    <a:prstGeom prst="rect">
+                      <a:avLst/>
+                    </a:prstGeom>
+                    <a:noFill/>
+                    <a:ln w="9525">
+                      <a:noFill/>
+                      <a:miter lim="800000"/>
+                      <a:headEnd/>
+                      <a:tailEnd/>
+                    </a:ln>
+                  </pic:spPr>
+                </pic:pic>
+              </a:graphicData>
+            </a:graphic>
+          </wp:inline>
+        </w:drawing>
+      </w:r>
+    </w:p>
+    <w:p>
+      <w:pPr>
+        <w:spacing w:after="200" w:line="276" w:lineRule="auto"/>
+        <w:ind w:left="708"/>
+        <w:rPr>
+          <w:b/>
+        </w:rPr>
+      </w:pPr>
+    </w:p>
+    <w:p>
+      <w:pPr>
+        <w:spacing w:after="200" w:line="276" w:lineRule="auto"/>
+        <w:ind w:left="708"/>
+        <w:rPr>
+          <w:b/>
+        </w:rPr>
+      </w:pPr>
+    </w:p>
+    <w:p>
+      <w:pPr>
+        <w:pStyle w:val="Prrafodelista"/>
+        <w:numPr>
+          <w:ilvl w:val="0"/>
+          <w:numId w:val="7"/>
+        </w:numPr>
+        <w:spacing w:after="200" w:line="276" w:lineRule="auto"/>
+        <w:rPr>
+          <w:b/>
+        </w:rPr>
+      </w:pPr>
+      <w:r>
+        <w:rPr>
+          <w:b/>
+          <w:i/>
+        </w:rPr>
+        <w:t>Caso de Uso (CU5</w:t>
+      </w:r>
+      <w:r>
+        <w:rPr>
+          <w:b/>
+          <w:i/>
+        </w:rPr>
+        <w:t>):</w:t>
+      </w:r>
+      <w:r>
+        <w:t>Terminar Examen</w:t>
+      </w:r>
+    </w:p>
+    <w:p>
+      <w:pPr>
+        <w:spacing w:line="360" w:lineRule="auto"/>
+        <w:jc w:val="both"/>
+        <w:rPr>
+          <w:b/>
+        </w:rPr>
+      </w:pPr>
+      <w:r>
+        <w:rPr>
+          <w:b/>
+          <w:noProof/>
+        </w:rPr>
+        <w:drawing>
+          <wp:inline distT="0" distB="0" distL="0" distR="0">
+            <wp:extent cx="5972175" cy="2809875"/>
+            <wp:effectExtent l="19050" t="0" r="0" b="0"/>
+            <wp:docPr id="12" name="Imagen 41"/>
+            <wp:cNvGraphicFramePr>
+              <a:graphicFrameLocks xmlns:a="http://schemas.openxmlformats.org/drawingml/2006/main" noChangeAspect="1"/>
+            </wp:cNvGraphicFramePr>
+            <a:graphic xmlns:a="http://schemas.openxmlformats.org/drawingml/2006/main">
+              <a:graphicData uri="http://schemas.openxmlformats.org/drawingml/2006/picture">
+                <pic:pic xmlns:pic="http://schemas.openxmlformats.org/drawingml/2006/picture">
+                  <pic:nvPicPr>
+                    <pic:cNvPr id="0" name="Picture 41"/>
+                    <pic:cNvPicPr>
+                      <a:picLocks noChangeAspect="1" noChangeArrowheads="1"/>
+                    </pic:cNvPicPr>
+                  </pic:nvPicPr>
+                  <pic:blipFill>
+                    <a:blip r:embed="rId30"/>
+                    <a:srcRect/>
+                    <a:stretch>
+                      <a:fillRect/>
+                    </a:stretch>
+                  </pic:blipFill>
+                  <pic:spPr bwMode="auto">
+                    <a:xfrm>
+                      <a:off x="0" y="0"/>
+                      <a:ext cx="5972175" cy="2809875"/>
+                    </a:xfrm>
+                    <a:prstGeom prst="rect">
+                      <a:avLst/>
+                    </a:prstGeom>
+                    <a:noFill/>
+                    <a:ln w="9525">
+                      <a:noFill/>
+                      <a:miter lim="800000"/>
+                      <a:headEnd/>
+                      <a:tailEnd/>
+                    </a:ln>
+                  </pic:spPr>
+                </pic:pic>
+              </a:graphicData>
+            </a:graphic>
+          </wp:inline>
+        </w:drawing>
+      </w:r>
+    </w:p>
+    <w:p>
+      <w:pPr>
+        <w:pStyle w:val="Prrafodelista"/>
+        <w:spacing w:line="360" w:lineRule="auto"/>
+        <w:ind w:left="1068"/>
+        <w:jc w:val="both"/>
+        <w:rPr>
+          <w:b/>
+        </w:rPr>
+      </w:pPr>
+    </w:p>
+    <w:p>
+      <w:pPr>
         <w:spacing w:line="360" w:lineRule="auto"/>
         <w:jc w:val="both"/>
         <w:rPr>
@@ -22197,7 +22418,7 @@
                     </pic:cNvPicPr>
                   </pic:nvPicPr>
                   <pic:blipFill>
-                    <a:blip r:embed="rId30"/>
+                    <a:blip r:embed="rId31"/>
                     <a:srcRect/>
                     <a:stretch>
                       <a:fillRect/>
@@ -22298,10 +22519,10 @@
                     </pic:cNvPicPr>
                   </pic:nvPicPr>
                   <pic:blipFill>
-                    <a:blip r:embed="rId31">
+                    <a:blip r:embed="rId32">
                       <a:extLst>
                         <a:ext uri="{28A0092B-C50C-407E-A947-70E740481C1C}">
-                          <a14:useLocalDpi xmlns="" xmlns:wpc="http://schemas.microsoft.com/office/word/2010/wordprocessingCanvas" xmlns:mc="http://schemas.openxmlformats.org/markup-compatibility/2006" xmlns:o="urn:schemas-microsoft-com:office:office" xmlns:v="urn:schemas-microsoft-com:vml" xmlns:wp14="http://schemas.microsoft.com/office/word/2010/wordprocessingDrawing" xmlns:w10="urn:schemas-microsoft-com:office:word" xmlns:w="http://schemas.openxmlformats.org/wordprocessingml/2006/main" xmlns:w14="http://schemas.microsoft.com/office/word/2010/wordml" xmlns:wpg="http://schemas.microsoft.com/office/word/2010/wordprocessingGroup" xmlns:wpi="http://schemas.microsoft.com/office/word/2010/wordprocessingInk" xmlns:wps="http://schemas.microsoft.com/office/word/2010/wordprocessingShape" xmlns:a14="http://schemas.microsoft.com/office/drawing/2010/main" val="0"/>
+                          <a14:useLocalDpi xmlns:a14="http://schemas.microsoft.com/office/drawing/2010/main" xmlns:wps="http://schemas.microsoft.com/office/word/2010/wordprocessingShape" xmlns:wpi="http://schemas.microsoft.com/office/word/2010/wordprocessingInk" xmlns:wpg="http://schemas.microsoft.com/office/word/2010/wordprocessingGroup" xmlns:w14="http://schemas.microsoft.com/office/word/2010/wordml" xmlns:w="http://schemas.openxmlformats.org/wordprocessingml/2006/main" xmlns:w10="urn:schemas-microsoft-com:office:word" xmlns:wp14="http://schemas.microsoft.com/office/word/2010/wordprocessingDrawing" xmlns:v="urn:schemas-microsoft-com:vml" xmlns:o="urn:schemas-microsoft-com:office:office" xmlns:mc="http://schemas.openxmlformats.org/markup-compatibility/2006" xmlns:wpc="http://schemas.microsoft.com/office/word/2010/wordprocessingCanvas" xmlns="" val="0"/>
                         </a:ext>
                       </a:extLst>
                     </a:blip>
@@ -22559,7 +22780,6 @@
               <w:rPr>
                 <w:b/>
               </w:rPr>
-              <w:lastRenderedPageBreak/>
               <w:t>Atributos</w:t>
             </w:r>
           </w:p>
@@ -22600,6 +22820,7 @@
               <w:rPr>
                 <w:b/>
               </w:rPr>
+              <w:lastRenderedPageBreak/>
               <w:t>Operaciones</w:t>
             </w:r>
           </w:p>
@@ -23241,10 +23462,10 @@
                     </pic:cNvPicPr>
                   </pic:nvPicPr>
                   <pic:blipFill>
-                    <a:blip r:embed="rId32">
+                    <a:blip r:embed="rId33">
                       <a:extLst>
                         <a:ext uri="{28A0092B-C50C-407E-A947-70E740481C1C}">
-                          <a14:useLocalDpi xmlns="" xmlns:wpc="http://schemas.microsoft.com/office/word/2010/wordprocessingCanvas" xmlns:mc="http://schemas.openxmlformats.org/markup-compatibility/2006" xmlns:o="urn:schemas-microsoft-com:office:office" xmlns:v="urn:schemas-microsoft-com:vml" xmlns:wp14="http://schemas.microsoft.com/office/word/2010/wordprocessingDrawing" xmlns:w10="urn:schemas-microsoft-com:office:word" xmlns:w="http://schemas.openxmlformats.org/wordprocessingml/2006/main" xmlns:w14="http://schemas.microsoft.com/office/word/2010/wordml" xmlns:wpg="http://schemas.microsoft.com/office/word/2010/wordprocessingGroup" xmlns:wpi="http://schemas.microsoft.com/office/word/2010/wordprocessingInk" xmlns:wps="http://schemas.microsoft.com/office/word/2010/wordprocessingShape" xmlns:a14="http://schemas.microsoft.com/office/drawing/2010/main" val="0"/>
+                          <a14:useLocalDpi xmlns:a14="http://schemas.microsoft.com/office/drawing/2010/main" xmlns:wps="http://schemas.microsoft.com/office/word/2010/wordprocessingShape" xmlns:wpi="http://schemas.microsoft.com/office/word/2010/wordprocessingInk" xmlns:wpg="http://schemas.microsoft.com/office/word/2010/wordprocessingGroup" xmlns:w14="http://schemas.microsoft.com/office/word/2010/wordml" xmlns:w="http://schemas.openxmlformats.org/wordprocessingml/2006/main" xmlns:w10="urn:schemas-microsoft-com:office:word" xmlns:wp14="http://schemas.microsoft.com/office/word/2010/wordprocessingDrawing" xmlns:v="urn:schemas-microsoft-com:vml" xmlns:o="urn:schemas-microsoft-com:office:office" xmlns:mc="http://schemas.openxmlformats.org/markup-compatibility/2006" xmlns:wpc="http://schemas.microsoft.com/office/word/2010/wordprocessingCanvas" xmlns="" val="0"/>
                         </a:ext>
                       </a:extLst>
                     </a:blip>
@@ -23609,7 +23830,6 @@
               <w:spacing w:before="60"/>
             </w:pPr>
             <w:r>
-              <w:lastRenderedPageBreak/>
               <w:t>ModificarRespuesta()</w:t>
             </w:r>
           </w:p>
@@ -23662,6 +23882,7 @@
               <w:spacing w:before="60"/>
             </w:pPr>
             <w:r>
+              <w:lastRenderedPageBreak/>
               <w:t>GetnodoXML()</w:t>
             </w:r>
           </w:p>
@@ -24804,7 +25025,6 @@
               <w:rPr>
                 <w:b/>
               </w:rPr>
-              <w:lastRenderedPageBreak/>
               <w:t>Salida</w:t>
             </w:r>
           </w:p>
@@ -25003,10 +25223,10 @@
                     </pic:cNvPicPr>
                   </pic:nvPicPr>
                   <pic:blipFill>
-                    <a:blip r:embed="rId33">
+                    <a:blip r:embed="rId34">
                       <a:extLst>
                         <a:ext uri="{28A0092B-C50C-407E-A947-70E740481C1C}">
-                          <a14:useLocalDpi xmlns="" xmlns:wpc="http://schemas.microsoft.com/office/word/2010/wordprocessingCanvas" xmlns:mc="http://schemas.openxmlformats.org/markup-compatibility/2006" xmlns:o="urn:schemas-microsoft-com:office:office" xmlns:v="urn:schemas-microsoft-com:vml" xmlns:wp14="http://schemas.microsoft.com/office/word/2010/wordprocessingDrawing" xmlns:w10="urn:schemas-microsoft-com:office:word" xmlns:w="http://schemas.openxmlformats.org/wordprocessingml/2006/main" xmlns:w14="http://schemas.microsoft.com/office/word/2010/wordml" xmlns:wpg="http://schemas.microsoft.com/office/word/2010/wordprocessingGroup" xmlns:wpi="http://schemas.microsoft.com/office/word/2010/wordprocessingInk" xmlns:wps="http://schemas.microsoft.com/office/word/2010/wordprocessingShape" xmlns:a14="http://schemas.microsoft.com/office/drawing/2010/main" val="0"/>
+                          <a14:useLocalDpi xmlns:a14="http://schemas.microsoft.com/office/drawing/2010/main" xmlns:wps="http://schemas.microsoft.com/office/word/2010/wordprocessingShape" xmlns:wpi="http://schemas.microsoft.com/office/word/2010/wordprocessingInk" xmlns:wpg="http://schemas.microsoft.com/office/word/2010/wordprocessingGroup" xmlns:w14="http://schemas.microsoft.com/office/word/2010/wordml" xmlns:w="http://schemas.openxmlformats.org/wordprocessingml/2006/main" xmlns:w10="urn:schemas-microsoft-com:office:word" xmlns:wp14="http://schemas.microsoft.com/office/word/2010/wordprocessingDrawing" xmlns:v="urn:schemas-microsoft-com:vml" xmlns:o="urn:schemas-microsoft-com:office:office" xmlns:mc="http://schemas.openxmlformats.org/markup-compatibility/2006" xmlns:wpc="http://schemas.microsoft.com/office/word/2010/wordprocessingCanvas" xmlns="" val="0"/>
                         </a:ext>
                       </a:extLst>
                     </a:blip>
@@ -25350,7 +25570,7 @@
                     </pic:cNvPicPr>
                   </pic:nvPicPr>
                   <pic:blipFill>
-                    <a:blip r:embed="rId34"/>
+                    <a:blip r:embed="rId35"/>
                     <a:srcRect l="3189" t="19580" r="3645" b="9790"/>
                     <a:stretch>
                       <a:fillRect/>
@@ -25949,7 +26169,7 @@
                     </pic:cNvPicPr>
                   </pic:nvPicPr>
                   <pic:blipFill>
-                    <a:blip r:embed="rId35"/>
+                    <a:blip r:embed="rId36"/>
                     <a:srcRect l="39153" t="39294" r="17284" b="12471"/>
                     <a:stretch>
                       <a:fillRect/>
@@ -26284,7 +26504,7 @@
                     </pic:cNvPicPr>
                   </pic:nvPicPr>
                   <pic:blipFill>
-                    <a:blip r:embed="rId36"/>
+                    <a:blip r:embed="rId37"/>
                     <a:srcRect/>
                     <a:stretch>
                       <a:fillRect/>
@@ -26385,7 +26605,7 @@
                     </pic:cNvPicPr>
                   </pic:nvPicPr>
                   <pic:blipFill>
-                    <a:blip r:embed="rId37"/>
+                    <a:blip r:embed="rId38"/>
                     <a:srcRect/>
                     <a:stretch>
                       <a:fillRect/>
@@ -26509,7 +26729,7 @@
                     </pic:cNvPicPr>
                   </pic:nvPicPr>
                   <pic:blipFill>
-                    <a:blip r:embed="rId38"/>
+                    <a:blip r:embed="rId39"/>
                     <a:srcRect/>
                     <a:stretch>
                       <a:fillRect/>
@@ -26731,17 +26951,220 @@
           <w:ilvl w:val="0"/>
           <w:numId w:val="38"/>
         </w:numPr>
+        <w:spacing w:line="360" w:lineRule="auto"/>
+        <w:jc w:val="both"/>
+        <w:rPr>
+          <w:b/>
+        </w:rPr>
+      </w:pPr>
+      <w:r>
+        <w:rPr>
+          <w:b/>
+          <w:i/>
+        </w:rPr>
+        <w:lastRenderedPageBreak/>
+        <w:t>Caso de Uso (CU4</w:t>
+      </w:r>
+      <w:r>
+        <w:rPr>
+          <w:b/>
+          <w:i/>
+        </w:rPr>
+        <w:t>):</w:t>
+      </w:r>
+      <w:r>
+        <w:t>Realizar Examen</w:t>
+      </w:r>
+    </w:p>
+    <w:p>
+      <w:pPr>
+        <w:spacing w:line="360" w:lineRule="auto"/>
+        <w:jc w:val="both"/>
+        <w:rPr>
+          <w:b/>
+        </w:rPr>
+      </w:pPr>
+      <w:r>
+        <w:rPr>
+          <w:b/>
+          <w:noProof/>
+        </w:rPr>
+        <w:drawing>
+          <wp:inline distT="0" distB="0" distL="0" distR="0">
+            <wp:extent cx="5972175" cy="7962900"/>
+            <wp:effectExtent l="19050" t="0" r="9525" b="0"/>
+            <wp:docPr id="14" name="Imagen 65"/>
+            <wp:cNvGraphicFramePr>
+              <a:graphicFrameLocks xmlns:a="http://schemas.openxmlformats.org/drawingml/2006/main" noChangeAspect="1"/>
+            </wp:cNvGraphicFramePr>
+            <a:graphic xmlns:a="http://schemas.openxmlformats.org/drawingml/2006/main">
+              <a:graphicData uri="http://schemas.openxmlformats.org/drawingml/2006/picture">
+                <pic:pic xmlns:pic="http://schemas.openxmlformats.org/drawingml/2006/picture">
+                  <pic:nvPicPr>
+                    <pic:cNvPr id="0" name="Picture 65"/>
+                    <pic:cNvPicPr>
+                      <a:picLocks noChangeAspect="1" noChangeArrowheads="1"/>
+                    </pic:cNvPicPr>
+                  </pic:nvPicPr>
+                  <pic:blipFill>
+                    <a:blip r:embed="rId40"/>
+                    <a:srcRect/>
+                    <a:stretch>
+                      <a:fillRect/>
+                    </a:stretch>
+                  </pic:blipFill>
+                  <pic:spPr bwMode="auto">
+                    <a:xfrm>
+                      <a:off x="0" y="0"/>
+                      <a:ext cx="5971540" cy="7962053"/>
+                    </a:xfrm>
+                    <a:prstGeom prst="rect">
+                      <a:avLst/>
+                    </a:prstGeom>
+                    <a:noFill/>
+                    <a:ln w="9525">
+                      <a:noFill/>
+                      <a:miter lim="800000"/>
+                      <a:headEnd/>
+                      <a:tailEnd/>
+                    </a:ln>
+                  </pic:spPr>
+                </pic:pic>
+              </a:graphicData>
+            </a:graphic>
+          </wp:inline>
+        </w:drawing>
+      </w:r>
+    </w:p>
+    <w:p>
+      <w:pPr>
         <w:spacing w:after="200" w:line="276" w:lineRule="auto"/>
         <w:rPr>
           <w:b/>
-        </w:rPr>
-      </w:pPr>
-      <w:r>
-        <w:rPr>
-          <w:b/>
           <w:i/>
         </w:rPr>
+      </w:pPr>
+      <w:r>
+        <w:rPr>
+          <w:b/>
+          <w:i/>
+        </w:rPr>
+        <w:br w:type="page"/>
+      </w:r>
+    </w:p>
+    <w:p>
+      <w:pPr>
+        <w:pStyle w:val="Prrafodelista"/>
+        <w:numPr>
+          <w:ilvl w:val="0"/>
+          <w:numId w:val="38"/>
+        </w:numPr>
+        <w:spacing w:after="200" w:line="276" w:lineRule="auto"/>
+        <w:rPr>
+          <w:b/>
+        </w:rPr>
+      </w:pPr>
+      <w:r>
+        <w:rPr>
+          <w:b/>
+          <w:i/>
+        </w:rPr>
         <w:lastRenderedPageBreak/>
+        <w:t>Caso de Uso (CU5</w:t>
+      </w:r>
+      <w:r>
+        <w:rPr>
+          <w:b/>
+          <w:i/>
+        </w:rPr>
+        <w:t>):</w:t>
+      </w:r>
+      <w:r>
+        <w:t>Terminar Examen</w:t>
+      </w:r>
+    </w:p>
+    <w:p>
+      <w:pPr>
+        <w:spacing w:after="200" w:line="276" w:lineRule="auto"/>
+        <w:rPr>
+          <w:b/>
+        </w:rPr>
+      </w:pPr>
+      <w:r>
+        <w:rPr>
+          <w:b/>
+          <w:noProof/>
+        </w:rPr>
+        <w:drawing>
+          <wp:inline distT="0" distB="0" distL="0" distR="0">
+            <wp:extent cx="5962650" cy="4895850"/>
+            <wp:effectExtent l="19050" t="0" r="0" b="0"/>
+            <wp:docPr id="17" name="Imagen 67"/>
+            <wp:cNvGraphicFramePr>
+              <a:graphicFrameLocks xmlns:a="http://schemas.openxmlformats.org/drawingml/2006/main" noChangeAspect="1"/>
+            </wp:cNvGraphicFramePr>
+            <a:graphic xmlns:a="http://schemas.openxmlformats.org/drawingml/2006/main">
+              <a:graphicData uri="http://schemas.openxmlformats.org/drawingml/2006/picture">
+                <pic:pic xmlns:pic="http://schemas.openxmlformats.org/drawingml/2006/picture">
+                  <pic:nvPicPr>
+                    <pic:cNvPr id="0" name="Picture 67"/>
+                    <pic:cNvPicPr>
+                      <a:picLocks noChangeAspect="1" noChangeArrowheads="1"/>
+                    </pic:cNvPicPr>
+                  </pic:nvPicPr>
+                  <pic:blipFill>
+                    <a:blip r:embed="rId41"/>
+                    <a:srcRect/>
+                    <a:stretch>
+                      <a:fillRect/>
+                    </a:stretch>
+                  </pic:blipFill>
+                  <pic:spPr bwMode="auto">
+                    <a:xfrm>
+                      <a:off x="0" y="0"/>
+                      <a:ext cx="5971540" cy="4903149"/>
+                    </a:xfrm>
+                    <a:prstGeom prst="rect">
+                      <a:avLst/>
+                    </a:prstGeom>
+                    <a:noFill/>
+                    <a:ln w="9525">
+                      <a:noFill/>
+                      <a:miter lim="800000"/>
+                      <a:headEnd/>
+                      <a:tailEnd/>
+                    </a:ln>
+                  </pic:spPr>
+                </pic:pic>
+              </a:graphicData>
+            </a:graphic>
+          </wp:inline>
+        </w:drawing>
+      </w:r>
+    </w:p>
+    <w:p>
+      <w:pPr>
+        <w:spacing w:line="360" w:lineRule="auto"/>
+        <w:jc w:val="both"/>
+      </w:pPr>
+    </w:p>
+    <w:p>
+      <w:pPr>
+        <w:pStyle w:val="Prrafodelista"/>
+        <w:numPr>
+          <w:ilvl w:val="0"/>
+          <w:numId w:val="38"/>
+        </w:numPr>
+        <w:spacing w:after="200" w:line="276" w:lineRule="auto"/>
+        <w:rPr>
+          <w:b/>
+        </w:rPr>
+      </w:pPr>
+      <w:r>
+        <w:rPr>
+          <w:b/>
+          <w:i/>
+        </w:rPr>
         <w:t>Caso de Uso (CU6</w:t>
       </w:r>
       <w:r>
@@ -26784,7 +27207,7 @@
                     </pic:cNvPicPr>
                   </pic:nvPicPr>
                   <pic:blipFill>
-                    <a:blip r:embed="rId39"/>
+                    <a:blip r:embed="rId42"/>
                     <a:srcRect/>
                     <a:stretch>
                       <a:fillRect/>
@@ -26862,6 +27285,7 @@
           <w:u w:val="single"/>
           <w:lang w:eastAsia="en-US"/>
         </w:rPr>
+        <w:lastRenderedPageBreak/>
         <w:t>Diseño de datos</w:t>
       </w:r>
       <w:bookmarkEnd w:id="87"/>
@@ -26914,10 +27338,10 @@
                     </pic:cNvPicPr>
                   </pic:nvPicPr>
                   <pic:blipFill>
-                    <a:blip r:embed="rId40">
+                    <a:blip r:embed="rId43">
                       <a:extLst>
                         <a:ext uri="{28A0092B-C50C-407E-A947-70E740481C1C}">
-                          <a14:useLocalDpi xmlns="" xmlns:wpc="http://schemas.microsoft.com/office/word/2010/wordprocessingCanvas" xmlns:mc="http://schemas.openxmlformats.org/markup-compatibility/2006" xmlns:o="urn:schemas-microsoft-com:office:office" xmlns:v="urn:schemas-microsoft-com:vml" xmlns:wp14="http://schemas.microsoft.com/office/word/2010/wordprocessingDrawing" xmlns:w10="urn:schemas-microsoft-com:office:word" xmlns:w="http://schemas.openxmlformats.org/wordprocessingml/2006/main" xmlns:w14="http://schemas.microsoft.com/office/word/2010/wordml" xmlns:wpg="http://schemas.microsoft.com/office/word/2010/wordprocessingGroup" xmlns:wpi="http://schemas.microsoft.com/office/word/2010/wordprocessingInk" xmlns:wps="http://schemas.microsoft.com/office/word/2010/wordprocessingShape" xmlns:a14="http://schemas.microsoft.com/office/drawing/2010/main" val="0"/>
+                          <a14:useLocalDpi xmlns:a14="http://schemas.microsoft.com/office/drawing/2010/main" xmlns:wps="http://schemas.microsoft.com/office/word/2010/wordprocessingShape" xmlns:wpi="http://schemas.microsoft.com/office/word/2010/wordprocessingInk" xmlns:wpg="http://schemas.microsoft.com/office/word/2010/wordprocessingGroup" xmlns:w14="http://schemas.microsoft.com/office/word/2010/wordml" xmlns:w="http://schemas.openxmlformats.org/wordprocessingml/2006/main" xmlns:w10="urn:schemas-microsoft-com:office:word" xmlns:wp14="http://schemas.microsoft.com/office/word/2010/wordprocessingDrawing" xmlns:v="urn:schemas-microsoft-com:vml" xmlns:o="urn:schemas-microsoft-com:office:office" xmlns:mc="http://schemas.openxmlformats.org/markup-compatibility/2006" xmlns:wpc="http://schemas.microsoft.com/office/word/2010/wordprocessingCanvas" xmlns="" val="0"/>
                         </a:ext>
                       </a:extLst>
                     </a:blip>
@@ -27010,7 +27434,6 @@
           <w:noProof/>
           <w:u w:val="single"/>
         </w:rPr>
-        <w:lastRenderedPageBreak/>
         <w:drawing>
           <wp:anchor distT="0" distB="0" distL="114300" distR="114300" simplePos="0" relativeHeight="251748352" behindDoc="0" locked="0" layoutInCell="1" allowOverlap="1">
             <wp:simplePos x="0" y="0"/>
@@ -27037,10 +27460,10 @@
                     </pic:cNvPicPr>
                   </pic:nvPicPr>
                   <pic:blipFill>
-                    <a:blip r:embed="rId41">
+                    <a:blip r:embed="rId44">
                       <a:extLst>
                         <a:ext uri="{28A0092B-C50C-407E-A947-70E740481C1C}">
-                          <a14:useLocalDpi xmlns="" xmlns:wpc="http://schemas.microsoft.com/office/word/2010/wordprocessingCanvas" xmlns:mc="http://schemas.openxmlformats.org/markup-compatibility/2006" xmlns:o="urn:schemas-microsoft-com:office:office" xmlns:v="urn:schemas-microsoft-com:vml" xmlns:wp14="http://schemas.microsoft.com/office/word/2010/wordprocessingDrawing" xmlns:w10="urn:schemas-microsoft-com:office:word" xmlns:w="http://schemas.openxmlformats.org/wordprocessingml/2006/main" xmlns:w14="http://schemas.microsoft.com/office/word/2010/wordml" xmlns:wpg="http://schemas.microsoft.com/office/word/2010/wordprocessingGroup" xmlns:wpi="http://schemas.microsoft.com/office/word/2010/wordprocessingInk" xmlns:wps="http://schemas.microsoft.com/office/word/2010/wordprocessingShape" xmlns:a14="http://schemas.microsoft.com/office/drawing/2010/main" val="0"/>
+                          <a14:useLocalDpi xmlns:a14="http://schemas.microsoft.com/office/drawing/2010/main" xmlns:wps="http://schemas.microsoft.com/office/word/2010/wordprocessingShape" xmlns:wpi="http://schemas.microsoft.com/office/word/2010/wordprocessingInk" xmlns:wpg="http://schemas.microsoft.com/office/word/2010/wordprocessingGroup" xmlns:w14="http://schemas.microsoft.com/office/word/2010/wordml" xmlns:w="http://schemas.openxmlformats.org/wordprocessingml/2006/main" xmlns:w10="urn:schemas-microsoft-com:office:word" xmlns:wp14="http://schemas.microsoft.com/office/word/2010/wordprocessingDrawing" xmlns:v="urn:schemas-microsoft-com:vml" xmlns:o="urn:schemas-microsoft-com:office:office" xmlns:mc="http://schemas.openxmlformats.org/markup-compatibility/2006" xmlns:wpc="http://schemas.microsoft.com/office/word/2010/wordprocessingCanvas" xmlns="" val="0"/>
                         </a:ext>
                       </a:extLst>
                     </a:blip>
@@ -27101,6 +27524,104 @@
     </w:p>
     <w:p>
       <w:pPr>
+        <w:pStyle w:val="Prrafodelista"/>
+        <w:numPr>
+          <w:ilvl w:val="0"/>
+          <w:numId w:val="38"/>
+        </w:numPr>
+        <w:spacing w:line="360" w:lineRule="auto"/>
+        <w:rPr>
+          <w:b/>
+          <w:i/>
+          <w:u w:val="single"/>
+          <w:lang w:eastAsia="en-US"/>
+        </w:rPr>
+      </w:pPr>
+      <w:r>
+        <w:rPr>
+          <w:b/>
+          <w:i/>
+          <w:u w:val="single"/>
+          <w:lang w:eastAsia="en-US"/>
+        </w:rPr>
+        <w:t xml:space="preserve">Caso de Uso: </w:t>
+      </w:r>
+      <w:r>
+        <w:rPr>
+          <w:lang w:eastAsia="en-US"/>
+        </w:rPr>
+        <w:t>RealizarExamen</w:t>
+      </w:r>
+    </w:p>
+    <w:p>
+      <w:pPr>
+        <w:spacing w:line="360" w:lineRule="auto"/>
+        <w:jc w:val="center"/>
+        <w:rPr>
+          <w:b/>
+          <w:i/>
+          <w:u w:val="single"/>
+          <w:lang w:eastAsia="en-US"/>
+        </w:rPr>
+      </w:pPr>
+      <w:r>
+        <w:rPr>
+          <w:b/>
+          <w:i/>
+          <w:noProof/>
+        </w:rPr>
+        <w:drawing>
+          <wp:inline distT="0" distB="0" distL="0" distR="0">
+            <wp:extent cx="5513912" cy="4185920"/>
+            <wp:effectExtent l="19050" t="0" r="0" b="0"/>
+            <wp:docPr id="20" name="Imagen 3"/>
+            <wp:cNvGraphicFramePr>
+              <a:graphicFrameLocks xmlns:a="http://schemas.openxmlformats.org/drawingml/2006/main" noChangeAspect="1"/>
+            </wp:cNvGraphicFramePr>
+            <a:graphic xmlns:a="http://schemas.openxmlformats.org/drawingml/2006/main">
+              <a:graphicData uri="http://schemas.openxmlformats.org/drawingml/2006/picture">
+                <pic:pic xmlns:pic="http://schemas.openxmlformats.org/drawingml/2006/picture">
+                  <pic:nvPicPr>
+                    <pic:cNvPr id="0" name="Picture 3"/>
+                    <pic:cNvPicPr>
+                      <a:picLocks noChangeAspect="1" noChangeArrowheads="1"/>
+                    </pic:cNvPicPr>
+                  </pic:nvPicPr>
+                  <pic:blipFill>
+                    <a:blip r:embed="rId45">
+                      <a:extLst>
+                        <a:ext uri="{28A0092B-C50C-407E-A947-70E740481C1C}">
+                          <a14:useLocalDpi xmlns:a14="http://schemas.microsoft.com/office/drawing/2010/main" xmlns:wps="http://schemas.microsoft.com/office/word/2010/wordprocessingShape" xmlns:wpi="http://schemas.microsoft.com/office/word/2010/wordprocessingInk" xmlns:wpg="http://schemas.microsoft.com/office/word/2010/wordprocessingGroup" xmlns:w14="http://schemas.microsoft.com/office/word/2010/wordml" xmlns:w="http://schemas.openxmlformats.org/wordprocessingml/2006/main" xmlns:w10="urn:schemas-microsoft-com:office:word" xmlns:wp14="http://schemas.microsoft.com/office/word/2010/wordprocessingDrawing" xmlns:v="urn:schemas-microsoft-com:vml" xmlns:o="urn:schemas-microsoft-com:office:office" xmlns:mc="http://schemas.openxmlformats.org/markup-compatibility/2006" xmlns:wpc="http://schemas.microsoft.com/office/word/2010/wordprocessingCanvas" xmlns="" val="0"/>
+                        </a:ext>
+                      </a:extLst>
+                    </a:blip>
+                    <a:srcRect/>
+                    <a:stretch>
+                      <a:fillRect/>
+                    </a:stretch>
+                  </pic:blipFill>
+                  <pic:spPr bwMode="auto">
+                    <a:xfrm>
+                      <a:off x="0" y="0"/>
+                      <a:ext cx="5514349" cy="4186252"/>
+                    </a:xfrm>
+                    <a:prstGeom prst="rect">
+                      <a:avLst/>
+                    </a:prstGeom>
+                    <a:noFill/>
+                    <a:ln>
+                      <a:noFill/>
+                    </a:ln>
+                  </pic:spPr>
+                </pic:pic>
+              </a:graphicData>
+            </a:graphic>
+          </wp:inline>
+        </w:drawing>
+      </w:r>
+    </w:p>
+    <w:p>
+      <w:pPr>
         <w:spacing w:after="200" w:line="276" w:lineRule="auto"/>
         <w:rPr>
           <w:b/>
@@ -27295,6 +27816,7 @@
           <w:szCs w:val="24"/>
           <w:u w:val="single"/>
         </w:rPr>
+        <w:lastRenderedPageBreak/>
         <w:t>Diagrama de Clases</w:t>
       </w:r>
       <w:bookmarkEnd w:id="88"/>
@@ -27335,7 +27857,7 @@
                     </pic:cNvPicPr>
                   </pic:nvPicPr>
                   <pic:blipFill>
-                    <a:blip r:embed="rId42"/>
+                    <a:blip r:embed="rId46"/>
                     <a:srcRect l="23986" t="25882" r="23986" b="11059"/>
                     <a:stretch>
                       <a:fillRect/>
@@ -27748,7 +28270,7 @@
                     <pic:cNvPicPr/>
                   </pic:nvPicPr>
                   <pic:blipFill rotWithShape="1">
-                    <a:blip r:embed="rId43"/>
+                    <a:blip r:embed="rId47"/>
                     <a:srcRect l="4765" r="6110" b="6353"/>
                     <a:stretch/>
                   </pic:blipFill>
@@ -27765,7 +28287,7 @@
                     </a:ln>
                     <a:extLst>
                       <a:ext uri="{53640926-AAD7-44D8-BBD7-CCE9431645EC}">
-                        <a14:shadowObscured xmlns="" xmlns:wpc="http://schemas.microsoft.com/office/word/2010/wordprocessingCanvas" xmlns:mc="http://schemas.openxmlformats.org/markup-compatibility/2006" xmlns:o="urn:schemas-microsoft-com:office:office" xmlns:v="urn:schemas-microsoft-com:vml" xmlns:wp14="http://schemas.microsoft.com/office/word/2010/wordprocessingDrawing" xmlns:w10="urn:schemas-microsoft-com:office:word" xmlns:w="http://schemas.openxmlformats.org/wordprocessingml/2006/main" xmlns:w14="http://schemas.microsoft.com/office/word/2010/wordml" xmlns:wpg="http://schemas.microsoft.com/office/word/2010/wordprocessingGroup" xmlns:wpi="http://schemas.microsoft.com/office/word/2010/wordprocessingInk" xmlns:wps="http://schemas.microsoft.com/office/word/2010/wordprocessingShape" xmlns:a14="http://schemas.microsoft.com/office/drawing/2010/main"/>
+                        <a14:shadowObscured xmlns:a14="http://schemas.microsoft.com/office/drawing/2010/main" xmlns:wps="http://schemas.microsoft.com/office/word/2010/wordprocessingShape" xmlns:wpi="http://schemas.microsoft.com/office/word/2010/wordprocessingInk" xmlns:wpg="http://schemas.microsoft.com/office/word/2010/wordprocessingGroup" xmlns:w14="http://schemas.microsoft.com/office/word/2010/wordml" xmlns:w="http://schemas.openxmlformats.org/wordprocessingml/2006/main" xmlns:w10="urn:schemas-microsoft-com:office:word" xmlns:wp14="http://schemas.microsoft.com/office/word/2010/wordprocessingDrawing" xmlns:v="urn:schemas-microsoft-com:vml" xmlns:o="urn:schemas-microsoft-com:office:office" xmlns:mc="http://schemas.openxmlformats.org/markup-compatibility/2006" xmlns:wpc="http://schemas.microsoft.com/office/word/2010/wordprocessingCanvas" xmlns=""/>
                       </a:ext>
                     </a:extLst>
                   </pic:spPr>
@@ -27809,7 +28331,7 @@
                     <pic:cNvPicPr/>
                   </pic:nvPicPr>
                   <pic:blipFill rotWithShape="1">
-                    <a:blip r:embed="rId44"/>
+                    <a:blip r:embed="rId48"/>
                     <a:srcRect l="4412" r="6640" b="7294"/>
                     <a:stretch/>
                   </pic:blipFill>
@@ -27826,7 +28348,7 @@
                     </a:ln>
                     <a:extLst>
                       <a:ext uri="{53640926-AAD7-44D8-BBD7-CCE9431645EC}">
-                        <a14:shadowObscured xmlns="" xmlns:wpc="http://schemas.microsoft.com/office/word/2010/wordprocessingCanvas" xmlns:mc="http://schemas.openxmlformats.org/markup-compatibility/2006" xmlns:o="urn:schemas-microsoft-com:office:office" xmlns:v="urn:schemas-microsoft-com:vml" xmlns:wp14="http://schemas.microsoft.com/office/word/2010/wordprocessingDrawing" xmlns:w10="urn:schemas-microsoft-com:office:word" xmlns:w="http://schemas.openxmlformats.org/wordprocessingml/2006/main" xmlns:w14="http://schemas.microsoft.com/office/word/2010/wordml" xmlns:wpg="http://schemas.microsoft.com/office/word/2010/wordprocessingGroup" xmlns:wpi="http://schemas.microsoft.com/office/word/2010/wordprocessingInk" xmlns:wps="http://schemas.microsoft.com/office/word/2010/wordprocessingShape" xmlns:a14="http://schemas.microsoft.com/office/drawing/2010/main"/>
+                        <a14:shadowObscured xmlns:a14="http://schemas.microsoft.com/office/drawing/2010/main" xmlns:wps="http://schemas.microsoft.com/office/word/2010/wordprocessingShape" xmlns:wpi="http://schemas.microsoft.com/office/word/2010/wordprocessingInk" xmlns:wpg="http://schemas.microsoft.com/office/word/2010/wordprocessingGroup" xmlns:w14="http://schemas.microsoft.com/office/word/2010/wordml" xmlns:w="http://schemas.openxmlformats.org/wordprocessingml/2006/main" xmlns:w10="urn:schemas-microsoft-com:office:word" xmlns:wp14="http://schemas.microsoft.com/office/word/2010/wordprocessingDrawing" xmlns:v="urn:schemas-microsoft-com:vml" xmlns:o="urn:schemas-microsoft-com:office:office" xmlns:mc="http://schemas.openxmlformats.org/markup-compatibility/2006" xmlns:wpc="http://schemas.microsoft.com/office/word/2010/wordprocessingCanvas" xmlns=""/>
                       </a:ext>
                     </a:extLst>
                   </pic:spPr>
@@ -28039,8 +28561,8 @@
     <w:p/>
     <w:p/>
     <w:sectPr>
-      <w:headerReference w:type="default" r:id="rId45"/>
-      <w:footerReference w:type="default" r:id="rId46"/>
+      <w:headerReference w:type="default" r:id="rId49"/>
+      <w:footerReference w:type="default" r:id="rId50"/>
       <w:pgSz w:w="11906" w:h="16838"/>
       <w:pgMar w:top="1014" w:right="1701" w:bottom="1417" w:left="1701" w:header="708" w:footer="708" w:gutter="0"/>
       <w:cols w:space="708"/>
@@ -28129,7 +28651,7 @@
         <w:i/>
         <w:noProof/>
       </w:rPr>
-      <w:t>30</w:t>
+      <w:t>45</w:t>
     </w:r>
     <w:r>
       <w:rPr>
@@ -34319,6 +34841,7 @@
     <w:rsid w:val="00443BBB"/>
     <w:rsid w:val="00534D73"/>
     <w:rsid w:val="00661A4D"/>
+    <w:rsid w:val="00775B48"/>
     <w:rsid w:val="00C5406B"/>
     <w:rsid w:val="00C66FD8"/>
     <w:rsid w:val="00E97D64"/>

</xml_diff>

<commit_message>
Modificacion en la DOC. del flujo de trabajo analisis, diseño: C.U. REALIZAR EXAMEN,TERMINAR EXAMEN.
</commit_message>
<xml_diff>
--- a/Documentos/Documento del Proyecto( Linea  Base)v.1.1.docx
+++ b/Documentos/Documento del Proyecto( Linea  Base)v.1.1.docx
@@ -735,7 +735,13 @@
         <w:jc w:val="both"/>
       </w:pPr>
       <w:r>
-        <w:t>Se han desarrollado muchos softwares para asistir a la gestión de exámenes, y basados en estos, se consigue el desarrollo de software con más beneficios para los interesados. Pero es sabido que la ingeniería de software obliga a los desarrolladores a trabajar bajo ciertos estándares con el fin de conseguir calidad en el producto y productividad en el proceso de desarrollo para ello deben regirse a dichos estándares para obtener un trabajo organizado, serio y disciplinado</w:t>
+        <w:t xml:space="preserve">Se han desarrollado muchos </w:t>
+      </w:r>
+      <w:r>
+        <w:t>software</w:t>
+      </w:r>
+      <w:r>
+        <w:t xml:space="preserve"> para asistir a la gestión de exámenes, y basados en estos, se consigue el desarrollo de software con más beneficios para los interesados. Pero es sabido que la ingeniería de software obliga a los desarrolladores a trabajar bajo ciertos estándares con el fin de conseguir calidad en el producto y productividad en el proceso de desarrollo para ello deben regirse a dichos estándares para obtener un trabajo organizado, serio y disciplinado</w:t>
       </w:r>
       <w:r>
         <w:t>.</w:t>
@@ -10651,7 +10657,6 @@
           <w:szCs w:val="24"/>
           <w:u w:val="single"/>
         </w:rPr>
-        <w:lastRenderedPageBreak/>
         <w:t>FLUJO DE TRABAJO CAPTURA DE REQUISITOS</w:t>
       </w:r>
       <w:bookmarkEnd w:id="72"/>
@@ -11954,7 +11959,6 @@
           <w:szCs w:val="24"/>
           <w:u w:val="single"/>
         </w:rPr>
-        <w:lastRenderedPageBreak/>
         <w:t>FLUJO DE TRABAJO CAPTURA DE REQUISITOS</w:t>
       </w:r>
     </w:p>
@@ -15631,7 +15635,6 @@
                 <w:sz w:val="20"/>
                 <w:szCs w:val="20"/>
               </w:rPr>
-              <w:lastRenderedPageBreak/>
               <w:t>1.-El usuario pulsa el botón modificar.</w:t>
             </w:r>
           </w:p>
@@ -15890,15 +15893,7 @@
                 <w:sz w:val="20"/>
                 <w:szCs w:val="20"/>
               </w:rPr>
-              <w:t xml:space="preserve">5.-El software carga y muestra la imagen </w:t>
-            </w:r>
-            <w:r>
-              <w:rPr>
-                <w:sz w:val="20"/>
-                <w:szCs w:val="20"/>
-              </w:rPr>
-              <w:lastRenderedPageBreak/>
-              <w:t>seleccionada.</w:t>
+              <w:t>5.-El software carga y muestra la imagen seleccionada.</w:t>
             </w:r>
           </w:p>
         </w:tc>
@@ -15934,7 +15929,6 @@
                 <w:sz w:val="20"/>
                 <w:szCs w:val="20"/>
               </w:rPr>
-              <w:lastRenderedPageBreak/>
               <w:t>Respuesta</w:t>
             </w:r>
           </w:p>
@@ -19061,7 +19055,7 @@
                     <a:blip r:embed="rId18">
                       <a:extLst>
                         <a:ext uri="{28A0092B-C50C-407E-A947-70E740481C1C}">
-                          <a14:useLocalDpi xmlns:a14="http://schemas.microsoft.com/office/drawing/2010/main" xmlns:wps="http://schemas.microsoft.com/office/word/2010/wordprocessingShape" xmlns:wpi="http://schemas.microsoft.com/office/word/2010/wordprocessingInk" xmlns:wpg="http://schemas.microsoft.com/office/word/2010/wordprocessingGroup" xmlns:w14="http://schemas.microsoft.com/office/word/2010/wordml" xmlns:w="http://schemas.openxmlformats.org/wordprocessingml/2006/main" xmlns:w10="urn:schemas-microsoft-com:office:word" xmlns:wp14="http://schemas.microsoft.com/office/word/2010/wordprocessingDrawing" xmlns:v="urn:schemas-microsoft-com:vml" xmlns:o="urn:schemas-microsoft-com:office:office" xmlns:mc="http://schemas.openxmlformats.org/markup-compatibility/2006" xmlns:wpc="http://schemas.microsoft.com/office/word/2010/wordprocessingCanvas" xmlns="" val="0"/>
+                          <a14:useLocalDpi xmlns="" xmlns:wpc="http://schemas.microsoft.com/office/word/2010/wordprocessingCanvas" xmlns:mc="http://schemas.openxmlformats.org/markup-compatibility/2006" xmlns:o="urn:schemas-microsoft-com:office:office" xmlns:v="urn:schemas-microsoft-com:vml" xmlns:wp14="http://schemas.microsoft.com/office/word/2010/wordprocessingDrawing" xmlns:w10="urn:schemas-microsoft-com:office:word" xmlns:w="http://schemas.openxmlformats.org/wordprocessingml/2006/main" xmlns:w14="http://schemas.microsoft.com/office/word/2010/wordml" xmlns:wpg="http://schemas.microsoft.com/office/word/2010/wordprocessingGroup" xmlns:wpi="http://schemas.microsoft.com/office/word/2010/wordprocessingInk" xmlns:wps="http://schemas.microsoft.com/office/word/2010/wordprocessingShape" xmlns:a14="http://schemas.microsoft.com/office/drawing/2010/main" val="0"/>
                         </a:ext>
                       </a:extLst>
                     </a:blip>
@@ -19926,7 +19920,6 @@
           <w:szCs w:val="24"/>
           <w:u w:val="single"/>
         </w:rPr>
-        <w:lastRenderedPageBreak/>
         <w:t>Diagrama General de Casos de Uso</w:t>
       </w:r>
       <w:bookmarkEnd w:id="77"/>
@@ -21764,7 +21757,6 @@
           <w:u w:val="single"/>
           <w:lang w:eastAsia="en-US"/>
         </w:rPr>
-        <w:lastRenderedPageBreak/>
         <w:t>Análisis de casos de uso</w:t>
       </w:r>
       <w:bookmarkEnd w:id="81"/>
@@ -22522,7 +22514,7 @@
                     <a:blip r:embed="rId32">
                       <a:extLst>
                         <a:ext uri="{28A0092B-C50C-407E-A947-70E740481C1C}">
-                          <a14:useLocalDpi xmlns:a14="http://schemas.microsoft.com/office/drawing/2010/main" xmlns:wps="http://schemas.microsoft.com/office/word/2010/wordprocessingShape" xmlns:wpi="http://schemas.microsoft.com/office/word/2010/wordprocessingInk" xmlns:wpg="http://schemas.microsoft.com/office/word/2010/wordprocessingGroup" xmlns:w14="http://schemas.microsoft.com/office/word/2010/wordml" xmlns:w="http://schemas.openxmlformats.org/wordprocessingml/2006/main" xmlns:w10="urn:schemas-microsoft-com:office:word" xmlns:wp14="http://schemas.microsoft.com/office/word/2010/wordprocessingDrawing" xmlns:v="urn:schemas-microsoft-com:vml" xmlns:o="urn:schemas-microsoft-com:office:office" xmlns:mc="http://schemas.openxmlformats.org/markup-compatibility/2006" xmlns:wpc="http://schemas.microsoft.com/office/word/2010/wordprocessingCanvas" xmlns="" val="0"/>
+                          <a14:useLocalDpi xmlns="" xmlns:wpc="http://schemas.microsoft.com/office/word/2010/wordprocessingCanvas" xmlns:mc="http://schemas.openxmlformats.org/markup-compatibility/2006" xmlns:o="urn:schemas-microsoft-com:office:office" xmlns:v="urn:schemas-microsoft-com:vml" xmlns:wp14="http://schemas.microsoft.com/office/word/2010/wordprocessingDrawing" xmlns:w10="urn:schemas-microsoft-com:office:word" xmlns:w="http://schemas.openxmlformats.org/wordprocessingml/2006/main" xmlns:w14="http://schemas.microsoft.com/office/word/2010/wordml" xmlns:wpg="http://schemas.microsoft.com/office/word/2010/wordprocessingGroup" xmlns:wpi="http://schemas.microsoft.com/office/word/2010/wordprocessingInk" xmlns:wps="http://schemas.microsoft.com/office/word/2010/wordprocessingShape" xmlns:a14="http://schemas.microsoft.com/office/drawing/2010/main" val="0"/>
                         </a:ext>
                       </a:extLst>
                     </a:blip>
@@ -22820,7 +22812,6 @@
               <w:rPr>
                 <w:b/>
               </w:rPr>
-              <w:lastRenderedPageBreak/>
               <w:t>Operaciones</w:t>
             </w:r>
           </w:p>
@@ -23465,7 +23456,7 @@
                     <a:blip r:embed="rId33">
                       <a:extLst>
                         <a:ext uri="{28A0092B-C50C-407E-A947-70E740481C1C}">
-                          <a14:useLocalDpi xmlns:a14="http://schemas.microsoft.com/office/drawing/2010/main" xmlns:wps="http://schemas.microsoft.com/office/word/2010/wordprocessingShape" xmlns:wpi="http://schemas.microsoft.com/office/word/2010/wordprocessingInk" xmlns:wpg="http://schemas.microsoft.com/office/word/2010/wordprocessingGroup" xmlns:w14="http://schemas.microsoft.com/office/word/2010/wordml" xmlns:w="http://schemas.openxmlformats.org/wordprocessingml/2006/main" xmlns:w10="urn:schemas-microsoft-com:office:word" xmlns:wp14="http://schemas.microsoft.com/office/word/2010/wordprocessingDrawing" xmlns:v="urn:schemas-microsoft-com:vml" xmlns:o="urn:schemas-microsoft-com:office:office" xmlns:mc="http://schemas.openxmlformats.org/markup-compatibility/2006" xmlns:wpc="http://schemas.microsoft.com/office/word/2010/wordprocessingCanvas" xmlns="" val="0"/>
+                          <a14:useLocalDpi xmlns="" xmlns:wpc="http://schemas.microsoft.com/office/word/2010/wordprocessingCanvas" xmlns:mc="http://schemas.openxmlformats.org/markup-compatibility/2006" xmlns:o="urn:schemas-microsoft-com:office:office" xmlns:v="urn:schemas-microsoft-com:vml" xmlns:wp14="http://schemas.microsoft.com/office/word/2010/wordprocessingDrawing" xmlns:w10="urn:schemas-microsoft-com:office:word" xmlns:w="http://schemas.openxmlformats.org/wordprocessingml/2006/main" xmlns:w14="http://schemas.microsoft.com/office/word/2010/wordml" xmlns:wpg="http://schemas.microsoft.com/office/word/2010/wordprocessingGroup" xmlns:wpi="http://schemas.microsoft.com/office/word/2010/wordprocessingInk" xmlns:wps="http://schemas.microsoft.com/office/word/2010/wordprocessingShape" xmlns:a14="http://schemas.microsoft.com/office/drawing/2010/main" val="0"/>
                         </a:ext>
                       </a:extLst>
                     </a:blip>
@@ -23882,7 +23873,6 @@
               <w:spacing w:before="60"/>
             </w:pPr>
             <w:r>
-              <w:lastRenderedPageBreak/>
               <w:t>GetnodoXML()</w:t>
             </w:r>
           </w:p>
@@ -25226,7 +25216,7 @@
                     <a:blip r:embed="rId34">
                       <a:extLst>
                         <a:ext uri="{28A0092B-C50C-407E-A947-70E740481C1C}">
-                          <a14:useLocalDpi xmlns:a14="http://schemas.microsoft.com/office/drawing/2010/main" xmlns:wps="http://schemas.microsoft.com/office/word/2010/wordprocessingShape" xmlns:wpi="http://schemas.microsoft.com/office/word/2010/wordprocessingInk" xmlns:wpg="http://schemas.microsoft.com/office/word/2010/wordprocessingGroup" xmlns:w14="http://schemas.microsoft.com/office/word/2010/wordml" xmlns:w="http://schemas.openxmlformats.org/wordprocessingml/2006/main" xmlns:w10="urn:schemas-microsoft-com:office:word" xmlns:wp14="http://schemas.microsoft.com/office/word/2010/wordprocessingDrawing" xmlns:v="urn:schemas-microsoft-com:vml" xmlns:o="urn:schemas-microsoft-com:office:office" xmlns:mc="http://schemas.openxmlformats.org/markup-compatibility/2006" xmlns:wpc="http://schemas.microsoft.com/office/word/2010/wordprocessingCanvas" xmlns="" val="0"/>
+                          <a14:useLocalDpi xmlns="" xmlns:wpc="http://schemas.microsoft.com/office/word/2010/wordprocessingCanvas" xmlns:mc="http://schemas.openxmlformats.org/markup-compatibility/2006" xmlns:o="urn:schemas-microsoft-com:office:office" xmlns:v="urn:schemas-microsoft-com:vml" xmlns:wp14="http://schemas.microsoft.com/office/word/2010/wordprocessingDrawing" xmlns:w10="urn:schemas-microsoft-com:office:word" xmlns:w="http://schemas.openxmlformats.org/wordprocessingml/2006/main" xmlns:w14="http://schemas.microsoft.com/office/word/2010/wordml" xmlns:wpg="http://schemas.microsoft.com/office/word/2010/wordprocessingGroup" xmlns:wpi="http://schemas.microsoft.com/office/word/2010/wordprocessingInk" xmlns:wps="http://schemas.microsoft.com/office/word/2010/wordprocessingShape" xmlns:a14="http://schemas.microsoft.com/office/drawing/2010/main" val="0"/>
                         </a:ext>
                       </a:extLst>
                     </a:blip>
@@ -26088,7 +26078,6 @@
           <w:u w:val="single"/>
           <w:lang w:eastAsia="en-US"/>
         </w:rPr>
-        <w:lastRenderedPageBreak/>
         <w:t>FLUJO DE TRABAJO DISEÑO</w:t>
       </w:r>
       <w:bookmarkEnd w:id="84"/>
@@ -26564,7 +26553,6 @@
           <w:b/>
           <w:i/>
         </w:rPr>
-        <w:lastRenderedPageBreak/>
         <w:t>Caso de Uso (CU2</w:t>
       </w:r>
       <w:r>
@@ -26962,7 +26950,6 @@
           <w:b/>
           <w:i/>
         </w:rPr>
-        <w:lastRenderedPageBreak/>
         <w:t>Caso de Uso (CU4</w:t>
       </w:r>
       <w:r>
@@ -27069,7 +27056,6 @@
           <w:b/>
           <w:i/>
         </w:rPr>
-        <w:lastRenderedPageBreak/>
         <w:t>Caso de Uso (CU5</w:t>
       </w:r>
       <w:r>
@@ -27285,7 +27271,6 @@
           <w:u w:val="single"/>
           <w:lang w:eastAsia="en-US"/>
         </w:rPr>
-        <w:lastRenderedPageBreak/>
         <w:t>Diseño de datos</w:t>
       </w:r>
       <w:bookmarkEnd w:id="87"/>
@@ -27341,7 +27326,7 @@
                     <a:blip r:embed="rId43">
                       <a:extLst>
                         <a:ext uri="{28A0092B-C50C-407E-A947-70E740481C1C}">
-                          <a14:useLocalDpi xmlns:a14="http://schemas.microsoft.com/office/drawing/2010/main" xmlns:wps="http://schemas.microsoft.com/office/word/2010/wordprocessingShape" xmlns:wpi="http://schemas.microsoft.com/office/word/2010/wordprocessingInk" xmlns:wpg="http://schemas.microsoft.com/office/word/2010/wordprocessingGroup" xmlns:w14="http://schemas.microsoft.com/office/word/2010/wordml" xmlns:w="http://schemas.openxmlformats.org/wordprocessingml/2006/main" xmlns:w10="urn:schemas-microsoft-com:office:word" xmlns:wp14="http://schemas.microsoft.com/office/word/2010/wordprocessingDrawing" xmlns:v="urn:schemas-microsoft-com:vml" xmlns:o="urn:schemas-microsoft-com:office:office" xmlns:mc="http://schemas.openxmlformats.org/markup-compatibility/2006" xmlns:wpc="http://schemas.microsoft.com/office/word/2010/wordprocessingCanvas" xmlns="" val="0"/>
+                          <a14:useLocalDpi xmlns="" xmlns:wpc="http://schemas.microsoft.com/office/word/2010/wordprocessingCanvas" xmlns:mc="http://schemas.openxmlformats.org/markup-compatibility/2006" xmlns:o="urn:schemas-microsoft-com:office:office" xmlns:v="urn:schemas-microsoft-com:vml" xmlns:wp14="http://schemas.microsoft.com/office/word/2010/wordprocessingDrawing" xmlns:w10="urn:schemas-microsoft-com:office:word" xmlns:w="http://schemas.openxmlformats.org/wordprocessingml/2006/main" xmlns:w14="http://schemas.microsoft.com/office/word/2010/wordml" xmlns:wpg="http://schemas.microsoft.com/office/word/2010/wordprocessingGroup" xmlns:wpi="http://schemas.microsoft.com/office/word/2010/wordprocessingInk" xmlns:wps="http://schemas.microsoft.com/office/word/2010/wordprocessingShape" xmlns:a14="http://schemas.microsoft.com/office/drawing/2010/main" val="0"/>
                         </a:ext>
                       </a:extLst>
                     </a:blip>
@@ -27463,7 +27448,7 @@
                     <a:blip r:embed="rId44">
                       <a:extLst>
                         <a:ext uri="{28A0092B-C50C-407E-A947-70E740481C1C}">
-                          <a14:useLocalDpi xmlns:a14="http://schemas.microsoft.com/office/drawing/2010/main" xmlns:wps="http://schemas.microsoft.com/office/word/2010/wordprocessingShape" xmlns:wpi="http://schemas.microsoft.com/office/word/2010/wordprocessingInk" xmlns:wpg="http://schemas.microsoft.com/office/word/2010/wordprocessingGroup" xmlns:w14="http://schemas.microsoft.com/office/word/2010/wordml" xmlns:w="http://schemas.openxmlformats.org/wordprocessingml/2006/main" xmlns:w10="urn:schemas-microsoft-com:office:word" xmlns:wp14="http://schemas.microsoft.com/office/word/2010/wordprocessingDrawing" xmlns:v="urn:schemas-microsoft-com:vml" xmlns:o="urn:schemas-microsoft-com:office:office" xmlns:mc="http://schemas.openxmlformats.org/markup-compatibility/2006" xmlns:wpc="http://schemas.microsoft.com/office/word/2010/wordprocessingCanvas" xmlns="" val="0"/>
+                          <a14:useLocalDpi xmlns="" xmlns:wpc="http://schemas.microsoft.com/office/word/2010/wordprocessingCanvas" xmlns:mc="http://schemas.openxmlformats.org/markup-compatibility/2006" xmlns:o="urn:schemas-microsoft-com:office:office" xmlns:v="urn:schemas-microsoft-com:vml" xmlns:wp14="http://schemas.microsoft.com/office/word/2010/wordprocessingDrawing" xmlns:w10="urn:schemas-microsoft-com:office:word" xmlns:w="http://schemas.openxmlformats.org/wordprocessingml/2006/main" xmlns:w14="http://schemas.microsoft.com/office/word/2010/wordml" xmlns:wpg="http://schemas.microsoft.com/office/word/2010/wordprocessingGroup" xmlns:wpi="http://schemas.microsoft.com/office/word/2010/wordprocessingInk" xmlns:wps="http://schemas.microsoft.com/office/word/2010/wordprocessingShape" xmlns:a14="http://schemas.microsoft.com/office/drawing/2010/main" val="0"/>
                         </a:ext>
                       </a:extLst>
                     </a:blip>
@@ -27591,7 +27576,7 @@
                     <a:blip r:embed="rId45">
                       <a:extLst>
                         <a:ext uri="{28A0092B-C50C-407E-A947-70E740481C1C}">
-                          <a14:useLocalDpi xmlns:a14="http://schemas.microsoft.com/office/drawing/2010/main" xmlns:wps="http://schemas.microsoft.com/office/word/2010/wordprocessingShape" xmlns:wpi="http://schemas.microsoft.com/office/word/2010/wordprocessingInk" xmlns:wpg="http://schemas.microsoft.com/office/word/2010/wordprocessingGroup" xmlns:w14="http://schemas.microsoft.com/office/word/2010/wordml" xmlns:w="http://schemas.openxmlformats.org/wordprocessingml/2006/main" xmlns:w10="urn:schemas-microsoft-com:office:word" xmlns:wp14="http://schemas.microsoft.com/office/word/2010/wordprocessingDrawing" xmlns:v="urn:schemas-microsoft-com:vml" xmlns:o="urn:schemas-microsoft-com:office:office" xmlns:mc="http://schemas.openxmlformats.org/markup-compatibility/2006" xmlns:wpc="http://schemas.microsoft.com/office/word/2010/wordprocessingCanvas" xmlns="" val="0"/>
+                          <a14:useLocalDpi xmlns="" xmlns:wpc="http://schemas.microsoft.com/office/word/2010/wordprocessingCanvas" xmlns:mc="http://schemas.openxmlformats.org/markup-compatibility/2006" xmlns:o="urn:schemas-microsoft-com:office:office" xmlns:v="urn:schemas-microsoft-com:vml" xmlns:wp14="http://schemas.microsoft.com/office/word/2010/wordprocessingDrawing" xmlns:w10="urn:schemas-microsoft-com:office:word" xmlns:w="http://schemas.openxmlformats.org/wordprocessingml/2006/main" xmlns:w14="http://schemas.microsoft.com/office/word/2010/wordml" xmlns:wpg="http://schemas.microsoft.com/office/word/2010/wordprocessingGroup" xmlns:wpi="http://schemas.microsoft.com/office/word/2010/wordprocessingInk" xmlns:wps="http://schemas.microsoft.com/office/word/2010/wordprocessingShape" xmlns:a14="http://schemas.microsoft.com/office/drawing/2010/main" val="0"/>
                         </a:ext>
                       </a:extLst>
                     </a:blip>
@@ -27816,7 +27801,6 @@
           <w:szCs w:val="24"/>
           <w:u w:val="single"/>
         </w:rPr>
-        <w:lastRenderedPageBreak/>
         <w:t>Diagrama de Clases</w:t>
       </w:r>
       <w:bookmarkEnd w:id="88"/>
@@ -28232,7 +28216,6 @@
           <w:szCs w:val="24"/>
           <w:lang w:eastAsia="en-US"/>
         </w:rPr>
-        <w:lastRenderedPageBreak/>
         <w:t>Diseño  de interfaz gráfica de usuario</w:t>
       </w:r>
       <w:bookmarkEnd w:id="89"/>
@@ -28287,7 +28270,7 @@
                     </a:ln>
                     <a:extLst>
                       <a:ext uri="{53640926-AAD7-44D8-BBD7-CCE9431645EC}">
-                        <a14:shadowObscured xmlns:a14="http://schemas.microsoft.com/office/drawing/2010/main" xmlns:wps="http://schemas.microsoft.com/office/word/2010/wordprocessingShape" xmlns:wpi="http://schemas.microsoft.com/office/word/2010/wordprocessingInk" xmlns:wpg="http://schemas.microsoft.com/office/word/2010/wordprocessingGroup" xmlns:w14="http://schemas.microsoft.com/office/word/2010/wordml" xmlns:w="http://schemas.openxmlformats.org/wordprocessingml/2006/main" xmlns:w10="urn:schemas-microsoft-com:office:word" xmlns:wp14="http://schemas.microsoft.com/office/word/2010/wordprocessingDrawing" xmlns:v="urn:schemas-microsoft-com:vml" xmlns:o="urn:schemas-microsoft-com:office:office" xmlns:mc="http://schemas.openxmlformats.org/markup-compatibility/2006" xmlns:wpc="http://schemas.microsoft.com/office/word/2010/wordprocessingCanvas" xmlns=""/>
+                        <a14:shadowObscured xmlns="" xmlns:wpc="http://schemas.microsoft.com/office/word/2010/wordprocessingCanvas" xmlns:mc="http://schemas.openxmlformats.org/markup-compatibility/2006" xmlns:o="urn:schemas-microsoft-com:office:office" xmlns:v="urn:schemas-microsoft-com:vml" xmlns:wp14="http://schemas.microsoft.com/office/word/2010/wordprocessingDrawing" xmlns:w10="urn:schemas-microsoft-com:office:word" xmlns:w="http://schemas.openxmlformats.org/wordprocessingml/2006/main" xmlns:w14="http://schemas.microsoft.com/office/word/2010/wordml" xmlns:wpg="http://schemas.microsoft.com/office/word/2010/wordprocessingGroup" xmlns:wpi="http://schemas.microsoft.com/office/word/2010/wordprocessingInk" xmlns:wps="http://schemas.microsoft.com/office/word/2010/wordprocessingShape" xmlns:a14="http://schemas.microsoft.com/office/drawing/2010/main"/>
                       </a:ext>
                     </a:extLst>
                   </pic:spPr>
@@ -28348,7 +28331,7 @@
                     </a:ln>
                     <a:extLst>
                       <a:ext uri="{53640926-AAD7-44D8-BBD7-CCE9431645EC}">
-                        <a14:shadowObscured xmlns:a14="http://schemas.microsoft.com/office/drawing/2010/main" xmlns:wps="http://schemas.microsoft.com/office/word/2010/wordprocessingShape" xmlns:wpi="http://schemas.microsoft.com/office/word/2010/wordprocessingInk" xmlns:wpg="http://schemas.microsoft.com/office/word/2010/wordprocessingGroup" xmlns:w14="http://schemas.microsoft.com/office/word/2010/wordml" xmlns:w="http://schemas.openxmlformats.org/wordprocessingml/2006/main" xmlns:w10="urn:schemas-microsoft-com:office:word" xmlns:wp14="http://schemas.microsoft.com/office/word/2010/wordprocessingDrawing" xmlns:v="urn:schemas-microsoft-com:vml" xmlns:o="urn:schemas-microsoft-com:office:office" xmlns:mc="http://schemas.openxmlformats.org/markup-compatibility/2006" xmlns:wpc="http://schemas.microsoft.com/office/word/2010/wordprocessingCanvas" xmlns=""/>
+                        <a14:shadowObscured xmlns="" xmlns:wpc="http://schemas.microsoft.com/office/word/2010/wordprocessingCanvas" xmlns:mc="http://schemas.openxmlformats.org/markup-compatibility/2006" xmlns:o="urn:schemas-microsoft-com:office:office" xmlns:v="urn:schemas-microsoft-com:vml" xmlns:wp14="http://schemas.microsoft.com/office/word/2010/wordprocessingDrawing" xmlns:w10="urn:schemas-microsoft-com:office:word" xmlns:w="http://schemas.openxmlformats.org/wordprocessingml/2006/main" xmlns:w14="http://schemas.microsoft.com/office/word/2010/wordml" xmlns:wpg="http://schemas.microsoft.com/office/word/2010/wordprocessingGroup" xmlns:wpi="http://schemas.microsoft.com/office/word/2010/wordprocessingInk" xmlns:wps="http://schemas.microsoft.com/office/word/2010/wordprocessingShape" xmlns:a14="http://schemas.microsoft.com/office/drawing/2010/main"/>
                       </a:ext>
                     </a:extLst>
                   </pic:spPr>
@@ -28651,7 +28634,7 @@
         <w:i/>
         <w:noProof/>
       </w:rPr>
-      <w:t>45</w:t>
+      <w:t>2</w:t>
     </w:r>
     <w:r>
       <w:rPr>
@@ -34846,6 +34829,7 @@
     <w:rsid w:val="00C66FD8"/>
     <w:rsid w:val="00E97D64"/>
     <w:rsid w:val="00EA1B60"/>
+    <w:rsid w:val="00F71394"/>
     <w:rsid w:val="00F940F5"/>
   </w:rsids>
   <m:mathPr>

</xml_diff>